<commit_message>
Nuoroda į Roko CV.
</commit_message>
<xml_diff>
--- a/SmartWash projekto pasiulymas.docx
+++ b/SmartWash projekto pasiulymas.docx
@@ -1,6 +1,6 @@
 
 <file path=word/document.xml><?xml version="1.0" encoding="utf-8"?>
-<w:document xmlns:wpc="http://schemas.microsoft.com/office/word/2010/wordprocessingCanvas" xmlns:mo="http://schemas.microsoft.com/office/mac/office/2008/main" xmlns:mc="http://schemas.openxmlformats.org/markup-compatibility/2006" xmlns:mv="urn:schemas-microsoft-com:mac:vml" xmlns:o="urn:schemas-microsoft-com:office:office" xmlns:r="http://schemas.openxmlformats.org/officeDocument/2006/relationships" xmlns:m="http://schemas.openxmlformats.org/officeDocument/2006/math" xmlns:v="urn:schemas-microsoft-com:vml" xmlns:wp14="http://schemas.microsoft.com/office/word/2010/wordprocessingDrawing" xmlns:wp="http://schemas.openxmlformats.org/drawingml/2006/wordprocessingDrawing" xmlns:w10="urn:schemas-microsoft-com:office:word" xmlns:w="http://schemas.openxmlformats.org/wordprocessingml/2006/main" xmlns:w14="http://schemas.microsoft.com/office/word/2010/wordml" xmlns:w15="http://schemas.microsoft.com/office/word/2012/wordml" xmlns:wpg="http://schemas.microsoft.com/office/word/2010/wordprocessingGroup" xmlns:wpi="http://schemas.microsoft.com/office/word/2010/wordprocessingInk" xmlns:wne="http://schemas.microsoft.com/office/word/2006/wordml" xmlns:wps="http://schemas.microsoft.com/office/word/2010/wordprocessingShape" mc:Ignorable="w14 w15 wp14">
+<w:document xmlns:wpc="http://schemas.microsoft.com/office/word/2010/wordprocessingCanvas" xmlns:cx="http://schemas.microsoft.com/office/drawing/2014/chartex" xmlns:cx1="http://schemas.microsoft.com/office/drawing/2015/9/8/chartex" xmlns:cx2="http://schemas.microsoft.com/office/drawing/2015/10/21/chartex" xmlns:cx3="http://schemas.microsoft.com/office/drawing/2016/5/9/chartex" xmlns:cx4="http://schemas.microsoft.com/office/drawing/2016/5/10/chartex" xmlns:cx5="http://schemas.microsoft.com/office/drawing/2016/5/11/chartex" xmlns:cx6="http://schemas.microsoft.com/office/drawing/2016/5/12/chartex" xmlns:cx7="http://schemas.microsoft.com/office/drawing/2016/5/13/chartex" xmlns:cx8="http://schemas.microsoft.com/office/drawing/2016/5/14/chartex" xmlns:mc="http://schemas.openxmlformats.org/markup-compatibility/2006" xmlns:aink="http://schemas.microsoft.com/office/drawing/2016/ink" xmlns:am3d="http://schemas.microsoft.com/office/drawing/2017/model3d" xmlns:o="urn:schemas-microsoft-com:office:office" xmlns:r="http://schemas.openxmlformats.org/officeDocument/2006/relationships" xmlns:m="http://schemas.openxmlformats.org/officeDocument/2006/math" xmlns:v="urn:schemas-microsoft-com:vml" xmlns:wp14="http://schemas.microsoft.com/office/word/2010/wordprocessingDrawing" xmlns:wp="http://schemas.openxmlformats.org/drawingml/2006/wordprocessingDrawing" xmlns:w10="urn:schemas-microsoft-com:office:word" xmlns:w="http://schemas.openxmlformats.org/wordprocessingml/2006/main" xmlns:w14="http://schemas.microsoft.com/office/word/2010/wordml" xmlns:w15="http://schemas.microsoft.com/office/word/2012/wordml" xmlns:w16cid="http://schemas.microsoft.com/office/word/2016/wordml/cid" xmlns:w16se="http://schemas.microsoft.com/office/word/2015/wordml/symex" xmlns:wpg="http://schemas.microsoft.com/office/word/2010/wordprocessingGroup" xmlns:wpi="http://schemas.microsoft.com/office/word/2010/wordprocessingInk" xmlns:wne="http://schemas.microsoft.com/office/word/2006/wordml" xmlns:wps="http://schemas.microsoft.com/office/word/2010/wordprocessingShape" mc:Ignorable="w14 w15 w16se w16cid wp14">
   <w:body>
     <w:p>
       <w:pPr>
@@ -14,15 +14,57 @@
         <w:rPr>
           <w:lang w:val="en-US"/>
         </w:rPr>
-        <w:t>Pavadinimas</w:t>
+        <w:t>Automobilių</w:t>
       </w:r>
       <w:proofErr w:type="spellEnd"/>
-    </w:p>
-    <w:p>
-      <w:pPr>
+      <w:r>
         <w:rPr>
           <w:lang w:val="en-US"/>
         </w:rPr>
+        <w:t xml:space="preserve"> </w:t>
+      </w:r>
+      <w:proofErr w:type="spellStart"/>
+      <w:r>
+        <w:rPr>
+          <w:lang w:val="en-US"/>
+        </w:rPr>
+        <w:t>plovyklų</w:t>
+      </w:r>
+      <w:proofErr w:type="spellEnd"/>
+      <w:r>
+        <w:rPr>
+          <w:lang w:val="en-US"/>
+        </w:rPr>
+        <w:t xml:space="preserve"> </w:t>
+      </w:r>
+      <w:proofErr w:type="spellStart"/>
+      <w:r>
+        <w:rPr>
+          <w:lang w:val="en-US"/>
+        </w:rPr>
+        <w:t>informacinė</w:t>
+      </w:r>
+      <w:proofErr w:type="spellEnd"/>
+      <w:r>
+        <w:rPr>
+          <w:lang w:val="en-US"/>
+        </w:rPr>
+        <w:t xml:space="preserve"> </w:t>
+      </w:r>
+      <w:proofErr w:type="spellStart"/>
+      <w:r>
+        <w:rPr>
+          <w:lang w:val="en-US"/>
+        </w:rPr>
+        <w:t>sistema</w:t>
+      </w:r>
+      <w:proofErr w:type="spellEnd"/>
+    </w:p>
+    <w:p>
+      <w:pPr>
+        <w:rPr>
+          <w:lang w:val="en-US"/>
+        </w:rPr>
       </w:pPr>
     </w:p>
     <w:p>
@@ -35,13 +77,12 @@
       <w:r>
         <w:rPr>
           <w:noProof/>
-          <w:lang w:val="en-GB" w:eastAsia="en-GB"/>
         </w:rPr>
         <w:drawing>
-          <wp:inline distT="0" distB="0" distL="0" distR="0" wp14:anchorId="25049B3E" wp14:editId="3CC452C5">
-            <wp:extent cx="3248025" cy="3486150"/>
-            <wp:effectExtent l="0" t="0" r="9525" b="0"/>
-            <wp:docPr id="1" name="Picture 1" descr="C:\Documents and Settings\Jonas\Local Settings\Temporary Internet Files\Content.IE5\2OVBS04I\MC910216362[1].png"/>
+          <wp:inline distT="0" distB="0" distL="0" distR="0" wp14:anchorId="6AC2360C" wp14:editId="2F44E737">
+            <wp:extent cx="3248025" cy="3248025"/>
+            <wp:effectExtent l="0" t="0" r="9525" b="9525"/>
+            <wp:docPr id="1" name="Picture 1"/>
             <wp:cNvGraphicFramePr>
               <a:graphicFrameLocks xmlns:a="http://schemas.openxmlformats.org/drawingml/2006/main" noChangeAspect="1"/>
             </wp:cNvGraphicFramePr>
@@ -54,21 +95,22 @@
                       <a:picLocks noChangeAspect="1" noChangeArrowheads="1"/>
                     </pic:cNvPicPr>
                   </pic:nvPicPr>
-                  <pic:blipFill rotWithShape="1">
-                    <a:blip r:embed="rId6">
+                  <pic:blipFill>
+                    <a:blip r:embed="rId8">
                       <a:extLst>
                         <a:ext uri="{28A0092B-C50C-407E-A947-70E740481C1C}">
                           <a14:useLocalDpi xmlns:a14="http://schemas.microsoft.com/office/drawing/2010/main" val="0"/>
                         </a:ext>
                       </a:extLst>
                     </a:blip>
-                    <a:srcRect l="13318" r="12227" b="8270"/>
-                    <a:stretch/>
+                    <a:stretch>
+                      <a:fillRect/>
+                    </a:stretch>
                   </pic:blipFill>
                   <pic:spPr bwMode="auto">
                     <a:xfrm>
                       <a:off x="0" y="0"/>
-                      <a:ext cx="3248025" cy="3486150"/>
+                      <a:ext cx="3248025" cy="3248025"/>
                     </a:xfrm>
                     <a:prstGeom prst="rect">
                       <a:avLst/>
@@ -89,12 +131,6 @@
           </wp:inline>
         </w:drawing>
       </w:r>
-      <w:r>
-        <w:rPr>
-          <w:rStyle w:val="SubtleEmphasis"/>
-        </w:rPr>
-        <w:t>(tinkamas paveiksliukas)</w:t>
-      </w:r>
     </w:p>
     <w:p>
       <w:pPr>
@@ -128,31 +164,38 @@
         <w:rPr>
           <w:sz w:val="40"/>
         </w:rPr>
-        <w:t xml:space="preserve">Komanda XYZ </w:t>
-      </w:r>
-    </w:p>
-    <w:p>
-      <w:pPr>
+        <w:t>Komanda „SmartWash“</w:t>
+      </w:r>
+      <w:r>
+        <w:rPr>
+          <w:sz w:val="40"/>
+        </w:rPr>
+        <w:t xml:space="preserve"> </w:t>
+      </w:r>
+    </w:p>
+    <w:p>
+      <w:pPr>
+        <w:pStyle w:val="Subtitle"/>
         <w:jc w:val="right"/>
       </w:pPr>
       <w:r>
-        <w:t xml:space="preserve">Komandos nariai: Vardas Pavardė1, </w:t>
+        <w:t xml:space="preserve">Komandos nariai: </w:t>
       </w:r>
     </w:p>
     <w:p>
       <w:pPr>
         <w:jc w:val="right"/>
       </w:pPr>
-      <w:r>
-        <w:t xml:space="preserve">Vardas Pavardė2, </w:t>
-      </w:r>
     </w:p>
     <w:p>
       <w:pPr>
         <w:jc w:val="right"/>
       </w:pPr>
       <w:r>
-        <w:t xml:space="preserve">Vardas Pavardė3, </w:t>
+        <w:t>Karolina Jašauskaitė</w:t>
+      </w:r>
+      <w:r>
+        <w:t xml:space="preserve">, </w:t>
       </w:r>
     </w:p>
     <w:p>
@@ -160,7 +203,29 @@
         <w:jc w:val="right"/>
       </w:pPr>
       <w:r>
-        <w:t>Vardas Pavardė4</w:t>
+        <w:t>Marius Grybauskas</w:t>
+      </w:r>
+      <w:r>
+        <w:t xml:space="preserve">, </w:t>
+      </w:r>
+    </w:p>
+    <w:p>
+      <w:pPr>
+        <w:jc w:val="right"/>
+      </w:pPr>
+      <w:r>
+        <w:t>Povilas Klasauskas</w:t>
+      </w:r>
+      <w:r>
+        <w:t xml:space="preserve">, </w:t>
+      </w:r>
+    </w:p>
+    <w:p>
+      <w:pPr>
+        <w:jc w:val="right"/>
+      </w:pPr>
+      <w:r>
+        <w:t>Rokas Baršauskas</w:t>
       </w:r>
     </w:p>
     <w:p>
@@ -171,6 +236,7 @@
         </w:rPr>
       </w:pPr>
     </w:p>
+    <w:p/>
     <w:p>
       <w:pPr>
         <w:pStyle w:val="Subtitle"/>
@@ -179,7 +245,11 @@
         <w:t>Data:</w:t>
       </w:r>
     </w:p>
-    <w:p/>
+    <w:p>
+      <w:r>
+        <w:t>2017-10-11</w:t>
+      </w:r>
+    </w:p>
     <w:p>
       <w:pPr>
         <w:spacing w:after="200" w:line="276" w:lineRule="auto"/>
@@ -187,17 +257,19 @@
       <w:r>
         <w:br w:type="page"/>
       </w:r>
+      <w:bookmarkStart w:id="0" w:name="_GoBack"/>
+      <w:bookmarkEnd w:id="0"/>
     </w:p>
     <w:p>
       <w:pPr>
         <w:pStyle w:val="Heading1"/>
       </w:pPr>
-      <w:bookmarkStart w:id="0" w:name="_Toc396843086"/>
+      <w:bookmarkStart w:id="1" w:name="_Toc396843086"/>
       <w:r>
         <w:lastRenderedPageBreak/>
         <w:t>Santrauka</w:t>
       </w:r>
-      <w:bookmarkEnd w:id="0"/>
+      <w:bookmarkEnd w:id="1"/>
     </w:p>
     <w:p>
       <w:pPr>
@@ -225,12 +297,12 @@
       <w:pPr>
         <w:pStyle w:val="Heading1"/>
       </w:pPr>
-      <w:bookmarkStart w:id="1" w:name="_Toc396843087"/>
+      <w:bookmarkStart w:id="2" w:name="_Toc396843087"/>
       <w:r>
         <w:lastRenderedPageBreak/>
         <w:t>Turinys</w:t>
       </w:r>
-      <w:bookmarkEnd w:id="1"/>
+      <w:bookmarkEnd w:id="2"/>
     </w:p>
     <w:sdt>
       <w:sdtPr>
@@ -1667,12 +1739,12 @@
       <w:pPr>
         <w:pStyle w:val="Heading1"/>
       </w:pPr>
-      <w:bookmarkStart w:id="2" w:name="_Toc396843088"/>
+      <w:bookmarkStart w:id="3" w:name="_Toc396843088"/>
       <w:r>
         <w:lastRenderedPageBreak/>
         <w:t>Įvadas</w:t>
       </w:r>
-      <w:bookmarkEnd w:id="2"/>
+      <w:bookmarkEnd w:id="3"/>
     </w:p>
     <w:p>
       <w:pPr>
@@ -1699,15 +1771,7 @@
         <w:t>s</w:t>
       </w:r>
       <w:r>
-        <w:t xml:space="preserve">prendimas, jo ypatybės, </w:t>
-      </w:r>
-      <w:proofErr w:type="spellStart"/>
-      <w:r>
-        <w:t>privalumai</w:t>
-      </w:r>
-      <w:proofErr w:type="spellEnd"/>
-      <w:r>
-        <w:t>, naujumas ir t.t.</w:t>
+        <w:t>prendimas, jo ypatybės, privalumai, naujumas ir t.t.</w:t>
       </w:r>
       <w:r>
         <w:t xml:space="preserve"> </w:t>
@@ -1727,7 +1791,7 @@
           <w:lang w:eastAsia="en-US"/>
         </w:rPr>
       </w:pPr>
-      <w:bookmarkStart w:id="3" w:name="_Toc396843089"/>
+      <w:bookmarkStart w:id="4" w:name="_Toc396843089"/>
       <w:r>
         <w:rPr>
           <w:rFonts w:eastAsiaTheme="minorHAnsi"/>
@@ -1735,7 +1799,7 @@
         </w:rPr>
         <w:t>Techninis pasiūlymas</w:t>
       </w:r>
-      <w:bookmarkEnd w:id="3"/>
+      <w:bookmarkEnd w:id="4"/>
     </w:p>
     <w:p>
       <w:pPr>
@@ -1745,7 +1809,7 @@
           <w:lang w:eastAsia="en-US"/>
         </w:rPr>
       </w:pPr>
-      <w:bookmarkStart w:id="4" w:name="_Toc396843090"/>
+      <w:bookmarkStart w:id="5" w:name="_Toc396843090"/>
       <w:r>
         <w:rPr>
           <w:rFonts w:eastAsiaTheme="minorHAnsi"/>
@@ -1753,7 +1817,7 @@
         </w:rPr>
         <w:t>Tikslai</w:t>
       </w:r>
-      <w:bookmarkEnd w:id="4"/>
+      <w:bookmarkEnd w:id="5"/>
     </w:p>
     <w:p>
       <w:pPr>
@@ -1776,7 +1840,7 @@
           <w:lang w:eastAsia="en-US"/>
         </w:rPr>
       </w:pPr>
-      <w:bookmarkStart w:id="5" w:name="_Toc396843091"/>
+      <w:bookmarkStart w:id="6" w:name="_Toc396843091"/>
       <w:r>
         <w:rPr>
           <w:rFonts w:eastAsiaTheme="minorHAnsi"/>
@@ -1791,7 +1855,7 @@
         </w:rPr>
         <w:t>specifikacija</w:t>
       </w:r>
-      <w:bookmarkEnd w:id="5"/>
+      <w:bookmarkEnd w:id="6"/>
     </w:p>
     <w:p>
       <w:pPr>
@@ -1851,7 +1915,7 @@
           <w:lang w:eastAsia="en-US"/>
         </w:rPr>
       </w:pPr>
-      <w:bookmarkStart w:id="6" w:name="_Toc396843092"/>
+      <w:bookmarkStart w:id="7" w:name="_Toc396843092"/>
       <w:r>
         <w:rPr>
           <w:rFonts w:eastAsiaTheme="minorHAnsi"/>
@@ -1859,7 +1923,7 @@
         </w:rPr>
         <w:t>Apimtis</w:t>
       </w:r>
-      <w:bookmarkEnd w:id="6"/>
+      <w:bookmarkEnd w:id="7"/>
     </w:p>
     <w:p>
       <w:pPr>
@@ -1878,95 +1942,447 @@
     </w:p>
     <w:p>
       <w:pPr>
-        <w:rPr>
-          <w:rFonts w:eastAsiaTheme="minorHAnsi"/>
-          <w:lang w:eastAsia="en-US"/>
-        </w:rPr>
-      </w:pPr>
-    </w:p>
-    <w:p>
-      <w:pPr>
-        <w:rPr>
-          <w:rFonts w:eastAsiaTheme="minorHAnsi"/>
-          <w:lang w:eastAsia="en-US"/>
-        </w:rPr>
-      </w:pPr>
-    </w:p>
-    <w:p>
-      <w:pPr>
-        <w:rPr>
-          <w:rFonts w:eastAsiaTheme="minorHAnsi"/>
-          <w:lang w:eastAsia="en-US"/>
-        </w:rPr>
-      </w:pPr>
-    </w:p>
-    <w:p>
-      <w:pPr>
-        <w:rPr>
-          <w:rFonts w:eastAsiaTheme="minorHAnsi"/>
-          <w:lang w:eastAsia="en-US"/>
-        </w:rPr>
-      </w:pPr>
-    </w:p>
-    <w:p>
-      <w:pPr>
-        <w:rPr>
-          <w:rFonts w:eastAsiaTheme="minorHAnsi"/>
-          <w:lang w:eastAsia="en-US"/>
-        </w:rPr>
-      </w:pPr>
-    </w:p>
-    <w:p>
-      <w:pPr>
-        <w:rPr>
-          <w:rFonts w:eastAsiaTheme="minorHAnsi"/>
-          <w:lang w:eastAsia="en-US"/>
-        </w:rPr>
-      </w:pPr>
-    </w:p>
-    <w:p>
-      <w:pPr>
-        <w:rPr>
-          <w:rFonts w:eastAsiaTheme="minorHAnsi"/>
-          <w:lang w:eastAsia="en-US"/>
-        </w:rPr>
-      </w:pPr>
-      <w:r>
-        <w:rPr>
-          <w:rFonts w:eastAsiaTheme="minorHAnsi"/>
-          <w:lang w:eastAsia="en-US"/>
-        </w:rPr>
-        <w:t xml:space="preserve">Vartotojų </w:t>
-      </w:r>
-      <w:r>
-        <w:rPr>
-          <w:rFonts w:eastAsiaTheme="minorHAnsi"/>
-          <w:lang w:eastAsia="en-US"/>
-        </w:rPr>
-        <w:t xml:space="preserve">tipai: </w:t>
-      </w:r>
-      <w:r>
-        <w:rPr>
-          <w:rFonts w:eastAsiaTheme="minorHAnsi"/>
-          <w:lang w:eastAsia="en-US"/>
-        </w:rPr>
-        <w:br/>
-        <w:t>A</w:t>
-      </w:r>
-      <w:r>
-        <w:rPr>
-          <w:rFonts w:eastAsiaTheme="minorHAnsi"/>
-          <w:lang w:eastAsia="en-US"/>
-        </w:rPr>
-        <w:t>dministratorius</w:t>
-      </w:r>
-      <w:r>
-        <w:rPr>
-          <w:rFonts w:eastAsiaTheme="minorHAnsi"/>
-          <w:lang w:eastAsia="en-US"/>
-        </w:rPr>
-        <w:t xml:space="preserve">: </w:t>
-      </w:r>
+        <w:pStyle w:val="Heading1"/>
+        <w:rPr>
+          <w:rFonts w:eastAsiaTheme="minorHAnsi"/>
+          <w:lang w:eastAsia="en-US"/>
+        </w:rPr>
+      </w:pPr>
+      <w:bookmarkStart w:id="8" w:name="_Toc396843093"/>
+      <w:r>
+        <w:rPr>
+          <w:rFonts w:eastAsiaTheme="minorHAnsi"/>
+          <w:lang w:eastAsia="en-US"/>
+        </w:rPr>
+        <w:t>Projekto valdymo pasiūlymas</w:t>
+      </w:r>
+      <w:bookmarkEnd w:id="8"/>
+    </w:p>
+    <w:p>
+      <w:pPr>
+        <w:pStyle w:val="Heading2"/>
+        <w:rPr>
+          <w:rFonts w:eastAsiaTheme="minorHAnsi"/>
+          <w:lang w:eastAsia="en-US"/>
+        </w:rPr>
+      </w:pPr>
+      <w:bookmarkStart w:id="9" w:name="_Toc396843094"/>
+      <w:r>
+        <w:rPr>
+          <w:rFonts w:eastAsiaTheme="minorHAnsi"/>
+          <w:lang w:eastAsia="en-US"/>
+        </w:rPr>
+        <w:t>Projekto komanda</w:t>
+      </w:r>
+      <w:bookmarkEnd w:id="9"/>
+    </w:p>
+    <w:p>
+      <w:pPr>
+        <w:rPr>
+          <w:lang w:eastAsia="en-US"/>
+        </w:rPr>
+      </w:pPr>
+      <w:r>
+        <w:rPr>
+          <w:lang w:eastAsia="en-US"/>
+        </w:rPr>
+        <w:t>Komandos nariai, jų pareigos komandoje.</w:t>
+      </w:r>
+    </w:p>
+    <w:p>
+      <w:pPr>
+        <w:pStyle w:val="Heading2"/>
+        <w:rPr>
+          <w:rFonts w:eastAsiaTheme="minorHAnsi"/>
+          <w:lang w:eastAsia="en-US"/>
+        </w:rPr>
+      </w:pPr>
+      <w:bookmarkStart w:id="10" w:name="_Toc396843095"/>
+      <w:r>
+        <w:rPr>
+          <w:rFonts w:eastAsiaTheme="minorHAnsi"/>
+          <w:lang w:eastAsia="en-US"/>
+        </w:rPr>
+        <w:t>Darbų struktūra</w:t>
+      </w:r>
+      <w:bookmarkEnd w:id="10"/>
+    </w:p>
+    <w:p>
+      <w:pPr>
+        <w:rPr>
+          <w:rFonts w:eastAsiaTheme="minorHAnsi"/>
+          <w:lang w:eastAsia="en-US"/>
+        </w:rPr>
+      </w:pPr>
+      <w:r>
+        <w:rPr>
+          <w:rFonts w:eastAsiaTheme="minorHAnsi"/>
+          <w:lang w:eastAsia="en-US"/>
+        </w:rPr>
+        <w:t xml:space="preserve">Projekto veiklų susikirstymas į grupes. </w:t>
+      </w:r>
+      <w:r>
+        <w:rPr>
+          <w:rFonts w:eastAsiaTheme="minorHAnsi"/>
+          <w:lang w:eastAsia="en-US"/>
+        </w:rPr>
+        <w:t>G</w:t>
+      </w:r>
+      <w:r>
+        <w:rPr>
+          <w:rFonts w:eastAsiaTheme="minorHAnsi"/>
+          <w:lang w:eastAsia="en-US"/>
+        </w:rPr>
+        <w:t>rup</w:t>
+      </w:r>
+      <w:r>
+        <w:rPr>
+          <w:rFonts w:eastAsiaTheme="minorHAnsi"/>
+          <w:lang w:eastAsia="en-US"/>
+        </w:rPr>
+        <w:t>ių</w:t>
+      </w:r>
+      <w:r>
+        <w:rPr>
+          <w:rFonts w:eastAsiaTheme="minorHAnsi"/>
+          <w:lang w:eastAsia="en-US"/>
+        </w:rPr>
+        <w:t xml:space="preserve"> naudoj</w:t>
+      </w:r>
+      <w:r>
+        <w:rPr>
+          <w:rFonts w:eastAsiaTheme="minorHAnsi"/>
+          <w:lang w:eastAsia="en-US"/>
+        </w:rPr>
+        <w:t>i</w:t>
+      </w:r>
+      <w:r>
+        <w:rPr>
+          <w:rFonts w:eastAsiaTheme="minorHAnsi"/>
+          <w:lang w:eastAsia="en-US"/>
+        </w:rPr>
+        <w:t>m</w:t>
+      </w:r>
+      <w:r>
+        <w:rPr>
+          <w:rFonts w:eastAsiaTheme="minorHAnsi"/>
+          <w:lang w:eastAsia="en-US"/>
+        </w:rPr>
+        <w:t>a</w:t>
+      </w:r>
+      <w:r>
+        <w:rPr>
+          <w:rFonts w:eastAsiaTheme="minorHAnsi"/>
+          <w:lang w:eastAsia="en-US"/>
+        </w:rPr>
+        <w:t>s atsiskaitymo terminams nustatyti ir apmokėjimui suplanuoti.</w:t>
+      </w:r>
+    </w:p>
+    <w:p>
+      <w:pPr>
+        <w:pStyle w:val="Heading2"/>
+        <w:rPr>
+          <w:rFonts w:eastAsiaTheme="minorHAnsi"/>
+          <w:lang w:eastAsia="en-US"/>
+        </w:rPr>
+      </w:pPr>
+      <w:bookmarkStart w:id="11" w:name="_Toc396843096"/>
+      <w:r>
+        <w:rPr>
+          <w:rFonts w:eastAsiaTheme="minorHAnsi"/>
+          <w:lang w:eastAsia="en-US"/>
+        </w:rPr>
+        <w:t>Planas</w:t>
+      </w:r>
+      <w:bookmarkEnd w:id="11"/>
+    </w:p>
+    <w:p>
+      <w:pPr>
+        <w:rPr>
+          <w:rFonts w:eastAsiaTheme="minorHAnsi"/>
+          <w:lang w:eastAsia="en-US"/>
+        </w:rPr>
+      </w:pPr>
+      <w:r>
+        <w:rPr>
+          <w:rFonts w:eastAsiaTheme="minorHAnsi"/>
+          <w:lang w:eastAsia="en-US"/>
+        </w:rPr>
+        <w:t>Gantt‘o diagrama</w:t>
+      </w:r>
+      <w:r>
+        <w:rPr>
+          <w:rFonts w:eastAsiaTheme="minorHAnsi"/>
+          <w:lang w:eastAsia="en-US"/>
+        </w:rPr>
+        <w:t>.</w:t>
+      </w:r>
+    </w:p>
+    <w:p>
+      <w:pPr>
+        <w:pStyle w:val="Heading1"/>
+        <w:rPr>
+          <w:rFonts w:eastAsiaTheme="minorHAnsi"/>
+          <w:lang w:eastAsia="en-US"/>
+        </w:rPr>
+      </w:pPr>
+      <w:bookmarkStart w:id="12" w:name="_Toc396843097"/>
+      <w:r>
+        <w:rPr>
+          <w:rFonts w:eastAsiaTheme="minorHAnsi"/>
+          <w:lang w:eastAsia="en-US"/>
+        </w:rPr>
+        <w:t>Komercinis pasiūlymas</w:t>
+      </w:r>
+      <w:bookmarkEnd w:id="12"/>
+    </w:p>
+    <w:p>
+      <w:pPr>
+        <w:pStyle w:val="Heading2"/>
+        <w:rPr>
+          <w:lang w:eastAsia="en-US"/>
+        </w:rPr>
+      </w:pPr>
+      <w:bookmarkStart w:id="13" w:name="_Toc396843098"/>
+      <w:r>
+        <w:rPr>
+          <w:lang w:eastAsia="en-US"/>
+        </w:rPr>
+        <w:t>Įvadas</w:t>
+      </w:r>
+      <w:bookmarkEnd w:id="13"/>
+    </w:p>
+    <w:p>
+      <w:pPr>
+        <w:rPr>
+          <w:lang w:eastAsia="en-US"/>
+        </w:rPr>
+      </w:pPr>
+      <w:r>
+        <w:rPr>
+          <w:lang w:eastAsia="en-US"/>
+        </w:rPr>
+        <w:t>Pagrindniai susitarimo tarp užsakovų ir vykdytojų principai.</w:t>
+      </w:r>
+      <w:r>
+        <w:rPr>
+          <w:lang w:eastAsia="en-US"/>
+        </w:rPr>
+        <w:t xml:space="preserve"> Projekto laikotarpis.</w:t>
+      </w:r>
+    </w:p>
+    <w:p>
+      <w:pPr>
+        <w:pStyle w:val="Heading2"/>
+        <w:rPr>
+          <w:lang w:eastAsia="en-US"/>
+        </w:rPr>
+      </w:pPr>
+      <w:bookmarkStart w:id="14" w:name="_Toc396843099"/>
+      <w:r>
+        <w:rPr>
+          <w:lang w:eastAsia="en-US"/>
+        </w:rPr>
+        <w:t>Kaina</w:t>
+      </w:r>
+      <w:bookmarkEnd w:id="14"/>
+    </w:p>
+    <w:p>
+      <w:pPr>
+        <w:rPr>
+          <w:lang w:eastAsia="en-US"/>
+        </w:rPr>
+      </w:pPr>
+      <w:r>
+        <w:rPr>
+          <w:lang w:eastAsia="en-US"/>
+        </w:rPr>
+        <w:t>Bendra suma</w:t>
+      </w:r>
+      <w:r>
+        <w:rPr>
+          <w:lang w:eastAsia="en-US"/>
+        </w:rPr>
+        <w:t>. Mokėjimo atidėjimų sąlygos.</w:t>
+      </w:r>
+    </w:p>
+    <w:p>
+      <w:pPr>
+        <w:pStyle w:val="Heading2"/>
+        <w:rPr>
+          <w:lang w:eastAsia="en-US"/>
+        </w:rPr>
+      </w:pPr>
+      <w:bookmarkStart w:id="15" w:name="_Toc396843100"/>
+      <w:r>
+        <w:rPr>
+          <w:lang w:eastAsia="en-US"/>
+        </w:rPr>
+        <w:t>Mokėjimų tvarkaraštis</w:t>
+      </w:r>
+      <w:bookmarkEnd w:id="15"/>
+    </w:p>
+    <w:p>
+      <w:pPr>
+        <w:rPr>
+          <w:lang w:eastAsia="en-US"/>
+        </w:rPr>
+      </w:pPr>
+      <w:r>
+        <w:rPr>
+          <w:lang w:eastAsia="en-US"/>
+        </w:rPr>
+        <w:t>Lentelė: darbų grupė, atsiskaitymo terminas, suma, pateikiami darbo rezultatai.</w:t>
+      </w:r>
+    </w:p>
+    <w:p>
+      <w:pPr>
+        <w:pStyle w:val="Heading2"/>
+        <w:rPr>
+          <w:lang w:eastAsia="en-US"/>
+        </w:rPr>
+      </w:pPr>
+      <w:bookmarkStart w:id="16" w:name="_Toc396843101"/>
+      <w:r>
+        <w:rPr>
+          <w:lang w:eastAsia="en-US"/>
+        </w:rPr>
+        <w:t>Rezultatų pateikimas</w:t>
+      </w:r>
+      <w:bookmarkEnd w:id="16"/>
+    </w:p>
+    <w:p>
+      <w:pPr>
+        <w:rPr>
+          <w:lang w:eastAsia="en-US"/>
+        </w:rPr>
+      </w:pPr>
+      <w:r>
+        <w:rPr>
+          <w:lang w:eastAsia="en-US"/>
+        </w:rPr>
+        <w:t>Kokie rezultatai, jų pateikimo t</w:t>
+      </w:r>
+      <w:r>
+        <w:rPr>
+          <w:lang w:eastAsia="en-US"/>
+        </w:rPr>
+        <w:t>varkaraštis, kas pateikia, kaip ir t.t.</w:t>
+      </w:r>
+    </w:p>
+    <w:p>
+      <w:pPr>
+        <w:pStyle w:val="Heading2"/>
+        <w:rPr>
+          <w:lang w:eastAsia="en-US"/>
+        </w:rPr>
+      </w:pPr>
+      <w:bookmarkStart w:id="17" w:name="_Toc396843102"/>
+      <w:r>
+        <w:rPr>
+          <w:lang w:eastAsia="en-US"/>
+        </w:rPr>
+        <w:t>Užsakovo pateikiami duomenys</w:t>
+      </w:r>
+      <w:bookmarkEnd w:id="17"/>
+    </w:p>
+    <w:p>
+      <w:pPr>
+        <w:rPr>
+          <w:lang w:eastAsia="en-US"/>
+        </w:rPr>
+      </w:pPr>
+      <w:r>
+        <w:rPr>
+          <w:lang w:eastAsia="en-US"/>
+        </w:rPr>
+        <w:t>Jei tokių yra – kas ir kada turi būti pateikta</w:t>
+      </w:r>
+      <w:r>
+        <w:rPr>
+          <w:lang w:eastAsia="en-US"/>
+        </w:rPr>
+        <w:t>.</w:t>
+      </w:r>
+    </w:p>
+    <w:p>
+      <w:pPr>
+        <w:pStyle w:val="Heading2"/>
+        <w:rPr>
+          <w:lang w:eastAsia="en-US"/>
+        </w:rPr>
+      </w:pPr>
+      <w:bookmarkStart w:id="18" w:name="_Toc396843103"/>
+      <w:r>
+        <w:rPr>
+          <w:lang w:eastAsia="en-US"/>
+        </w:rPr>
+        <w:t>Papildomos sąlygos</w:t>
+      </w:r>
+      <w:bookmarkEnd w:id="18"/>
+    </w:p>
+    <w:p>
+      <w:pPr>
+        <w:rPr>
+          <w:lang w:eastAsia="en-US"/>
+        </w:rPr>
+      </w:pPr>
+      <w:r>
+        <w:rPr>
+          <w:lang w:eastAsia="en-US"/>
+        </w:rPr>
+        <w:t>Jei tokių yra.</w:t>
+      </w:r>
+    </w:p>
+    <w:p>
+      <w:pPr>
+        <w:pStyle w:val="Heading1"/>
+        <w:rPr>
+          <w:lang w:eastAsia="en-US"/>
+        </w:rPr>
+      </w:pPr>
+      <w:bookmarkStart w:id="19" w:name="_Toc396843104"/>
+      <w:r>
+        <w:rPr>
+          <w:lang w:eastAsia="en-US"/>
+        </w:rPr>
+        <w:lastRenderedPageBreak/>
+        <w:t>Priedai</w:t>
+      </w:r>
+      <w:bookmarkEnd w:id="19"/>
+    </w:p>
+    <w:p>
+      <w:pPr>
+        <w:rPr>
+          <w:lang w:eastAsia="en-US"/>
+        </w:rPr>
+      </w:pPr>
+    </w:p>
+    <w:p>
+      <w:pPr>
+        <w:rPr>
+          <w:lang w:eastAsia="en-US"/>
+        </w:rPr>
+      </w:pPr>
+      <w:r>
+        <w:rPr>
+          <w:lang w:eastAsia="en-US"/>
+        </w:rPr>
+        <w:t>Projekto komandos narių CV</w:t>
+      </w:r>
+      <w:r>
+        <w:rPr>
+          <w:lang w:eastAsia="en-US"/>
+        </w:rPr>
+        <w:t>:</w:t>
+      </w:r>
+    </w:p>
+    <w:p>
+      <w:pPr>
+        <w:rPr>
+          <w:lang w:eastAsia="en-US"/>
+        </w:rPr>
+      </w:pPr>
     </w:p>
     <w:p>
       <w:pPr>
@@ -1976,25 +2392,14 @@
           <w:numId w:val="2"/>
         </w:numPr>
         <w:rPr>
-          <w:rFonts w:eastAsiaTheme="minorHAnsi"/>
-          <w:lang w:eastAsia="en-US"/>
-        </w:rPr>
-      </w:pPr>
-      <w:proofErr w:type="spellStart"/>
-      <w:r>
-        <w:rPr>
-          <w:rFonts w:eastAsiaTheme="minorHAnsi"/>
-          <w:lang w:eastAsia="en-US"/>
-        </w:rPr>
-        <w:t>Adminstruoti</w:t>
-      </w:r>
-      <w:proofErr w:type="spellEnd"/>
-      <w:r>
-        <w:rPr>
-          <w:rFonts w:eastAsiaTheme="minorHAnsi"/>
-          <w:lang w:eastAsia="en-US"/>
-        </w:rPr>
-        <w:t xml:space="preserve">  plovyklas</w:t>
+          <w:lang w:eastAsia="en-US"/>
+        </w:rPr>
+      </w:pPr>
+      <w:r>
+        <w:rPr>
+          <w:lang w:eastAsia="en-US"/>
+        </w:rPr>
+        <w:t xml:space="preserve">Karolina Jašauskaitė - </w:t>
       </w:r>
     </w:p>
     <w:p>
@@ -2005,16 +2410,14 @@
           <w:numId w:val="2"/>
         </w:numPr>
         <w:rPr>
-          <w:rFonts w:eastAsiaTheme="minorHAnsi"/>
-          <w:lang w:eastAsia="en-US"/>
-        </w:rPr>
-      </w:pPr>
-      <w:r>
-        <w:rPr>
-          <w:rFonts w:eastAsiaTheme="minorHAnsi"/>
-          <w:lang w:eastAsia="en-US"/>
-        </w:rPr>
-        <w:t>Administruoja paslaugas</w:t>
+          <w:lang w:eastAsia="en-US"/>
+        </w:rPr>
+      </w:pPr>
+      <w:r>
+        <w:rPr>
+          <w:lang w:eastAsia="en-US"/>
+        </w:rPr>
+        <w:t>Marius Grybauskas -</w:t>
       </w:r>
     </w:p>
     <w:p>
@@ -2025,16 +2428,14 @@
           <w:numId w:val="2"/>
         </w:numPr>
         <w:rPr>
-          <w:rFonts w:eastAsiaTheme="minorHAnsi"/>
-          <w:lang w:eastAsia="en-US"/>
-        </w:rPr>
-      </w:pPr>
-      <w:r>
-        <w:rPr>
-          <w:rFonts w:eastAsiaTheme="minorHAnsi"/>
-          <w:lang w:eastAsia="en-US"/>
-        </w:rPr>
-        <w:t>Paskiria plovyklos vadybininkus</w:t>
+          <w:lang w:eastAsia="en-US"/>
+        </w:rPr>
+      </w:pPr>
+      <w:r>
+        <w:rPr>
+          <w:lang w:eastAsia="en-US"/>
+        </w:rPr>
+        <w:t xml:space="preserve">Povilas Klasauskas - </w:t>
       </w:r>
     </w:p>
     <w:p>
@@ -2045,1467 +2446,167 @@
           <w:numId w:val="2"/>
         </w:numPr>
         <w:rPr>
-          <w:rFonts w:eastAsiaTheme="minorHAnsi"/>
-          <w:lang w:eastAsia="en-US"/>
-        </w:rPr>
-      </w:pPr>
-      <w:r>
-        <w:rPr>
-          <w:rFonts w:eastAsiaTheme="minorHAnsi"/>
-          <w:lang w:eastAsia="en-US"/>
-        </w:rPr>
-        <w:t>Peržiūri plovėjus</w:t>
-      </w:r>
-    </w:p>
-    <w:p>
-      <w:pPr>
-        <w:pStyle w:val="ListParagraph"/>
-        <w:numPr>
-          <w:ilvl w:val="0"/>
-          <w:numId w:val="2"/>
-        </w:numPr>
-        <w:rPr>
-          <w:rFonts w:eastAsiaTheme="minorHAnsi"/>
-          <w:lang w:eastAsia="en-US"/>
-        </w:rPr>
-      </w:pPr>
-      <w:r>
-        <w:rPr>
-          <w:rFonts w:eastAsiaTheme="minorHAnsi"/>
-          <w:lang w:eastAsia="en-US"/>
-        </w:rPr>
-        <w:t>Peržiūri vairuotojų registracijas</w:t>
-      </w:r>
-    </w:p>
-    <w:p>
-      <w:pPr>
-        <w:pStyle w:val="ListParagraph"/>
-        <w:numPr>
-          <w:ilvl w:val="0"/>
-          <w:numId w:val="2"/>
-        </w:numPr>
-        <w:rPr>
-          <w:rFonts w:eastAsiaTheme="minorHAnsi"/>
-          <w:lang w:eastAsia="en-US"/>
-        </w:rPr>
-      </w:pPr>
-      <w:r>
-        <w:rPr>
-          <w:rFonts w:eastAsiaTheme="minorHAnsi"/>
-          <w:lang w:eastAsia="en-US"/>
-        </w:rPr>
-        <w:t>Peržiūri pelną</w:t>
-      </w:r>
-    </w:p>
-    <w:p>
-      <w:pPr>
-        <w:rPr>
-          <w:rFonts w:eastAsiaTheme="minorHAnsi"/>
-          <w:lang w:eastAsia="en-US"/>
-        </w:rPr>
-      </w:pPr>
-      <w:r>
-        <w:rPr>
-          <w:rFonts w:eastAsiaTheme="minorHAnsi"/>
-          <w:lang w:eastAsia="en-US"/>
-        </w:rPr>
-        <w:t>Plovyklos vadybininkas</w:t>
-      </w:r>
-      <w:r>
-        <w:rPr>
-          <w:rFonts w:eastAsiaTheme="minorHAnsi"/>
-          <w:lang w:eastAsia="en-US"/>
-        </w:rPr>
-        <w:t>:</w:t>
-      </w:r>
-    </w:p>
-    <w:p>
-      <w:pPr>
-        <w:pStyle w:val="ListParagraph"/>
-        <w:numPr>
-          <w:ilvl w:val="0"/>
-          <w:numId w:val="2"/>
-        </w:numPr>
-        <w:rPr>
-          <w:rFonts w:eastAsiaTheme="minorHAnsi"/>
-          <w:lang w:eastAsia="en-US"/>
-        </w:rPr>
-      </w:pPr>
-      <w:r>
-        <w:rPr>
-          <w:rFonts w:eastAsiaTheme="minorHAnsi"/>
-          <w:lang w:eastAsia="en-US"/>
-        </w:rPr>
-        <w:t>Ad</w:t>
-      </w:r>
-      <w:r>
-        <w:rPr>
-          <w:rFonts w:eastAsiaTheme="minorHAnsi"/>
-          <w:lang w:eastAsia="en-US"/>
-        </w:rPr>
-        <w:t>m</w:t>
-      </w:r>
-      <w:r>
-        <w:rPr>
-          <w:rFonts w:eastAsiaTheme="minorHAnsi"/>
-          <w:lang w:eastAsia="en-US"/>
-        </w:rPr>
-        <w:t>inistruoja plovėjus</w:t>
-      </w:r>
-      <w:r>
-        <w:rPr>
-          <w:rFonts w:eastAsiaTheme="minorHAnsi"/>
+          <w:lang w:eastAsia="en-US"/>
+        </w:rPr>
+      </w:pPr>
+      <w:r>
+        <w:rPr>
+          <w:lang w:eastAsia="en-US"/>
+        </w:rPr>
+        <w:t xml:space="preserve">Rokas Baršauskas – </w:t>
+      </w:r>
+      <w:hyperlink r:id="rId9" w:history="1">
+        <w:r>
+          <w:rPr>
+            <w:rStyle w:val="Hyperlink"/>
+            <w:lang w:eastAsia="en-US"/>
+          </w:rPr>
+          <w:t>nuor</w:t>
+        </w:r>
+        <w:r>
+          <w:rPr>
+            <w:rStyle w:val="Hyperlink"/>
+            <w:lang w:eastAsia="en-US"/>
+          </w:rPr>
+          <w:t>o</w:t>
+        </w:r>
+        <w:r>
+          <w:rPr>
+            <w:rStyle w:val="Hyperlink"/>
+            <w:lang w:eastAsia="en-US"/>
+          </w:rPr>
+          <w:t>da į CV</w:t>
+        </w:r>
+      </w:hyperlink>
+      <w:r>
+        <w:rPr>
           <w:lang w:eastAsia="en-US"/>
         </w:rPr>
         <w:t>.</w:t>
       </w:r>
     </w:p>
-    <w:p>
-      <w:pPr>
-        <w:pStyle w:val="ListParagraph"/>
-        <w:numPr>
-          <w:ilvl w:val="0"/>
-          <w:numId w:val="2"/>
-        </w:numPr>
-        <w:rPr>
-          <w:rFonts w:eastAsiaTheme="minorHAnsi"/>
-          <w:lang w:eastAsia="en-US"/>
-        </w:rPr>
-      </w:pPr>
-      <w:r>
-        <w:rPr>
-          <w:rFonts w:eastAsiaTheme="minorHAnsi"/>
-          <w:lang w:eastAsia="en-US"/>
-        </w:rPr>
-        <w:t>Administruoja darbo laiką</w:t>
-      </w:r>
-    </w:p>
-    <w:p>
-      <w:pPr>
-        <w:pStyle w:val="ListParagraph"/>
-        <w:numPr>
-          <w:ilvl w:val="0"/>
-          <w:numId w:val="2"/>
-        </w:numPr>
-        <w:rPr>
-          <w:rFonts w:eastAsiaTheme="minorHAnsi"/>
-          <w:lang w:eastAsia="en-US"/>
-        </w:rPr>
-      </w:pPr>
-      <w:r>
-        <w:rPr>
-          <w:rFonts w:eastAsiaTheme="minorHAnsi"/>
-          <w:lang w:eastAsia="en-US"/>
-        </w:rPr>
-        <w:t>peržiūri</w:t>
-      </w:r>
-      <w:r>
-        <w:rPr>
-          <w:rFonts w:eastAsiaTheme="minorHAnsi"/>
-          <w:lang w:eastAsia="en-US"/>
-        </w:rPr>
-        <w:t xml:space="preserve"> resursus</w:t>
-      </w:r>
-    </w:p>
-    <w:p>
-      <w:pPr>
-        <w:pStyle w:val="ListParagraph"/>
-        <w:numPr>
-          <w:ilvl w:val="0"/>
-          <w:numId w:val="2"/>
-        </w:numPr>
-        <w:rPr>
-          <w:rFonts w:eastAsiaTheme="minorHAnsi"/>
-          <w:lang w:eastAsia="en-US"/>
-        </w:rPr>
-      </w:pPr>
-      <w:proofErr w:type="spellStart"/>
-      <w:r>
-        <w:rPr>
-          <w:rFonts w:eastAsiaTheme="minorHAnsi"/>
-          <w:lang w:eastAsia="en-US"/>
-        </w:rPr>
-        <w:t>Peržiūrėt</w:t>
-      </w:r>
-      <w:proofErr w:type="spellEnd"/>
-      <w:r>
-        <w:rPr>
-          <w:rFonts w:eastAsiaTheme="minorHAnsi"/>
-          <w:lang w:eastAsia="en-US"/>
-        </w:rPr>
-        <w:t xml:space="preserve"> vairuotojų registracijas</w:t>
-      </w:r>
-    </w:p>
-    <w:p>
-      <w:pPr>
-        <w:pStyle w:val="ListParagraph"/>
-        <w:numPr>
-          <w:ilvl w:val="0"/>
-          <w:numId w:val="2"/>
-        </w:numPr>
-        <w:rPr>
-          <w:rFonts w:eastAsiaTheme="minorHAnsi"/>
-          <w:lang w:eastAsia="en-US"/>
-        </w:rPr>
-      </w:pPr>
-      <w:r>
-        <w:rPr>
-          <w:rFonts w:eastAsiaTheme="minorHAnsi"/>
-          <w:lang w:eastAsia="en-US"/>
-        </w:rPr>
-        <w:t xml:space="preserve">Atšaukti </w:t>
-      </w:r>
-      <w:r>
-        <w:rPr>
-          <w:rFonts w:eastAsiaTheme="minorHAnsi"/>
-          <w:lang w:eastAsia="en-US"/>
-        </w:rPr>
-        <w:t>vairuotojų registracijas</w:t>
-      </w:r>
-    </w:p>
-    <w:p>
-      <w:pPr>
-        <w:rPr>
-          <w:rFonts w:eastAsiaTheme="minorHAnsi"/>
-          <w:lang w:eastAsia="en-US"/>
-        </w:rPr>
-      </w:pPr>
-      <w:r>
-        <w:rPr>
-          <w:rFonts w:eastAsiaTheme="minorHAnsi"/>
-          <w:lang w:eastAsia="en-US"/>
-        </w:rPr>
-        <w:t>Vairuotojas</w:t>
-      </w:r>
-    </w:p>
-    <w:p>
-      <w:pPr>
-        <w:pStyle w:val="ListParagraph"/>
-        <w:numPr>
-          <w:ilvl w:val="0"/>
-          <w:numId w:val="2"/>
-        </w:numPr>
-        <w:rPr>
-          <w:rFonts w:eastAsiaTheme="minorHAnsi"/>
-          <w:lang w:eastAsia="en-US"/>
-        </w:rPr>
-      </w:pPr>
-      <w:r>
-        <w:rPr>
-          <w:rFonts w:eastAsiaTheme="minorHAnsi"/>
-          <w:lang w:eastAsia="en-US"/>
-        </w:rPr>
-        <w:t>Registruojasi į sistemą</w:t>
-      </w:r>
-    </w:p>
-    <w:p>
-      <w:pPr>
-        <w:pStyle w:val="ListParagraph"/>
-        <w:numPr>
-          <w:ilvl w:val="0"/>
-          <w:numId w:val="2"/>
-        </w:numPr>
-        <w:rPr>
-          <w:rFonts w:eastAsiaTheme="minorHAnsi"/>
-          <w:lang w:eastAsia="en-US"/>
-        </w:rPr>
-      </w:pPr>
-      <w:r>
-        <w:rPr>
-          <w:rFonts w:eastAsiaTheme="minorHAnsi"/>
-          <w:lang w:eastAsia="en-US"/>
-        </w:rPr>
-        <w:t>Registruotis</w:t>
-      </w:r>
-      <w:r>
-        <w:rPr>
-          <w:rFonts w:eastAsiaTheme="minorHAnsi"/>
-          <w:lang w:eastAsia="en-US"/>
-        </w:rPr>
-        <w:t xml:space="preserve"> </w:t>
-      </w:r>
-      <w:r>
-        <w:rPr>
-          <w:rFonts w:eastAsiaTheme="minorHAnsi"/>
-          <w:lang w:eastAsia="en-US"/>
-        </w:rPr>
-        <w:t>:</w:t>
-      </w:r>
-    </w:p>
-    <w:p>
-      <w:pPr>
-        <w:pStyle w:val="ListParagraph"/>
-        <w:numPr>
-          <w:ilvl w:val="2"/>
-          <w:numId w:val="2"/>
-        </w:numPr>
-        <w:rPr>
-          <w:rFonts w:eastAsiaTheme="minorHAnsi"/>
-          <w:lang w:eastAsia="en-US"/>
-        </w:rPr>
-      </w:pPr>
-      <w:r>
-        <w:rPr>
-          <w:rFonts w:eastAsiaTheme="minorHAnsi"/>
-          <w:lang w:eastAsia="en-US"/>
-        </w:rPr>
-        <w:t>Pasirenka paslaugas</w:t>
-      </w:r>
-    </w:p>
-    <w:p>
-      <w:pPr>
-        <w:pStyle w:val="ListParagraph"/>
-        <w:numPr>
-          <w:ilvl w:val="2"/>
-          <w:numId w:val="2"/>
-        </w:numPr>
-        <w:rPr>
-          <w:rFonts w:eastAsiaTheme="minorHAnsi"/>
-          <w:lang w:eastAsia="en-US"/>
-        </w:rPr>
-      </w:pPr>
-      <w:r>
-        <w:rPr>
-          <w:rFonts w:eastAsiaTheme="minorHAnsi"/>
-          <w:lang w:eastAsia="en-US"/>
-        </w:rPr>
-        <w:t>Apmoka paslaugas</w:t>
-      </w:r>
-    </w:p>
-    <w:p>
-      <w:pPr>
-        <w:pStyle w:val="ListParagraph"/>
-        <w:numPr>
-          <w:ilvl w:val="0"/>
-          <w:numId w:val="2"/>
-        </w:numPr>
-        <w:rPr>
-          <w:rFonts w:eastAsiaTheme="minorHAnsi"/>
-          <w:lang w:eastAsia="en-US"/>
-        </w:rPr>
-      </w:pPr>
-    </w:p>
-    <w:p>
-      <w:pPr>
-        <w:pStyle w:val="ListParagraph"/>
-        <w:numPr>
-          <w:ilvl w:val="0"/>
-          <w:numId w:val="2"/>
-        </w:numPr>
-        <w:rPr>
-          <w:rFonts w:eastAsiaTheme="minorHAnsi"/>
-          <w:lang w:eastAsia="en-US"/>
-        </w:rPr>
-      </w:pPr>
-      <w:r>
-        <w:rPr>
-          <w:rFonts w:eastAsiaTheme="minorHAnsi"/>
-          <w:lang w:eastAsia="en-US"/>
-        </w:rPr>
-        <w:t>redaguoti</w:t>
-      </w:r>
-    </w:p>
-    <w:p>
-      <w:pPr>
-        <w:pStyle w:val="ListParagraph"/>
-        <w:numPr>
-          <w:ilvl w:val="0"/>
-          <w:numId w:val="2"/>
-        </w:numPr>
-        <w:rPr>
-          <w:rFonts w:eastAsiaTheme="minorHAnsi"/>
-          <w:lang w:eastAsia="en-US"/>
-        </w:rPr>
-      </w:pPr>
-      <w:r>
-        <w:rPr>
-          <w:rFonts w:eastAsiaTheme="minorHAnsi"/>
-          <w:lang w:eastAsia="en-US"/>
-        </w:rPr>
-        <w:t>Atšaukia registracija</w:t>
-      </w:r>
-    </w:p>
-    <w:p>
-      <w:pPr>
-        <w:pStyle w:val="ListParagraph"/>
-        <w:numPr>
-          <w:ilvl w:val="0"/>
-          <w:numId w:val="2"/>
-        </w:numPr>
-        <w:rPr>
-          <w:rFonts w:eastAsiaTheme="minorHAnsi"/>
-          <w:lang w:eastAsia="en-US"/>
-        </w:rPr>
-      </w:pPr>
-      <w:r>
-        <w:rPr>
-          <w:rFonts w:eastAsiaTheme="minorHAnsi"/>
-          <w:lang w:eastAsia="en-US"/>
-        </w:rPr>
-        <w:t>Redaguoja profilį</w:t>
-      </w:r>
-    </w:p>
-    <w:p>
-      <w:pPr>
-        <w:pStyle w:val="ListParagraph"/>
-        <w:numPr>
-          <w:ilvl w:val="0"/>
-          <w:numId w:val="2"/>
-        </w:numPr>
-        <w:rPr>
-          <w:rFonts w:eastAsiaTheme="minorHAnsi"/>
-          <w:lang w:eastAsia="en-US"/>
-        </w:rPr>
-      </w:pPr>
-      <w:r>
-        <w:rPr>
-          <w:rFonts w:eastAsiaTheme="minorHAnsi"/>
-          <w:lang w:eastAsia="en-US"/>
-        </w:rPr>
-        <w:t>Vertina plovimą</w:t>
-      </w:r>
-    </w:p>
-    <w:p>
-      <w:pPr>
-        <w:pStyle w:val="ListParagraph"/>
-        <w:numPr>
-          <w:ilvl w:val="0"/>
-          <w:numId w:val="2"/>
-        </w:numPr>
-        <w:rPr>
-          <w:rFonts w:eastAsiaTheme="minorHAnsi"/>
-          <w:lang w:eastAsia="en-US"/>
-        </w:rPr>
-      </w:pPr>
-      <w:r>
-        <w:rPr>
-          <w:rFonts w:eastAsiaTheme="minorHAnsi"/>
-          <w:lang w:eastAsia="en-US"/>
-        </w:rPr>
-        <w:t>Administruoja savo TP</w:t>
-      </w:r>
-    </w:p>
-    <w:p>
-      <w:pPr>
-        <w:rPr>
-          <w:rFonts w:eastAsiaTheme="minorHAnsi"/>
-          <w:lang w:eastAsia="en-US"/>
-        </w:rPr>
-      </w:pPr>
-      <w:r>
-        <w:rPr>
-          <w:rFonts w:eastAsiaTheme="minorHAnsi"/>
-          <w:lang w:eastAsia="en-US"/>
-        </w:rPr>
-        <w:t>Plovėjas</w:t>
-      </w:r>
-    </w:p>
-    <w:p>
-      <w:pPr>
-        <w:pStyle w:val="ListParagraph"/>
-        <w:numPr>
-          <w:ilvl w:val="0"/>
-          <w:numId w:val="2"/>
-        </w:numPr>
-        <w:rPr>
-          <w:rFonts w:eastAsiaTheme="minorHAnsi"/>
-          <w:lang w:eastAsia="en-US"/>
-        </w:rPr>
-      </w:pPr>
-      <w:r>
-        <w:rPr>
-          <w:rFonts w:eastAsiaTheme="minorHAnsi"/>
-          <w:lang w:eastAsia="en-US"/>
-        </w:rPr>
-        <w:t>Peržiūri</w:t>
-      </w:r>
-      <w:r>
-        <w:rPr>
-          <w:rFonts w:eastAsiaTheme="minorHAnsi"/>
-          <w:lang w:eastAsia="en-US"/>
-        </w:rPr>
-        <w:t xml:space="preserve"> </w:t>
-      </w:r>
-      <w:r>
-        <w:rPr>
-          <w:rFonts w:eastAsiaTheme="minorHAnsi"/>
-          <w:lang w:eastAsia="en-US"/>
-        </w:rPr>
-        <w:t xml:space="preserve">savo </w:t>
-      </w:r>
-      <w:r>
-        <w:rPr>
-          <w:rFonts w:eastAsiaTheme="minorHAnsi"/>
-          <w:lang w:eastAsia="en-US"/>
-        </w:rPr>
-        <w:t>darbo grafiką</w:t>
-      </w:r>
-    </w:p>
-    <w:p>
-      <w:pPr>
-        <w:pStyle w:val="ListParagraph"/>
-        <w:numPr>
-          <w:ilvl w:val="0"/>
-          <w:numId w:val="2"/>
-        </w:numPr>
-        <w:rPr>
-          <w:rFonts w:eastAsiaTheme="minorHAnsi"/>
-          <w:lang w:eastAsia="en-US"/>
-        </w:rPr>
-      </w:pPr>
-      <w:r>
-        <w:rPr>
-          <w:rFonts w:eastAsiaTheme="minorHAnsi"/>
-          <w:lang w:eastAsia="en-US"/>
-        </w:rPr>
-        <w:t>Rašo atsiliepimus apie vairuotojus</w:t>
-      </w:r>
-    </w:p>
-    <w:p>
-      <w:pPr>
-        <w:rPr>
-          <w:rFonts w:eastAsiaTheme="minorHAnsi"/>
-          <w:lang w:eastAsia="en-US"/>
-        </w:rPr>
-      </w:pPr>
-      <w:r>
-        <w:rPr>
-          <w:rFonts w:eastAsiaTheme="minorHAnsi"/>
-          <w:lang w:eastAsia="en-US"/>
-        </w:rPr>
-        <w:lastRenderedPageBreak/>
-        <w:t>Vartotojas</w:t>
-      </w:r>
-    </w:p>
-    <w:p>
-      <w:pPr>
-        <w:pStyle w:val="ListParagraph"/>
-        <w:numPr>
-          <w:ilvl w:val="0"/>
-          <w:numId w:val="2"/>
-        </w:numPr>
-        <w:rPr>
-          <w:rFonts w:eastAsiaTheme="minorHAnsi"/>
-          <w:lang w:eastAsia="en-US"/>
-        </w:rPr>
-      </w:pPr>
-      <w:r>
-        <w:rPr>
-          <w:rFonts w:eastAsiaTheme="minorHAnsi"/>
-          <w:lang w:eastAsia="en-US"/>
-        </w:rPr>
-        <w:t>Prisijungia</w:t>
-      </w:r>
-    </w:p>
-    <w:p>
-      <w:pPr>
-        <w:pStyle w:val="ListParagraph"/>
-        <w:numPr>
-          <w:ilvl w:val="0"/>
-          <w:numId w:val="2"/>
-        </w:numPr>
-        <w:rPr>
-          <w:rFonts w:eastAsiaTheme="minorHAnsi"/>
-          <w:lang w:eastAsia="en-US"/>
-        </w:rPr>
-      </w:pPr>
-      <w:r>
-        <w:rPr>
-          <w:rFonts w:eastAsiaTheme="minorHAnsi"/>
-          <w:lang w:eastAsia="en-US"/>
-        </w:rPr>
-        <w:t>Registruojasi</w:t>
-      </w:r>
-    </w:p>
-    <w:p>
-      <w:pPr>
-        <w:pStyle w:val="ListParagraph"/>
-        <w:numPr>
-          <w:ilvl w:val="0"/>
-          <w:numId w:val="2"/>
-        </w:numPr>
-        <w:rPr>
-          <w:rFonts w:eastAsiaTheme="minorHAnsi"/>
-          <w:lang w:eastAsia="en-US"/>
-        </w:rPr>
-      </w:pPr>
-      <w:r>
-        <w:rPr>
-          <w:rFonts w:eastAsiaTheme="minorHAnsi"/>
-          <w:lang w:eastAsia="en-US"/>
-        </w:rPr>
-        <w:t>Peržiūri plovyklas</w:t>
-      </w:r>
-    </w:p>
-    <w:p>
-      <w:pPr>
-        <w:rPr>
-          <w:rFonts w:eastAsiaTheme="minorHAnsi"/>
-          <w:lang w:eastAsia="en-US"/>
-        </w:rPr>
-      </w:pPr>
-      <w:r>
-        <w:rPr>
-          <w:rFonts w:eastAsiaTheme="minorHAnsi"/>
-          <w:lang w:eastAsia="en-US"/>
-        </w:rPr>
-        <w:t xml:space="preserve">Aparatas: </w:t>
-      </w:r>
-      <w:r>
-        <w:rPr>
-          <w:rFonts w:eastAsiaTheme="minorHAnsi"/>
-          <w:lang w:eastAsia="en-US"/>
-        </w:rPr>
-        <w:br/>
-        <w:t>- Atnaujina duomenis apie būklę</w:t>
-      </w:r>
-    </w:p>
-    <w:p>
-      <w:pPr>
-        <w:rPr>
-          <w:rFonts w:eastAsiaTheme="minorHAnsi"/>
-          <w:lang w:eastAsia="en-US"/>
-        </w:rPr>
-      </w:pPr>
-    </w:p>
-    <w:p>
-      <w:pPr>
-        <w:rPr>
-          <w:rFonts w:eastAsiaTheme="minorHAnsi"/>
-          <w:lang w:eastAsia="en-US"/>
-        </w:rPr>
-      </w:pPr>
-      <w:r>
-        <w:rPr>
-          <w:rFonts w:eastAsiaTheme="minorHAnsi"/>
-          <w:lang w:eastAsia="en-US"/>
-        </w:rPr>
-        <w:t xml:space="preserve">Nefunkciniai reikalavimai: </w:t>
-      </w:r>
-    </w:p>
-    <w:p>
-      <w:pPr>
-        <w:pStyle w:val="ListParagraph"/>
-        <w:numPr>
-          <w:ilvl w:val="0"/>
-          <w:numId w:val="2"/>
-        </w:numPr>
-        <w:rPr>
-          <w:rFonts w:eastAsiaTheme="minorHAnsi"/>
-          <w:lang w:eastAsia="en-US"/>
-        </w:rPr>
-      </w:pPr>
-      <w:r>
-        <w:rPr>
-          <w:rFonts w:eastAsiaTheme="minorHAnsi"/>
-          <w:lang w:val="en-GB" w:eastAsia="en-US"/>
-        </w:rPr>
-        <w:t>4</w:t>
-      </w:r>
-      <w:proofErr w:type="spellStart"/>
-      <w:r>
-        <w:rPr>
-          <w:rFonts w:eastAsiaTheme="minorHAnsi"/>
-          <w:lang w:eastAsia="en-US"/>
-        </w:rPr>
-        <w:t>step</w:t>
-      </w:r>
-      <w:proofErr w:type="spellEnd"/>
-      <w:r>
-        <w:rPr>
-          <w:rFonts w:eastAsiaTheme="minorHAnsi"/>
-          <w:lang w:eastAsia="en-US"/>
-        </w:rPr>
-        <w:t xml:space="preserve"> paslaugos užsakymas</w:t>
-      </w:r>
-      <w:r>
-        <w:rPr>
-          <w:rFonts w:eastAsiaTheme="minorHAnsi"/>
-          <w:lang w:eastAsia="en-US"/>
-        </w:rPr>
-        <w:t xml:space="preserve"> (</w:t>
-      </w:r>
-      <w:r>
-        <w:rPr>
-          <w:rFonts w:eastAsiaTheme="minorHAnsi"/>
-          <w:lang w:eastAsia="en-US"/>
-        </w:rPr>
-        <w:t>Pasirenki paslaugą</w:t>
-      </w:r>
-      <w:r>
-        <w:rPr>
-          <w:rFonts w:eastAsiaTheme="minorHAnsi"/>
-          <w:lang w:eastAsia="en-US"/>
-        </w:rPr>
-        <w:t>, Pasirenki plovyklą, Pasirenki laiką, apmoki.</w:t>
-      </w:r>
-    </w:p>
-    <w:p>
-      <w:pPr>
-        <w:pStyle w:val="ListParagraph"/>
-        <w:numPr>
-          <w:ilvl w:val="0"/>
-          <w:numId w:val="2"/>
-        </w:numPr>
-        <w:rPr>
-          <w:rFonts w:eastAsiaTheme="minorHAnsi"/>
-          <w:lang w:eastAsia="en-US"/>
-        </w:rPr>
-      </w:pPr>
-      <w:r>
-        <w:rPr>
-          <w:rFonts w:eastAsiaTheme="minorHAnsi"/>
-          <w:lang w:eastAsia="en-US"/>
-        </w:rPr>
-        <w:t>EN, RU LT kalbos</w:t>
-      </w:r>
-    </w:p>
-    <w:p>
-      <w:pPr>
-        <w:pStyle w:val="ListParagraph"/>
-        <w:numPr>
-          <w:ilvl w:val="0"/>
-          <w:numId w:val="2"/>
-        </w:numPr>
-        <w:rPr>
-          <w:rFonts w:eastAsiaTheme="minorHAnsi"/>
-          <w:lang w:eastAsia="en-US"/>
-        </w:rPr>
-      </w:pPr>
-      <w:proofErr w:type="spellStart"/>
-      <w:r>
-        <w:rPr>
-          <w:rFonts w:eastAsiaTheme="minorHAnsi"/>
-          <w:lang w:eastAsia="en-US"/>
-        </w:rPr>
-        <w:t>Responsive</w:t>
-      </w:r>
-      <w:proofErr w:type="spellEnd"/>
-      <w:r>
-        <w:rPr>
-          <w:rFonts w:eastAsiaTheme="minorHAnsi"/>
-          <w:lang w:eastAsia="en-US"/>
-        </w:rPr>
-        <w:t xml:space="preserve"> dizainas</w:t>
-      </w:r>
-    </w:p>
-    <w:p>
-      <w:pPr>
-        <w:pStyle w:val="ListParagraph"/>
-        <w:numPr>
-          <w:ilvl w:val="0"/>
-          <w:numId w:val="2"/>
-        </w:numPr>
-        <w:rPr>
-          <w:rFonts w:eastAsiaTheme="minorHAnsi"/>
-          <w:lang w:eastAsia="en-US"/>
-        </w:rPr>
-      </w:pPr>
-      <w:r>
-        <w:rPr>
-          <w:rFonts w:eastAsiaTheme="minorHAnsi"/>
-          <w:lang w:eastAsia="en-US"/>
-        </w:rPr>
-        <w:t xml:space="preserve">Pritaikyta populiariausioms ( Chrome, Firefox, </w:t>
-      </w:r>
-      <w:proofErr w:type="spellStart"/>
-      <w:r>
-        <w:rPr>
-          <w:rFonts w:eastAsiaTheme="minorHAnsi"/>
-          <w:lang w:eastAsia="en-US"/>
-        </w:rPr>
-        <w:t>Safari</w:t>
-      </w:r>
-      <w:proofErr w:type="spellEnd"/>
-      <w:r>
-        <w:rPr>
-          <w:rFonts w:eastAsiaTheme="minorHAnsi"/>
-          <w:lang w:eastAsia="en-US"/>
-        </w:rPr>
-        <w:t>)</w:t>
-      </w:r>
-    </w:p>
-    <w:p>
-      <w:pPr>
-        <w:pStyle w:val="ListParagraph"/>
-        <w:numPr>
-          <w:ilvl w:val="0"/>
-          <w:numId w:val="2"/>
-        </w:numPr>
-        <w:rPr>
-          <w:rFonts w:eastAsiaTheme="minorHAnsi"/>
-          <w:lang w:eastAsia="en-US"/>
-        </w:rPr>
-      </w:pPr>
-      <w:r>
-        <w:rPr>
-          <w:rFonts w:eastAsiaTheme="minorHAnsi"/>
-          <w:lang w:eastAsia="en-US"/>
-        </w:rPr>
-        <w:t>Vartotojas visada žino, kurioje puslapio vietoje jis randasi.</w:t>
-      </w:r>
-    </w:p>
-    <w:p>
-      <w:pPr>
-        <w:pStyle w:val="ListParagraph"/>
-        <w:numPr>
-          <w:ilvl w:val="0"/>
-          <w:numId w:val="2"/>
-        </w:numPr>
-        <w:rPr>
-          <w:rFonts w:eastAsiaTheme="minorHAnsi"/>
-          <w:lang w:eastAsia="en-US"/>
-        </w:rPr>
-      </w:pPr>
-      <w:proofErr w:type="spellStart"/>
-      <w:r>
-        <w:rPr>
-          <w:rFonts w:eastAsiaTheme="minorHAnsi"/>
-          <w:lang w:eastAsia="en-US"/>
-        </w:rPr>
-        <w:t>Validacijos</w:t>
-      </w:r>
-      <w:proofErr w:type="spellEnd"/>
-      <w:r>
-        <w:rPr>
-          <w:rFonts w:eastAsiaTheme="minorHAnsi"/>
-          <w:lang w:eastAsia="en-US"/>
-        </w:rPr>
-        <w:t xml:space="preserve"> pranešimai.</w:t>
-      </w:r>
-    </w:p>
-    <w:p>
-      <w:pPr>
-        <w:rPr>
-          <w:rFonts w:eastAsiaTheme="minorHAnsi"/>
-          <w:lang w:eastAsia="en-US"/>
-        </w:rPr>
-      </w:pPr>
-    </w:p>
-    <w:p>
-      <w:pPr>
-        <w:rPr>
-          <w:rFonts w:eastAsiaTheme="minorHAnsi"/>
-          <w:lang w:eastAsia="en-US"/>
-        </w:rPr>
-      </w:pPr>
-      <w:r>
-        <w:rPr>
-          <w:rFonts w:eastAsiaTheme="minorHAnsi"/>
-          <w:lang w:eastAsia="en-US"/>
-        </w:rPr>
-        <w:t xml:space="preserve">Sistema siunčia priminimą apie artėjantį vizitą. </w:t>
-      </w:r>
-    </w:p>
-    <w:p>
-      <w:pPr>
-        <w:pStyle w:val="Heading1"/>
-        <w:rPr>
-          <w:rFonts w:eastAsiaTheme="minorHAnsi"/>
-          <w:lang w:eastAsia="en-US"/>
-        </w:rPr>
-      </w:pPr>
-      <w:bookmarkStart w:id="7" w:name="_Toc396843093"/>
-      <w:r>
-        <w:rPr>
-          <w:rFonts w:eastAsiaTheme="minorHAnsi"/>
-          <w:lang w:eastAsia="en-US"/>
-        </w:rPr>
-        <w:t>Projekto valdymo pasiūlymas</w:t>
-      </w:r>
-      <w:bookmarkEnd w:id="7"/>
-      <w:r>
-        <w:rPr>
-          <w:rFonts w:eastAsiaTheme="minorHAnsi"/>
-          <w:lang w:eastAsia="en-US"/>
-        </w:rPr>
-        <w:t xml:space="preserve"> </w:t>
-      </w:r>
-    </w:p>
-    <w:p>
-      <w:pPr>
-        <w:pStyle w:val="Heading2"/>
-        <w:rPr>
-          <w:rFonts w:eastAsiaTheme="minorHAnsi"/>
-          <w:lang w:eastAsia="en-US"/>
-        </w:rPr>
-      </w:pPr>
-      <w:bookmarkStart w:id="8" w:name="_Toc396843094"/>
-      <w:r>
-        <w:rPr>
-          <w:rFonts w:eastAsiaTheme="minorHAnsi"/>
-          <w:lang w:eastAsia="en-US"/>
-        </w:rPr>
-        <w:t>Projekto komanda</w:t>
-      </w:r>
-      <w:bookmarkEnd w:id="8"/>
-    </w:p>
-    <w:p>
-      <w:pPr>
-        <w:rPr>
-          <w:lang w:eastAsia="en-US"/>
-        </w:rPr>
-      </w:pPr>
-      <w:r>
-        <w:rPr>
-          <w:lang w:eastAsia="en-US"/>
-        </w:rPr>
-        <w:t>Komandos nariai, jų pareigos komandoje.</w:t>
-      </w:r>
-    </w:p>
-    <w:p>
-      <w:pPr>
-        <w:rPr>
-          <w:lang w:eastAsia="en-US"/>
-        </w:rPr>
-      </w:pPr>
-    </w:p>
-    <w:p>
-      <w:pPr>
-        <w:rPr>
-          <w:lang w:eastAsia="en-US"/>
-        </w:rPr>
-      </w:pPr>
-      <w:r>
-        <w:rPr>
-          <w:lang w:eastAsia="en-US"/>
-        </w:rPr>
-        <w:t xml:space="preserve">Rokas - </w:t>
-      </w:r>
-      <w:proofErr w:type="spellStart"/>
-      <w:r>
-        <w:rPr>
-          <w:lang w:eastAsia="en-US"/>
-        </w:rPr>
-        <w:t>Backend</w:t>
-      </w:r>
-      <w:bookmarkStart w:id="9" w:name="_GoBack"/>
-      <w:bookmarkEnd w:id="9"/>
-      <w:proofErr w:type="spellEnd"/>
-    </w:p>
-    <w:p>
-      <w:pPr>
-        <w:rPr>
-          <w:lang w:eastAsia="en-US"/>
-        </w:rPr>
-      </w:pPr>
-      <w:r>
-        <w:rPr>
-          <w:lang w:eastAsia="en-US"/>
-        </w:rPr>
-        <w:t xml:space="preserve">Povilas - </w:t>
-      </w:r>
-      <w:proofErr w:type="spellStart"/>
-      <w:r>
-        <w:rPr>
-          <w:lang w:eastAsia="en-US"/>
-        </w:rPr>
-        <w:t>Backend</w:t>
-      </w:r>
-      <w:proofErr w:type="spellEnd"/>
-    </w:p>
-    <w:p>
-      <w:pPr>
-        <w:rPr>
-          <w:lang w:eastAsia="en-US"/>
-        </w:rPr>
-      </w:pPr>
-      <w:r>
-        <w:rPr>
-          <w:lang w:eastAsia="en-US"/>
-        </w:rPr>
-        <w:t xml:space="preserve">Karolina  - </w:t>
-      </w:r>
-      <w:r>
-        <w:rPr>
-          <w:lang w:eastAsia="en-US"/>
-        </w:rPr>
-        <w:t xml:space="preserve">Project </w:t>
-      </w:r>
-      <w:proofErr w:type="spellStart"/>
-      <w:r>
-        <w:rPr>
-          <w:lang w:eastAsia="en-US"/>
-        </w:rPr>
-        <w:t>manager</w:t>
-      </w:r>
-      <w:proofErr w:type="spellEnd"/>
-    </w:p>
-    <w:p>
-      <w:pPr>
-        <w:rPr>
-          <w:lang w:eastAsia="en-US"/>
-        </w:rPr>
-      </w:pPr>
-      <w:r>
-        <w:rPr>
-          <w:lang w:eastAsia="en-US"/>
-        </w:rPr>
-        <w:t xml:space="preserve">Marius </w:t>
-      </w:r>
-      <w:r>
-        <w:rPr>
-          <w:lang w:eastAsia="en-US"/>
-        </w:rPr>
-        <w:t>–</w:t>
-      </w:r>
-      <w:r>
-        <w:rPr>
-          <w:lang w:eastAsia="en-US"/>
-        </w:rPr>
-        <w:t xml:space="preserve"> </w:t>
-      </w:r>
-      <w:r>
-        <w:rPr>
-          <w:lang w:eastAsia="en-US"/>
-        </w:rPr>
-        <w:t>Dizainas/</w:t>
-      </w:r>
-      <w:proofErr w:type="spellStart"/>
-      <w:r>
-        <w:rPr>
-          <w:lang w:eastAsia="en-US"/>
-        </w:rPr>
-        <w:t>frontend</w:t>
-      </w:r>
-      <w:proofErr w:type="spellEnd"/>
-    </w:p>
-    <w:p>
-      <w:pPr>
-        <w:pStyle w:val="Heading2"/>
-        <w:rPr>
-          <w:rFonts w:eastAsiaTheme="minorHAnsi"/>
-          <w:lang w:eastAsia="en-US"/>
-        </w:rPr>
-      </w:pPr>
-      <w:bookmarkStart w:id="10" w:name="_Toc396843095"/>
-      <w:r>
-        <w:rPr>
-          <w:rFonts w:eastAsiaTheme="minorHAnsi"/>
-          <w:lang w:eastAsia="en-US"/>
-        </w:rPr>
-        <w:t>Darbų struktūra</w:t>
-      </w:r>
-      <w:bookmarkEnd w:id="10"/>
-    </w:p>
-    <w:p>
-      <w:pPr>
-        <w:rPr>
-          <w:rFonts w:eastAsiaTheme="minorHAnsi"/>
-          <w:lang w:eastAsia="en-US"/>
-        </w:rPr>
-      </w:pPr>
-      <w:r>
-        <w:rPr>
-          <w:rFonts w:eastAsiaTheme="minorHAnsi"/>
-          <w:lang w:eastAsia="en-US"/>
-        </w:rPr>
-        <w:t xml:space="preserve">Projekto veiklų </w:t>
-      </w:r>
-      <w:proofErr w:type="spellStart"/>
-      <w:r>
-        <w:rPr>
-          <w:rFonts w:eastAsiaTheme="minorHAnsi"/>
-          <w:lang w:eastAsia="en-US"/>
-        </w:rPr>
-        <w:t>susikirstymas</w:t>
-      </w:r>
-      <w:proofErr w:type="spellEnd"/>
-      <w:r>
-        <w:rPr>
-          <w:rFonts w:eastAsiaTheme="minorHAnsi"/>
-          <w:lang w:eastAsia="en-US"/>
-        </w:rPr>
-        <w:t xml:space="preserve"> į grupes. </w:t>
-      </w:r>
-      <w:r>
-        <w:rPr>
-          <w:rFonts w:eastAsiaTheme="minorHAnsi"/>
-          <w:lang w:eastAsia="en-US"/>
-        </w:rPr>
-        <w:t>G</w:t>
-      </w:r>
-      <w:r>
-        <w:rPr>
-          <w:rFonts w:eastAsiaTheme="minorHAnsi"/>
-          <w:lang w:eastAsia="en-US"/>
-        </w:rPr>
-        <w:t>rup</w:t>
-      </w:r>
-      <w:r>
-        <w:rPr>
-          <w:rFonts w:eastAsiaTheme="minorHAnsi"/>
-          <w:lang w:eastAsia="en-US"/>
-        </w:rPr>
-        <w:t>ių</w:t>
-      </w:r>
-      <w:r>
-        <w:rPr>
-          <w:rFonts w:eastAsiaTheme="minorHAnsi"/>
-          <w:lang w:eastAsia="en-US"/>
-        </w:rPr>
-        <w:t xml:space="preserve"> naudoj</w:t>
-      </w:r>
-      <w:r>
-        <w:rPr>
-          <w:rFonts w:eastAsiaTheme="minorHAnsi"/>
-          <w:lang w:eastAsia="en-US"/>
-        </w:rPr>
-        <w:t>i</w:t>
-      </w:r>
-      <w:r>
-        <w:rPr>
-          <w:rFonts w:eastAsiaTheme="minorHAnsi"/>
-          <w:lang w:eastAsia="en-US"/>
-        </w:rPr>
-        <w:t>m</w:t>
-      </w:r>
-      <w:r>
-        <w:rPr>
-          <w:rFonts w:eastAsiaTheme="minorHAnsi"/>
-          <w:lang w:eastAsia="en-US"/>
-        </w:rPr>
-        <w:t>a</w:t>
-      </w:r>
-      <w:r>
-        <w:rPr>
-          <w:rFonts w:eastAsiaTheme="minorHAnsi"/>
-          <w:lang w:eastAsia="en-US"/>
-        </w:rPr>
-        <w:t>s atsiskaitymo terminams nustatyti ir apmokėjimui suplanuoti.</w:t>
-      </w:r>
-    </w:p>
-    <w:p>
-      <w:pPr>
-        <w:pStyle w:val="Heading2"/>
-        <w:rPr>
-          <w:rFonts w:eastAsiaTheme="minorHAnsi"/>
-          <w:lang w:eastAsia="en-US"/>
-        </w:rPr>
-      </w:pPr>
-      <w:bookmarkStart w:id="11" w:name="_Toc396843096"/>
-      <w:r>
-        <w:rPr>
-          <w:rFonts w:eastAsiaTheme="minorHAnsi"/>
-          <w:lang w:eastAsia="en-US"/>
-        </w:rPr>
-        <w:t>Planas</w:t>
-      </w:r>
-      <w:bookmarkEnd w:id="11"/>
-    </w:p>
-    <w:p>
-      <w:pPr>
-        <w:rPr>
-          <w:rFonts w:eastAsiaTheme="minorHAnsi"/>
-          <w:lang w:eastAsia="en-US"/>
-        </w:rPr>
-      </w:pPr>
-      <w:proofErr w:type="spellStart"/>
-      <w:r>
-        <w:rPr>
-          <w:rFonts w:eastAsiaTheme="minorHAnsi"/>
-          <w:lang w:eastAsia="en-US"/>
-        </w:rPr>
-        <w:t>Gantt‘o</w:t>
-      </w:r>
-      <w:proofErr w:type="spellEnd"/>
-      <w:r>
-        <w:rPr>
-          <w:rFonts w:eastAsiaTheme="minorHAnsi"/>
-          <w:lang w:eastAsia="en-US"/>
-        </w:rPr>
-        <w:t xml:space="preserve"> diagrama</w:t>
-      </w:r>
-      <w:r>
-        <w:rPr>
-          <w:rFonts w:eastAsiaTheme="minorHAnsi"/>
-          <w:lang w:eastAsia="en-US"/>
-        </w:rPr>
-        <w:t>.</w:t>
-      </w:r>
-    </w:p>
-    <w:p>
-      <w:pPr>
-        <w:pStyle w:val="Heading1"/>
-        <w:rPr>
-          <w:rFonts w:eastAsiaTheme="minorHAnsi"/>
-          <w:lang w:eastAsia="en-US"/>
-        </w:rPr>
-      </w:pPr>
-      <w:bookmarkStart w:id="12" w:name="_Toc396843097"/>
-      <w:r>
-        <w:rPr>
-          <w:rFonts w:eastAsiaTheme="minorHAnsi"/>
-          <w:lang w:eastAsia="en-US"/>
-        </w:rPr>
-        <w:t>Komercinis pasiūlymas</w:t>
-      </w:r>
-      <w:bookmarkEnd w:id="12"/>
-    </w:p>
-    <w:p>
-      <w:pPr>
-        <w:pStyle w:val="Heading2"/>
-        <w:rPr>
-          <w:lang w:eastAsia="en-US"/>
-        </w:rPr>
-      </w:pPr>
-      <w:bookmarkStart w:id="13" w:name="_Toc396843098"/>
-      <w:r>
-        <w:rPr>
-          <w:lang w:eastAsia="en-US"/>
-        </w:rPr>
-        <w:t>Įvadas</w:t>
-      </w:r>
-      <w:bookmarkEnd w:id="13"/>
-    </w:p>
-    <w:p>
-      <w:pPr>
-        <w:rPr>
-          <w:lang w:eastAsia="en-US"/>
-        </w:rPr>
-      </w:pPr>
-      <w:proofErr w:type="spellStart"/>
-      <w:r>
-        <w:rPr>
-          <w:lang w:eastAsia="en-US"/>
-        </w:rPr>
-        <w:t>Pagrindniai</w:t>
-      </w:r>
-      <w:proofErr w:type="spellEnd"/>
-      <w:r>
-        <w:rPr>
-          <w:lang w:eastAsia="en-US"/>
-        </w:rPr>
-        <w:t xml:space="preserve"> susitarimo tarp užsakovų ir vykdytojų principai.</w:t>
-      </w:r>
-      <w:r>
-        <w:rPr>
-          <w:lang w:eastAsia="en-US"/>
-        </w:rPr>
-        <w:t xml:space="preserve"> Projekto laikotarpis.</w:t>
-      </w:r>
-    </w:p>
-    <w:p>
-      <w:pPr>
-        <w:pStyle w:val="Heading2"/>
-        <w:rPr>
-          <w:lang w:eastAsia="en-US"/>
-        </w:rPr>
-      </w:pPr>
-      <w:bookmarkStart w:id="14" w:name="_Toc396843099"/>
-      <w:r>
-        <w:rPr>
-          <w:lang w:eastAsia="en-US"/>
-        </w:rPr>
-        <w:t>Kaina</w:t>
-      </w:r>
-      <w:bookmarkEnd w:id="14"/>
-    </w:p>
-    <w:p>
-      <w:pPr>
-        <w:rPr>
-          <w:lang w:eastAsia="en-US"/>
-        </w:rPr>
-      </w:pPr>
-      <w:r>
-        <w:rPr>
-          <w:lang w:eastAsia="en-US"/>
-        </w:rPr>
-        <w:t>Bendra suma</w:t>
-      </w:r>
-      <w:r>
-        <w:rPr>
-          <w:lang w:eastAsia="en-US"/>
-        </w:rPr>
-        <w:t>. Mokėjimo atidėjimų sąlygos.</w:t>
-      </w:r>
-    </w:p>
-    <w:p>
-      <w:pPr>
-        <w:pStyle w:val="Heading2"/>
-        <w:rPr>
-          <w:lang w:eastAsia="en-US"/>
-        </w:rPr>
-      </w:pPr>
-      <w:bookmarkStart w:id="15" w:name="_Toc396843100"/>
-      <w:r>
-        <w:rPr>
-          <w:lang w:eastAsia="en-US"/>
-        </w:rPr>
-        <w:t>Mokėjimų tvarkaraštis</w:t>
-      </w:r>
-      <w:bookmarkEnd w:id="15"/>
-    </w:p>
-    <w:p>
-      <w:pPr>
-        <w:rPr>
-          <w:lang w:eastAsia="en-US"/>
-        </w:rPr>
-      </w:pPr>
-      <w:r>
-        <w:rPr>
-          <w:lang w:eastAsia="en-US"/>
-        </w:rPr>
-        <w:t>Lentelė: darbų grupė, atsiskaitymo terminas, suma, pateikiami darbo rezultatai.</w:t>
-      </w:r>
-    </w:p>
-    <w:p>
-      <w:pPr>
-        <w:pStyle w:val="Heading2"/>
-        <w:rPr>
-          <w:lang w:eastAsia="en-US"/>
-        </w:rPr>
-      </w:pPr>
-      <w:bookmarkStart w:id="16" w:name="_Toc396843101"/>
-      <w:r>
-        <w:rPr>
-          <w:lang w:eastAsia="en-US"/>
-        </w:rPr>
-        <w:t>Rezultatų pateikimas</w:t>
-      </w:r>
-      <w:bookmarkEnd w:id="16"/>
-    </w:p>
-    <w:p>
-      <w:pPr>
-        <w:rPr>
-          <w:lang w:eastAsia="en-US"/>
-        </w:rPr>
-      </w:pPr>
-      <w:r>
-        <w:rPr>
-          <w:lang w:eastAsia="en-US"/>
-        </w:rPr>
-        <w:t>Kokie rezultatai, jų pateikimo t</w:t>
-      </w:r>
-      <w:r>
-        <w:rPr>
-          <w:lang w:eastAsia="en-US"/>
-        </w:rPr>
-        <w:t>varkaraštis, kas pateikia, kaip ir t.t.</w:t>
-      </w:r>
-    </w:p>
-    <w:p>
-      <w:pPr>
-        <w:pStyle w:val="Heading2"/>
-        <w:rPr>
-          <w:lang w:eastAsia="en-US"/>
-        </w:rPr>
-      </w:pPr>
-      <w:bookmarkStart w:id="17" w:name="_Toc396843102"/>
-      <w:r>
-        <w:rPr>
-          <w:lang w:eastAsia="en-US"/>
-        </w:rPr>
-        <w:t>Užsakovo pateikiami duomenys</w:t>
-      </w:r>
-      <w:bookmarkEnd w:id="17"/>
-    </w:p>
-    <w:p>
-      <w:pPr>
-        <w:rPr>
-          <w:lang w:eastAsia="en-US"/>
-        </w:rPr>
-      </w:pPr>
-      <w:r>
-        <w:rPr>
-          <w:lang w:eastAsia="en-US"/>
-        </w:rPr>
-        <w:t>Jei tokių yra – kas ir kada turi būti pateikta</w:t>
-      </w:r>
-      <w:r>
-        <w:rPr>
-          <w:lang w:eastAsia="en-US"/>
-        </w:rPr>
-        <w:t>.</w:t>
-      </w:r>
-    </w:p>
-    <w:p>
-      <w:pPr>
-        <w:pStyle w:val="Heading2"/>
-        <w:rPr>
-          <w:lang w:eastAsia="en-US"/>
-        </w:rPr>
-      </w:pPr>
-      <w:bookmarkStart w:id="18" w:name="_Toc396843103"/>
-      <w:r>
-        <w:rPr>
-          <w:lang w:eastAsia="en-US"/>
-        </w:rPr>
-        <w:lastRenderedPageBreak/>
-        <w:t>Papildomos sąlygos</w:t>
-      </w:r>
-      <w:bookmarkEnd w:id="18"/>
-    </w:p>
-    <w:p>
-      <w:pPr>
-        <w:rPr>
-          <w:lang w:eastAsia="en-US"/>
-        </w:rPr>
-      </w:pPr>
-      <w:r>
-        <w:rPr>
-          <w:lang w:eastAsia="en-US"/>
-        </w:rPr>
-        <w:t>Jei tokių yra.</w:t>
-      </w:r>
-    </w:p>
-    <w:p>
-      <w:pPr>
-        <w:pStyle w:val="Heading1"/>
-        <w:rPr>
-          <w:lang w:eastAsia="en-US"/>
-        </w:rPr>
-      </w:pPr>
-      <w:bookmarkStart w:id="19" w:name="_Toc396843104"/>
-      <w:r>
-        <w:rPr>
-          <w:lang w:eastAsia="en-US"/>
-        </w:rPr>
-        <w:t>Priedai</w:t>
-      </w:r>
-      <w:bookmarkEnd w:id="19"/>
-    </w:p>
-    <w:p>
-      <w:pPr>
-        <w:rPr>
-          <w:lang w:eastAsia="en-US"/>
-        </w:rPr>
-      </w:pPr>
-      <w:r>
-        <w:rPr>
-          <w:lang w:eastAsia="en-US"/>
-        </w:rPr>
-        <w:t>Projekto komandos narių CV</w:t>
-      </w:r>
-    </w:p>
     <w:sectPr>
+      <w:footerReference w:type="default" r:id="rId10"/>
       <w:pgSz w:w="11906" w:h="16838"/>
       <w:pgMar w:top="1701" w:right="567" w:bottom="1134" w:left="1701" w:header="567" w:footer="567" w:gutter="0"/>
       <w:cols w:space="1296"/>
+      <w:titlePg/>
       <w:docGrid w:linePitch="360"/>
     </w:sectPr>
   </w:body>
 </w:document>
 </file>
 
+<file path=word/endnotes.xml><?xml version="1.0" encoding="utf-8"?>
+<w:endnotes xmlns:wpc="http://schemas.microsoft.com/office/word/2010/wordprocessingCanvas" xmlns:cx="http://schemas.microsoft.com/office/drawing/2014/chartex" xmlns:cx1="http://schemas.microsoft.com/office/drawing/2015/9/8/chartex" xmlns:cx2="http://schemas.microsoft.com/office/drawing/2015/10/21/chartex" xmlns:cx3="http://schemas.microsoft.com/office/drawing/2016/5/9/chartex" xmlns:cx4="http://schemas.microsoft.com/office/drawing/2016/5/10/chartex" xmlns:cx5="http://schemas.microsoft.com/office/drawing/2016/5/11/chartex" xmlns:cx6="http://schemas.microsoft.com/office/drawing/2016/5/12/chartex" xmlns:cx7="http://schemas.microsoft.com/office/drawing/2016/5/13/chartex" xmlns:cx8="http://schemas.microsoft.com/office/drawing/2016/5/14/chartex" xmlns:mc="http://schemas.openxmlformats.org/markup-compatibility/2006" xmlns:aink="http://schemas.microsoft.com/office/drawing/2016/ink" xmlns:am3d="http://schemas.microsoft.com/office/drawing/2017/model3d" xmlns:o="urn:schemas-microsoft-com:office:office" xmlns:r="http://schemas.openxmlformats.org/officeDocument/2006/relationships" xmlns:m="http://schemas.openxmlformats.org/officeDocument/2006/math" xmlns:v="urn:schemas-microsoft-com:vml" xmlns:wp14="http://schemas.microsoft.com/office/word/2010/wordprocessingDrawing" xmlns:wp="http://schemas.openxmlformats.org/drawingml/2006/wordprocessingDrawing" xmlns:w10="urn:schemas-microsoft-com:office:word" xmlns:w="http://schemas.openxmlformats.org/wordprocessingml/2006/main" xmlns:w14="http://schemas.microsoft.com/office/word/2010/wordml" xmlns:w15="http://schemas.microsoft.com/office/word/2012/wordml" xmlns:w16cid="http://schemas.microsoft.com/office/word/2016/wordml/cid" xmlns:w16se="http://schemas.microsoft.com/office/word/2015/wordml/symex" xmlns:wpg="http://schemas.microsoft.com/office/word/2010/wordprocessingGroup" xmlns:wpi="http://schemas.microsoft.com/office/word/2010/wordprocessingInk" xmlns:wne="http://schemas.microsoft.com/office/word/2006/wordml" xmlns:wps="http://schemas.microsoft.com/office/word/2010/wordprocessingShape" mc:Ignorable="w14 w15 w16se w16cid wp14">
+  <w:endnote w:type="separator" w:id="-1">
+    <w:p>
+      <w:r>
+        <w:separator/>
+      </w:r>
+    </w:p>
+  </w:endnote>
+  <w:endnote w:type="continuationSeparator" w:id="0">
+    <w:p>
+      <w:r>
+        <w:continuationSeparator/>
+      </w:r>
+    </w:p>
+  </w:endnote>
+</w:endnotes>
+</file>
+
+<file path=word/footer1.xml><?xml version="1.0" encoding="utf-8"?>
+<w:ftr xmlns:wpc="http://schemas.microsoft.com/office/word/2010/wordprocessingCanvas" xmlns:cx="http://schemas.microsoft.com/office/drawing/2014/chartex" xmlns:cx1="http://schemas.microsoft.com/office/drawing/2015/9/8/chartex" xmlns:cx2="http://schemas.microsoft.com/office/drawing/2015/10/21/chartex" xmlns:cx3="http://schemas.microsoft.com/office/drawing/2016/5/9/chartex" xmlns:cx4="http://schemas.microsoft.com/office/drawing/2016/5/10/chartex" xmlns:cx5="http://schemas.microsoft.com/office/drawing/2016/5/11/chartex" xmlns:cx6="http://schemas.microsoft.com/office/drawing/2016/5/12/chartex" xmlns:cx7="http://schemas.microsoft.com/office/drawing/2016/5/13/chartex" xmlns:cx8="http://schemas.microsoft.com/office/drawing/2016/5/14/chartex" xmlns:mc="http://schemas.openxmlformats.org/markup-compatibility/2006" xmlns:aink="http://schemas.microsoft.com/office/drawing/2016/ink" xmlns:am3d="http://schemas.microsoft.com/office/drawing/2017/model3d" xmlns:o="urn:schemas-microsoft-com:office:office" xmlns:r="http://schemas.openxmlformats.org/officeDocument/2006/relationships" xmlns:m="http://schemas.openxmlformats.org/officeDocument/2006/math" xmlns:v="urn:schemas-microsoft-com:vml" xmlns:wp14="http://schemas.microsoft.com/office/word/2010/wordprocessingDrawing" xmlns:wp="http://schemas.openxmlformats.org/drawingml/2006/wordprocessingDrawing" xmlns:w10="urn:schemas-microsoft-com:office:word" xmlns:w="http://schemas.openxmlformats.org/wordprocessingml/2006/main" xmlns:w14="http://schemas.microsoft.com/office/word/2010/wordml" xmlns:w15="http://schemas.microsoft.com/office/word/2012/wordml" xmlns:w16cid="http://schemas.microsoft.com/office/word/2016/wordml/cid" xmlns:w16se="http://schemas.microsoft.com/office/word/2015/wordml/symex" xmlns:wpg="http://schemas.microsoft.com/office/word/2010/wordprocessingGroup" xmlns:wpi="http://schemas.microsoft.com/office/word/2010/wordprocessingInk" xmlns:wne="http://schemas.microsoft.com/office/word/2006/wordml" xmlns:wps="http://schemas.microsoft.com/office/word/2010/wordprocessingShape" mc:Ignorable="w14 w15 w16se w16cid wp14">
+  <w:sdt>
+    <w:sdtPr>
+      <w:id w:val="1563214617"/>
+      <w:docPartObj>
+        <w:docPartGallery w:val="Page Numbers (Bottom of Page)"/>
+        <w:docPartUnique/>
+      </w:docPartObj>
+    </w:sdtPr>
+    <w:sdtEndPr>
+      <w:rPr>
+        <w:noProof/>
+      </w:rPr>
+    </w:sdtEndPr>
+    <w:sdtContent>
+      <w:p>
+        <w:pPr>
+          <w:pStyle w:val="Footer"/>
+          <w:jc w:val="right"/>
+        </w:pPr>
+        <w:r>
+          <w:fldChar w:fldCharType="begin"/>
+        </w:r>
+        <w:r>
+          <w:instrText xml:space="preserve"> PAGE   \* MERGEFORMAT </w:instrText>
+        </w:r>
+        <w:r>
+          <w:fldChar w:fldCharType="separate"/>
+        </w:r>
+        <w:r>
+          <w:rPr>
+            <w:noProof/>
+          </w:rPr>
+          <w:t>5</w:t>
+        </w:r>
+        <w:r>
+          <w:rPr>
+            <w:noProof/>
+          </w:rPr>
+          <w:fldChar w:fldCharType="end"/>
+        </w:r>
+      </w:p>
+    </w:sdtContent>
+  </w:sdt>
+  <w:p>
+    <w:pPr>
+      <w:pStyle w:val="Footer"/>
+    </w:pPr>
+  </w:p>
+</w:ftr>
+</file>
+
+<file path=word/footnotes.xml><?xml version="1.0" encoding="utf-8"?>
+<w:footnotes xmlns:wpc="http://schemas.microsoft.com/office/word/2010/wordprocessingCanvas" xmlns:cx="http://schemas.microsoft.com/office/drawing/2014/chartex" xmlns:cx1="http://schemas.microsoft.com/office/drawing/2015/9/8/chartex" xmlns:cx2="http://schemas.microsoft.com/office/drawing/2015/10/21/chartex" xmlns:cx3="http://schemas.microsoft.com/office/drawing/2016/5/9/chartex" xmlns:cx4="http://schemas.microsoft.com/office/drawing/2016/5/10/chartex" xmlns:cx5="http://schemas.microsoft.com/office/drawing/2016/5/11/chartex" xmlns:cx6="http://schemas.microsoft.com/office/drawing/2016/5/12/chartex" xmlns:cx7="http://schemas.microsoft.com/office/drawing/2016/5/13/chartex" xmlns:cx8="http://schemas.microsoft.com/office/drawing/2016/5/14/chartex" xmlns:mc="http://schemas.openxmlformats.org/markup-compatibility/2006" xmlns:aink="http://schemas.microsoft.com/office/drawing/2016/ink" xmlns:am3d="http://schemas.microsoft.com/office/drawing/2017/model3d" xmlns:o="urn:schemas-microsoft-com:office:office" xmlns:r="http://schemas.openxmlformats.org/officeDocument/2006/relationships" xmlns:m="http://schemas.openxmlformats.org/officeDocument/2006/math" xmlns:v="urn:schemas-microsoft-com:vml" xmlns:wp14="http://schemas.microsoft.com/office/word/2010/wordprocessingDrawing" xmlns:wp="http://schemas.openxmlformats.org/drawingml/2006/wordprocessingDrawing" xmlns:w10="urn:schemas-microsoft-com:office:word" xmlns:w="http://schemas.openxmlformats.org/wordprocessingml/2006/main" xmlns:w14="http://schemas.microsoft.com/office/word/2010/wordml" xmlns:w15="http://schemas.microsoft.com/office/word/2012/wordml" xmlns:w16cid="http://schemas.microsoft.com/office/word/2016/wordml/cid" xmlns:w16se="http://schemas.microsoft.com/office/word/2015/wordml/symex" xmlns:wpg="http://schemas.microsoft.com/office/word/2010/wordprocessingGroup" xmlns:wpi="http://schemas.microsoft.com/office/word/2010/wordprocessingInk" xmlns:wne="http://schemas.microsoft.com/office/word/2006/wordml" xmlns:wps="http://schemas.microsoft.com/office/word/2010/wordprocessingShape" mc:Ignorable="w14 w15 w16se w16cid wp14">
+  <w:footnote w:type="separator" w:id="-1">
+    <w:p>
+      <w:r>
+        <w:separator/>
+      </w:r>
+    </w:p>
+  </w:footnote>
+  <w:footnote w:type="continuationSeparator" w:id="0">
+    <w:p>
+      <w:r>
+        <w:continuationSeparator/>
+      </w:r>
+    </w:p>
+  </w:footnote>
+</w:footnotes>
+</file>
+
 <file path=word/numbering.xml><?xml version="1.0" encoding="utf-8"?>
-<w:numbering xmlns:wpc="http://schemas.microsoft.com/office/word/2010/wordprocessingCanvas" xmlns:mo="http://schemas.microsoft.com/office/mac/office/2008/main" xmlns:mc="http://schemas.openxmlformats.org/markup-compatibility/2006" xmlns:mv="urn:schemas-microsoft-com:mac:vml" xmlns:o="urn:schemas-microsoft-com:office:office" xmlns:r="http://schemas.openxmlformats.org/officeDocument/2006/relationships" xmlns:m="http://schemas.openxmlformats.org/officeDocument/2006/math" xmlns:v="urn:schemas-microsoft-com:vml" xmlns:wp14="http://schemas.microsoft.com/office/word/2010/wordprocessingDrawing" xmlns:wp="http://schemas.openxmlformats.org/drawingml/2006/wordprocessingDrawing" xmlns:w10="urn:schemas-microsoft-com:office:word" xmlns:w="http://schemas.openxmlformats.org/wordprocessingml/2006/main" xmlns:w14="http://schemas.microsoft.com/office/word/2010/wordml" xmlns:w15="http://schemas.microsoft.com/office/word/2012/wordml" xmlns:wpg="http://schemas.microsoft.com/office/word/2010/wordprocessingGroup" xmlns:wpi="http://schemas.microsoft.com/office/word/2010/wordprocessingInk" xmlns:wne="http://schemas.microsoft.com/office/word/2006/wordml" xmlns:wps="http://schemas.microsoft.com/office/word/2010/wordprocessingShape" mc:Ignorable="w14 w15 wp14">
-  <w:abstractNum w:abstractNumId="0">
-    <w:nsid w:val="5E9552E8"/>
+<w:numbering xmlns:wpc="http://schemas.microsoft.com/office/word/2010/wordprocessingCanvas" xmlns:cx="http://schemas.microsoft.com/office/drawing/2014/chartex" xmlns:cx1="http://schemas.microsoft.com/office/drawing/2015/9/8/chartex" xmlns:cx2="http://schemas.microsoft.com/office/drawing/2015/10/21/chartex" xmlns:cx3="http://schemas.microsoft.com/office/drawing/2016/5/9/chartex" xmlns:cx4="http://schemas.microsoft.com/office/drawing/2016/5/10/chartex" xmlns:cx5="http://schemas.microsoft.com/office/drawing/2016/5/11/chartex" xmlns:cx6="http://schemas.microsoft.com/office/drawing/2016/5/12/chartex" xmlns:cx7="http://schemas.microsoft.com/office/drawing/2016/5/13/chartex" xmlns:cx8="http://schemas.microsoft.com/office/drawing/2016/5/14/chartex" xmlns:mc="http://schemas.openxmlformats.org/markup-compatibility/2006" xmlns:aink="http://schemas.microsoft.com/office/drawing/2016/ink" xmlns:am3d="http://schemas.microsoft.com/office/drawing/2017/model3d" xmlns:o="urn:schemas-microsoft-com:office:office" xmlns:r="http://schemas.openxmlformats.org/officeDocument/2006/relationships" xmlns:m="http://schemas.openxmlformats.org/officeDocument/2006/math" xmlns:v="urn:schemas-microsoft-com:vml" xmlns:wp14="http://schemas.microsoft.com/office/word/2010/wordprocessingDrawing" xmlns:wp="http://schemas.openxmlformats.org/drawingml/2006/wordprocessingDrawing" xmlns:w10="urn:schemas-microsoft-com:office:word" xmlns:w="http://schemas.openxmlformats.org/wordprocessingml/2006/main" xmlns:w14="http://schemas.microsoft.com/office/word/2010/wordml" xmlns:w15="http://schemas.microsoft.com/office/word/2012/wordml" xmlns:w16cid="http://schemas.microsoft.com/office/word/2016/wordml/cid" xmlns:w16se="http://schemas.microsoft.com/office/word/2015/wordml/symex" xmlns:wpg="http://schemas.microsoft.com/office/word/2010/wordprocessingGroup" xmlns:wpi="http://schemas.microsoft.com/office/word/2010/wordprocessingInk" xmlns:wne="http://schemas.microsoft.com/office/word/2006/wordml" xmlns:wps="http://schemas.microsoft.com/office/word/2010/wordprocessingShape" mc:Ignorable="w14 w15 w16se w16cid wp14">
+  <w:abstractNum w:abstractNumId="0" w15:restartNumberingAfterBreak="0">
+    <w:nsid w:val="249351CD"/>
     <w:multiLevelType w:val="hybridMultilevel"/>
-    <w:tmpl w:val="FEB874A6"/>
-    <w:lvl w:ilvl="0" w:tplc="B48C0F44">
+    <w:tmpl w:val="F9F6DAE6"/>
+    <w:lvl w:ilvl="0" w:tplc="04090001">
+      <w:start w:val="1"/>
       <w:numFmt w:val="bullet"/>
-      <w:lvlText w:val="-"/>
+      <w:lvlText w:val=""/>
       <w:lvlJc w:val="left"/>
       <w:pPr>
         <w:ind w:left="720" w:hanging="360"/>
       </w:pPr>
       <w:rPr>
-        <w:rFonts w:ascii="Times New Roman" w:eastAsiaTheme="minorHAnsi" w:hAnsi="Times New Roman" w:cs="Times New Roman" w:hint="default"/>
+        <w:rFonts w:ascii="Symbol" w:hAnsi="Symbol" w:hint="default"/>
       </w:rPr>
     </w:lvl>
-    <w:lvl w:ilvl="1" w:tplc="08090003">
+    <w:lvl w:ilvl="1" w:tplc="04090003" w:tentative="1">
       <w:start w:val="1"/>
       <w:numFmt w:val="bullet"/>
       <w:lvlText w:val="o"/>
@@ -3517,7 +2618,7 @@
         <w:rFonts w:ascii="Courier New" w:hAnsi="Courier New" w:cs="Courier New" w:hint="default"/>
       </w:rPr>
     </w:lvl>
-    <w:lvl w:ilvl="2" w:tplc="08090005">
+    <w:lvl w:ilvl="2" w:tplc="04090005" w:tentative="1">
       <w:start w:val="1"/>
       <w:numFmt w:val="bullet"/>
       <w:lvlText w:val=""/>
@@ -3529,7 +2630,7 @@
         <w:rFonts w:ascii="Wingdings" w:hAnsi="Wingdings" w:hint="default"/>
       </w:rPr>
     </w:lvl>
-    <w:lvl w:ilvl="3" w:tplc="08090001" w:tentative="1">
+    <w:lvl w:ilvl="3" w:tplc="04090001" w:tentative="1">
       <w:start w:val="1"/>
       <w:numFmt w:val="bullet"/>
       <w:lvlText w:val=""/>
@@ -3541,7 +2642,7 @@
         <w:rFonts w:ascii="Symbol" w:hAnsi="Symbol" w:hint="default"/>
       </w:rPr>
     </w:lvl>
-    <w:lvl w:ilvl="4" w:tplc="08090003" w:tentative="1">
+    <w:lvl w:ilvl="4" w:tplc="04090003" w:tentative="1">
       <w:start w:val="1"/>
       <w:numFmt w:val="bullet"/>
       <w:lvlText w:val="o"/>
@@ -3553,7 +2654,7 @@
         <w:rFonts w:ascii="Courier New" w:hAnsi="Courier New" w:cs="Courier New" w:hint="default"/>
       </w:rPr>
     </w:lvl>
-    <w:lvl w:ilvl="5" w:tplc="08090005" w:tentative="1">
+    <w:lvl w:ilvl="5" w:tplc="04090005" w:tentative="1">
       <w:start w:val="1"/>
       <w:numFmt w:val="bullet"/>
       <w:lvlText w:val=""/>
@@ -3565,7 +2666,7 @@
         <w:rFonts w:ascii="Wingdings" w:hAnsi="Wingdings" w:hint="default"/>
       </w:rPr>
     </w:lvl>
-    <w:lvl w:ilvl="6" w:tplc="08090001" w:tentative="1">
+    <w:lvl w:ilvl="6" w:tplc="04090001" w:tentative="1">
       <w:start w:val="1"/>
       <w:numFmt w:val="bullet"/>
       <w:lvlText w:val=""/>
@@ -3577,7 +2678,7 @@
         <w:rFonts w:ascii="Symbol" w:hAnsi="Symbol" w:hint="default"/>
       </w:rPr>
     </w:lvl>
-    <w:lvl w:ilvl="7" w:tplc="08090003" w:tentative="1">
+    <w:lvl w:ilvl="7" w:tplc="04090003" w:tentative="1">
       <w:start w:val="1"/>
       <w:numFmt w:val="bullet"/>
       <w:lvlText w:val="o"/>
@@ -3589,7 +2690,7 @@
         <w:rFonts w:ascii="Courier New" w:hAnsi="Courier New" w:cs="Courier New" w:hint="default"/>
       </w:rPr>
     </w:lvl>
-    <w:lvl w:ilvl="8" w:tplc="08090005" w:tentative="1">
+    <w:lvl w:ilvl="8" w:tplc="04090005" w:tentative="1">
       <w:start w:val="1"/>
       <w:numFmt w:val="bullet"/>
       <w:lvlText w:val=""/>
@@ -3602,7 +2703,7 @@
       </w:rPr>
     </w:lvl>
   </w:abstractNum>
-  <w:abstractNum w:abstractNumId="1">
+  <w:abstractNum w:abstractNumId="1" w15:restartNumberingAfterBreak="0">
     <w:nsid w:val="7DB00AE5"/>
     <w:multiLevelType w:val="hybridMultilevel"/>
     <w:tmpl w:val="3C38788A"/>
@@ -3698,7 +2799,7 @@
 </file>
 
 <file path=word/styles.xml><?xml version="1.0" encoding="utf-8"?>
-<w:styles xmlns:mc="http://schemas.openxmlformats.org/markup-compatibility/2006" xmlns:r="http://schemas.openxmlformats.org/officeDocument/2006/relationships" xmlns:w="http://schemas.openxmlformats.org/wordprocessingml/2006/main" xmlns:w14="http://schemas.microsoft.com/office/word/2010/wordml" xmlns:w15="http://schemas.microsoft.com/office/word/2012/wordml" mc:Ignorable="w14 w15">
+<w:styles xmlns:mc="http://schemas.openxmlformats.org/markup-compatibility/2006" xmlns:r="http://schemas.openxmlformats.org/officeDocument/2006/relationships" xmlns:w="http://schemas.openxmlformats.org/wordprocessingml/2006/main" xmlns:w14="http://schemas.microsoft.com/office/word/2010/wordml" xmlns:w15="http://schemas.microsoft.com/office/word/2012/wordml" xmlns:w16cid="http://schemas.microsoft.com/office/word/2016/wordml/cid" xmlns:w16se="http://schemas.microsoft.com/office/word/2015/wordml/symex" mc:Ignorable="w14 w15 w16se w16cid">
   <w:docDefaults>
     <w:rPrDefault>
       <w:rPr>
@@ -3714,7 +2815,7 @@
       </w:pPr>
     </w:pPrDefault>
   </w:docDefaults>
-  <w:latentStyles w:defLockedState="0" w:defUIPriority="99" w:defSemiHidden="0" w:defUnhideWhenUsed="0" w:defQFormat="0" w:count="382">
+  <w:latentStyles w:defLockedState="0" w:defUIPriority="99" w:defSemiHidden="0" w:defUnhideWhenUsed="0" w:defQFormat="0" w:count="375">
     <w:lsdException w:name="Normal" w:uiPriority="0" w:qFormat="1"/>
     <w:lsdException w:name="heading 1" w:uiPriority="9" w:qFormat="1"/>
     <w:lsdException w:name="heading 2" w:semiHidden="1" w:uiPriority="9" w:unhideWhenUsed="1" w:qFormat="1"/>
@@ -3863,11 +2964,11 @@
     <w:lsdException w:name="Table Elegant" w:semiHidden="1" w:unhideWhenUsed="1"/>
     <w:lsdException w:name="Table Professional" w:semiHidden="1" w:unhideWhenUsed="1"/>
     <w:lsdException w:name="Table Subtle 1" w:semiHidden="1" w:unhideWhenUsed="1"/>
-    <w:lsdException w:name="Table Subtle 2" w:semiHidden="1" w:unhideWhenUsed="1"/>
     <w:lsdException w:name="Table Web 1" w:semiHidden="1" w:unhideWhenUsed="1"/>
-    <w:lsdException w:name="Table Web 3" w:semiHidden="1" w:unhideWhenUsed="1"/>
+    <w:lsdException w:name="Table Web 2" w:semiHidden="1" w:unhideWhenUsed="1"/>
     <w:lsdException w:name="Balloon Text" w:semiHidden="1" w:unhideWhenUsed="1"/>
     <w:lsdException w:name="Table Grid" w:uiPriority="59"/>
+    <w:lsdException w:name="Table Theme" w:semiHidden="1" w:unhideWhenUsed="1"/>
     <w:lsdException w:name="Placeholder Text" w:semiHidden="1"/>
     <w:lsdException w:name="No Spacing" w:uiPriority="1" w:qFormat="1"/>
     <w:lsdException w:name="Light Shading" w:uiPriority="60"/>
@@ -4085,6 +3186,8 @@
     <w:lsdException w:name="List Table 7 Colorful Accent 6" w:uiPriority="52"/>
     <w:lsdException w:name="Mention" w:semiHidden="1" w:unhideWhenUsed="1"/>
     <w:lsdException w:name="Smart Hyperlink" w:semiHidden="1" w:unhideWhenUsed="1"/>
+    <w:lsdException w:name="Hashtag" w:semiHidden="1" w:unhideWhenUsed="1"/>
+    <w:lsdException w:name="Unresolved Mention" w:semiHidden="1" w:unhideWhenUsed="1"/>
   </w:latentStyles>
   <w:style w:type="paragraph" w:default="1" w:styleId="Normal">
     <w:name w:val="Normal"/>
@@ -4398,6 +3501,84 @@
       <w:ind w:left="240"/>
     </w:pPr>
   </w:style>
+  <w:style w:type="character" w:styleId="UnresolvedMention">
+    <w:name w:val="Unresolved Mention"/>
+    <w:basedOn w:val="DefaultParagraphFont"/>
+    <w:uiPriority w:val="99"/>
+    <w:semiHidden/>
+    <w:unhideWhenUsed/>
+    <w:rsid w:val="003776D5"/>
+    <w:rPr>
+      <w:color w:val="808080"/>
+      <w:shd w:val="clear" w:color="auto" w:fill="E6E6E6"/>
+    </w:rPr>
+  </w:style>
+  <w:style w:type="character" w:styleId="FollowedHyperlink">
+    <w:name w:val="FollowedHyperlink"/>
+    <w:basedOn w:val="DefaultParagraphFont"/>
+    <w:uiPriority w:val="99"/>
+    <w:semiHidden/>
+    <w:unhideWhenUsed/>
+    <w:rsid w:val="003776D5"/>
+    <w:rPr>
+      <w:color w:val="800080" w:themeColor="followedHyperlink"/>
+      <w:u w:val="single"/>
+    </w:rPr>
+  </w:style>
+  <w:style w:type="paragraph" w:styleId="Header">
+    <w:name w:val="header"/>
+    <w:basedOn w:val="Normal"/>
+    <w:link w:val="HeaderChar"/>
+    <w:uiPriority w:val="99"/>
+    <w:unhideWhenUsed/>
+    <w:rsid w:val="00B25632"/>
+    <w:pPr>
+      <w:tabs>
+        <w:tab w:val="center" w:pos="4680"/>
+        <w:tab w:val="right" w:pos="9360"/>
+      </w:tabs>
+    </w:pPr>
+  </w:style>
+  <w:style w:type="character" w:customStyle="1" w:styleId="HeaderChar">
+    <w:name w:val="Header Char"/>
+    <w:basedOn w:val="DefaultParagraphFont"/>
+    <w:link w:val="Header"/>
+    <w:uiPriority w:val="99"/>
+    <w:rsid w:val="00B25632"/>
+    <w:rPr>
+      <w:rFonts w:ascii="Times New Roman" w:eastAsiaTheme="minorEastAsia" w:hAnsi="Times New Roman" w:cs="Times New Roman"/>
+      <w:sz w:val="24"/>
+      <w:szCs w:val="24"/>
+      <w:lang w:eastAsia="lt-LT"/>
+    </w:rPr>
+  </w:style>
+  <w:style w:type="paragraph" w:styleId="Footer">
+    <w:name w:val="footer"/>
+    <w:basedOn w:val="Normal"/>
+    <w:link w:val="FooterChar"/>
+    <w:uiPriority w:val="99"/>
+    <w:unhideWhenUsed/>
+    <w:rsid w:val="00B25632"/>
+    <w:pPr>
+      <w:tabs>
+        <w:tab w:val="center" w:pos="4680"/>
+        <w:tab w:val="right" w:pos="9360"/>
+      </w:tabs>
+    </w:pPr>
+  </w:style>
+  <w:style w:type="character" w:customStyle="1" w:styleId="FooterChar">
+    <w:name w:val="Footer Char"/>
+    <w:basedOn w:val="DefaultParagraphFont"/>
+    <w:link w:val="Footer"/>
+    <w:uiPriority w:val="99"/>
+    <w:rsid w:val="00B25632"/>
+    <w:rPr>
+      <w:rFonts w:ascii="Times New Roman" w:eastAsiaTheme="minorEastAsia" w:hAnsi="Times New Roman" w:cs="Times New Roman"/>
+      <w:sz w:val="24"/>
+      <w:szCs w:val="24"/>
+      <w:lang w:eastAsia="lt-LT"/>
+    </w:rPr>
+  </w:style>
 </w:styles>
 </file>
 
@@ -4691,7 +3872,7 @@
 </file>
 
 <file path=customXml/itemProps1.xml><?xml version="1.0" encoding="utf-8"?>
-<ds:datastoreItem xmlns:ds="http://schemas.openxmlformats.org/officeDocument/2006/customXml" ds:itemID="{B6957116-A98A-6B4B-8008-732985869087}">
+<ds:datastoreItem xmlns:ds="http://schemas.openxmlformats.org/officeDocument/2006/customXml" ds:itemID="{7CDB04AF-74C5-4542-A5D9-CFB557ABF20A}">
   <ds:schemaRefs>
     <ds:schemaRef ds:uri="http://schemas.openxmlformats.org/officeDocument/2006/bibliography"/>
   </ds:schemaRefs>

</xml_diff>

<commit_message>
Buvau ištrynęs tai, ką užrašėm per paskaitą. Sugrąžinau atgal.
</commit_message>
<xml_diff>
--- a/SmartWash projekto pasiulymas.docx
+++ b/SmartWash projekto pasiulymas.docx
@@ -257,19 +257,17 @@
       <w:r>
         <w:br w:type="page"/>
       </w:r>
-      <w:bookmarkStart w:id="0" w:name="_GoBack"/>
-      <w:bookmarkEnd w:id="0"/>
     </w:p>
     <w:p>
       <w:pPr>
         <w:pStyle w:val="Heading1"/>
       </w:pPr>
-      <w:bookmarkStart w:id="1" w:name="_Toc396843086"/>
+      <w:bookmarkStart w:id="0" w:name="_Toc396843086"/>
       <w:r>
         <w:lastRenderedPageBreak/>
         <w:t>Santrauka</w:t>
       </w:r>
-      <w:bookmarkEnd w:id="1"/>
+      <w:bookmarkEnd w:id="0"/>
     </w:p>
     <w:p>
       <w:pPr>
@@ -297,12 +295,12 @@
       <w:pPr>
         <w:pStyle w:val="Heading1"/>
       </w:pPr>
-      <w:bookmarkStart w:id="2" w:name="_Toc396843087"/>
+      <w:bookmarkStart w:id="1" w:name="_Toc396843087"/>
       <w:r>
         <w:lastRenderedPageBreak/>
         <w:t>Turinys</w:t>
       </w:r>
-      <w:bookmarkEnd w:id="2"/>
+      <w:bookmarkEnd w:id="1"/>
     </w:p>
     <w:sdt>
       <w:sdtPr>
@@ -1739,49 +1737,1017 @@
       <w:pPr>
         <w:pStyle w:val="Heading1"/>
       </w:pPr>
-      <w:bookmarkStart w:id="3" w:name="_Toc396843088"/>
+      <w:bookmarkStart w:id="2" w:name="_Toc396843088"/>
       <w:r>
         <w:lastRenderedPageBreak/>
         <w:t>Įvadas</w:t>
       </w:r>
+      <w:bookmarkEnd w:id="2"/>
+    </w:p>
+    <w:p>
+      <w:pPr>
+        <w:ind w:left="1296" w:hanging="1296"/>
+      </w:pPr>
+      <w:r>
+        <w:t xml:space="preserve">Dabartinės situacijos analizė. </w:t>
+      </w:r>
+      <w:r>
+        <w:t xml:space="preserve">Darbo tikslas. </w:t>
+      </w:r>
+      <w:r>
+        <w:t>Pasiūlymo pagrindimas</w:t>
+      </w:r>
+      <w:r>
+        <w:t>.</w:t>
+      </w:r>
+    </w:p>
+    <w:p>
+      <w:r>
+        <w:t xml:space="preserve">Pasirinktas būdas: </w:t>
+      </w:r>
+      <w:r>
+        <w:t>s</w:t>
+      </w:r>
+      <w:r>
+        <w:t>prendimas, jo ypatybės, privalumai, naujumas ir t.t.</w:t>
+      </w:r>
+      <w:r>
+        <w:t xml:space="preserve"> </w:t>
+      </w:r>
+      <w:r>
+        <w:t>Pagrindiniai rezultatai</w:t>
+      </w:r>
+      <w:r>
+        <w:t>.</w:t>
+      </w:r>
+    </w:p>
+    <w:p>
+      <w:pPr>
+        <w:pStyle w:val="Heading1"/>
+        <w:rPr>
+          <w:rFonts w:eastAsiaTheme="minorHAnsi"/>
+          <w:lang w:eastAsia="en-US"/>
+        </w:rPr>
+      </w:pPr>
+      <w:bookmarkStart w:id="3" w:name="_Toc396843089"/>
+      <w:r>
+        <w:rPr>
+          <w:rFonts w:eastAsiaTheme="minorHAnsi"/>
+          <w:lang w:eastAsia="en-US"/>
+        </w:rPr>
+        <w:t>Techninis pasiūlymas</w:t>
+      </w:r>
       <w:bookmarkEnd w:id="3"/>
     </w:p>
     <w:p>
       <w:pPr>
-        <w:ind w:left="1296" w:hanging="1296"/>
-      </w:pPr>
-      <w:r>
-        <w:t xml:space="preserve">Dabartinės situacijos analizė. </w:t>
-      </w:r>
-      <w:r>
-        <w:t xml:space="preserve">Darbo tikslas. </w:t>
-      </w:r>
-      <w:r>
-        <w:t>Pasiūlymo pagrindimas</w:t>
-      </w:r>
-      <w:r>
-        <w:t>.</w:t>
-      </w:r>
-    </w:p>
-    <w:p>
-      <w:r>
-        <w:t xml:space="preserve">Pasirinktas būdas: </w:t>
-      </w:r>
-      <w:r>
-        <w:t>s</w:t>
-      </w:r>
-      <w:r>
-        <w:t>prendimas, jo ypatybės, privalumai, naujumas ir t.t.</w:t>
-      </w:r>
-      <w:r>
+        <w:pStyle w:val="Heading2"/>
+        <w:rPr>
+          <w:rFonts w:eastAsiaTheme="minorHAnsi"/>
+          <w:lang w:eastAsia="en-US"/>
+        </w:rPr>
+      </w:pPr>
+      <w:bookmarkStart w:id="4" w:name="_Toc396843090"/>
+      <w:r>
+        <w:rPr>
+          <w:rFonts w:eastAsiaTheme="minorHAnsi"/>
+          <w:lang w:eastAsia="en-US"/>
+        </w:rPr>
+        <w:t>Tikslai</w:t>
+      </w:r>
+      <w:bookmarkStart w:id="5" w:name="_GoBack"/>
+      <w:bookmarkEnd w:id="4"/>
+      <w:bookmarkEnd w:id="5"/>
+    </w:p>
+    <w:p>
+      <w:pPr>
+        <w:rPr>
+          <w:lang w:eastAsia="en-US"/>
+        </w:rPr>
+      </w:pPr>
+      <w:r>
+        <w:rPr>
+          <w:lang w:eastAsia="en-US"/>
+        </w:rPr>
+        <w:t>Kodėl reikia kurti jūsų sistemą.</w:t>
+      </w:r>
+    </w:p>
+    <w:p>
+      <w:pPr>
+        <w:pStyle w:val="Heading2"/>
+        <w:rPr>
+          <w:rFonts w:eastAsiaTheme="minorHAnsi"/>
+          <w:lang w:eastAsia="en-US"/>
+        </w:rPr>
+      </w:pPr>
+      <w:bookmarkStart w:id="6" w:name="_Toc396843091"/>
+      <w:r>
+        <w:rPr>
+          <w:rFonts w:eastAsiaTheme="minorHAnsi"/>
+          <w:lang w:eastAsia="en-US"/>
+        </w:rPr>
+        <w:t xml:space="preserve">Reikalavimų </w:t>
+      </w:r>
+      <w:r>
+        <w:rPr>
+          <w:rFonts w:eastAsiaTheme="minorHAnsi"/>
+          <w:lang w:eastAsia="en-US"/>
+        </w:rPr>
+        <w:t>specifikacija</w:t>
+      </w:r>
+      <w:bookmarkEnd w:id="6"/>
+    </w:p>
+    <w:p>
+      <w:pPr>
+        <w:rPr>
+          <w:rFonts w:eastAsiaTheme="minorHAnsi"/>
+          <w:lang w:eastAsia="en-US"/>
+        </w:rPr>
+      </w:pPr>
+      <w:r>
+        <w:rPr>
+          <w:rFonts w:eastAsiaTheme="minorHAnsi"/>
+          <w:lang w:eastAsia="en-US"/>
+        </w:rPr>
+        <w:t>Reikalavimai: p</w:t>
+      </w:r>
+      <w:r>
+        <w:rPr>
+          <w:rFonts w:eastAsiaTheme="minorHAnsi"/>
+          <w:lang w:eastAsia="en-US"/>
+        </w:rPr>
+        <w:t>anaudojimo atvejų diagrama su išsamiu aprašymu.</w:t>
+      </w:r>
+      <w:r>
+        <w:rPr>
+          <w:rFonts w:eastAsiaTheme="minorHAnsi"/>
+          <w:lang w:eastAsia="en-US"/>
+        </w:rPr>
         <w:t xml:space="preserve"> </w:t>
       </w:r>
       <w:r>
-        <w:t>Pagrindiniai rezultatai</w:t>
-      </w:r>
-      <w:r>
-        <w:t>.</w:t>
-      </w:r>
+        <w:rPr>
+          <w:rFonts w:eastAsiaTheme="minorHAnsi"/>
+          <w:lang w:eastAsia="en-US"/>
+        </w:rPr>
+        <w:t>Metodas(ai), architektūra.</w:t>
+      </w:r>
+      <w:r>
+        <w:rPr>
+          <w:rFonts w:eastAsiaTheme="minorHAnsi"/>
+          <w:lang w:eastAsia="en-US"/>
+        </w:rPr>
+        <w:t xml:space="preserve"> Nefunkciniai reikalavimai, reikalinga aparatinė ir programinė įranga</w:t>
+      </w:r>
+      <w:r>
+        <w:rPr>
+          <w:rFonts w:eastAsiaTheme="minorHAnsi"/>
+          <w:lang w:eastAsia="en-US"/>
+        </w:rPr>
+        <w:t>, našumas, kriterijai reikalavimų įvykdymui nustatyti.  ...</w:t>
+      </w:r>
+    </w:p>
+    <w:p>
+      <w:pPr>
+        <w:pStyle w:val="Heading2"/>
+        <w:rPr>
+          <w:rFonts w:eastAsiaTheme="minorHAnsi"/>
+          <w:lang w:eastAsia="en-US"/>
+        </w:rPr>
+      </w:pPr>
+      <w:bookmarkStart w:id="7" w:name="_Toc396843092"/>
+      <w:r>
+        <w:rPr>
+          <w:rFonts w:eastAsiaTheme="minorHAnsi"/>
+          <w:lang w:eastAsia="en-US"/>
+        </w:rPr>
+        <w:t>Apimtis</w:t>
+      </w:r>
+      <w:bookmarkEnd w:id="7"/>
+    </w:p>
+    <w:p>
+      <w:pPr>
+        <w:rPr>
+          <w:rFonts w:eastAsiaTheme="minorHAnsi"/>
+          <w:lang w:eastAsia="en-US"/>
+        </w:rPr>
+      </w:pPr>
+      <w:r>
+        <w:rPr>
+          <w:rFonts w:eastAsiaTheme="minorHAnsi"/>
+          <w:lang w:eastAsia="en-US"/>
+        </w:rPr>
+        <w:t>Sistemos realizavimas, diegimas, priežiūra, vartotojų apmokymas, atnaujinimai....</w:t>
+      </w:r>
+    </w:p>
+    <w:p>
+      <w:pPr>
+        <w:rPr>
+          <w:rFonts w:eastAsiaTheme="minorHAnsi"/>
+          <w:lang w:eastAsia="en-US"/>
+        </w:rPr>
+      </w:pPr>
+    </w:p>
+    <w:p>
+      <w:pPr>
+        <w:rPr>
+          <w:rFonts w:eastAsiaTheme="minorHAnsi"/>
+          <w:lang w:eastAsia="en-US"/>
+        </w:rPr>
+      </w:pPr>
+      <w:r>
+        <w:rPr>
+          <w:rFonts w:eastAsiaTheme="minorHAnsi"/>
+          <w:lang w:eastAsia="en-US"/>
+        </w:rPr>
+        <w:t xml:space="preserve">Vartotojų tipai: </w:t>
+      </w:r>
+      <w:r>
+        <w:rPr>
+          <w:rFonts w:eastAsiaTheme="minorHAnsi"/>
+          <w:lang w:eastAsia="en-US"/>
+        </w:rPr>
+        <w:br/>
+        <w:t xml:space="preserve">Administratorius: </w:t>
+      </w:r>
+    </w:p>
+    <w:p>
+      <w:pPr>
+        <w:pStyle w:val="ListParagraph"/>
+        <w:numPr>
+          <w:ilvl w:val="0"/>
+          <w:numId w:val="3"/>
+        </w:numPr>
+        <w:rPr>
+          <w:rFonts w:eastAsiaTheme="minorHAnsi"/>
+          <w:lang w:eastAsia="en-US"/>
+        </w:rPr>
+      </w:pPr>
+      <w:r>
+        <w:rPr>
+          <w:rFonts w:eastAsiaTheme="minorHAnsi"/>
+          <w:lang w:eastAsia="en-US"/>
+        </w:rPr>
+        <w:t>Adminstruoti  plovyklas</w:t>
+      </w:r>
+    </w:p>
+    <w:p>
+      <w:pPr>
+        <w:pStyle w:val="ListParagraph"/>
+        <w:numPr>
+          <w:ilvl w:val="0"/>
+          <w:numId w:val="3"/>
+        </w:numPr>
+        <w:rPr>
+          <w:rFonts w:eastAsiaTheme="minorHAnsi"/>
+          <w:lang w:eastAsia="en-US"/>
+        </w:rPr>
+      </w:pPr>
+      <w:r>
+        <w:rPr>
+          <w:rFonts w:eastAsiaTheme="minorHAnsi"/>
+          <w:lang w:eastAsia="en-US"/>
+        </w:rPr>
+        <w:t>Administruoja paslaugas</w:t>
+      </w:r>
+    </w:p>
+    <w:p>
+      <w:pPr>
+        <w:pStyle w:val="ListParagraph"/>
+        <w:numPr>
+          <w:ilvl w:val="0"/>
+          <w:numId w:val="3"/>
+        </w:numPr>
+        <w:rPr>
+          <w:rFonts w:eastAsiaTheme="minorHAnsi"/>
+          <w:lang w:eastAsia="en-US"/>
+        </w:rPr>
+      </w:pPr>
+      <w:r>
+        <w:rPr>
+          <w:rFonts w:eastAsiaTheme="minorHAnsi"/>
+          <w:lang w:eastAsia="en-US"/>
+        </w:rPr>
+        <w:t>Paskiria plovyklos vadybininkus</w:t>
+      </w:r>
+    </w:p>
+    <w:p>
+      <w:pPr>
+        <w:pStyle w:val="ListParagraph"/>
+        <w:numPr>
+          <w:ilvl w:val="0"/>
+          <w:numId w:val="3"/>
+        </w:numPr>
+        <w:rPr>
+          <w:rFonts w:eastAsiaTheme="minorHAnsi"/>
+          <w:lang w:eastAsia="en-US"/>
+        </w:rPr>
+      </w:pPr>
+      <w:r>
+        <w:rPr>
+          <w:rFonts w:eastAsiaTheme="minorHAnsi"/>
+          <w:lang w:eastAsia="en-US"/>
+        </w:rPr>
+        <w:t>Peržiūri plovėjus</w:t>
+      </w:r>
+    </w:p>
+    <w:p>
+      <w:pPr>
+        <w:pStyle w:val="ListParagraph"/>
+        <w:numPr>
+          <w:ilvl w:val="0"/>
+          <w:numId w:val="3"/>
+        </w:numPr>
+        <w:rPr>
+          <w:rFonts w:eastAsiaTheme="minorHAnsi"/>
+          <w:lang w:eastAsia="en-US"/>
+        </w:rPr>
+      </w:pPr>
+      <w:r>
+        <w:rPr>
+          <w:rFonts w:eastAsiaTheme="minorHAnsi"/>
+          <w:lang w:eastAsia="en-US"/>
+        </w:rPr>
+        <w:t>Peržiūri vairuotojų registracijas</w:t>
+      </w:r>
+    </w:p>
+    <w:p>
+      <w:pPr>
+        <w:pStyle w:val="ListParagraph"/>
+        <w:numPr>
+          <w:ilvl w:val="0"/>
+          <w:numId w:val="3"/>
+        </w:numPr>
+        <w:rPr>
+          <w:rFonts w:eastAsiaTheme="minorHAnsi"/>
+          <w:lang w:eastAsia="en-US"/>
+        </w:rPr>
+      </w:pPr>
+      <w:r>
+        <w:rPr>
+          <w:rFonts w:eastAsiaTheme="minorHAnsi"/>
+          <w:lang w:eastAsia="en-US"/>
+        </w:rPr>
+        <w:t>Peržiūri pelną</w:t>
+      </w:r>
+    </w:p>
+    <w:p>
+      <w:pPr>
+        <w:rPr>
+          <w:rFonts w:eastAsiaTheme="minorHAnsi"/>
+          <w:lang w:eastAsia="en-US"/>
+        </w:rPr>
+      </w:pPr>
+      <w:r>
+        <w:rPr>
+          <w:rFonts w:eastAsiaTheme="minorHAnsi"/>
+          <w:lang w:eastAsia="en-US"/>
+        </w:rPr>
+        <w:t>Plovyklos vadybininkas:</w:t>
+      </w:r>
+    </w:p>
+    <w:p>
+      <w:pPr>
+        <w:pStyle w:val="ListParagraph"/>
+        <w:numPr>
+          <w:ilvl w:val="0"/>
+          <w:numId w:val="3"/>
+        </w:numPr>
+        <w:rPr>
+          <w:rFonts w:eastAsiaTheme="minorHAnsi"/>
+          <w:lang w:eastAsia="en-US"/>
+        </w:rPr>
+      </w:pPr>
+      <w:r>
+        <w:rPr>
+          <w:rFonts w:eastAsiaTheme="minorHAnsi"/>
+          <w:lang w:eastAsia="en-US"/>
+        </w:rPr>
+        <w:t>Administruoja plovėjus.</w:t>
+      </w:r>
+    </w:p>
+    <w:p>
+      <w:pPr>
+        <w:pStyle w:val="ListParagraph"/>
+        <w:numPr>
+          <w:ilvl w:val="0"/>
+          <w:numId w:val="3"/>
+        </w:numPr>
+        <w:rPr>
+          <w:rFonts w:eastAsiaTheme="minorHAnsi"/>
+          <w:lang w:eastAsia="en-US"/>
+        </w:rPr>
+      </w:pPr>
+      <w:r>
+        <w:rPr>
+          <w:rFonts w:eastAsiaTheme="minorHAnsi"/>
+          <w:lang w:eastAsia="en-US"/>
+        </w:rPr>
+        <w:t>Administruoja darbo laiką</w:t>
+      </w:r>
+    </w:p>
+    <w:p>
+      <w:pPr>
+        <w:pStyle w:val="ListParagraph"/>
+        <w:numPr>
+          <w:ilvl w:val="0"/>
+          <w:numId w:val="3"/>
+        </w:numPr>
+        <w:rPr>
+          <w:rFonts w:eastAsiaTheme="minorHAnsi"/>
+          <w:lang w:eastAsia="en-US"/>
+        </w:rPr>
+      </w:pPr>
+      <w:r>
+        <w:rPr>
+          <w:rFonts w:eastAsiaTheme="minorHAnsi"/>
+          <w:lang w:eastAsia="en-US"/>
+        </w:rPr>
+        <w:t>peržiūri resursus</w:t>
+      </w:r>
+    </w:p>
+    <w:p>
+      <w:pPr>
+        <w:pStyle w:val="ListParagraph"/>
+        <w:numPr>
+          <w:ilvl w:val="0"/>
+          <w:numId w:val="3"/>
+        </w:numPr>
+        <w:rPr>
+          <w:rFonts w:eastAsiaTheme="minorHAnsi"/>
+          <w:lang w:eastAsia="en-US"/>
+        </w:rPr>
+      </w:pPr>
+      <w:r>
+        <w:rPr>
+          <w:rFonts w:eastAsiaTheme="minorHAnsi"/>
+          <w:lang w:eastAsia="en-US"/>
+        </w:rPr>
+        <w:t>Peržiūrėt vairuotojų registracijas</w:t>
+      </w:r>
+    </w:p>
+    <w:p>
+      <w:pPr>
+        <w:pStyle w:val="ListParagraph"/>
+        <w:numPr>
+          <w:ilvl w:val="0"/>
+          <w:numId w:val="3"/>
+        </w:numPr>
+        <w:rPr>
+          <w:rFonts w:eastAsiaTheme="minorHAnsi"/>
+          <w:lang w:eastAsia="en-US"/>
+        </w:rPr>
+      </w:pPr>
+      <w:r>
+        <w:rPr>
+          <w:rFonts w:eastAsiaTheme="minorHAnsi"/>
+          <w:lang w:eastAsia="en-US"/>
+        </w:rPr>
+        <w:t>Atšaukti vairuotojų registracijas</w:t>
+      </w:r>
+    </w:p>
+    <w:p>
+      <w:pPr>
+        <w:rPr>
+          <w:rFonts w:eastAsiaTheme="minorHAnsi"/>
+          <w:lang w:eastAsia="en-US"/>
+        </w:rPr>
+      </w:pPr>
+      <w:r>
+        <w:rPr>
+          <w:rFonts w:eastAsiaTheme="minorHAnsi"/>
+          <w:lang w:eastAsia="en-US"/>
+        </w:rPr>
+        <w:t>Vairuotojas</w:t>
+      </w:r>
+    </w:p>
+    <w:p>
+      <w:pPr>
+        <w:pStyle w:val="ListParagraph"/>
+        <w:numPr>
+          <w:ilvl w:val="0"/>
+          <w:numId w:val="3"/>
+        </w:numPr>
+        <w:rPr>
+          <w:rFonts w:eastAsiaTheme="minorHAnsi"/>
+          <w:lang w:eastAsia="en-US"/>
+        </w:rPr>
+      </w:pPr>
+      <w:r>
+        <w:rPr>
+          <w:rFonts w:eastAsiaTheme="minorHAnsi"/>
+          <w:lang w:eastAsia="en-US"/>
+        </w:rPr>
+        <w:t>Registruojasi į sistemą</w:t>
+      </w:r>
+    </w:p>
+    <w:p>
+      <w:pPr>
+        <w:pStyle w:val="ListParagraph"/>
+        <w:numPr>
+          <w:ilvl w:val="0"/>
+          <w:numId w:val="3"/>
+        </w:numPr>
+        <w:rPr>
+          <w:rFonts w:eastAsiaTheme="minorHAnsi"/>
+          <w:lang w:eastAsia="en-US"/>
+        </w:rPr>
+      </w:pPr>
+      <w:r>
+        <w:rPr>
+          <w:rFonts w:eastAsiaTheme="minorHAnsi"/>
+          <w:lang w:eastAsia="en-US"/>
+        </w:rPr>
+        <w:t>Registruotis :</w:t>
+      </w:r>
+    </w:p>
+    <w:p>
+      <w:pPr>
+        <w:pStyle w:val="ListParagraph"/>
+        <w:numPr>
+          <w:ilvl w:val="2"/>
+          <w:numId w:val="3"/>
+        </w:numPr>
+        <w:rPr>
+          <w:rFonts w:eastAsiaTheme="minorHAnsi"/>
+          <w:lang w:eastAsia="en-US"/>
+        </w:rPr>
+      </w:pPr>
+      <w:r>
+        <w:rPr>
+          <w:rFonts w:eastAsiaTheme="minorHAnsi"/>
+          <w:lang w:eastAsia="en-US"/>
+        </w:rPr>
+        <w:t>Pasirenka paslaugas</w:t>
+      </w:r>
+    </w:p>
+    <w:p>
+      <w:pPr>
+        <w:pStyle w:val="ListParagraph"/>
+        <w:numPr>
+          <w:ilvl w:val="2"/>
+          <w:numId w:val="3"/>
+        </w:numPr>
+        <w:rPr>
+          <w:rFonts w:eastAsiaTheme="minorHAnsi"/>
+          <w:lang w:eastAsia="en-US"/>
+        </w:rPr>
+      </w:pPr>
+      <w:r>
+        <w:rPr>
+          <w:rFonts w:eastAsiaTheme="minorHAnsi"/>
+          <w:lang w:eastAsia="en-US"/>
+        </w:rPr>
+        <w:t>Apmoka paslaugas</w:t>
+      </w:r>
+    </w:p>
+    <w:p>
+      <w:pPr>
+        <w:pStyle w:val="ListParagraph"/>
+        <w:numPr>
+          <w:ilvl w:val="0"/>
+          <w:numId w:val="3"/>
+        </w:numPr>
+        <w:rPr>
+          <w:rFonts w:eastAsiaTheme="minorHAnsi"/>
+          <w:lang w:eastAsia="en-US"/>
+        </w:rPr>
+      </w:pPr>
+    </w:p>
+    <w:p>
+      <w:pPr>
+        <w:pStyle w:val="ListParagraph"/>
+        <w:numPr>
+          <w:ilvl w:val="0"/>
+          <w:numId w:val="3"/>
+        </w:numPr>
+        <w:rPr>
+          <w:rFonts w:eastAsiaTheme="minorHAnsi"/>
+          <w:lang w:eastAsia="en-US"/>
+        </w:rPr>
+      </w:pPr>
+      <w:r>
+        <w:rPr>
+          <w:rFonts w:eastAsiaTheme="minorHAnsi"/>
+          <w:lang w:eastAsia="en-US"/>
+        </w:rPr>
+        <w:t>redaguoti</w:t>
+      </w:r>
+    </w:p>
+    <w:p>
+      <w:pPr>
+        <w:pStyle w:val="ListParagraph"/>
+        <w:numPr>
+          <w:ilvl w:val="0"/>
+          <w:numId w:val="3"/>
+        </w:numPr>
+        <w:rPr>
+          <w:rFonts w:eastAsiaTheme="minorHAnsi"/>
+          <w:lang w:eastAsia="en-US"/>
+        </w:rPr>
+      </w:pPr>
+      <w:r>
+        <w:rPr>
+          <w:rFonts w:eastAsiaTheme="minorHAnsi"/>
+          <w:lang w:eastAsia="en-US"/>
+        </w:rPr>
+        <w:t>Atšaukia registracija</w:t>
+      </w:r>
+    </w:p>
+    <w:p>
+      <w:pPr>
+        <w:pStyle w:val="ListParagraph"/>
+        <w:numPr>
+          <w:ilvl w:val="0"/>
+          <w:numId w:val="3"/>
+        </w:numPr>
+        <w:rPr>
+          <w:rFonts w:eastAsiaTheme="minorHAnsi"/>
+          <w:lang w:eastAsia="en-US"/>
+        </w:rPr>
+      </w:pPr>
+      <w:r>
+        <w:rPr>
+          <w:rFonts w:eastAsiaTheme="minorHAnsi"/>
+          <w:lang w:eastAsia="en-US"/>
+        </w:rPr>
+        <w:t>Redaguoja profilį</w:t>
+      </w:r>
+    </w:p>
+    <w:p>
+      <w:pPr>
+        <w:pStyle w:val="ListParagraph"/>
+        <w:numPr>
+          <w:ilvl w:val="0"/>
+          <w:numId w:val="3"/>
+        </w:numPr>
+        <w:rPr>
+          <w:rFonts w:eastAsiaTheme="minorHAnsi"/>
+          <w:lang w:eastAsia="en-US"/>
+        </w:rPr>
+      </w:pPr>
+      <w:r>
+        <w:rPr>
+          <w:rFonts w:eastAsiaTheme="minorHAnsi"/>
+          <w:lang w:eastAsia="en-US"/>
+        </w:rPr>
+        <w:t>Vertina plovimą</w:t>
+      </w:r>
+    </w:p>
+    <w:p>
+      <w:pPr>
+        <w:pStyle w:val="ListParagraph"/>
+        <w:numPr>
+          <w:ilvl w:val="0"/>
+          <w:numId w:val="3"/>
+        </w:numPr>
+        <w:rPr>
+          <w:rFonts w:eastAsiaTheme="minorHAnsi"/>
+          <w:lang w:eastAsia="en-US"/>
+        </w:rPr>
+      </w:pPr>
+      <w:r>
+        <w:rPr>
+          <w:rFonts w:eastAsiaTheme="minorHAnsi"/>
+          <w:lang w:eastAsia="en-US"/>
+        </w:rPr>
+        <w:t>Administruoja savo TP</w:t>
+      </w:r>
+    </w:p>
+    <w:p>
+      <w:pPr>
+        <w:rPr>
+          <w:rFonts w:eastAsiaTheme="minorHAnsi"/>
+          <w:lang w:eastAsia="en-US"/>
+        </w:rPr>
+      </w:pPr>
+      <w:r>
+        <w:rPr>
+          <w:rFonts w:eastAsiaTheme="minorHAnsi"/>
+          <w:lang w:eastAsia="en-US"/>
+        </w:rPr>
+        <w:t>Plovėjas</w:t>
+      </w:r>
+    </w:p>
+    <w:p>
+      <w:pPr>
+        <w:pStyle w:val="ListParagraph"/>
+        <w:numPr>
+          <w:ilvl w:val="0"/>
+          <w:numId w:val="3"/>
+        </w:numPr>
+        <w:rPr>
+          <w:rFonts w:eastAsiaTheme="minorHAnsi"/>
+          <w:lang w:eastAsia="en-US"/>
+        </w:rPr>
+      </w:pPr>
+      <w:r>
+        <w:rPr>
+          <w:rFonts w:eastAsiaTheme="minorHAnsi"/>
+          <w:lang w:eastAsia="en-US"/>
+        </w:rPr>
+        <w:t>Peržiūri savo darbo grafiką</w:t>
+      </w:r>
+    </w:p>
+    <w:p>
+      <w:pPr>
+        <w:pStyle w:val="ListParagraph"/>
+        <w:numPr>
+          <w:ilvl w:val="0"/>
+          <w:numId w:val="3"/>
+        </w:numPr>
+        <w:rPr>
+          <w:rFonts w:eastAsiaTheme="minorHAnsi"/>
+          <w:lang w:eastAsia="en-US"/>
+        </w:rPr>
+      </w:pPr>
+      <w:r>
+        <w:rPr>
+          <w:rFonts w:eastAsiaTheme="minorHAnsi"/>
+          <w:lang w:eastAsia="en-US"/>
+        </w:rPr>
+        <w:t>Rašo atsiliepimus apie vairuotojus</w:t>
+      </w:r>
+    </w:p>
+    <w:p>
+      <w:pPr>
+        <w:rPr>
+          <w:rFonts w:eastAsiaTheme="minorHAnsi"/>
+          <w:lang w:eastAsia="en-US"/>
+        </w:rPr>
+      </w:pPr>
+      <w:r>
+        <w:rPr>
+          <w:rFonts w:eastAsiaTheme="minorHAnsi"/>
+          <w:lang w:eastAsia="en-US"/>
+        </w:rPr>
+        <w:t>Vartotojas</w:t>
+      </w:r>
+    </w:p>
+    <w:p>
+      <w:pPr>
+        <w:pStyle w:val="ListParagraph"/>
+        <w:numPr>
+          <w:ilvl w:val="0"/>
+          <w:numId w:val="3"/>
+        </w:numPr>
+        <w:rPr>
+          <w:rFonts w:eastAsiaTheme="minorHAnsi"/>
+          <w:lang w:eastAsia="en-US"/>
+        </w:rPr>
+      </w:pPr>
+      <w:r>
+        <w:rPr>
+          <w:rFonts w:eastAsiaTheme="minorHAnsi"/>
+          <w:lang w:eastAsia="en-US"/>
+        </w:rPr>
+        <w:t>Prisijungia</w:t>
+      </w:r>
+    </w:p>
+    <w:p>
+      <w:pPr>
+        <w:pStyle w:val="ListParagraph"/>
+        <w:numPr>
+          <w:ilvl w:val="0"/>
+          <w:numId w:val="3"/>
+        </w:numPr>
+        <w:rPr>
+          <w:rFonts w:eastAsiaTheme="minorHAnsi"/>
+          <w:lang w:eastAsia="en-US"/>
+        </w:rPr>
+      </w:pPr>
+      <w:r>
+        <w:rPr>
+          <w:rFonts w:eastAsiaTheme="minorHAnsi"/>
+          <w:lang w:eastAsia="en-US"/>
+        </w:rPr>
+        <w:t>Registruojasi</w:t>
+      </w:r>
+    </w:p>
+    <w:p>
+      <w:pPr>
+        <w:pStyle w:val="ListParagraph"/>
+        <w:numPr>
+          <w:ilvl w:val="0"/>
+          <w:numId w:val="3"/>
+        </w:numPr>
+        <w:rPr>
+          <w:rFonts w:eastAsiaTheme="minorHAnsi"/>
+          <w:lang w:eastAsia="en-US"/>
+        </w:rPr>
+      </w:pPr>
+      <w:r>
+        <w:rPr>
+          <w:rFonts w:eastAsiaTheme="minorHAnsi"/>
+          <w:lang w:eastAsia="en-US"/>
+        </w:rPr>
+        <w:t>Peržiūri plovyklas</w:t>
+      </w:r>
+    </w:p>
+    <w:p>
+      <w:pPr>
+        <w:rPr>
+          <w:rFonts w:eastAsiaTheme="minorHAnsi"/>
+          <w:lang w:eastAsia="en-US"/>
+        </w:rPr>
+      </w:pPr>
+      <w:r>
+        <w:rPr>
+          <w:rFonts w:eastAsiaTheme="minorHAnsi"/>
+          <w:lang w:eastAsia="en-US"/>
+        </w:rPr>
+        <w:lastRenderedPageBreak/>
+        <w:t xml:space="preserve">Aparatas: </w:t>
+      </w:r>
+      <w:r>
+        <w:rPr>
+          <w:rFonts w:eastAsiaTheme="minorHAnsi"/>
+          <w:lang w:eastAsia="en-US"/>
+        </w:rPr>
+        <w:br/>
+        <w:t>- Atnaujina duomenis apie būklę</w:t>
+      </w:r>
+    </w:p>
+    <w:p>
+      <w:pPr>
+        <w:rPr>
+          <w:rFonts w:eastAsiaTheme="minorHAnsi"/>
+          <w:lang w:eastAsia="en-US"/>
+        </w:rPr>
+      </w:pPr>
+    </w:p>
+    <w:p>
+      <w:pPr>
+        <w:rPr>
+          <w:rFonts w:eastAsiaTheme="minorHAnsi"/>
+          <w:lang w:eastAsia="en-US"/>
+        </w:rPr>
+      </w:pPr>
+      <w:r>
+        <w:rPr>
+          <w:rFonts w:eastAsiaTheme="minorHAnsi"/>
+          <w:lang w:eastAsia="en-US"/>
+        </w:rPr>
+        <w:t xml:space="preserve">Nefunkciniai reikalavimai: </w:t>
+      </w:r>
+    </w:p>
+    <w:p>
+      <w:pPr>
+        <w:pStyle w:val="ListParagraph"/>
+        <w:numPr>
+          <w:ilvl w:val="0"/>
+          <w:numId w:val="3"/>
+        </w:numPr>
+        <w:rPr>
+          <w:rFonts w:eastAsiaTheme="minorHAnsi"/>
+          <w:lang w:eastAsia="en-US"/>
+        </w:rPr>
+      </w:pPr>
+      <w:r>
+        <w:rPr>
+          <w:rFonts w:eastAsiaTheme="minorHAnsi"/>
+          <w:lang w:val="en-GB" w:eastAsia="en-US"/>
+        </w:rPr>
+        <w:t>4</w:t>
+      </w:r>
+      <w:r>
+        <w:rPr>
+          <w:rFonts w:eastAsiaTheme="minorHAnsi"/>
+          <w:lang w:eastAsia="en-US"/>
+        </w:rPr>
+        <w:t>step paslaugos užsakymas (Pasirenki paslaugą, Pasirenki plovyklą, Pasirenki laiką, apmoki.</w:t>
+      </w:r>
+    </w:p>
+    <w:p>
+      <w:pPr>
+        <w:pStyle w:val="ListParagraph"/>
+        <w:numPr>
+          <w:ilvl w:val="0"/>
+          <w:numId w:val="3"/>
+        </w:numPr>
+        <w:rPr>
+          <w:rFonts w:eastAsiaTheme="minorHAnsi"/>
+          <w:lang w:eastAsia="en-US"/>
+        </w:rPr>
+      </w:pPr>
+      <w:r>
+        <w:rPr>
+          <w:rFonts w:eastAsiaTheme="minorHAnsi"/>
+          <w:lang w:eastAsia="en-US"/>
+        </w:rPr>
+        <w:t>EN, RU LT kalbos</w:t>
+      </w:r>
+    </w:p>
+    <w:p>
+      <w:pPr>
+        <w:pStyle w:val="ListParagraph"/>
+        <w:numPr>
+          <w:ilvl w:val="0"/>
+          <w:numId w:val="3"/>
+        </w:numPr>
+        <w:rPr>
+          <w:rFonts w:eastAsiaTheme="minorHAnsi"/>
+          <w:lang w:eastAsia="en-US"/>
+        </w:rPr>
+      </w:pPr>
+      <w:r>
+        <w:rPr>
+          <w:rFonts w:eastAsiaTheme="minorHAnsi"/>
+          <w:lang w:eastAsia="en-US"/>
+        </w:rPr>
+        <w:t>Responsive dizainas</w:t>
+      </w:r>
+    </w:p>
+    <w:p>
+      <w:pPr>
+        <w:pStyle w:val="ListParagraph"/>
+        <w:numPr>
+          <w:ilvl w:val="0"/>
+          <w:numId w:val="3"/>
+        </w:numPr>
+        <w:rPr>
+          <w:rFonts w:eastAsiaTheme="minorHAnsi"/>
+          <w:lang w:eastAsia="en-US"/>
+        </w:rPr>
+      </w:pPr>
+      <w:r>
+        <w:rPr>
+          <w:rFonts w:eastAsiaTheme="minorHAnsi"/>
+          <w:lang w:eastAsia="en-US"/>
+        </w:rPr>
+        <w:t>Pritaikyta populiariausioms ( Chrome, Firefox, Safari)</w:t>
+      </w:r>
+    </w:p>
+    <w:p>
+      <w:pPr>
+        <w:pStyle w:val="ListParagraph"/>
+        <w:numPr>
+          <w:ilvl w:val="0"/>
+          <w:numId w:val="3"/>
+        </w:numPr>
+        <w:rPr>
+          <w:rFonts w:eastAsiaTheme="minorHAnsi"/>
+          <w:lang w:eastAsia="en-US"/>
+        </w:rPr>
+      </w:pPr>
+      <w:r>
+        <w:rPr>
+          <w:rFonts w:eastAsiaTheme="minorHAnsi"/>
+          <w:lang w:eastAsia="en-US"/>
+        </w:rPr>
+        <w:t>Vartotojas visada žino, kurioje puslapio vietoje jis randasi.</w:t>
+      </w:r>
+    </w:p>
+    <w:p>
+      <w:pPr>
+        <w:pStyle w:val="ListParagraph"/>
+        <w:numPr>
+          <w:ilvl w:val="0"/>
+          <w:numId w:val="3"/>
+        </w:numPr>
+        <w:rPr>
+          <w:rFonts w:eastAsiaTheme="minorHAnsi"/>
+          <w:lang w:eastAsia="en-US"/>
+        </w:rPr>
+      </w:pPr>
+      <w:r>
+        <w:rPr>
+          <w:rFonts w:eastAsiaTheme="minorHAnsi"/>
+          <w:lang w:eastAsia="en-US"/>
+        </w:rPr>
+        <w:t>Validacijos pranešimai.</w:t>
+      </w:r>
+    </w:p>
+    <w:p>
+      <w:pPr>
+        <w:rPr>
+          <w:rFonts w:eastAsiaTheme="minorHAnsi"/>
+          <w:lang w:eastAsia="en-US"/>
+        </w:rPr>
+      </w:pPr>
+    </w:p>
+    <w:p>
+      <w:pPr>
+        <w:rPr>
+          <w:rFonts w:eastAsiaTheme="minorHAnsi"/>
+          <w:lang w:eastAsia="en-US"/>
+        </w:rPr>
+      </w:pPr>
+      <w:r>
+        <w:rPr>
+          <w:rFonts w:eastAsiaTheme="minorHAnsi"/>
+          <w:lang w:eastAsia="en-US"/>
+        </w:rPr>
+        <w:t xml:space="preserve">Sistema siunčia priminimą apie artėjantį vizitą. </w:t>
+      </w:r>
+    </w:p>
+    <w:p>
+      <w:pPr>
+        <w:rPr>
+          <w:rFonts w:eastAsiaTheme="minorHAnsi"/>
+          <w:lang w:eastAsia="en-US"/>
+        </w:rPr>
+      </w:pPr>
     </w:p>
     <w:p>
       <w:pPr>
@@ -1791,15 +2757,15 @@
           <w:lang w:eastAsia="en-US"/>
         </w:rPr>
       </w:pPr>
-      <w:bookmarkStart w:id="4" w:name="_Toc396843089"/>
-      <w:r>
-        <w:rPr>
-          <w:rFonts w:eastAsiaTheme="minorHAnsi"/>
-          <w:lang w:eastAsia="en-US"/>
-        </w:rPr>
-        <w:t>Techninis pasiūlymas</w:t>
-      </w:r>
-      <w:bookmarkEnd w:id="4"/>
+      <w:bookmarkStart w:id="8" w:name="_Toc396843093"/>
+      <w:r>
+        <w:rPr>
+          <w:rFonts w:eastAsiaTheme="minorHAnsi"/>
+          <w:lang w:eastAsia="en-US"/>
+        </w:rPr>
+        <w:t>Projekto valdymo pasiūlymas</w:t>
+      </w:r>
+      <w:bookmarkEnd w:id="8"/>
     </w:p>
     <w:p>
       <w:pPr>
@@ -1809,163 +2775,6 @@
           <w:lang w:eastAsia="en-US"/>
         </w:rPr>
       </w:pPr>
-      <w:bookmarkStart w:id="5" w:name="_Toc396843090"/>
-      <w:r>
-        <w:rPr>
-          <w:rFonts w:eastAsiaTheme="minorHAnsi"/>
-          <w:lang w:eastAsia="en-US"/>
-        </w:rPr>
-        <w:t>Tikslai</w:t>
-      </w:r>
-      <w:bookmarkEnd w:id="5"/>
-    </w:p>
-    <w:p>
-      <w:pPr>
-        <w:rPr>
-          <w:lang w:eastAsia="en-US"/>
-        </w:rPr>
-      </w:pPr>
-      <w:r>
-        <w:rPr>
-          <w:lang w:eastAsia="en-US"/>
-        </w:rPr>
-        <w:t>Kodėl reikia kurti jūsų sistemą.</w:t>
-      </w:r>
-    </w:p>
-    <w:p>
-      <w:pPr>
-        <w:pStyle w:val="Heading2"/>
-        <w:rPr>
-          <w:rFonts w:eastAsiaTheme="minorHAnsi"/>
-          <w:lang w:eastAsia="en-US"/>
-        </w:rPr>
-      </w:pPr>
-      <w:bookmarkStart w:id="6" w:name="_Toc396843091"/>
-      <w:r>
-        <w:rPr>
-          <w:rFonts w:eastAsiaTheme="minorHAnsi"/>
-          <w:lang w:eastAsia="en-US"/>
-        </w:rPr>
-        <w:t xml:space="preserve">Reikalavimų </w:t>
-      </w:r>
-      <w:r>
-        <w:rPr>
-          <w:rFonts w:eastAsiaTheme="minorHAnsi"/>
-          <w:lang w:eastAsia="en-US"/>
-        </w:rPr>
-        <w:t>specifikacija</w:t>
-      </w:r>
-      <w:bookmarkEnd w:id="6"/>
-    </w:p>
-    <w:p>
-      <w:pPr>
-        <w:rPr>
-          <w:rFonts w:eastAsiaTheme="minorHAnsi"/>
-          <w:lang w:eastAsia="en-US"/>
-        </w:rPr>
-      </w:pPr>
-      <w:r>
-        <w:rPr>
-          <w:rFonts w:eastAsiaTheme="minorHAnsi"/>
-          <w:lang w:eastAsia="en-US"/>
-        </w:rPr>
-        <w:t>Reikalavimai: p</w:t>
-      </w:r>
-      <w:r>
-        <w:rPr>
-          <w:rFonts w:eastAsiaTheme="minorHAnsi"/>
-          <w:lang w:eastAsia="en-US"/>
-        </w:rPr>
-        <w:t>anaudojimo atvejų diagrama su išsamiu aprašymu.</w:t>
-      </w:r>
-      <w:r>
-        <w:rPr>
-          <w:rFonts w:eastAsiaTheme="minorHAnsi"/>
-          <w:lang w:eastAsia="en-US"/>
-        </w:rPr>
-        <w:t xml:space="preserve"> </w:t>
-      </w:r>
-      <w:r>
-        <w:rPr>
-          <w:rFonts w:eastAsiaTheme="minorHAnsi"/>
-          <w:lang w:eastAsia="en-US"/>
-        </w:rPr>
-        <w:t>Metodas(ai), architektūra.</w:t>
-      </w:r>
-      <w:r>
-        <w:rPr>
-          <w:rFonts w:eastAsiaTheme="minorHAnsi"/>
-          <w:lang w:eastAsia="en-US"/>
-        </w:rPr>
-        <w:t xml:space="preserve"> Nefunkciniai reikalavimai, reikalinga aparatinė ir programinė įranga</w:t>
-      </w:r>
-      <w:r>
-        <w:rPr>
-          <w:rFonts w:eastAsiaTheme="minorHAnsi"/>
-          <w:lang w:eastAsia="en-US"/>
-        </w:rPr>
-        <w:t>, našumas, kriterijai reikalavimų įvykdymui nustatyti.  ...</w:t>
-      </w:r>
-    </w:p>
-    <w:p>
-      <w:pPr>
-        <w:pStyle w:val="Heading2"/>
-        <w:rPr>
-          <w:rFonts w:eastAsiaTheme="minorHAnsi"/>
-          <w:lang w:eastAsia="en-US"/>
-        </w:rPr>
-      </w:pPr>
-      <w:bookmarkStart w:id="7" w:name="_Toc396843092"/>
-      <w:r>
-        <w:rPr>
-          <w:rFonts w:eastAsiaTheme="minorHAnsi"/>
-          <w:lang w:eastAsia="en-US"/>
-        </w:rPr>
-        <w:t>Apimtis</w:t>
-      </w:r>
-      <w:bookmarkEnd w:id="7"/>
-    </w:p>
-    <w:p>
-      <w:pPr>
-        <w:rPr>
-          <w:rFonts w:eastAsiaTheme="minorHAnsi"/>
-          <w:lang w:eastAsia="en-US"/>
-        </w:rPr>
-      </w:pPr>
-      <w:r>
-        <w:rPr>
-          <w:rFonts w:eastAsiaTheme="minorHAnsi"/>
-          <w:lang w:eastAsia="en-US"/>
-        </w:rPr>
-        <w:t>Sistemos realizavimas, diegimas, priežiūra, vartotojų apmokymas, atnaujinimai....</w:t>
-      </w:r>
-    </w:p>
-    <w:p>
-      <w:pPr>
-        <w:pStyle w:val="Heading1"/>
-        <w:rPr>
-          <w:rFonts w:eastAsiaTheme="minorHAnsi"/>
-          <w:lang w:eastAsia="en-US"/>
-        </w:rPr>
-      </w:pPr>
-      <w:bookmarkStart w:id="8" w:name="_Toc396843093"/>
-      <w:r>
-        <w:rPr>
-          <w:rFonts w:eastAsiaTheme="minorHAnsi"/>
-          <w:lang w:eastAsia="en-US"/>
-        </w:rPr>
-        <w:t>Projekto valdymo pasiūlymas</w:t>
-      </w:r>
-      <w:bookmarkEnd w:id="8"/>
-    </w:p>
-    <w:p>
-      <w:pPr>
-        <w:pStyle w:val="Heading2"/>
-        <w:rPr>
-          <w:rFonts w:eastAsiaTheme="minorHAnsi"/>
-          <w:lang w:eastAsia="en-US"/>
-        </w:rPr>
-      </w:pPr>
       <w:bookmarkStart w:id="9" w:name="_Toc396843094"/>
       <w:r>
         <w:rPr>
@@ -1987,6 +2796,65 @@
           <w:lang w:eastAsia="en-US"/>
         </w:rPr>
         <w:t>Komandos nariai, jų pareigos komandoje.</w:t>
+      </w:r>
+    </w:p>
+    <w:p>
+      <w:pPr>
+        <w:rPr>
+          <w:lang w:eastAsia="en-US"/>
+        </w:rPr>
+      </w:pPr>
+    </w:p>
+    <w:p>
+      <w:pPr>
+        <w:rPr>
+          <w:lang w:eastAsia="en-US"/>
+        </w:rPr>
+      </w:pPr>
+      <w:r>
+        <w:rPr>
+          <w:lang w:eastAsia="en-US"/>
+        </w:rPr>
+        <w:t>Rokas - Backend</w:t>
+      </w:r>
+    </w:p>
+    <w:p>
+      <w:pPr>
+        <w:rPr>
+          <w:lang w:eastAsia="en-US"/>
+        </w:rPr>
+      </w:pPr>
+      <w:r>
+        <w:rPr>
+          <w:lang w:eastAsia="en-US"/>
+        </w:rPr>
+        <w:t>Povilas - Backend</w:t>
+      </w:r>
+    </w:p>
+    <w:p>
+      <w:pPr>
+        <w:rPr>
+          <w:lang w:eastAsia="en-US"/>
+        </w:rPr>
+      </w:pPr>
+      <w:r>
+        <w:rPr>
+          <w:lang w:eastAsia="en-US"/>
+        </w:rPr>
+        <w:t>Karolina  - Project manager</w:t>
+      </w:r>
+    </w:p>
+    <w:p>
+      <w:pPr>
+        <w:rPr>
+          <w:lang w:eastAsia="en-US"/>
+        </w:rPr>
+      </w:pPr>
+      <w:r>
+        <w:rPr>
+          <w:lang w:eastAsia="en-US"/>
+        </w:rPr>
+        <w:t>Marius – Dizainas/frontend</w:t>
       </w:r>
     </w:p>
     <w:p>
@@ -2461,21 +3329,7 @@
             <w:rStyle w:val="Hyperlink"/>
             <w:lang w:eastAsia="en-US"/>
           </w:rPr>
-          <w:t>nuor</w:t>
-        </w:r>
-        <w:r>
-          <w:rPr>
-            <w:rStyle w:val="Hyperlink"/>
-            <w:lang w:eastAsia="en-US"/>
-          </w:rPr>
-          <w:t>o</w:t>
-        </w:r>
-        <w:r>
-          <w:rPr>
-            <w:rStyle w:val="Hyperlink"/>
-            <w:lang w:eastAsia="en-US"/>
-          </w:rPr>
-          <w:t>da į CV</w:t>
+          <w:t>nuoroda į CV</w:t>
         </w:r>
       </w:hyperlink>
       <w:r>
@@ -2550,7 +3404,7 @@
           <w:rPr>
             <w:noProof/>
           </w:rPr>
-          <w:t>5</w:t>
+          <w:t>4</w:t>
         </w:r>
         <w:r>
           <w:rPr>
@@ -2704,6 +3558,118 @@
     </w:lvl>
   </w:abstractNum>
   <w:abstractNum w:abstractNumId="1" w15:restartNumberingAfterBreak="0">
+    <w:nsid w:val="5E9552E8"/>
+    <w:multiLevelType w:val="hybridMultilevel"/>
+    <w:tmpl w:val="FEB874A6"/>
+    <w:lvl w:ilvl="0" w:tplc="B48C0F44">
+      <w:numFmt w:val="bullet"/>
+      <w:lvlText w:val="-"/>
+      <w:lvlJc w:val="left"/>
+      <w:pPr>
+        <w:ind w:left="720" w:hanging="360"/>
+      </w:pPr>
+      <w:rPr>
+        <w:rFonts w:ascii="Times New Roman" w:eastAsiaTheme="minorHAnsi" w:hAnsi="Times New Roman" w:cs="Times New Roman" w:hint="default"/>
+      </w:rPr>
+    </w:lvl>
+    <w:lvl w:ilvl="1" w:tplc="08090003">
+      <w:start w:val="1"/>
+      <w:numFmt w:val="bullet"/>
+      <w:lvlText w:val="o"/>
+      <w:lvlJc w:val="left"/>
+      <w:pPr>
+        <w:ind w:left="1440" w:hanging="360"/>
+      </w:pPr>
+      <w:rPr>
+        <w:rFonts w:ascii="Courier New" w:hAnsi="Courier New" w:cs="Courier New" w:hint="default"/>
+      </w:rPr>
+    </w:lvl>
+    <w:lvl w:ilvl="2" w:tplc="08090005">
+      <w:start w:val="1"/>
+      <w:numFmt w:val="bullet"/>
+      <w:lvlText w:val=""/>
+      <w:lvlJc w:val="left"/>
+      <w:pPr>
+        <w:ind w:left="2160" w:hanging="360"/>
+      </w:pPr>
+      <w:rPr>
+        <w:rFonts w:ascii="Wingdings" w:hAnsi="Wingdings" w:hint="default"/>
+      </w:rPr>
+    </w:lvl>
+    <w:lvl w:ilvl="3" w:tplc="08090001">
+      <w:start w:val="1"/>
+      <w:numFmt w:val="bullet"/>
+      <w:lvlText w:val=""/>
+      <w:lvlJc w:val="left"/>
+      <w:pPr>
+        <w:ind w:left="2880" w:hanging="360"/>
+      </w:pPr>
+      <w:rPr>
+        <w:rFonts w:ascii="Symbol" w:hAnsi="Symbol" w:hint="default"/>
+      </w:rPr>
+    </w:lvl>
+    <w:lvl w:ilvl="4" w:tplc="08090003">
+      <w:start w:val="1"/>
+      <w:numFmt w:val="bullet"/>
+      <w:lvlText w:val="o"/>
+      <w:lvlJc w:val="left"/>
+      <w:pPr>
+        <w:ind w:left="3600" w:hanging="360"/>
+      </w:pPr>
+      <w:rPr>
+        <w:rFonts w:ascii="Courier New" w:hAnsi="Courier New" w:cs="Courier New" w:hint="default"/>
+      </w:rPr>
+    </w:lvl>
+    <w:lvl w:ilvl="5" w:tplc="08090005">
+      <w:start w:val="1"/>
+      <w:numFmt w:val="bullet"/>
+      <w:lvlText w:val=""/>
+      <w:lvlJc w:val="left"/>
+      <w:pPr>
+        <w:ind w:left="4320" w:hanging="360"/>
+      </w:pPr>
+      <w:rPr>
+        <w:rFonts w:ascii="Wingdings" w:hAnsi="Wingdings" w:hint="default"/>
+      </w:rPr>
+    </w:lvl>
+    <w:lvl w:ilvl="6" w:tplc="08090001">
+      <w:start w:val="1"/>
+      <w:numFmt w:val="bullet"/>
+      <w:lvlText w:val=""/>
+      <w:lvlJc w:val="left"/>
+      <w:pPr>
+        <w:ind w:left="5040" w:hanging="360"/>
+      </w:pPr>
+      <w:rPr>
+        <w:rFonts w:ascii="Symbol" w:hAnsi="Symbol" w:hint="default"/>
+      </w:rPr>
+    </w:lvl>
+    <w:lvl w:ilvl="7" w:tplc="08090003">
+      <w:start w:val="1"/>
+      <w:numFmt w:val="bullet"/>
+      <w:lvlText w:val="o"/>
+      <w:lvlJc w:val="left"/>
+      <w:pPr>
+        <w:ind w:left="5760" w:hanging="360"/>
+      </w:pPr>
+      <w:rPr>
+        <w:rFonts w:ascii="Courier New" w:hAnsi="Courier New" w:cs="Courier New" w:hint="default"/>
+      </w:rPr>
+    </w:lvl>
+    <w:lvl w:ilvl="8" w:tplc="08090005">
+      <w:start w:val="1"/>
+      <w:numFmt w:val="bullet"/>
+      <w:lvlText w:val=""/>
+      <w:lvlJc w:val="left"/>
+      <w:pPr>
+        <w:ind w:left="6480" w:hanging="360"/>
+      </w:pPr>
+      <w:rPr>
+        <w:rFonts w:ascii="Wingdings" w:hAnsi="Wingdings" w:hint="default"/>
+      </w:rPr>
+    </w:lvl>
+  </w:abstractNum>
+  <w:abstractNum w:abstractNumId="2" w15:restartNumberingAfterBreak="0">
     <w:nsid w:val="7DB00AE5"/>
     <w:multiLevelType w:val="hybridMultilevel"/>
     <w:tmpl w:val="3C38788A"/>
@@ -2790,10 +3756,22 @@
     </w:lvl>
   </w:abstractNum>
   <w:num w:numId="1">
-    <w:abstractNumId w:val="1"/>
+    <w:abstractNumId w:val="2"/>
   </w:num>
   <w:num w:numId="2">
     <w:abstractNumId w:val="0"/>
+  </w:num>
+  <w:num w:numId="3">
+    <w:abstractNumId w:val="1"/>
+    <w:lvlOverride w:ilvl="0"/>
+    <w:lvlOverride w:ilvl="1"/>
+    <w:lvlOverride w:ilvl="2"/>
+    <w:lvlOverride w:ilvl="3"/>
+    <w:lvlOverride w:ilvl="4"/>
+    <w:lvlOverride w:ilvl="5"/>
+    <w:lvlOverride w:ilvl="6"/>
+    <w:lvlOverride w:ilvl="7"/>
+    <w:lvlOverride w:ilvl="8"/>
   </w:num>
 </w:numbering>
 </file>
@@ -2921,6 +3899,7 @@
     <w:lsdException w:name="HTML Sample" w:semiHidden="1" w:unhideWhenUsed="1"/>
     <w:lsdException w:name="HTML Typewriter" w:semiHidden="1" w:unhideWhenUsed="1"/>
     <w:lsdException w:name="HTML Variable" w:semiHidden="1" w:unhideWhenUsed="1"/>
+    <w:lsdException w:name="Normal Table" w:semiHidden="1" w:unhideWhenUsed="1"/>
     <w:lsdException w:name="annotation subject" w:semiHidden="1" w:unhideWhenUsed="1"/>
     <w:lsdException w:name="No List" w:semiHidden="1" w:unhideWhenUsed="1"/>
     <w:lsdException w:name="Outline List 1" w:semiHidden="1" w:unhideWhenUsed="1"/>
@@ -2964,8 +3943,10 @@
     <w:lsdException w:name="Table Elegant" w:semiHidden="1" w:unhideWhenUsed="1"/>
     <w:lsdException w:name="Table Professional" w:semiHidden="1" w:unhideWhenUsed="1"/>
     <w:lsdException w:name="Table Subtle 1" w:semiHidden="1" w:unhideWhenUsed="1"/>
+    <w:lsdException w:name="Table Subtle 2" w:semiHidden="1" w:unhideWhenUsed="1"/>
     <w:lsdException w:name="Table Web 1" w:semiHidden="1" w:unhideWhenUsed="1"/>
     <w:lsdException w:name="Table Web 2" w:semiHidden="1" w:unhideWhenUsed="1"/>
+    <w:lsdException w:name="Table Web 3" w:semiHidden="1" w:unhideWhenUsed="1"/>
     <w:lsdException w:name="Balloon Text" w:semiHidden="1" w:unhideWhenUsed="1"/>
     <w:lsdException w:name="Table Grid" w:uiPriority="59"/>
     <w:lsdException w:name="Table Theme" w:semiHidden="1" w:unhideWhenUsed="1"/>
@@ -3872,7 +4853,7 @@
 </file>
 
 <file path=customXml/itemProps1.xml><?xml version="1.0" encoding="utf-8"?>
-<ds:datastoreItem xmlns:ds="http://schemas.openxmlformats.org/officeDocument/2006/customXml" ds:itemID="{7CDB04AF-74C5-4542-A5D9-CFB557ABF20A}">
+<ds:datastoreItem xmlns:ds="http://schemas.openxmlformats.org/officeDocument/2006/customXml" ds:itemID="{03159ACE-9D5A-42C6-9B73-6E13E3ECB766}">
   <ds:schemaRefs>
     <ds:schemaRef ds:uri="http://schemas.openxmlformats.org/officeDocument/2006/bibliography"/>
   </ds:schemaRefs>

</xml_diff>

<commit_message>
Prijungiau panaudojimo atvejo, komponentų, diegimo diagramas.
</commit_message>
<xml_diff>
--- a/SmartWash projekto pasiulymas.docx
+++ b/SmartWash projekto pasiulymas.docx
@@ -1,6 +1,6 @@
 
 <file path=word/document.xml><?xml version="1.0" encoding="utf-8"?>
-<w:document xmlns:wpc="http://schemas.microsoft.com/office/word/2010/wordprocessingCanvas" xmlns:mo="http://schemas.microsoft.com/office/mac/office/2008/main" xmlns:mc="http://schemas.openxmlformats.org/markup-compatibility/2006" xmlns:mv="urn:schemas-microsoft-com:mac:vml" xmlns:o="urn:schemas-microsoft-com:office:office" xmlns:r="http://schemas.openxmlformats.org/officeDocument/2006/relationships" xmlns:m="http://schemas.openxmlformats.org/officeDocument/2006/math" xmlns:v="urn:schemas-microsoft-com:vml" xmlns:wp14="http://schemas.microsoft.com/office/word/2010/wordprocessingDrawing" xmlns:wp="http://schemas.openxmlformats.org/drawingml/2006/wordprocessingDrawing" xmlns:w10="urn:schemas-microsoft-com:office:word" xmlns:w="http://schemas.openxmlformats.org/wordprocessingml/2006/main" xmlns:w14="http://schemas.microsoft.com/office/word/2010/wordml" xmlns:w15="http://schemas.microsoft.com/office/word/2012/wordml" xmlns:wpg="http://schemas.microsoft.com/office/word/2010/wordprocessingGroup" xmlns:wpi="http://schemas.microsoft.com/office/word/2010/wordprocessingInk" xmlns:wne="http://schemas.microsoft.com/office/word/2006/wordml" xmlns:wps="http://schemas.microsoft.com/office/word/2010/wordprocessingShape" mc:Ignorable="w14 w15 wp14">
+<w:document xmlns:wpc="http://schemas.microsoft.com/office/word/2010/wordprocessingCanvas" xmlns:cx="http://schemas.microsoft.com/office/drawing/2014/chartex" xmlns:cx1="http://schemas.microsoft.com/office/drawing/2015/9/8/chartex" xmlns:cx2="http://schemas.microsoft.com/office/drawing/2015/10/21/chartex" xmlns:cx3="http://schemas.microsoft.com/office/drawing/2016/5/9/chartex" xmlns:cx4="http://schemas.microsoft.com/office/drawing/2016/5/10/chartex" xmlns:cx5="http://schemas.microsoft.com/office/drawing/2016/5/11/chartex" xmlns:cx6="http://schemas.microsoft.com/office/drawing/2016/5/12/chartex" xmlns:cx7="http://schemas.microsoft.com/office/drawing/2016/5/13/chartex" xmlns:cx8="http://schemas.microsoft.com/office/drawing/2016/5/14/chartex" xmlns:mc="http://schemas.openxmlformats.org/markup-compatibility/2006" xmlns:aink="http://schemas.microsoft.com/office/drawing/2016/ink" xmlns:am3d="http://schemas.microsoft.com/office/drawing/2017/model3d" xmlns:o="urn:schemas-microsoft-com:office:office" xmlns:r="http://schemas.openxmlformats.org/officeDocument/2006/relationships" xmlns:m="http://schemas.openxmlformats.org/officeDocument/2006/math" xmlns:v="urn:schemas-microsoft-com:vml" xmlns:wp14="http://schemas.microsoft.com/office/word/2010/wordprocessingDrawing" xmlns:wp="http://schemas.openxmlformats.org/drawingml/2006/wordprocessingDrawing" xmlns:w10="urn:schemas-microsoft-com:office:word" xmlns:w="http://schemas.openxmlformats.org/wordprocessingml/2006/main" xmlns:w14="http://schemas.microsoft.com/office/word/2010/wordml" xmlns:w15="http://schemas.microsoft.com/office/word/2012/wordml" xmlns:w16cid="http://schemas.microsoft.com/office/word/2016/wordml/cid" xmlns:w16se="http://schemas.microsoft.com/office/word/2015/wordml/symex" xmlns:wpg="http://schemas.microsoft.com/office/word/2010/wordprocessingGroup" xmlns:wpi="http://schemas.microsoft.com/office/word/2010/wordprocessingInk" xmlns:wne="http://schemas.microsoft.com/office/word/2006/wordml" xmlns:wps="http://schemas.microsoft.com/office/word/2010/wordprocessingShape" mc:Ignorable="w14 w15 w16se w16cid wp14">
   <w:body>
     <w:p>
       <w:pPr>
@@ -90,7 +90,6 @@
           <w:lang w:val="en-US"/>
         </w:rPr>
       </w:pPr>
-      <w:bookmarkStart w:id="0" w:name="_GoBack"/>
       <w:r>
         <w:rPr>
           <w:noProof/>
@@ -163,7 +162,6 @@
           </wp:anchor>
         </w:drawing>
       </w:r>
-      <w:bookmarkEnd w:id="0"/>
       <w:r>
         <w:rPr>
           <w:noProof/>
@@ -389,12 +387,12 @@
       <w:pPr>
         <w:pStyle w:val="Heading1"/>
       </w:pPr>
-      <w:bookmarkStart w:id="1" w:name="_Toc396843086"/>
+      <w:bookmarkStart w:id="0" w:name="_Toc396843086"/>
       <w:r>
         <w:lastRenderedPageBreak/>
         <w:t>Santrauka</w:t>
       </w:r>
-      <w:bookmarkEnd w:id="1"/>
+      <w:bookmarkEnd w:id="0"/>
     </w:p>
     <w:p>
       <w:pPr>
@@ -422,12 +420,12 @@
       <w:pPr>
         <w:pStyle w:val="Heading1"/>
       </w:pPr>
-      <w:bookmarkStart w:id="2" w:name="_Toc396843087"/>
+      <w:bookmarkStart w:id="1" w:name="_Toc396843087"/>
       <w:r>
         <w:lastRenderedPageBreak/>
         <w:t>Turinys</w:t>
       </w:r>
-      <w:bookmarkEnd w:id="2"/>
+      <w:bookmarkEnd w:id="1"/>
     </w:p>
     <w:sdt>
       <w:sdtPr>
@@ -1864,153 +1862,153 @@
       <w:pPr>
         <w:pStyle w:val="Heading1"/>
       </w:pPr>
-      <w:bookmarkStart w:id="3" w:name="_Toc396843088"/>
+      <w:bookmarkStart w:id="2" w:name="_Toc396843088"/>
       <w:r>
         <w:lastRenderedPageBreak/>
         <w:t>Įvadas</w:t>
       </w:r>
+      <w:bookmarkEnd w:id="2"/>
+    </w:p>
+    <w:p>
+      <w:pPr>
+        <w:ind w:left="1296" w:hanging="1296"/>
+      </w:pPr>
+      <w:r>
+        <w:t xml:space="preserve">Dabartinės situacijos analizė. </w:t>
+      </w:r>
+      <w:r>
+        <w:t xml:space="preserve">Darbo tikslas. </w:t>
+      </w:r>
+      <w:r>
+        <w:t>Pasiūlymo pagrindimas</w:t>
+      </w:r>
+      <w:r>
+        <w:t>.</w:t>
+      </w:r>
+    </w:p>
+    <w:p>
+      <w:r>
+        <w:t xml:space="preserve">Pasirinktas būdas: </w:t>
+      </w:r>
+      <w:r>
+        <w:t>s</w:t>
+      </w:r>
+      <w:r>
+        <w:t>prendimas, jo ypatybės, privalumai, naujumas ir t.t.</w:t>
+      </w:r>
+      <w:r>
+        <w:t xml:space="preserve"> </w:t>
+      </w:r>
+      <w:r>
+        <w:t>Pagrindiniai rezultatai</w:t>
+      </w:r>
+      <w:r>
+        <w:t>.</w:t>
+      </w:r>
+    </w:p>
+    <w:p>
+      <w:pPr>
+        <w:pStyle w:val="Heading1"/>
+        <w:rPr>
+          <w:rFonts w:eastAsiaTheme="minorHAnsi"/>
+          <w:lang w:eastAsia="en-US"/>
+        </w:rPr>
+      </w:pPr>
+      <w:bookmarkStart w:id="3" w:name="_Toc396843089"/>
+      <w:r>
+        <w:rPr>
+          <w:rFonts w:eastAsiaTheme="minorHAnsi"/>
+          <w:lang w:eastAsia="en-US"/>
+        </w:rPr>
+        <w:t>Techninis pasiūlymas</w:t>
+      </w:r>
       <w:bookmarkEnd w:id="3"/>
     </w:p>
     <w:p>
       <w:pPr>
-        <w:ind w:left="1296" w:hanging="1296"/>
-      </w:pPr>
-      <w:r>
-        <w:t xml:space="preserve">Dabartinės situacijos analizė. </w:t>
-      </w:r>
-      <w:r>
-        <w:t xml:space="preserve">Darbo tikslas. </w:t>
-      </w:r>
-      <w:r>
-        <w:t>Pasiūlymo pagrindimas</w:t>
-      </w:r>
-      <w:r>
-        <w:t>.</w:t>
-      </w:r>
-    </w:p>
-    <w:p>
-      <w:r>
-        <w:t xml:space="preserve">Pasirinktas būdas: </w:t>
-      </w:r>
-      <w:r>
-        <w:t>s</w:t>
-      </w:r>
-      <w:r>
-        <w:t>prendimas, jo ypatybės, privalumai, naujumas ir t.t.</w:t>
-      </w:r>
-      <w:r>
+        <w:pStyle w:val="Heading2"/>
+        <w:rPr>
+          <w:rFonts w:eastAsiaTheme="minorHAnsi"/>
+          <w:lang w:eastAsia="en-US"/>
+        </w:rPr>
+      </w:pPr>
+      <w:bookmarkStart w:id="4" w:name="_Toc396843090"/>
+      <w:r>
+        <w:rPr>
+          <w:rFonts w:eastAsiaTheme="minorHAnsi"/>
+          <w:lang w:eastAsia="en-US"/>
+        </w:rPr>
+        <w:t>Tikslai</w:t>
+      </w:r>
+      <w:bookmarkEnd w:id="4"/>
+    </w:p>
+    <w:p>
+      <w:pPr>
+        <w:rPr>
+          <w:lang w:eastAsia="en-US"/>
+        </w:rPr>
+      </w:pPr>
+      <w:r>
+        <w:rPr>
+          <w:lang w:eastAsia="en-US"/>
+        </w:rPr>
+        <w:t>Kodėl reikia kurti jūsų sistemą.</w:t>
+      </w:r>
+    </w:p>
+    <w:p>
+      <w:pPr>
+        <w:pStyle w:val="Heading2"/>
+        <w:rPr>
+          <w:rFonts w:eastAsiaTheme="minorHAnsi"/>
+          <w:lang w:eastAsia="en-US"/>
+        </w:rPr>
+      </w:pPr>
+      <w:bookmarkStart w:id="5" w:name="_Toc396843091"/>
+      <w:r>
+        <w:rPr>
+          <w:rFonts w:eastAsiaTheme="minorHAnsi"/>
+          <w:lang w:eastAsia="en-US"/>
+        </w:rPr>
+        <w:t xml:space="preserve">Reikalavimų </w:t>
+      </w:r>
+      <w:r>
+        <w:rPr>
+          <w:rFonts w:eastAsiaTheme="minorHAnsi"/>
+          <w:lang w:eastAsia="en-US"/>
+        </w:rPr>
+        <w:t>specifikacija</w:t>
+      </w:r>
+      <w:bookmarkEnd w:id="5"/>
+    </w:p>
+    <w:p>
+      <w:pPr>
+        <w:rPr>
+          <w:rFonts w:eastAsiaTheme="minorHAnsi"/>
+          <w:lang w:eastAsia="en-US"/>
+        </w:rPr>
+      </w:pPr>
+      <w:r>
+        <w:rPr>
+          <w:rFonts w:eastAsiaTheme="minorHAnsi"/>
+          <w:lang w:eastAsia="en-US"/>
+        </w:rPr>
+        <w:t>Reikalavimai: p</w:t>
+      </w:r>
+      <w:r>
+        <w:rPr>
+          <w:rFonts w:eastAsiaTheme="minorHAnsi"/>
+          <w:lang w:eastAsia="en-US"/>
+        </w:rPr>
+        <w:t>anaudojimo atvejų diagrama su išsamiu aprašymu.</w:t>
+      </w:r>
+      <w:r>
+        <w:rPr>
+          <w:rFonts w:eastAsiaTheme="minorHAnsi"/>
+          <w:lang w:eastAsia="en-US"/>
+        </w:rPr>
         <w:t xml:space="preserve"> </w:t>
       </w:r>
       <w:r>
-        <w:t>Pagrindiniai rezultatai</w:t>
-      </w:r>
-      <w:r>
-        <w:t>.</w:t>
-      </w:r>
-    </w:p>
-    <w:p>
-      <w:pPr>
-        <w:pStyle w:val="Heading1"/>
-        <w:rPr>
-          <w:rFonts w:eastAsiaTheme="minorHAnsi"/>
-          <w:lang w:eastAsia="en-US"/>
-        </w:rPr>
-      </w:pPr>
-      <w:bookmarkStart w:id="4" w:name="_Toc396843089"/>
-      <w:r>
-        <w:rPr>
-          <w:rFonts w:eastAsiaTheme="minorHAnsi"/>
-          <w:lang w:eastAsia="en-US"/>
-        </w:rPr>
-        <w:t>Techninis pasiūlymas</w:t>
-      </w:r>
-      <w:bookmarkEnd w:id="4"/>
-    </w:p>
-    <w:p>
-      <w:pPr>
-        <w:pStyle w:val="Heading2"/>
-        <w:rPr>
-          <w:rFonts w:eastAsiaTheme="minorHAnsi"/>
-          <w:lang w:eastAsia="en-US"/>
-        </w:rPr>
-      </w:pPr>
-      <w:bookmarkStart w:id="5" w:name="_Toc396843090"/>
-      <w:r>
-        <w:rPr>
-          <w:rFonts w:eastAsiaTheme="minorHAnsi"/>
-          <w:lang w:eastAsia="en-US"/>
-        </w:rPr>
-        <w:t>Tikslai</w:t>
-      </w:r>
-      <w:bookmarkEnd w:id="5"/>
-    </w:p>
-    <w:p>
-      <w:pPr>
-        <w:rPr>
-          <w:lang w:eastAsia="en-US"/>
-        </w:rPr>
-      </w:pPr>
-      <w:r>
-        <w:rPr>
-          <w:lang w:eastAsia="en-US"/>
-        </w:rPr>
-        <w:t>Kodėl reikia kurti jūsų sistemą.</w:t>
-      </w:r>
-    </w:p>
-    <w:p>
-      <w:pPr>
-        <w:pStyle w:val="Heading2"/>
-        <w:rPr>
-          <w:rFonts w:eastAsiaTheme="minorHAnsi"/>
-          <w:lang w:eastAsia="en-US"/>
-        </w:rPr>
-      </w:pPr>
-      <w:bookmarkStart w:id="6" w:name="_Toc396843091"/>
-      <w:r>
-        <w:rPr>
-          <w:rFonts w:eastAsiaTheme="minorHAnsi"/>
-          <w:lang w:eastAsia="en-US"/>
-        </w:rPr>
-        <w:t xml:space="preserve">Reikalavimų </w:t>
-      </w:r>
-      <w:r>
-        <w:rPr>
-          <w:rFonts w:eastAsiaTheme="minorHAnsi"/>
-          <w:lang w:eastAsia="en-US"/>
-        </w:rPr>
-        <w:t>specifikacija</w:t>
-      </w:r>
-      <w:bookmarkEnd w:id="6"/>
-    </w:p>
-    <w:p>
-      <w:pPr>
-        <w:rPr>
-          <w:rFonts w:eastAsiaTheme="minorHAnsi"/>
-          <w:lang w:eastAsia="en-US"/>
-        </w:rPr>
-      </w:pPr>
-      <w:r>
-        <w:rPr>
-          <w:rFonts w:eastAsiaTheme="minorHAnsi"/>
-          <w:lang w:eastAsia="en-US"/>
-        </w:rPr>
-        <w:t>Reikalavimai: p</w:t>
-      </w:r>
-      <w:r>
-        <w:rPr>
-          <w:rFonts w:eastAsiaTheme="minorHAnsi"/>
-          <w:lang w:eastAsia="en-US"/>
-        </w:rPr>
-        <w:t>anaudojimo atvejų diagrama su išsamiu aprašymu.</w:t>
-      </w:r>
-      <w:r>
-        <w:rPr>
-          <w:rFonts w:eastAsiaTheme="minorHAnsi"/>
-          <w:lang w:eastAsia="en-US"/>
-        </w:rPr>
-        <w:t xml:space="preserve"> </w:t>
-      </w:r>
-      <w:r>
         <w:rPr>
           <w:rFonts w:eastAsiaTheme="minorHAnsi"/>
           <w:lang w:eastAsia="en-US"/>
@@ -2034,66 +2032,495 @@
     </w:p>
     <w:p>
       <w:pPr>
-        <w:pStyle w:val="Heading2"/>
-        <w:rPr>
-          <w:rFonts w:eastAsiaTheme="minorHAnsi"/>
-          <w:lang w:eastAsia="en-US"/>
-        </w:rPr>
-      </w:pPr>
-      <w:bookmarkStart w:id="7" w:name="_Toc396843092"/>
-      <w:r>
-        <w:rPr>
-          <w:rFonts w:eastAsiaTheme="minorHAnsi"/>
-          <w:lang w:eastAsia="en-US"/>
-        </w:rPr>
-        <w:t>Apimtis</w:t>
-      </w:r>
-      <w:bookmarkEnd w:id="7"/>
-    </w:p>
-    <w:p>
-      <w:pPr>
-        <w:rPr>
-          <w:rFonts w:eastAsiaTheme="minorHAnsi"/>
-          <w:lang w:eastAsia="en-US"/>
-        </w:rPr>
-      </w:pPr>
-      <w:r>
-        <w:rPr>
-          <w:rFonts w:eastAsiaTheme="minorHAnsi"/>
-          <w:lang w:eastAsia="en-US"/>
-        </w:rPr>
-        <w:t>Sistemos realizavimas, diegimas, priežiūra, vartotojų apmokymas, atnaujinimai....</w:t>
-      </w:r>
-    </w:p>
-    <w:p>
-      <w:pPr>
-        <w:rPr>
-          <w:rFonts w:eastAsiaTheme="minorHAnsi"/>
-          <w:lang w:eastAsia="en-US"/>
-        </w:rPr>
-      </w:pPr>
-    </w:p>
-    <w:p>
-      <w:pPr>
-        <w:rPr>
-          <w:rFonts w:eastAsiaTheme="minorHAnsi"/>
-          <w:lang w:eastAsia="en-US"/>
-        </w:rPr>
-      </w:pPr>
-      <w:r>
-        <w:rPr>
-          <w:rFonts w:eastAsiaTheme="minorHAnsi"/>
-          <w:lang w:eastAsia="en-US"/>
-        </w:rPr>
-        <w:t xml:space="preserve">Vartotojų tipai: </w:t>
-      </w:r>
-      <w:r>
-        <w:rPr>
-          <w:rFonts w:eastAsiaTheme="minorHAnsi"/>
-          <w:lang w:eastAsia="en-US"/>
-        </w:rPr>
-        <w:br/>
-        <w:t xml:space="preserve">Administratorius: </w:t>
+        <w:keepNext/>
+        <w:jc w:val="center"/>
+      </w:pPr>
+      <w:r>
+        <w:rPr>
+          <w:rFonts w:eastAsiaTheme="minorHAnsi"/>
+          <w:noProof/>
+          <w:lang w:eastAsia="en-US"/>
+        </w:rPr>
+        <w:drawing>
+          <wp:inline distT="0" distB="0" distL="0" distR="0" wp14:anchorId="4B52823B" wp14:editId="375ADB9D">
+            <wp:extent cx="6120130" cy="5603875"/>
+            <wp:effectExtent l="0" t="0" r="0" b="0"/>
+            <wp:docPr id="2" name="Picture 2"/>
+            <wp:cNvGraphicFramePr>
+              <a:graphicFrameLocks xmlns:a="http://schemas.openxmlformats.org/drawingml/2006/main" noChangeAspect="1"/>
+            </wp:cNvGraphicFramePr>
+            <a:graphic xmlns:a="http://schemas.openxmlformats.org/drawingml/2006/main">
+              <a:graphicData uri="http://schemas.openxmlformats.org/drawingml/2006/picture">
+                <pic:pic xmlns:pic="http://schemas.openxmlformats.org/drawingml/2006/picture">
+                  <pic:nvPicPr>
+                    <pic:cNvPr id="2" name="usecase.jpg"/>
+                    <pic:cNvPicPr/>
+                  </pic:nvPicPr>
+                  <pic:blipFill>
+                    <a:blip r:embed="rId10">
+                      <a:extLst>
+                        <a:ext uri="{28A0092B-C50C-407E-A947-70E740481C1C}">
+                          <a14:useLocalDpi xmlns:a14="http://schemas.microsoft.com/office/drawing/2010/main" val="0"/>
+                        </a:ext>
+                      </a:extLst>
+                    </a:blip>
+                    <a:stretch>
+                      <a:fillRect/>
+                    </a:stretch>
+                  </pic:blipFill>
+                  <pic:spPr>
+                    <a:xfrm>
+                      <a:off x="0" y="0"/>
+                      <a:ext cx="6120130" cy="5603875"/>
+                    </a:xfrm>
+                    <a:prstGeom prst="rect">
+                      <a:avLst/>
+                    </a:prstGeom>
+                  </pic:spPr>
+                </pic:pic>
+              </a:graphicData>
+            </a:graphic>
+          </wp:inline>
+        </w:drawing>
+      </w:r>
+    </w:p>
+    <w:p>
+      <w:pPr>
+        <w:pStyle w:val="Caption"/>
+        <w:jc w:val="center"/>
+        <w:rPr>
+          <w:rFonts w:eastAsiaTheme="minorHAnsi"/>
+          <w:b/>
+          <w:i w:val="0"/>
+          <w:color w:val="auto"/>
+          <w:sz w:val="20"/>
+          <w:szCs w:val="20"/>
+          <w:lang w:eastAsia="en-US"/>
+        </w:rPr>
+      </w:pPr>
+      <w:r>
+        <w:rPr>
+          <w:b/>
+          <w:i w:val="0"/>
+          <w:color w:val="auto"/>
+          <w:sz w:val="20"/>
+          <w:szCs w:val="20"/>
+        </w:rPr>
+        <w:fldChar w:fldCharType="begin"/>
+      </w:r>
+      <w:r>
+        <w:rPr>
+          <w:b/>
+          <w:i w:val="0"/>
+          <w:color w:val="auto"/>
+          <w:sz w:val="20"/>
+          <w:szCs w:val="20"/>
+        </w:rPr>
+        <w:instrText xml:space="preserve"> SEQ pav. \* ARABIC </w:instrText>
+      </w:r>
+      <w:r>
+        <w:rPr>
+          <w:b/>
+          <w:i w:val="0"/>
+          <w:color w:val="auto"/>
+          <w:sz w:val="20"/>
+          <w:szCs w:val="20"/>
+        </w:rPr>
+        <w:fldChar w:fldCharType="separate"/>
+      </w:r>
+      <w:r>
+        <w:rPr>
+          <w:b/>
+          <w:i w:val="0"/>
+          <w:noProof/>
+          <w:color w:val="auto"/>
+          <w:sz w:val="20"/>
+          <w:szCs w:val="20"/>
+        </w:rPr>
+        <w:t>1</w:t>
+      </w:r>
+      <w:r>
+        <w:rPr>
+          <w:b/>
+          <w:i w:val="0"/>
+          <w:color w:val="auto"/>
+          <w:sz w:val="20"/>
+          <w:szCs w:val="20"/>
+        </w:rPr>
+        <w:fldChar w:fldCharType="end"/>
+      </w:r>
+      <w:r>
+        <w:rPr>
+          <w:b/>
+          <w:i w:val="0"/>
+          <w:color w:val="auto"/>
+          <w:sz w:val="20"/>
+          <w:szCs w:val="20"/>
+        </w:rPr>
+        <w:t xml:space="preserve"> pav. </w:t>
+      </w:r>
+      <w:r>
+        <w:rPr>
+          <w:b/>
+          <w:i w:val="0"/>
+          <w:color w:val="auto"/>
+          <w:sz w:val="20"/>
+          <w:szCs w:val="20"/>
+        </w:rPr>
+        <w:t>Automobilių plovyklų informacinės sistemos panaudojimo atvejų diagrama</w:t>
+      </w:r>
+    </w:p>
+    <w:p>
+      <w:pPr>
+        <w:rPr>
+          <w:rFonts w:eastAsiaTheme="minorHAnsi"/>
+          <w:lang w:eastAsia="en-US"/>
+        </w:rPr>
+      </w:pPr>
+    </w:p>
+    <w:p>
+      <w:pPr>
+        <w:rPr>
+          <w:rFonts w:eastAsiaTheme="minorHAnsi"/>
+          <w:lang w:eastAsia="en-US"/>
+        </w:rPr>
+      </w:pPr>
+    </w:p>
+    <w:p>
+      <w:pPr>
+        <w:rPr>
+          <w:rFonts w:eastAsiaTheme="minorHAnsi"/>
+          <w:lang w:eastAsia="en-US"/>
+        </w:rPr>
+      </w:pPr>
+    </w:p>
+    <w:p>
+      <w:pPr>
+        <w:rPr>
+          <w:rFonts w:eastAsiaTheme="minorHAnsi"/>
+          <w:lang w:eastAsia="en-US"/>
+        </w:rPr>
+      </w:pPr>
+    </w:p>
+    <w:p>
+      <w:pPr>
+        <w:keepNext/>
+        <w:jc w:val="center"/>
+      </w:pPr>
+      <w:r>
+        <w:rPr>
+          <w:rFonts w:eastAsiaTheme="minorHAnsi"/>
+          <w:noProof/>
+          <w:lang w:eastAsia="en-US"/>
+        </w:rPr>
+        <w:drawing>
+          <wp:inline distT="0" distB="0" distL="0" distR="0" wp14:anchorId="43979A46" wp14:editId="2A064FF0">
+            <wp:extent cx="4152900" cy="2301805"/>
+            <wp:effectExtent l="0" t="0" r="0" b="3810"/>
+            <wp:docPr id="5" name="Picture 5"/>
+            <wp:cNvGraphicFramePr>
+              <a:graphicFrameLocks xmlns:a="http://schemas.openxmlformats.org/drawingml/2006/main" noChangeAspect="1"/>
+            </wp:cNvGraphicFramePr>
+            <a:graphic xmlns:a="http://schemas.openxmlformats.org/drawingml/2006/main">
+              <a:graphicData uri="http://schemas.openxmlformats.org/drawingml/2006/picture">
+                <pic:pic xmlns:pic="http://schemas.openxmlformats.org/drawingml/2006/picture">
+                  <pic:nvPicPr>
+                    <pic:cNvPr id="3" name="architecture.jpg"/>
+                    <pic:cNvPicPr/>
+                  </pic:nvPicPr>
+                  <pic:blipFill>
+                    <a:blip r:embed="rId11">
+                      <a:extLst>
+                        <a:ext uri="{28A0092B-C50C-407E-A947-70E740481C1C}">
+                          <a14:useLocalDpi xmlns:a14="http://schemas.microsoft.com/office/drawing/2010/main" val="0"/>
+                        </a:ext>
+                      </a:extLst>
+                    </a:blip>
+                    <a:stretch>
+                      <a:fillRect/>
+                    </a:stretch>
+                  </pic:blipFill>
+                  <pic:spPr>
+                    <a:xfrm>
+                      <a:off x="0" y="0"/>
+                      <a:ext cx="4165451" cy="2308762"/>
+                    </a:xfrm>
+                    <a:prstGeom prst="rect">
+                      <a:avLst/>
+                    </a:prstGeom>
+                  </pic:spPr>
+                </pic:pic>
+              </a:graphicData>
+            </a:graphic>
+          </wp:inline>
+        </w:drawing>
+      </w:r>
+    </w:p>
+    <w:p>
+      <w:pPr>
+        <w:pStyle w:val="Caption"/>
+        <w:jc w:val="center"/>
+        <w:rPr>
+          <w:rFonts w:eastAsiaTheme="minorHAnsi"/>
+          <w:b/>
+          <w:i w:val="0"/>
+          <w:color w:val="auto"/>
+          <w:sz w:val="20"/>
+          <w:szCs w:val="20"/>
+          <w:lang w:eastAsia="en-US"/>
+        </w:rPr>
+      </w:pPr>
+      <w:r>
+        <w:rPr>
+          <w:b/>
+          <w:i w:val="0"/>
+          <w:color w:val="auto"/>
+          <w:sz w:val="20"/>
+          <w:szCs w:val="20"/>
+        </w:rPr>
+        <w:fldChar w:fldCharType="begin"/>
+      </w:r>
+      <w:r>
+        <w:rPr>
+          <w:b/>
+          <w:i w:val="0"/>
+          <w:color w:val="auto"/>
+          <w:sz w:val="20"/>
+          <w:szCs w:val="20"/>
+        </w:rPr>
+        <w:instrText xml:space="preserve"> SEQ pav. \* ARABIC </w:instrText>
+      </w:r>
+      <w:r>
+        <w:rPr>
+          <w:b/>
+          <w:i w:val="0"/>
+          <w:color w:val="auto"/>
+          <w:sz w:val="20"/>
+          <w:szCs w:val="20"/>
+        </w:rPr>
+        <w:fldChar w:fldCharType="separate"/>
+      </w:r>
+      <w:r>
+        <w:rPr>
+          <w:b/>
+          <w:i w:val="0"/>
+          <w:noProof/>
+          <w:color w:val="auto"/>
+          <w:sz w:val="20"/>
+          <w:szCs w:val="20"/>
+        </w:rPr>
+        <w:t>2</w:t>
+      </w:r>
+      <w:r>
+        <w:rPr>
+          <w:b/>
+          <w:i w:val="0"/>
+          <w:color w:val="auto"/>
+          <w:sz w:val="20"/>
+          <w:szCs w:val="20"/>
+        </w:rPr>
+        <w:fldChar w:fldCharType="end"/>
+      </w:r>
+      <w:r>
+        <w:rPr>
+          <w:b/>
+          <w:i w:val="0"/>
+          <w:color w:val="auto"/>
+          <w:sz w:val="20"/>
+          <w:szCs w:val="20"/>
+        </w:rPr>
+        <w:t xml:space="preserve"> pav. </w:t>
+      </w:r>
+      <w:r>
+        <w:rPr>
+          <w:b/>
+          <w:i w:val="0"/>
+          <w:color w:val="auto"/>
+          <w:sz w:val="20"/>
+          <w:szCs w:val="20"/>
+        </w:rPr>
+        <w:t>Automobilių plovyklų informacinės sistemos komponentų diagrama</w:t>
+      </w:r>
+    </w:p>
+    <w:p>
+      <w:pPr>
+        <w:rPr>
+          <w:rFonts w:eastAsiaTheme="minorHAnsi"/>
+          <w:lang w:eastAsia="en-US"/>
+        </w:rPr>
+      </w:pPr>
+    </w:p>
+    <w:p>
+      <w:pPr>
+        <w:rPr>
+          <w:rFonts w:eastAsiaTheme="minorHAnsi"/>
+          <w:lang w:eastAsia="en-US"/>
+        </w:rPr>
+      </w:pPr>
+    </w:p>
+    <w:p>
+      <w:pPr>
+        <w:keepNext/>
+        <w:jc w:val="center"/>
+      </w:pPr>
+      <w:r>
+        <w:rPr>
+          <w:rFonts w:eastAsiaTheme="minorHAnsi"/>
+          <w:noProof/>
+          <w:lang w:eastAsia="en-US"/>
+        </w:rPr>
+        <w:drawing>
+          <wp:inline distT="0" distB="0" distL="0" distR="0" wp14:anchorId="4F35823A" wp14:editId="52D1D551">
+            <wp:extent cx="6120130" cy="3957320"/>
+            <wp:effectExtent l="0" t="0" r="0" b="5080"/>
+            <wp:docPr id="4" name="Picture 4"/>
+            <wp:cNvGraphicFramePr>
+              <a:graphicFrameLocks xmlns:a="http://schemas.openxmlformats.org/drawingml/2006/main" noChangeAspect="1"/>
+            </wp:cNvGraphicFramePr>
+            <a:graphic xmlns:a="http://schemas.openxmlformats.org/drawingml/2006/main">
+              <a:graphicData uri="http://schemas.openxmlformats.org/drawingml/2006/picture">
+                <pic:pic xmlns:pic="http://schemas.openxmlformats.org/drawingml/2006/picture">
+                  <pic:nvPicPr>
+                    <pic:cNvPr id="4" name="deployment.jpg"/>
+                    <pic:cNvPicPr/>
+                  </pic:nvPicPr>
+                  <pic:blipFill>
+                    <a:blip r:embed="rId12">
+                      <a:extLst>
+                        <a:ext uri="{28A0092B-C50C-407E-A947-70E740481C1C}">
+                          <a14:useLocalDpi xmlns:a14="http://schemas.microsoft.com/office/drawing/2010/main" val="0"/>
+                        </a:ext>
+                      </a:extLst>
+                    </a:blip>
+                    <a:stretch>
+                      <a:fillRect/>
+                    </a:stretch>
+                  </pic:blipFill>
+                  <pic:spPr>
+                    <a:xfrm>
+                      <a:off x="0" y="0"/>
+                      <a:ext cx="6120130" cy="3957320"/>
+                    </a:xfrm>
+                    <a:prstGeom prst="rect">
+                      <a:avLst/>
+                    </a:prstGeom>
+                  </pic:spPr>
+                </pic:pic>
+              </a:graphicData>
+            </a:graphic>
+          </wp:inline>
+        </w:drawing>
+      </w:r>
+    </w:p>
+    <w:p>
+      <w:pPr>
+        <w:pStyle w:val="Caption"/>
+        <w:jc w:val="center"/>
+        <w:rPr>
+          <w:rFonts w:eastAsiaTheme="minorHAnsi"/>
+          <w:b/>
+          <w:i w:val="0"/>
+          <w:color w:val="auto"/>
+          <w:sz w:val="20"/>
+          <w:szCs w:val="20"/>
+          <w:lang w:eastAsia="en-US"/>
+        </w:rPr>
+      </w:pPr>
+      <w:r>
+        <w:rPr>
+          <w:b/>
+          <w:i w:val="0"/>
+          <w:color w:val="auto"/>
+          <w:sz w:val="20"/>
+          <w:szCs w:val="20"/>
+        </w:rPr>
+        <w:fldChar w:fldCharType="begin"/>
+      </w:r>
+      <w:r>
+        <w:rPr>
+          <w:b/>
+          <w:i w:val="0"/>
+          <w:color w:val="auto"/>
+          <w:sz w:val="20"/>
+          <w:szCs w:val="20"/>
+        </w:rPr>
+        <w:instrText xml:space="preserve"> SEQ pav. \* ARABIC </w:instrText>
+      </w:r>
+      <w:r>
+        <w:rPr>
+          <w:b/>
+          <w:i w:val="0"/>
+          <w:color w:val="auto"/>
+          <w:sz w:val="20"/>
+          <w:szCs w:val="20"/>
+        </w:rPr>
+        <w:fldChar w:fldCharType="separate"/>
+      </w:r>
+      <w:r>
+        <w:rPr>
+          <w:b/>
+          <w:i w:val="0"/>
+          <w:noProof/>
+          <w:color w:val="auto"/>
+          <w:sz w:val="20"/>
+          <w:szCs w:val="20"/>
+        </w:rPr>
+        <w:t>3</w:t>
+      </w:r>
+      <w:r>
+        <w:rPr>
+          <w:b/>
+          <w:i w:val="0"/>
+          <w:color w:val="auto"/>
+          <w:sz w:val="20"/>
+          <w:szCs w:val="20"/>
+        </w:rPr>
+        <w:fldChar w:fldCharType="end"/>
+      </w:r>
+      <w:r>
+        <w:rPr>
+          <w:b/>
+          <w:i w:val="0"/>
+          <w:color w:val="auto"/>
+          <w:sz w:val="20"/>
+          <w:szCs w:val="20"/>
+        </w:rPr>
+        <w:t xml:space="preserve"> pav. </w:t>
+      </w:r>
+      <w:r>
+        <w:rPr>
+          <w:b/>
+          <w:i w:val="0"/>
+          <w:color w:val="auto"/>
+          <w:sz w:val="20"/>
+          <w:szCs w:val="20"/>
+        </w:rPr>
+        <w:t>Automobilių plovyklų informacinės sistemos diegimo diagrama</w:t>
+      </w:r>
+    </w:p>
+    <w:p>
+      <w:pPr>
+        <w:pStyle w:val="Subtitle"/>
+        <w:rPr>
+          <w:rFonts w:eastAsiaTheme="minorHAnsi"/>
+          <w:lang w:eastAsia="en-US"/>
+        </w:rPr>
+      </w:pPr>
+    </w:p>
+    <w:p>
+      <w:pPr>
+        <w:pStyle w:val="Subtitle"/>
+        <w:rPr>
+          <w:rFonts w:eastAsiaTheme="minorHAnsi"/>
+          <w:lang w:eastAsia="en-US"/>
+        </w:rPr>
+      </w:pPr>
+      <w:r>
+        <w:rPr>
+          <w:rFonts w:eastAsiaTheme="minorHAnsi"/>
+          <w:lang w:eastAsia="en-US"/>
+        </w:rPr>
+        <w:t xml:space="preserve">Nefunkciniai reikalavimai: </w:t>
       </w:r>
     </w:p>
     <w:p>
@@ -2108,12 +2535,37 @@
           <w:lang w:eastAsia="en-US"/>
         </w:rPr>
       </w:pPr>
-      <w:r>
-        <w:rPr>
-          <w:rFonts w:eastAsiaTheme="minorHAnsi"/>
-          <w:lang w:eastAsia="en-US"/>
-        </w:rPr>
-        <w:t>Adminstruoti  plovyklas</w:t>
+      <w:proofErr w:type="spellStart"/>
+      <w:r>
+        <w:rPr>
+          <w:rFonts w:eastAsiaTheme="minorHAnsi"/>
+          <w:lang w:val="en-GB" w:eastAsia="en-US"/>
+        </w:rPr>
+        <w:t>Keturių</w:t>
+      </w:r>
+      <w:proofErr w:type="spellEnd"/>
+      <w:r>
+        <w:rPr>
+          <w:rFonts w:eastAsiaTheme="minorHAnsi"/>
+          <w:lang w:val="en-GB" w:eastAsia="en-US"/>
+        </w:rPr>
+        <w:t xml:space="preserve"> </w:t>
+      </w:r>
+      <w:proofErr w:type="spellStart"/>
+      <w:r>
+        <w:rPr>
+          <w:rFonts w:eastAsiaTheme="minorHAnsi"/>
+          <w:lang w:val="en-GB" w:eastAsia="en-US"/>
+        </w:rPr>
+        <w:t>žingsnių</w:t>
+      </w:r>
+      <w:proofErr w:type="spellEnd"/>
+      <w:r>
+        <w:rPr>
+          <w:rFonts w:eastAsiaTheme="minorHAnsi"/>
+          <w:lang w:eastAsia="en-US"/>
+        </w:rPr>
+        <w:t xml:space="preserve"> paslaugos užsakymas (pasirinkti paslaugą, pasirinkti plovyklą, pasirinkti laiką, atlikti apmokėjimą).</w:t>
       </w:r>
     </w:p>
     <w:p>
@@ -2133,7 +2585,7 @@
           <w:rFonts w:eastAsiaTheme="minorHAnsi"/>
           <w:lang w:eastAsia="en-US"/>
         </w:rPr>
-        <w:t>Administruoja paslaugas</w:t>
+        <w:t>Vartotojo programa paaliko LT, EN, RU kalbas</w:t>
       </w:r>
     </w:p>
     <w:p>
@@ -2153,7 +2605,7 @@
           <w:rFonts w:eastAsiaTheme="minorHAnsi"/>
           <w:lang w:eastAsia="en-US"/>
         </w:rPr>
-        <w:t>Paskiria plovyklos vadybininkus</w:t>
+        <w:t>Sistemos dizainas prisitaiko prie naudotojo įrenginio ekrano dydžio.</w:t>
       </w:r>
     </w:p>
     <w:p>
@@ -2173,7 +2625,7 @@
           <w:rFonts w:eastAsiaTheme="minorHAnsi"/>
           <w:lang w:eastAsia="en-US"/>
         </w:rPr>
-        <w:t>Peržiūri plovėjus</w:t>
+        <w:t>Sistema pritaikyta populiariausioms (Chrome, Firefox, Safari) naršyklėms.</w:t>
       </w:r>
     </w:p>
     <w:p>
@@ -2193,7 +2645,7 @@
           <w:rFonts w:eastAsiaTheme="minorHAnsi"/>
           <w:lang w:eastAsia="en-US"/>
         </w:rPr>
-        <w:t>Peržiūri vairuotojų registracijas</w:t>
+        <w:t>Vartotojas visada žino, kurioje puslapio vietoje jis randasi (puslapio viršuje rodomi sistemos vieta – „duonos trupiniai“).</w:t>
       </w:r>
     </w:p>
     <w:p>
@@ -2213,22 +2665,79 @@
           <w:rFonts w:eastAsiaTheme="minorHAnsi"/>
           <w:lang w:eastAsia="en-US"/>
         </w:rPr>
-        <w:t>Peržiūri pelną</w:t>
-      </w:r>
-    </w:p>
-    <w:p>
-      <w:pPr>
-        <w:rPr>
-          <w:rFonts w:eastAsiaTheme="minorHAnsi"/>
-          <w:lang w:eastAsia="en-US"/>
-        </w:rPr>
-      </w:pPr>
-      <w:r>
-        <w:rPr>
-          <w:rFonts w:eastAsiaTheme="minorHAnsi"/>
-          <w:lang w:eastAsia="en-US"/>
-        </w:rPr>
-        <w:t>Plovyklos vadybininkas:</w:t>
+        <w:t>Sistemos įvesties laukai yra validuojami.</w:t>
+      </w:r>
+    </w:p>
+    <w:p>
+      <w:pPr>
+        <w:rPr>
+          <w:rFonts w:eastAsiaTheme="minorHAnsi"/>
+          <w:lang w:eastAsia="en-US"/>
+        </w:rPr>
+      </w:pPr>
+    </w:p>
+    <w:p>
+      <w:pPr>
+        <w:pStyle w:val="Heading2"/>
+        <w:rPr>
+          <w:rFonts w:eastAsiaTheme="minorHAnsi"/>
+          <w:lang w:eastAsia="en-US"/>
+        </w:rPr>
+      </w:pPr>
+      <w:bookmarkStart w:id="6" w:name="_Toc396843092"/>
+      <w:r>
+        <w:rPr>
+          <w:rFonts w:eastAsiaTheme="minorHAnsi"/>
+          <w:lang w:eastAsia="en-US"/>
+        </w:rPr>
+        <w:t>Apimtis</w:t>
+      </w:r>
+      <w:bookmarkEnd w:id="6"/>
+    </w:p>
+    <w:p>
+      <w:pPr>
+        <w:rPr>
+          <w:rFonts w:eastAsiaTheme="minorHAnsi"/>
+          <w:lang w:eastAsia="en-US"/>
+        </w:rPr>
+      </w:pPr>
+      <w:r>
+        <w:rPr>
+          <w:rFonts w:eastAsiaTheme="minorHAnsi"/>
+          <w:lang w:eastAsia="en-US"/>
+        </w:rPr>
+        <w:t>Sistemos realizavimas, diegimas, priežiūra, vartotojų apmokymas, atnaujinimai....</w:t>
+      </w:r>
+    </w:p>
+    <w:p>
+      <w:pPr>
+        <w:rPr>
+          <w:rFonts w:eastAsiaTheme="minorHAnsi"/>
+          <w:lang w:eastAsia="en-US"/>
+        </w:rPr>
+      </w:pPr>
+    </w:p>
+    <w:p>
+      <w:pPr>
+        <w:rPr>
+          <w:rFonts w:eastAsiaTheme="minorHAnsi"/>
+          <w:lang w:eastAsia="en-US"/>
+        </w:rPr>
+      </w:pPr>
+      <w:r>
+        <w:rPr>
+          <w:rFonts w:eastAsiaTheme="minorHAnsi"/>
+          <w:lang w:eastAsia="en-US"/>
+        </w:rPr>
+        <w:t xml:space="preserve">Vartotojų tipai: </w:t>
+      </w:r>
+      <w:r>
+        <w:rPr>
+          <w:rFonts w:eastAsiaTheme="minorHAnsi"/>
+          <w:lang w:eastAsia="en-US"/>
+        </w:rPr>
+        <w:br/>
+        <w:t xml:space="preserve">Administratorius: </w:t>
       </w:r>
     </w:p>
     <w:p>
@@ -2248,7 +2757,7 @@
           <w:rFonts w:eastAsiaTheme="minorHAnsi"/>
           <w:lang w:eastAsia="en-US"/>
         </w:rPr>
-        <w:t>Administruoja plovėjus.</w:t>
+        <w:t>Adminstruoti  plovyklas</w:t>
       </w:r>
     </w:p>
     <w:p>
@@ -2268,7 +2777,7 @@
           <w:rFonts w:eastAsiaTheme="minorHAnsi"/>
           <w:lang w:eastAsia="en-US"/>
         </w:rPr>
-        <w:t>Administruoja darbo laiką</w:t>
+        <w:t>Administruoja paslaugas</w:t>
       </w:r>
     </w:p>
     <w:p>
@@ -2288,7 +2797,7 @@
           <w:rFonts w:eastAsiaTheme="minorHAnsi"/>
           <w:lang w:eastAsia="en-US"/>
         </w:rPr>
-        <w:t>peržiūri resursus</w:t>
+        <w:t>Paskiria plovyklos vadybininkus</w:t>
       </w:r>
     </w:p>
     <w:p>
@@ -2308,7 +2817,7 @@
           <w:rFonts w:eastAsiaTheme="minorHAnsi"/>
           <w:lang w:eastAsia="en-US"/>
         </w:rPr>
-        <w:t>Peržiūrėt vairuotojų registracijas</w:t>
+        <w:t>Peržiūri plovėjus</w:t>
       </w:r>
     </w:p>
     <w:p>
@@ -2328,22 +2837,7 @@
           <w:rFonts w:eastAsiaTheme="minorHAnsi"/>
           <w:lang w:eastAsia="en-US"/>
         </w:rPr>
-        <w:t>Atšaukti vairuotojų registracijas</w:t>
-      </w:r>
-    </w:p>
-    <w:p>
-      <w:pPr>
-        <w:rPr>
-          <w:rFonts w:eastAsiaTheme="minorHAnsi"/>
-          <w:lang w:eastAsia="en-US"/>
-        </w:rPr>
-      </w:pPr>
-      <w:r>
-        <w:rPr>
-          <w:rFonts w:eastAsiaTheme="minorHAnsi"/>
-          <w:lang w:eastAsia="en-US"/>
-        </w:rPr>
-        <w:t>Vairuotojas</w:t>
+        <w:t>Peržiūri vairuotojų registracijas</w:t>
       </w:r>
     </w:p>
     <w:p>
@@ -2363,7 +2857,22 @@
           <w:rFonts w:eastAsiaTheme="minorHAnsi"/>
           <w:lang w:eastAsia="en-US"/>
         </w:rPr>
-        <w:t>Registruojasi į sistemą</w:t>
+        <w:t>Peržiūri pelną</w:t>
+      </w:r>
+    </w:p>
+    <w:p>
+      <w:pPr>
+        <w:rPr>
+          <w:rFonts w:eastAsiaTheme="minorHAnsi"/>
+          <w:lang w:eastAsia="en-US"/>
+        </w:rPr>
+      </w:pPr>
+      <w:r>
+        <w:rPr>
+          <w:rFonts w:eastAsiaTheme="minorHAnsi"/>
+          <w:lang w:eastAsia="en-US"/>
+        </w:rPr>
+        <w:t>Plovyklos vadybininkas:</w:t>
       </w:r>
     </w:p>
     <w:p>
@@ -2383,6 +2892,141 @@
           <w:rFonts w:eastAsiaTheme="minorHAnsi"/>
           <w:lang w:eastAsia="en-US"/>
         </w:rPr>
+        <w:t>Administruoja plovėjus.</w:t>
+      </w:r>
+    </w:p>
+    <w:p>
+      <w:pPr>
+        <w:pStyle w:val="ListParagraph"/>
+        <w:numPr>
+          <w:ilvl w:val="0"/>
+          <w:numId w:val="3"/>
+        </w:numPr>
+        <w:rPr>
+          <w:rFonts w:eastAsiaTheme="minorHAnsi"/>
+          <w:lang w:eastAsia="en-US"/>
+        </w:rPr>
+      </w:pPr>
+      <w:r>
+        <w:rPr>
+          <w:rFonts w:eastAsiaTheme="minorHAnsi"/>
+          <w:lang w:eastAsia="en-US"/>
+        </w:rPr>
+        <w:t>Administruoja darbo laiką</w:t>
+      </w:r>
+    </w:p>
+    <w:p>
+      <w:pPr>
+        <w:pStyle w:val="ListParagraph"/>
+        <w:numPr>
+          <w:ilvl w:val="0"/>
+          <w:numId w:val="3"/>
+        </w:numPr>
+        <w:rPr>
+          <w:rFonts w:eastAsiaTheme="minorHAnsi"/>
+          <w:lang w:eastAsia="en-US"/>
+        </w:rPr>
+      </w:pPr>
+      <w:r>
+        <w:rPr>
+          <w:rFonts w:eastAsiaTheme="minorHAnsi"/>
+          <w:lang w:eastAsia="en-US"/>
+        </w:rPr>
+        <w:t>peržiūri resursus</w:t>
+      </w:r>
+    </w:p>
+    <w:p>
+      <w:pPr>
+        <w:pStyle w:val="ListParagraph"/>
+        <w:numPr>
+          <w:ilvl w:val="0"/>
+          <w:numId w:val="3"/>
+        </w:numPr>
+        <w:rPr>
+          <w:rFonts w:eastAsiaTheme="minorHAnsi"/>
+          <w:lang w:eastAsia="en-US"/>
+        </w:rPr>
+      </w:pPr>
+      <w:r>
+        <w:rPr>
+          <w:rFonts w:eastAsiaTheme="minorHAnsi"/>
+          <w:lang w:eastAsia="en-US"/>
+        </w:rPr>
+        <w:t>Peržiūrėt vairuotojų registracijas</w:t>
+      </w:r>
+    </w:p>
+    <w:p>
+      <w:pPr>
+        <w:pStyle w:val="ListParagraph"/>
+        <w:numPr>
+          <w:ilvl w:val="0"/>
+          <w:numId w:val="3"/>
+        </w:numPr>
+        <w:rPr>
+          <w:rFonts w:eastAsiaTheme="minorHAnsi"/>
+          <w:lang w:eastAsia="en-US"/>
+        </w:rPr>
+      </w:pPr>
+      <w:r>
+        <w:rPr>
+          <w:rFonts w:eastAsiaTheme="minorHAnsi"/>
+          <w:lang w:eastAsia="en-US"/>
+        </w:rPr>
+        <w:t>Atšaukti vairuotojų registracijas</w:t>
+      </w:r>
+    </w:p>
+    <w:p>
+      <w:pPr>
+        <w:rPr>
+          <w:rFonts w:eastAsiaTheme="minorHAnsi"/>
+          <w:lang w:eastAsia="en-US"/>
+        </w:rPr>
+      </w:pPr>
+      <w:r>
+        <w:rPr>
+          <w:rFonts w:eastAsiaTheme="minorHAnsi"/>
+          <w:lang w:eastAsia="en-US"/>
+        </w:rPr>
+        <w:t>Vairuotojas</w:t>
+      </w:r>
+    </w:p>
+    <w:p>
+      <w:pPr>
+        <w:pStyle w:val="ListParagraph"/>
+        <w:numPr>
+          <w:ilvl w:val="0"/>
+          <w:numId w:val="3"/>
+        </w:numPr>
+        <w:rPr>
+          <w:rFonts w:eastAsiaTheme="minorHAnsi"/>
+          <w:lang w:eastAsia="en-US"/>
+        </w:rPr>
+      </w:pPr>
+      <w:r>
+        <w:rPr>
+          <w:rFonts w:eastAsiaTheme="minorHAnsi"/>
+          <w:lang w:eastAsia="en-US"/>
+        </w:rPr>
+        <w:t>Registruojasi į sistemą</w:t>
+      </w:r>
+    </w:p>
+    <w:p>
+      <w:pPr>
+        <w:pStyle w:val="ListParagraph"/>
+        <w:numPr>
+          <w:ilvl w:val="0"/>
+          <w:numId w:val="3"/>
+        </w:numPr>
+        <w:rPr>
+          <w:rFonts w:eastAsiaTheme="minorHAnsi"/>
+          <w:lang w:eastAsia="en-US"/>
+        </w:rPr>
+      </w:pPr>
+      <w:r>
+        <w:rPr>
+          <w:rFonts w:eastAsiaTheme="minorHAnsi"/>
+          <w:lang w:eastAsia="en-US"/>
+        </w:rPr>
         <w:t>Registruotis :</w:t>
       </w:r>
     </w:p>
@@ -2713,185 +3357,6 @@
           <w:rFonts w:eastAsiaTheme="minorHAnsi"/>
           <w:lang w:eastAsia="en-US"/>
         </w:rPr>
-        <w:t xml:space="preserve">Nefunkciniai reikalavimai: </w:t>
-      </w:r>
-    </w:p>
-    <w:p>
-      <w:pPr>
-        <w:pStyle w:val="ListParagraph"/>
-        <w:numPr>
-          <w:ilvl w:val="0"/>
-          <w:numId w:val="3"/>
-        </w:numPr>
-        <w:rPr>
-          <w:rFonts w:eastAsiaTheme="minorHAnsi"/>
-          <w:lang w:eastAsia="en-US"/>
-        </w:rPr>
-      </w:pPr>
-      <w:r>
-        <w:rPr>
-          <w:rFonts w:eastAsiaTheme="minorHAnsi"/>
-          <w:lang w:val="en-GB" w:eastAsia="en-US"/>
-        </w:rPr>
-        <w:t>4</w:t>
-      </w:r>
-      <w:r>
-        <w:rPr>
-          <w:rFonts w:eastAsiaTheme="minorHAnsi"/>
-          <w:lang w:eastAsia="en-US"/>
-        </w:rPr>
-        <w:t>step paslaugos užsakymas (Pasirenki paslaugą, Pasirenki plovyklą, Pasirenki laiką, apmoki.</w:t>
-      </w:r>
-    </w:p>
-    <w:p>
-      <w:pPr>
-        <w:pStyle w:val="ListParagraph"/>
-        <w:numPr>
-          <w:ilvl w:val="0"/>
-          <w:numId w:val="3"/>
-        </w:numPr>
-        <w:rPr>
-          <w:rFonts w:eastAsiaTheme="minorHAnsi"/>
-          <w:lang w:eastAsia="en-US"/>
-        </w:rPr>
-      </w:pPr>
-      <w:r>
-        <w:rPr>
-          <w:rFonts w:eastAsiaTheme="minorHAnsi"/>
-          <w:lang w:eastAsia="en-US"/>
-        </w:rPr>
-        <w:t>EN, RU LT kalbos</w:t>
-      </w:r>
-    </w:p>
-    <w:p>
-      <w:pPr>
-        <w:pStyle w:val="ListParagraph"/>
-        <w:numPr>
-          <w:ilvl w:val="0"/>
-          <w:numId w:val="3"/>
-        </w:numPr>
-        <w:rPr>
-          <w:rFonts w:eastAsiaTheme="minorHAnsi"/>
-          <w:lang w:eastAsia="en-US"/>
-        </w:rPr>
-      </w:pPr>
-      <w:r>
-        <w:rPr>
-          <w:rFonts w:eastAsiaTheme="minorHAnsi"/>
-          <w:lang w:eastAsia="en-US"/>
-        </w:rPr>
-        <w:t>Responsive dizainas</w:t>
-      </w:r>
-    </w:p>
-    <w:p>
-      <w:pPr>
-        <w:pStyle w:val="ListParagraph"/>
-        <w:numPr>
-          <w:ilvl w:val="0"/>
-          <w:numId w:val="3"/>
-        </w:numPr>
-        <w:rPr>
-          <w:rFonts w:eastAsiaTheme="minorHAnsi"/>
-          <w:lang w:eastAsia="en-US"/>
-        </w:rPr>
-      </w:pPr>
-      <w:r>
-        <w:rPr>
-          <w:rFonts w:eastAsiaTheme="minorHAnsi"/>
-          <w:lang w:eastAsia="en-US"/>
-        </w:rPr>
-        <w:t>Pritaikyta populiariausioms ( Chrome, Firefox, Safari)</w:t>
-      </w:r>
-    </w:p>
-    <w:p>
-      <w:pPr>
-        <w:pStyle w:val="ListParagraph"/>
-        <w:numPr>
-          <w:ilvl w:val="0"/>
-          <w:numId w:val="3"/>
-        </w:numPr>
-        <w:rPr>
-          <w:rFonts w:eastAsiaTheme="minorHAnsi"/>
-          <w:lang w:eastAsia="en-US"/>
-        </w:rPr>
-      </w:pPr>
-      <w:r>
-        <w:rPr>
-          <w:rFonts w:eastAsiaTheme="minorHAnsi"/>
-          <w:lang w:eastAsia="en-US"/>
-        </w:rPr>
-        <w:t>Vartotojas visada žino, kurioje puslapio vietoje jis randasi.</w:t>
-      </w:r>
-    </w:p>
-    <w:p>
-      <w:pPr>
-        <w:pStyle w:val="ListParagraph"/>
-        <w:numPr>
-          <w:ilvl w:val="0"/>
-          <w:numId w:val="3"/>
-        </w:numPr>
-        <w:rPr>
-          <w:rFonts w:eastAsiaTheme="minorHAnsi"/>
-          <w:lang w:eastAsia="en-US"/>
-        </w:rPr>
-      </w:pPr>
-      <w:proofErr w:type="spellStart"/>
-      <w:r>
-        <w:rPr>
-          <w:rFonts w:eastAsiaTheme="minorHAnsi"/>
-          <w:lang w:eastAsia="en-US"/>
-        </w:rPr>
-        <w:t>Validacijos</w:t>
-      </w:r>
-      <w:proofErr w:type="spellEnd"/>
-      <w:r>
-        <w:rPr>
-          <w:rFonts w:eastAsiaTheme="minorHAnsi"/>
-          <w:lang w:eastAsia="en-US"/>
-        </w:rPr>
-        <w:t xml:space="preserve"> pranešimai.</w:t>
-      </w:r>
-    </w:p>
-    <w:p>
-      <w:pPr>
-        <w:pStyle w:val="ListParagraph"/>
-        <w:numPr>
-          <w:ilvl w:val="0"/>
-          <w:numId w:val="3"/>
-        </w:numPr>
-        <w:rPr>
-          <w:rFonts w:eastAsiaTheme="minorHAnsi"/>
-          <w:lang w:eastAsia="en-US"/>
-        </w:rPr>
-      </w:pPr>
-      <w:r>
-        <w:rPr>
-          <w:rFonts w:eastAsiaTheme="minorHAnsi"/>
-          <w:lang w:eastAsia="en-US"/>
-        </w:rPr>
-        <w:t>Didelių šunų ir rainų katinų paveikslai.</w:t>
-      </w:r>
-    </w:p>
-    <w:p>
-      <w:pPr>
-        <w:rPr>
-          <w:rFonts w:eastAsiaTheme="minorHAnsi"/>
-          <w:lang w:eastAsia="en-US"/>
-        </w:rPr>
-      </w:pPr>
-    </w:p>
-    <w:p>
-      <w:pPr>
-        <w:rPr>
-          <w:rFonts w:eastAsiaTheme="minorHAnsi"/>
-          <w:lang w:eastAsia="en-US"/>
-        </w:rPr>
-      </w:pPr>
-      <w:r>
-        <w:rPr>
-          <w:rFonts w:eastAsiaTheme="minorHAnsi"/>
-          <w:lang w:eastAsia="en-US"/>
-        </w:rPr>
         <w:t xml:space="preserve">Sistema siunčia priminimą apie artėjantį vizitą. </w:t>
       </w:r>
     </w:p>
@@ -2911,7 +3376,7 @@
           <w:lang w:eastAsia="en-US"/>
         </w:rPr>
       </w:pPr>
-      <w:bookmarkStart w:id="8" w:name="_Toc396843093"/>
+      <w:bookmarkStart w:id="7" w:name="_Toc396843093"/>
       <w:r>
         <w:rPr>
           <w:rFonts w:eastAsiaTheme="minorHAnsi"/>
@@ -2919,96 +3384,185 @@
         </w:rPr>
         <w:t>Projekto valdymo pasiūlymas</w:t>
       </w:r>
+      <w:bookmarkEnd w:id="7"/>
+    </w:p>
+    <w:p>
+      <w:pPr>
+        <w:pStyle w:val="Heading2"/>
+        <w:rPr>
+          <w:rFonts w:eastAsiaTheme="minorHAnsi"/>
+          <w:lang w:eastAsia="en-US"/>
+        </w:rPr>
+      </w:pPr>
+      <w:bookmarkStart w:id="8" w:name="_Toc396843094"/>
+      <w:r>
+        <w:rPr>
+          <w:rFonts w:eastAsiaTheme="minorHAnsi"/>
+          <w:lang w:eastAsia="en-US"/>
+        </w:rPr>
+        <w:t>Projekto komanda</w:t>
+      </w:r>
       <w:bookmarkEnd w:id="8"/>
     </w:p>
     <w:p>
       <w:pPr>
+        <w:rPr>
+          <w:lang w:eastAsia="en-US"/>
+        </w:rPr>
+      </w:pPr>
+      <w:r>
+        <w:rPr>
+          <w:lang w:eastAsia="en-US"/>
+        </w:rPr>
+        <w:t>Komandos nariai, jų pareigos komandoje.</w:t>
+      </w:r>
+    </w:p>
+    <w:p>
+      <w:pPr>
+        <w:rPr>
+          <w:lang w:eastAsia="en-US"/>
+        </w:rPr>
+      </w:pPr>
+    </w:p>
+    <w:p>
+      <w:pPr>
+        <w:rPr>
+          <w:lang w:eastAsia="en-US"/>
+        </w:rPr>
+      </w:pPr>
+      <w:r>
+        <w:rPr>
+          <w:lang w:eastAsia="en-US"/>
+        </w:rPr>
+        <w:t>Rokas - Backend</w:t>
+      </w:r>
+    </w:p>
+    <w:p>
+      <w:pPr>
+        <w:rPr>
+          <w:lang w:eastAsia="en-US"/>
+        </w:rPr>
+      </w:pPr>
+      <w:r>
+        <w:rPr>
+          <w:lang w:eastAsia="en-US"/>
+        </w:rPr>
+        <w:t>Povilas - Backend</w:t>
+      </w:r>
+    </w:p>
+    <w:p>
+      <w:pPr>
+        <w:rPr>
+          <w:lang w:eastAsia="en-US"/>
+        </w:rPr>
+      </w:pPr>
+      <w:r>
+        <w:rPr>
+          <w:lang w:eastAsia="en-US"/>
+        </w:rPr>
+        <w:t>Karolina  - Project manager</w:t>
+      </w:r>
+    </w:p>
+    <w:p>
+      <w:pPr>
+        <w:rPr>
+          <w:lang w:eastAsia="en-US"/>
+        </w:rPr>
+      </w:pPr>
+      <w:r>
+        <w:rPr>
+          <w:lang w:eastAsia="en-US"/>
+        </w:rPr>
+        <w:t>Marius – Dizainas/frontend</w:t>
+      </w:r>
+    </w:p>
+    <w:p>
+      <w:pPr>
         <w:pStyle w:val="Heading2"/>
         <w:rPr>
           <w:rFonts w:eastAsiaTheme="minorHAnsi"/>
           <w:lang w:eastAsia="en-US"/>
         </w:rPr>
       </w:pPr>
-      <w:bookmarkStart w:id="9" w:name="_Toc396843094"/>
-      <w:r>
-        <w:rPr>
-          <w:rFonts w:eastAsiaTheme="minorHAnsi"/>
-          <w:lang w:eastAsia="en-US"/>
-        </w:rPr>
-        <w:t>Projekto komanda</w:t>
+      <w:bookmarkStart w:id="9" w:name="_Toc396843095"/>
+      <w:r>
+        <w:rPr>
+          <w:rFonts w:eastAsiaTheme="minorHAnsi"/>
+          <w:lang w:eastAsia="en-US"/>
+        </w:rPr>
+        <w:t>Darbų struktūra</w:t>
       </w:r>
       <w:bookmarkEnd w:id="9"/>
     </w:p>
     <w:p>
       <w:pPr>
         <w:rPr>
-          <w:lang w:eastAsia="en-US"/>
-        </w:rPr>
-      </w:pPr>
-      <w:r>
-        <w:rPr>
-          <w:lang w:eastAsia="en-US"/>
-        </w:rPr>
-        <w:t>Komandos nariai, jų pareigos komandoje.</w:t>
-      </w:r>
-    </w:p>
-    <w:p>
-      <w:pPr>
-        <w:rPr>
-          <w:lang w:eastAsia="en-US"/>
-        </w:rPr>
-      </w:pPr>
-    </w:p>
-    <w:p>
-      <w:pPr>
-        <w:rPr>
-          <w:lang w:eastAsia="en-US"/>
-        </w:rPr>
-      </w:pPr>
-      <w:r>
-        <w:rPr>
-          <w:lang w:eastAsia="en-US"/>
-        </w:rPr>
-        <w:t>Rokas - Backend</w:t>
-      </w:r>
-    </w:p>
-    <w:p>
-      <w:pPr>
-        <w:rPr>
-          <w:lang w:eastAsia="en-US"/>
-        </w:rPr>
-      </w:pPr>
-      <w:r>
-        <w:rPr>
-          <w:lang w:eastAsia="en-US"/>
-        </w:rPr>
-        <w:t>Povilas - Backend</w:t>
-      </w:r>
-    </w:p>
-    <w:p>
-      <w:pPr>
-        <w:rPr>
-          <w:lang w:eastAsia="en-US"/>
-        </w:rPr>
-      </w:pPr>
-      <w:r>
-        <w:rPr>
-          <w:lang w:eastAsia="en-US"/>
-        </w:rPr>
-        <w:t>Karolina  - Project manager</w:t>
-      </w:r>
-    </w:p>
-    <w:p>
-      <w:pPr>
-        <w:rPr>
-          <w:lang w:eastAsia="en-US"/>
-        </w:rPr>
-      </w:pPr>
-      <w:r>
-        <w:rPr>
-          <w:lang w:eastAsia="en-US"/>
-        </w:rPr>
-        <w:t>Marius – Dizainas/frontend</w:t>
+          <w:rFonts w:eastAsiaTheme="minorHAnsi"/>
+          <w:lang w:eastAsia="en-US"/>
+        </w:rPr>
+      </w:pPr>
+      <w:r>
+        <w:rPr>
+          <w:rFonts w:eastAsiaTheme="minorHAnsi"/>
+          <w:lang w:eastAsia="en-US"/>
+        </w:rPr>
+        <w:t xml:space="preserve">Projekto veiklų susikirstymas į grupes. </w:t>
+      </w:r>
+      <w:r>
+        <w:rPr>
+          <w:rFonts w:eastAsiaTheme="minorHAnsi"/>
+          <w:lang w:eastAsia="en-US"/>
+        </w:rPr>
+        <w:t>G</w:t>
+      </w:r>
+      <w:r>
+        <w:rPr>
+          <w:rFonts w:eastAsiaTheme="minorHAnsi"/>
+          <w:lang w:eastAsia="en-US"/>
+        </w:rPr>
+        <w:t>rup</w:t>
+      </w:r>
+      <w:r>
+        <w:rPr>
+          <w:rFonts w:eastAsiaTheme="minorHAnsi"/>
+          <w:lang w:eastAsia="en-US"/>
+        </w:rPr>
+        <w:t>ių</w:t>
+      </w:r>
+      <w:r>
+        <w:rPr>
+          <w:rFonts w:eastAsiaTheme="minorHAnsi"/>
+          <w:lang w:eastAsia="en-US"/>
+        </w:rPr>
+        <w:t xml:space="preserve"> naudoj</w:t>
+      </w:r>
+      <w:r>
+        <w:rPr>
+          <w:rFonts w:eastAsiaTheme="minorHAnsi"/>
+          <w:lang w:eastAsia="en-US"/>
+        </w:rPr>
+        <w:t>i</w:t>
+      </w:r>
+      <w:r>
+        <w:rPr>
+          <w:rFonts w:eastAsiaTheme="minorHAnsi"/>
+          <w:lang w:eastAsia="en-US"/>
+        </w:rPr>
+        <w:t>m</w:t>
+      </w:r>
+      <w:r>
+        <w:rPr>
+          <w:rFonts w:eastAsiaTheme="minorHAnsi"/>
+          <w:lang w:eastAsia="en-US"/>
+        </w:rPr>
+        <w:t>a</w:t>
+      </w:r>
+      <w:r>
+        <w:rPr>
+          <w:rFonts w:eastAsiaTheme="minorHAnsi"/>
+          <w:lang w:eastAsia="en-US"/>
+        </w:rPr>
+        <w:t>s atsiskaitymo terminams nustatyti ir apmokėjimui suplanuoti.</w:t>
       </w:r>
     </w:p>
     <w:p>
@@ -3019,13 +3573,13 @@
           <w:lang w:eastAsia="en-US"/>
         </w:rPr>
       </w:pPr>
-      <w:bookmarkStart w:id="10" w:name="_Toc396843095"/>
-      <w:r>
-        <w:rPr>
-          <w:rFonts w:eastAsiaTheme="minorHAnsi"/>
-          <w:lang w:eastAsia="en-US"/>
-        </w:rPr>
-        <w:t>Darbų struktūra</w:t>
+      <w:bookmarkStart w:id="10" w:name="_Toc396843096"/>
+      <w:r>
+        <w:rPr>
+          <w:rFonts w:eastAsiaTheme="minorHAnsi"/>
+          <w:lang w:eastAsia="en-US"/>
+        </w:rPr>
+        <w:t>Planas</w:t>
       </w:r>
       <w:bookmarkEnd w:id="10"/>
     </w:p>
@@ -3041,136 +3595,82 @@
           <w:rFonts w:eastAsiaTheme="minorHAnsi"/>
           <w:lang w:eastAsia="en-US"/>
         </w:rPr>
-        <w:t xml:space="preserve">Projekto veiklų susikirstymas į grupes. </w:t>
-      </w:r>
-      <w:r>
-        <w:rPr>
-          <w:rFonts w:eastAsiaTheme="minorHAnsi"/>
-          <w:lang w:eastAsia="en-US"/>
-        </w:rPr>
-        <w:t>G</w:t>
-      </w:r>
-      <w:r>
-        <w:rPr>
-          <w:rFonts w:eastAsiaTheme="minorHAnsi"/>
-          <w:lang w:eastAsia="en-US"/>
-        </w:rPr>
-        <w:t>rup</w:t>
-      </w:r>
-      <w:r>
-        <w:rPr>
-          <w:rFonts w:eastAsiaTheme="minorHAnsi"/>
-          <w:lang w:eastAsia="en-US"/>
-        </w:rPr>
-        <w:t>ių</w:t>
-      </w:r>
-      <w:r>
-        <w:rPr>
-          <w:rFonts w:eastAsiaTheme="minorHAnsi"/>
-          <w:lang w:eastAsia="en-US"/>
-        </w:rPr>
-        <w:t xml:space="preserve"> naudoj</w:t>
-      </w:r>
-      <w:r>
-        <w:rPr>
-          <w:rFonts w:eastAsiaTheme="minorHAnsi"/>
-          <w:lang w:eastAsia="en-US"/>
-        </w:rPr>
-        <w:t>i</w:t>
-      </w:r>
-      <w:r>
-        <w:rPr>
-          <w:rFonts w:eastAsiaTheme="minorHAnsi"/>
-          <w:lang w:eastAsia="en-US"/>
-        </w:rPr>
-        <w:t>m</w:t>
-      </w:r>
-      <w:r>
-        <w:rPr>
-          <w:rFonts w:eastAsiaTheme="minorHAnsi"/>
-          <w:lang w:eastAsia="en-US"/>
-        </w:rPr>
-        <w:t>a</w:t>
-      </w:r>
-      <w:r>
-        <w:rPr>
-          <w:rFonts w:eastAsiaTheme="minorHAnsi"/>
-          <w:lang w:eastAsia="en-US"/>
-        </w:rPr>
-        <w:t>s atsiskaitymo terminams nustatyti ir apmokėjimui suplanuoti.</w:t>
-      </w:r>
+        <w:t>Gantt‘o diagrama</w:t>
+      </w:r>
+      <w:r>
+        <w:rPr>
+          <w:rFonts w:eastAsiaTheme="minorHAnsi"/>
+          <w:lang w:eastAsia="en-US"/>
+        </w:rPr>
+        <w:t>.</w:t>
+      </w:r>
+    </w:p>
+    <w:p>
+      <w:pPr>
+        <w:pStyle w:val="Heading1"/>
+        <w:rPr>
+          <w:rFonts w:eastAsiaTheme="minorHAnsi"/>
+          <w:lang w:eastAsia="en-US"/>
+        </w:rPr>
+      </w:pPr>
+      <w:bookmarkStart w:id="11" w:name="_Toc396843097"/>
+      <w:r>
+        <w:rPr>
+          <w:rFonts w:eastAsiaTheme="minorHAnsi"/>
+          <w:lang w:eastAsia="en-US"/>
+        </w:rPr>
+        <w:t>Komercinis pasiūlymas</w:t>
+      </w:r>
+      <w:bookmarkEnd w:id="11"/>
     </w:p>
     <w:p>
       <w:pPr>
         <w:pStyle w:val="Heading2"/>
         <w:rPr>
-          <w:rFonts w:eastAsiaTheme="minorHAnsi"/>
-          <w:lang w:eastAsia="en-US"/>
-        </w:rPr>
-      </w:pPr>
-      <w:bookmarkStart w:id="11" w:name="_Toc396843096"/>
-      <w:r>
-        <w:rPr>
-          <w:rFonts w:eastAsiaTheme="minorHAnsi"/>
-          <w:lang w:eastAsia="en-US"/>
-        </w:rPr>
-        <w:t>Planas</w:t>
-      </w:r>
-      <w:bookmarkEnd w:id="11"/>
-    </w:p>
-    <w:p>
-      <w:pPr>
-        <w:rPr>
-          <w:rFonts w:eastAsiaTheme="minorHAnsi"/>
-          <w:lang w:eastAsia="en-US"/>
-        </w:rPr>
-      </w:pPr>
-      <w:r>
-        <w:rPr>
-          <w:rFonts w:eastAsiaTheme="minorHAnsi"/>
-          <w:lang w:eastAsia="en-US"/>
-        </w:rPr>
-        <w:t>Gantt‘o diagrama</w:t>
-      </w:r>
-      <w:r>
-        <w:rPr>
-          <w:rFonts w:eastAsiaTheme="minorHAnsi"/>
-          <w:lang w:eastAsia="en-US"/>
-        </w:rPr>
-        <w:t>.</w:t>
-      </w:r>
-    </w:p>
-    <w:p>
-      <w:pPr>
-        <w:pStyle w:val="Heading1"/>
-        <w:rPr>
-          <w:rFonts w:eastAsiaTheme="minorHAnsi"/>
-          <w:lang w:eastAsia="en-US"/>
-        </w:rPr>
-      </w:pPr>
-      <w:bookmarkStart w:id="12" w:name="_Toc396843097"/>
-      <w:r>
-        <w:rPr>
-          <w:rFonts w:eastAsiaTheme="minorHAnsi"/>
-          <w:lang w:eastAsia="en-US"/>
-        </w:rPr>
-        <w:t>Komercinis pasiūlymas</w:t>
+          <w:lang w:eastAsia="en-US"/>
+        </w:rPr>
+      </w:pPr>
+      <w:bookmarkStart w:id="12" w:name="_Toc396843098"/>
+      <w:r>
+        <w:rPr>
+          <w:lang w:eastAsia="en-US"/>
+        </w:rPr>
+        <w:t>Įvadas</w:t>
       </w:r>
       <w:bookmarkEnd w:id="12"/>
     </w:p>
     <w:p>
       <w:pPr>
+        <w:rPr>
+          <w:lang w:eastAsia="en-US"/>
+        </w:rPr>
+      </w:pPr>
+      <w:r>
+        <w:rPr>
+          <w:lang w:eastAsia="en-US"/>
+        </w:rPr>
+        <w:t>Pagrindniai susitarimo tarp užsakovų ir vykdytojų principai.</w:t>
+      </w:r>
+      <w:r>
+        <w:rPr>
+          <w:lang w:eastAsia="en-US"/>
+        </w:rPr>
+        <w:t xml:space="preserve"> Projekto laikotarpis.</w:t>
+      </w:r>
+    </w:p>
+    <w:p>
+      <w:pPr>
         <w:pStyle w:val="Heading2"/>
         <w:rPr>
           <w:lang w:eastAsia="en-US"/>
         </w:rPr>
       </w:pPr>
-      <w:bookmarkStart w:id="13" w:name="_Toc396843098"/>
-      <w:r>
-        <w:rPr>
-          <w:lang w:eastAsia="en-US"/>
-        </w:rPr>
-        <w:t>Įvadas</w:t>
+      <w:bookmarkStart w:id="13" w:name="_Toc396843099"/>
+      <w:r>
+        <w:rPr>
+          <w:lang w:eastAsia="en-US"/>
+        </w:rPr>
+        <w:t>Kaina</w:t>
       </w:r>
       <w:bookmarkEnd w:id="13"/>
     </w:p>
@@ -3184,13 +3684,13 @@
         <w:rPr>
           <w:lang w:eastAsia="en-US"/>
         </w:rPr>
-        <w:t>Pagrindniai susitarimo tarp užsakovų ir vykdytojų principai.</w:t>
-      </w:r>
-      <w:r>
-        <w:rPr>
-          <w:lang w:eastAsia="en-US"/>
-        </w:rPr>
-        <w:t xml:space="preserve"> Projekto laikotarpis.</w:t>
+        <w:t>Bendra suma</w:t>
+      </w:r>
+      <w:r>
+        <w:rPr>
+          <w:lang w:eastAsia="en-US"/>
+        </w:rPr>
+        <w:t>. Mokėjimo atidėjimų sąlygos.</w:t>
       </w:r>
     </w:p>
     <w:p>
@@ -3200,12 +3700,12 @@
           <w:lang w:eastAsia="en-US"/>
         </w:rPr>
       </w:pPr>
-      <w:bookmarkStart w:id="14" w:name="_Toc396843099"/>
-      <w:r>
-        <w:rPr>
-          <w:lang w:eastAsia="en-US"/>
-        </w:rPr>
-        <w:t>Kaina</w:t>
+      <w:bookmarkStart w:id="14" w:name="_Toc396843100"/>
+      <w:r>
+        <w:rPr>
+          <w:lang w:eastAsia="en-US"/>
+        </w:rPr>
+        <w:t>Mokėjimų tvarkaraštis</w:t>
       </w:r>
       <w:bookmarkEnd w:id="14"/>
     </w:p>
@@ -3219,13 +3719,7 @@
         <w:rPr>
           <w:lang w:eastAsia="en-US"/>
         </w:rPr>
-        <w:t>Bendra suma</w:t>
-      </w:r>
-      <w:r>
-        <w:rPr>
-          <w:lang w:eastAsia="en-US"/>
-        </w:rPr>
-        <w:t>. Mokėjimo atidėjimų sąlygos.</w:t>
+        <w:t>Lentelė: darbų grupė, atsiskaitymo terminas, suma, pateikiami darbo rezultatai.</w:t>
       </w:r>
     </w:p>
     <w:p>
@@ -3235,12 +3729,12 @@
           <w:lang w:eastAsia="en-US"/>
         </w:rPr>
       </w:pPr>
-      <w:bookmarkStart w:id="15" w:name="_Toc396843100"/>
-      <w:r>
-        <w:rPr>
-          <w:lang w:eastAsia="en-US"/>
-        </w:rPr>
-        <w:t>Mokėjimų tvarkaraštis</w:t>
+      <w:bookmarkStart w:id="15" w:name="_Toc396843101"/>
+      <w:r>
+        <w:rPr>
+          <w:lang w:eastAsia="en-US"/>
+        </w:rPr>
+        <w:t>Rezultatų pateikimas</w:t>
       </w:r>
       <w:bookmarkEnd w:id="15"/>
     </w:p>
@@ -3254,42 +3748,21 @@
         <w:rPr>
           <w:lang w:eastAsia="en-US"/>
         </w:rPr>
-        <w:t>Lentelė: darbų grupė, atsiskaitymo terminas, suma, pateikiami darbo rezultatai.</w:t>
-      </w:r>
-    </w:p>
-    <w:p>
-      <w:pPr>
-        <w:pStyle w:val="Heading2"/>
-        <w:rPr>
-          <w:lang w:eastAsia="en-US"/>
-        </w:rPr>
-      </w:pPr>
-      <w:bookmarkStart w:id="16" w:name="_Toc396843101"/>
-      <w:r>
-        <w:rPr>
-          <w:lang w:eastAsia="en-US"/>
-        </w:rPr>
-        <w:t>Rezultatų pateikimas</w:t>
-      </w:r>
+        <w:t>Kokie rezultatai, jų pateikimo t</w:t>
+      </w:r>
+      <w:r>
+        <w:rPr>
+          <w:lang w:eastAsia="en-US"/>
+        </w:rPr>
+        <w:t>varkaraštis, kas pateikia,</w:t>
+      </w:r>
+      <w:bookmarkStart w:id="16" w:name="_GoBack"/>
       <w:bookmarkEnd w:id="16"/>
-    </w:p>
-    <w:p>
-      <w:pPr>
-        <w:rPr>
-          <w:lang w:eastAsia="en-US"/>
-        </w:rPr>
-      </w:pPr>
-      <w:r>
-        <w:rPr>
-          <w:lang w:eastAsia="en-US"/>
-        </w:rPr>
-        <w:t>Kokie rezultatai, jų pateikimo t</w:t>
-      </w:r>
-      <w:r>
-        <w:rPr>
-          <w:lang w:eastAsia="en-US"/>
-        </w:rPr>
-        <w:t>varkaraštis, kas pateikia, kaip ir t.t.</w:t>
+      <w:r>
+        <w:rPr>
+          <w:lang w:eastAsia="en-US"/>
+        </w:rPr>
+        <w:t xml:space="preserve"> kaip ir t.t.</w:t>
       </w:r>
     </w:p>
     <w:p>
@@ -3477,27 +3950,13 @@
         </w:rPr>
         <w:t xml:space="preserve">Rokas Baršauskas – </w:t>
       </w:r>
-      <w:hyperlink r:id="rId10" w:history="1">
+      <w:hyperlink r:id="rId13" w:history="1">
         <w:r>
           <w:rPr>
             <w:rStyle w:val="Hyperlink"/>
             <w:lang w:eastAsia="en-US"/>
           </w:rPr>
-          <w:t>nu</w:t>
-        </w:r>
-        <w:r>
-          <w:rPr>
-            <w:rStyle w:val="Hyperlink"/>
-            <w:lang w:eastAsia="en-US"/>
-          </w:rPr>
-          <w:t>o</w:t>
-        </w:r>
-        <w:r>
-          <w:rPr>
-            <w:rStyle w:val="Hyperlink"/>
-            <w:lang w:eastAsia="en-US"/>
-          </w:rPr>
-          <w:t>roda į CV</w:t>
+          <w:t>nuoroda į CV</w:t>
         </w:r>
       </w:hyperlink>
       <w:r>
@@ -3520,7 +3979,7 @@
       </w:pPr>
     </w:p>
     <w:sectPr>
-      <w:footerReference w:type="default" r:id="rId11"/>
+      <w:footerReference w:type="default" r:id="rId14"/>
       <w:pgSz w:w="11906" w:h="16838"/>
       <w:pgMar w:top="1701" w:right="567" w:bottom="1134" w:left="1701" w:header="567" w:footer="567" w:gutter="0"/>
       <w:cols w:space="1296"/>
@@ -3532,7 +3991,7 @@
 </file>
 
 <file path=word/endnotes.xml><?xml version="1.0" encoding="utf-8"?>
-<w:endnotes xmlns:wpc="http://schemas.microsoft.com/office/word/2010/wordprocessingCanvas" xmlns:mo="http://schemas.microsoft.com/office/mac/office/2008/main" xmlns:mc="http://schemas.openxmlformats.org/markup-compatibility/2006" xmlns:mv="urn:schemas-microsoft-com:mac:vml" xmlns:o="urn:schemas-microsoft-com:office:office" xmlns:r="http://schemas.openxmlformats.org/officeDocument/2006/relationships" xmlns:m="http://schemas.openxmlformats.org/officeDocument/2006/math" xmlns:v="urn:schemas-microsoft-com:vml" xmlns:wp14="http://schemas.microsoft.com/office/word/2010/wordprocessingDrawing" xmlns:wp="http://schemas.openxmlformats.org/drawingml/2006/wordprocessingDrawing" xmlns:w10="urn:schemas-microsoft-com:office:word" xmlns:w="http://schemas.openxmlformats.org/wordprocessingml/2006/main" xmlns:w14="http://schemas.microsoft.com/office/word/2010/wordml" xmlns:w15="http://schemas.microsoft.com/office/word/2012/wordml" xmlns:wpg="http://schemas.microsoft.com/office/word/2010/wordprocessingGroup" xmlns:wpi="http://schemas.microsoft.com/office/word/2010/wordprocessingInk" xmlns:wne="http://schemas.microsoft.com/office/word/2006/wordml" xmlns:wps="http://schemas.microsoft.com/office/word/2010/wordprocessingShape" mc:Ignorable="w14 w15 wp14">
+<w:endnotes xmlns:wpc="http://schemas.microsoft.com/office/word/2010/wordprocessingCanvas" xmlns:cx="http://schemas.microsoft.com/office/drawing/2014/chartex" xmlns:cx1="http://schemas.microsoft.com/office/drawing/2015/9/8/chartex" xmlns:cx2="http://schemas.microsoft.com/office/drawing/2015/10/21/chartex" xmlns:cx3="http://schemas.microsoft.com/office/drawing/2016/5/9/chartex" xmlns:cx4="http://schemas.microsoft.com/office/drawing/2016/5/10/chartex" xmlns:cx5="http://schemas.microsoft.com/office/drawing/2016/5/11/chartex" xmlns:cx6="http://schemas.microsoft.com/office/drawing/2016/5/12/chartex" xmlns:cx7="http://schemas.microsoft.com/office/drawing/2016/5/13/chartex" xmlns:cx8="http://schemas.microsoft.com/office/drawing/2016/5/14/chartex" xmlns:mc="http://schemas.openxmlformats.org/markup-compatibility/2006" xmlns:aink="http://schemas.microsoft.com/office/drawing/2016/ink" xmlns:am3d="http://schemas.microsoft.com/office/drawing/2017/model3d" xmlns:o="urn:schemas-microsoft-com:office:office" xmlns:r="http://schemas.openxmlformats.org/officeDocument/2006/relationships" xmlns:m="http://schemas.openxmlformats.org/officeDocument/2006/math" xmlns:v="urn:schemas-microsoft-com:vml" xmlns:wp14="http://schemas.microsoft.com/office/word/2010/wordprocessingDrawing" xmlns:wp="http://schemas.openxmlformats.org/drawingml/2006/wordprocessingDrawing" xmlns:w10="urn:schemas-microsoft-com:office:word" xmlns:w="http://schemas.openxmlformats.org/wordprocessingml/2006/main" xmlns:w14="http://schemas.microsoft.com/office/word/2010/wordml" xmlns:w15="http://schemas.microsoft.com/office/word/2012/wordml" xmlns:w16cid="http://schemas.microsoft.com/office/word/2016/wordml/cid" xmlns:w16se="http://schemas.microsoft.com/office/word/2015/wordml/symex" xmlns:wpg="http://schemas.microsoft.com/office/word/2010/wordprocessingGroup" xmlns:wpi="http://schemas.microsoft.com/office/word/2010/wordprocessingInk" xmlns:wne="http://schemas.microsoft.com/office/word/2006/wordml" xmlns:wps="http://schemas.microsoft.com/office/word/2010/wordprocessingShape" mc:Ignorable="w14 w15 w16se w16cid wp14">
   <w:endnote w:type="separator" w:id="-1">
     <w:p>
       <w:r>
@@ -3551,7 +4010,7 @@
 </file>
 
 <file path=word/footer1.xml><?xml version="1.0" encoding="utf-8"?>
-<w:ftr xmlns:wpc="http://schemas.microsoft.com/office/word/2010/wordprocessingCanvas" xmlns:mo="http://schemas.microsoft.com/office/mac/office/2008/main" xmlns:mc="http://schemas.openxmlformats.org/markup-compatibility/2006" xmlns:mv="urn:schemas-microsoft-com:mac:vml" xmlns:o="urn:schemas-microsoft-com:office:office" xmlns:r="http://schemas.openxmlformats.org/officeDocument/2006/relationships" xmlns:m="http://schemas.openxmlformats.org/officeDocument/2006/math" xmlns:v="urn:schemas-microsoft-com:vml" xmlns:wp14="http://schemas.microsoft.com/office/word/2010/wordprocessingDrawing" xmlns:wp="http://schemas.openxmlformats.org/drawingml/2006/wordprocessingDrawing" xmlns:w10="urn:schemas-microsoft-com:office:word" xmlns:w="http://schemas.openxmlformats.org/wordprocessingml/2006/main" xmlns:w14="http://schemas.microsoft.com/office/word/2010/wordml" xmlns:w15="http://schemas.microsoft.com/office/word/2012/wordml" xmlns:wpg="http://schemas.microsoft.com/office/word/2010/wordprocessingGroup" xmlns:wpi="http://schemas.microsoft.com/office/word/2010/wordprocessingInk" xmlns:wne="http://schemas.microsoft.com/office/word/2006/wordml" xmlns:wps="http://schemas.microsoft.com/office/word/2010/wordprocessingShape" mc:Ignorable="w14 w15 wp14">
+<w:ftr xmlns:wpc="http://schemas.microsoft.com/office/word/2010/wordprocessingCanvas" xmlns:cx="http://schemas.microsoft.com/office/drawing/2014/chartex" xmlns:cx1="http://schemas.microsoft.com/office/drawing/2015/9/8/chartex" xmlns:cx2="http://schemas.microsoft.com/office/drawing/2015/10/21/chartex" xmlns:cx3="http://schemas.microsoft.com/office/drawing/2016/5/9/chartex" xmlns:cx4="http://schemas.microsoft.com/office/drawing/2016/5/10/chartex" xmlns:cx5="http://schemas.microsoft.com/office/drawing/2016/5/11/chartex" xmlns:cx6="http://schemas.microsoft.com/office/drawing/2016/5/12/chartex" xmlns:cx7="http://schemas.microsoft.com/office/drawing/2016/5/13/chartex" xmlns:cx8="http://schemas.microsoft.com/office/drawing/2016/5/14/chartex" xmlns:mc="http://schemas.openxmlformats.org/markup-compatibility/2006" xmlns:aink="http://schemas.microsoft.com/office/drawing/2016/ink" xmlns:am3d="http://schemas.microsoft.com/office/drawing/2017/model3d" xmlns:o="urn:schemas-microsoft-com:office:office" xmlns:r="http://schemas.openxmlformats.org/officeDocument/2006/relationships" xmlns:m="http://schemas.openxmlformats.org/officeDocument/2006/math" xmlns:v="urn:schemas-microsoft-com:vml" xmlns:wp14="http://schemas.microsoft.com/office/word/2010/wordprocessingDrawing" xmlns:wp="http://schemas.openxmlformats.org/drawingml/2006/wordprocessingDrawing" xmlns:w10="urn:schemas-microsoft-com:office:word" xmlns:w="http://schemas.openxmlformats.org/wordprocessingml/2006/main" xmlns:w14="http://schemas.microsoft.com/office/word/2010/wordml" xmlns:w15="http://schemas.microsoft.com/office/word/2012/wordml" xmlns:w16cid="http://schemas.microsoft.com/office/word/2016/wordml/cid" xmlns:w16se="http://schemas.microsoft.com/office/word/2015/wordml/symex" xmlns:wpg="http://schemas.microsoft.com/office/word/2010/wordprocessingGroup" xmlns:wpi="http://schemas.microsoft.com/office/word/2010/wordprocessingInk" xmlns:wne="http://schemas.microsoft.com/office/word/2006/wordml" xmlns:wps="http://schemas.microsoft.com/office/word/2010/wordprocessingShape" mc:Ignorable="w14 w15 w16se w16cid wp14">
   <w:sdt>
     <w:sdtPr>
       <w:id w:val="1563214617"/>
@@ -3584,7 +4043,7 @@
           <w:rPr>
             <w:noProof/>
           </w:rPr>
-          <w:t>2</w:t>
+          <w:t>7</w:t>
         </w:r>
         <w:r>
           <w:rPr>
@@ -3604,7 +4063,7 @@
 </file>
 
 <file path=word/footnotes.xml><?xml version="1.0" encoding="utf-8"?>
-<w:footnotes xmlns:wpc="http://schemas.microsoft.com/office/word/2010/wordprocessingCanvas" xmlns:mo="http://schemas.microsoft.com/office/mac/office/2008/main" xmlns:mc="http://schemas.openxmlformats.org/markup-compatibility/2006" xmlns:mv="urn:schemas-microsoft-com:mac:vml" xmlns:o="urn:schemas-microsoft-com:office:office" xmlns:r="http://schemas.openxmlformats.org/officeDocument/2006/relationships" xmlns:m="http://schemas.openxmlformats.org/officeDocument/2006/math" xmlns:v="urn:schemas-microsoft-com:vml" xmlns:wp14="http://schemas.microsoft.com/office/word/2010/wordprocessingDrawing" xmlns:wp="http://schemas.openxmlformats.org/drawingml/2006/wordprocessingDrawing" xmlns:w10="urn:schemas-microsoft-com:office:word" xmlns:w="http://schemas.openxmlformats.org/wordprocessingml/2006/main" xmlns:w14="http://schemas.microsoft.com/office/word/2010/wordml" xmlns:w15="http://schemas.microsoft.com/office/word/2012/wordml" xmlns:wpg="http://schemas.microsoft.com/office/word/2010/wordprocessingGroup" xmlns:wpi="http://schemas.microsoft.com/office/word/2010/wordprocessingInk" xmlns:wne="http://schemas.microsoft.com/office/word/2006/wordml" xmlns:wps="http://schemas.microsoft.com/office/word/2010/wordprocessingShape" mc:Ignorable="w14 w15 wp14">
+<w:footnotes xmlns:wpc="http://schemas.microsoft.com/office/word/2010/wordprocessingCanvas" xmlns:cx="http://schemas.microsoft.com/office/drawing/2014/chartex" xmlns:cx1="http://schemas.microsoft.com/office/drawing/2015/9/8/chartex" xmlns:cx2="http://schemas.microsoft.com/office/drawing/2015/10/21/chartex" xmlns:cx3="http://schemas.microsoft.com/office/drawing/2016/5/9/chartex" xmlns:cx4="http://schemas.microsoft.com/office/drawing/2016/5/10/chartex" xmlns:cx5="http://schemas.microsoft.com/office/drawing/2016/5/11/chartex" xmlns:cx6="http://schemas.microsoft.com/office/drawing/2016/5/12/chartex" xmlns:cx7="http://schemas.microsoft.com/office/drawing/2016/5/13/chartex" xmlns:cx8="http://schemas.microsoft.com/office/drawing/2016/5/14/chartex" xmlns:mc="http://schemas.openxmlformats.org/markup-compatibility/2006" xmlns:aink="http://schemas.microsoft.com/office/drawing/2016/ink" xmlns:am3d="http://schemas.microsoft.com/office/drawing/2017/model3d" xmlns:o="urn:schemas-microsoft-com:office:office" xmlns:r="http://schemas.openxmlformats.org/officeDocument/2006/relationships" xmlns:m="http://schemas.openxmlformats.org/officeDocument/2006/math" xmlns:v="urn:schemas-microsoft-com:vml" xmlns:wp14="http://schemas.microsoft.com/office/word/2010/wordprocessingDrawing" xmlns:wp="http://schemas.openxmlformats.org/drawingml/2006/wordprocessingDrawing" xmlns:w10="urn:schemas-microsoft-com:office:word" xmlns:w="http://schemas.openxmlformats.org/wordprocessingml/2006/main" xmlns:w14="http://schemas.microsoft.com/office/word/2010/wordml" xmlns:w15="http://schemas.microsoft.com/office/word/2012/wordml" xmlns:w16cid="http://schemas.microsoft.com/office/word/2016/wordml/cid" xmlns:w16se="http://schemas.microsoft.com/office/word/2015/wordml/symex" xmlns:wpg="http://schemas.microsoft.com/office/word/2010/wordprocessingGroup" xmlns:wpi="http://schemas.microsoft.com/office/word/2010/wordprocessingInk" xmlns:wne="http://schemas.microsoft.com/office/word/2006/wordml" xmlns:wps="http://schemas.microsoft.com/office/word/2010/wordprocessingShape" mc:Ignorable="w14 w15 w16se w16cid wp14">
   <w:footnote w:type="separator" w:id="-1">
     <w:p>
       <w:r>
@@ -3623,8 +4082,8 @@
 </file>
 
 <file path=word/numbering.xml><?xml version="1.0" encoding="utf-8"?>
-<w:numbering xmlns:wpc="http://schemas.microsoft.com/office/word/2010/wordprocessingCanvas" xmlns:mo="http://schemas.microsoft.com/office/mac/office/2008/main" xmlns:mc="http://schemas.openxmlformats.org/markup-compatibility/2006" xmlns:mv="urn:schemas-microsoft-com:mac:vml" xmlns:o="urn:schemas-microsoft-com:office:office" xmlns:r="http://schemas.openxmlformats.org/officeDocument/2006/relationships" xmlns:m="http://schemas.openxmlformats.org/officeDocument/2006/math" xmlns:v="urn:schemas-microsoft-com:vml" xmlns:wp14="http://schemas.microsoft.com/office/word/2010/wordprocessingDrawing" xmlns:wp="http://schemas.openxmlformats.org/drawingml/2006/wordprocessingDrawing" xmlns:w10="urn:schemas-microsoft-com:office:word" xmlns:w="http://schemas.openxmlformats.org/wordprocessingml/2006/main" xmlns:w14="http://schemas.microsoft.com/office/word/2010/wordml" xmlns:w15="http://schemas.microsoft.com/office/word/2012/wordml" xmlns:wpg="http://schemas.microsoft.com/office/word/2010/wordprocessingGroup" xmlns:wpi="http://schemas.microsoft.com/office/word/2010/wordprocessingInk" xmlns:wne="http://schemas.microsoft.com/office/word/2006/wordml" xmlns:wps="http://schemas.microsoft.com/office/word/2010/wordprocessingShape" mc:Ignorable="w14 w15 wp14">
-  <w:abstractNum w:abstractNumId="0">
+<w:numbering xmlns:wpc="http://schemas.microsoft.com/office/word/2010/wordprocessingCanvas" xmlns:cx="http://schemas.microsoft.com/office/drawing/2014/chartex" xmlns:cx1="http://schemas.microsoft.com/office/drawing/2015/9/8/chartex" xmlns:cx2="http://schemas.microsoft.com/office/drawing/2015/10/21/chartex" xmlns:cx3="http://schemas.microsoft.com/office/drawing/2016/5/9/chartex" xmlns:cx4="http://schemas.microsoft.com/office/drawing/2016/5/10/chartex" xmlns:cx5="http://schemas.microsoft.com/office/drawing/2016/5/11/chartex" xmlns:cx6="http://schemas.microsoft.com/office/drawing/2016/5/12/chartex" xmlns:cx7="http://schemas.microsoft.com/office/drawing/2016/5/13/chartex" xmlns:cx8="http://schemas.microsoft.com/office/drawing/2016/5/14/chartex" xmlns:mc="http://schemas.openxmlformats.org/markup-compatibility/2006" xmlns:aink="http://schemas.microsoft.com/office/drawing/2016/ink" xmlns:am3d="http://schemas.microsoft.com/office/drawing/2017/model3d" xmlns:o="urn:schemas-microsoft-com:office:office" xmlns:r="http://schemas.openxmlformats.org/officeDocument/2006/relationships" xmlns:m="http://schemas.openxmlformats.org/officeDocument/2006/math" xmlns:v="urn:schemas-microsoft-com:vml" xmlns:wp14="http://schemas.microsoft.com/office/word/2010/wordprocessingDrawing" xmlns:wp="http://schemas.openxmlformats.org/drawingml/2006/wordprocessingDrawing" xmlns:w10="urn:schemas-microsoft-com:office:word" xmlns:w="http://schemas.openxmlformats.org/wordprocessingml/2006/main" xmlns:w14="http://schemas.microsoft.com/office/word/2010/wordml" xmlns:w15="http://schemas.microsoft.com/office/word/2012/wordml" xmlns:w16cid="http://schemas.microsoft.com/office/word/2016/wordml/cid" xmlns:w16se="http://schemas.microsoft.com/office/word/2015/wordml/symex" xmlns:wpg="http://schemas.microsoft.com/office/word/2010/wordprocessingGroup" xmlns:wpi="http://schemas.microsoft.com/office/word/2010/wordprocessingInk" xmlns:wne="http://schemas.microsoft.com/office/word/2006/wordml" xmlns:wps="http://schemas.microsoft.com/office/word/2010/wordprocessingShape" mc:Ignorable="w14 w15 w16se w16cid wp14">
+  <w:abstractNum w:abstractNumId="0" w15:restartNumberingAfterBreak="0">
     <w:nsid w:val="249351CD"/>
     <w:multiLevelType w:val="hybridMultilevel"/>
     <w:tmpl w:val="F9F6DAE6"/>
@@ -3737,7 +4196,7 @@
       </w:rPr>
     </w:lvl>
   </w:abstractNum>
-  <w:abstractNum w:abstractNumId="1">
+  <w:abstractNum w:abstractNumId="1" w15:restartNumberingAfterBreak="0">
     <w:nsid w:val="5E9552E8"/>
     <w:multiLevelType w:val="hybridMultilevel"/>
     <w:tmpl w:val="FEB874A6"/>
@@ -3849,7 +4308,7 @@
       </w:rPr>
     </w:lvl>
   </w:abstractNum>
-  <w:abstractNum w:abstractNumId="2">
+  <w:abstractNum w:abstractNumId="2" w15:restartNumberingAfterBreak="0">
     <w:nsid w:val="7DB00AE5"/>
     <w:multiLevelType w:val="hybridMultilevel"/>
     <w:tmpl w:val="3C38788A"/>
@@ -3948,7 +4407,7 @@
 </file>
 
 <file path=word/styles.xml><?xml version="1.0" encoding="utf-8"?>
-<w:styles xmlns:mc="http://schemas.openxmlformats.org/markup-compatibility/2006" xmlns:r="http://schemas.openxmlformats.org/officeDocument/2006/relationships" xmlns:w="http://schemas.openxmlformats.org/wordprocessingml/2006/main" xmlns:w14="http://schemas.microsoft.com/office/word/2010/wordml" xmlns:w15="http://schemas.microsoft.com/office/word/2012/wordml" mc:Ignorable="w14 w15">
+<w:styles xmlns:mc="http://schemas.openxmlformats.org/markup-compatibility/2006" xmlns:r="http://schemas.openxmlformats.org/officeDocument/2006/relationships" xmlns:w="http://schemas.openxmlformats.org/wordprocessingml/2006/main" xmlns:w14="http://schemas.microsoft.com/office/word/2010/wordml" xmlns:w15="http://schemas.microsoft.com/office/word/2012/wordml" xmlns:w16cid="http://schemas.microsoft.com/office/word/2016/wordml/cid" xmlns:w16se="http://schemas.microsoft.com/office/word/2015/wordml/symex" mc:Ignorable="w14 w15 w16se w16cid">
   <w:docDefaults>
     <w:rPrDefault>
       <w:rPr>
@@ -3964,7 +4423,7 @@
       </w:pPr>
     </w:pPrDefault>
   </w:docDefaults>
-  <w:latentStyles w:defLockedState="0" w:defUIPriority="99" w:defSemiHidden="0" w:defUnhideWhenUsed="0" w:defQFormat="0" w:count="382">
+  <w:latentStyles w:defLockedState="0" w:defUIPriority="99" w:defSemiHidden="0" w:defUnhideWhenUsed="0" w:defQFormat="0" w:count="375">
     <w:lsdException w:name="Normal" w:uiPriority="0" w:qFormat="1"/>
     <w:lsdException w:name="heading 1" w:uiPriority="9" w:qFormat="1"/>
     <w:lsdException w:name="heading 2" w:semiHidden="1" w:uiPriority="9" w:unhideWhenUsed="1" w:qFormat="1"/>
@@ -4651,8 +5110,8 @@
       <w:ind w:left="240"/>
     </w:pPr>
   </w:style>
-  <w:style w:type="character" w:customStyle="1" w:styleId="UnresolvedMention">
-    <w:name w:val="Unresolved Mention"/>
+  <w:style w:type="character" w:customStyle="1" w:styleId="UnresolvedMention1">
+    <w:name w:val="Unresolved Mention1"/>
     <w:basedOn w:val="DefaultParagraphFont"/>
     <w:uiPriority w:val="99"/>
     <w:semiHidden/>
@@ -4727,6 +5186,25 @@
       <w:sz w:val="24"/>
       <w:szCs w:val="24"/>
       <w:lang w:eastAsia="lt-LT"/>
+    </w:rPr>
+  </w:style>
+  <w:style w:type="paragraph" w:styleId="Caption">
+    <w:name w:val="caption"/>
+    <w:basedOn w:val="Normal"/>
+    <w:next w:val="Normal"/>
+    <w:uiPriority w:val="35"/>
+    <w:unhideWhenUsed/>
+    <w:qFormat/>
+    <w:rsid w:val="00A479F7"/>
+    <w:pPr>
+      <w:spacing w:after="200"/>
+    </w:pPr>
+    <w:rPr>
+      <w:i/>
+      <w:iCs/>
+      <w:color w:val="1F497D" w:themeColor="text2"/>
+      <w:sz w:val="18"/>
+      <w:szCs w:val="18"/>
     </w:rPr>
   </w:style>
 </w:styles>
@@ -5022,7 +5500,7 @@
 </file>
 
 <file path=customXml/itemProps1.xml><?xml version="1.0" encoding="utf-8"?>
-<ds:datastoreItem xmlns:ds="http://schemas.openxmlformats.org/officeDocument/2006/customXml" ds:itemID="{B2853AAE-1CEE-004B-AD01-60B8D8EB2BBC}">
+<ds:datastoreItem xmlns:ds="http://schemas.openxmlformats.org/officeDocument/2006/customXml" ds:itemID="{9C9A1C34-27C1-4134-A184-1223E119FB6C}">
   <ds:schemaRefs>
     <ds:schemaRef ds:uri="http://schemas.openxmlformats.org/officeDocument/2006/bibliography"/>
   </ds:schemaRefs>

</xml_diff>

<commit_message>
Darbų struktūra pridėta, apimties ir tikslo  perkėlimas į ataskaitą ir papildymas
</commit_message>
<xml_diff>
--- a/SmartWash projekto pasiulymas.docx
+++ b/SmartWash projekto pasiulymas.docx
@@ -1,6 +1,6 @@
 
 <file path=word/document.xml><?xml version="1.0" encoding="utf-8"?>
-<w:document xmlns:wpc="http://schemas.microsoft.com/office/word/2010/wordprocessingCanvas" xmlns:cx="http://schemas.microsoft.com/office/drawing/2014/chartex" xmlns:cx1="http://schemas.microsoft.com/office/drawing/2015/9/8/chartex" xmlns:cx2="http://schemas.microsoft.com/office/drawing/2015/10/21/chartex" xmlns:cx3="http://schemas.microsoft.com/office/drawing/2016/5/9/chartex" xmlns:cx4="http://schemas.microsoft.com/office/drawing/2016/5/10/chartex" xmlns:cx5="http://schemas.microsoft.com/office/drawing/2016/5/11/chartex" xmlns:cx6="http://schemas.microsoft.com/office/drawing/2016/5/12/chartex" xmlns:cx7="http://schemas.microsoft.com/office/drawing/2016/5/13/chartex" xmlns:cx8="http://schemas.microsoft.com/office/drawing/2016/5/14/chartex" xmlns:mc="http://schemas.openxmlformats.org/markup-compatibility/2006" xmlns:aink="http://schemas.microsoft.com/office/drawing/2016/ink" xmlns:am3d="http://schemas.microsoft.com/office/drawing/2017/model3d" xmlns:o="urn:schemas-microsoft-com:office:office" xmlns:r="http://schemas.openxmlformats.org/officeDocument/2006/relationships" xmlns:m="http://schemas.openxmlformats.org/officeDocument/2006/math" xmlns:v="urn:schemas-microsoft-com:vml" xmlns:wp14="http://schemas.microsoft.com/office/word/2010/wordprocessingDrawing" xmlns:wp="http://schemas.openxmlformats.org/drawingml/2006/wordprocessingDrawing" xmlns:w10="urn:schemas-microsoft-com:office:word" xmlns:w="http://schemas.openxmlformats.org/wordprocessingml/2006/main" xmlns:w14="http://schemas.microsoft.com/office/word/2010/wordml" xmlns:w15="http://schemas.microsoft.com/office/word/2012/wordml" xmlns:w16cid="http://schemas.microsoft.com/office/word/2016/wordml/cid" xmlns:w16se="http://schemas.microsoft.com/office/word/2015/wordml/symex" xmlns:wpg="http://schemas.microsoft.com/office/word/2010/wordprocessingGroup" xmlns:wpi="http://schemas.microsoft.com/office/word/2010/wordprocessingInk" xmlns:wne="http://schemas.microsoft.com/office/word/2006/wordml" xmlns:wps="http://schemas.microsoft.com/office/word/2010/wordprocessingShape" mc:Ignorable="w14 w15 w16se w16cid wp14">
+<w:document xmlns:wpc="http://schemas.microsoft.com/office/word/2010/wordprocessingCanvas" xmlns:mo="http://schemas.microsoft.com/office/mac/office/2008/main" xmlns:mc="http://schemas.openxmlformats.org/markup-compatibility/2006" xmlns:mv="urn:schemas-microsoft-com:mac:vml" xmlns:o="urn:schemas-microsoft-com:office:office" xmlns:r="http://schemas.openxmlformats.org/officeDocument/2006/relationships" xmlns:m="http://schemas.openxmlformats.org/officeDocument/2006/math" xmlns:v="urn:schemas-microsoft-com:vml" xmlns:wp14="http://schemas.microsoft.com/office/word/2010/wordprocessingDrawing" xmlns:wp="http://schemas.openxmlformats.org/drawingml/2006/wordprocessingDrawing" xmlns:w10="urn:schemas-microsoft-com:office:word" xmlns:w="http://schemas.openxmlformats.org/wordprocessingml/2006/main" xmlns:w14="http://schemas.microsoft.com/office/word/2010/wordml" xmlns:w15="http://schemas.microsoft.com/office/word/2012/wordml" xmlns:wpg="http://schemas.microsoft.com/office/word/2010/wordprocessingGroup" xmlns:wpi="http://schemas.microsoft.com/office/word/2010/wordprocessingInk" xmlns:wne="http://schemas.microsoft.com/office/word/2006/wordml" xmlns:wps="http://schemas.microsoft.com/office/word/2010/wordprocessingShape" mc:Ignorable="w14 w15 wp14">
   <w:body>
     <w:p>
       <w:pPr>
@@ -1941,18 +1941,65 @@
         <w:t>Tikslai</w:t>
       </w:r>
       <w:bookmarkEnd w:id="4"/>
-    </w:p>
-    <w:p>
-      <w:pPr>
-        <w:rPr>
-          <w:lang w:eastAsia="en-US"/>
-        </w:rPr>
-      </w:pPr>
-      <w:r>
-        <w:rPr>
-          <w:lang w:eastAsia="en-US"/>
-        </w:rPr>
-        <w:t>Kodėl reikia kurti jūsų sistemą.</w:t>
+      <w:r>
+        <w:rPr>
+          <w:rFonts w:eastAsiaTheme="minorHAnsi"/>
+          <w:lang w:eastAsia="en-US"/>
+        </w:rPr>
+        <w:t xml:space="preserve"> </w:t>
+      </w:r>
+    </w:p>
+    <w:p>
+      <w:pPr>
+        <w:rPr>
+          <w:lang w:eastAsia="en-US"/>
+        </w:rPr>
+      </w:pPr>
+    </w:p>
+    <w:p>
+      <w:pPr>
+        <w:ind w:firstLine="360"/>
+      </w:pPr>
+      <w:bookmarkStart w:id="5" w:name="_Toc396843091"/>
+      <w:proofErr w:type="spellStart"/>
+      <w:r>
+        <w:t>Smartwash</w:t>
+      </w:r>
+      <w:proofErr w:type="spellEnd"/>
+      <w:r>
+        <w:t xml:space="preserve"> automobilių plovyklų sistemą reikia sukurti, nes rinkoje dar nėra panašios registracijos į plovyklas sistemos, ir tai bus </w:t>
+      </w:r>
+      <w:proofErr w:type="spellStart"/>
+      <w:r>
+        <w:t>reoliucinė</w:t>
+      </w:r>
+      <w:proofErr w:type="spellEnd"/>
+      <w:r>
+        <w:t xml:space="preserve"> paslauga sulauksianti daug dėmesio. </w:t>
+      </w:r>
+      <w:proofErr w:type="spellStart"/>
+      <w:r>
+        <w:t>Smartwash</w:t>
+      </w:r>
+      <w:proofErr w:type="spellEnd"/>
+      <w:r>
+        <w:t xml:space="preserve"> sistemoje vartotojas galės prisiregistruoti prie sistemos, registruotis paslaugoms, kurių skaičiaus sistema neriboja, apmokėti paslaugas, matyti visą plovyklų tinklą žemėlapyje ir po apsilankymo plovykloje vertinti </w:t>
+      </w:r>
+      <w:proofErr w:type="spellStart"/>
+      <w:r>
+        <w:t>palaugą</w:t>
+      </w:r>
+      <w:proofErr w:type="spellEnd"/>
+      <w:r>
+        <w:t xml:space="preserve">, kas užtikrins nuolatinį paslaugos </w:t>
+      </w:r>
+      <w:proofErr w:type="spellStart"/>
+      <w:r>
+        <w:t>tobuljimą</w:t>
+      </w:r>
+      <w:proofErr w:type="spellEnd"/>
+      <w:r>
+        <w:t>.</w:t>
       </w:r>
     </w:p>
     <w:p>
@@ -1963,7 +2010,6 @@
           <w:lang w:eastAsia="en-US"/>
         </w:rPr>
       </w:pPr>
-      <w:bookmarkStart w:id="5" w:name="_Toc396843091"/>
       <w:r>
         <w:rPr>
           <w:rFonts w:eastAsiaTheme="minorHAnsi"/>
@@ -1982,6 +2028,14 @@
     </w:p>
     <w:p>
       <w:pPr>
+        <w:rPr>
+          <w:lang w:eastAsia="en-US"/>
+        </w:rPr>
+      </w:pPr>
+    </w:p>
+    <w:p>
+      <w:pPr>
+        <w:ind w:firstLine="1296"/>
         <w:rPr>
           <w:rFonts w:eastAsiaTheme="minorHAnsi"/>
           <w:lang w:eastAsia="en-US"/>
@@ -2039,8 +2093,9 @@
         <w:rPr>
           <w:rFonts w:eastAsiaTheme="minorHAnsi"/>
           <w:noProof/>
-          <w:lang w:eastAsia="en-US"/>
-        </w:rPr>
+          <w:lang w:val="en-GB" w:eastAsia="en-GB"/>
+        </w:rPr>
+        <w:lastRenderedPageBreak/>
         <w:drawing>
           <wp:inline distT="0" distB="0" distL="0" distR="0" wp14:anchorId="4B52823B" wp14:editId="375ADB9D">
             <wp:extent cx="6120130" cy="5603875"/>
@@ -2211,8 +2266,9 @@
         <w:rPr>
           <w:rFonts w:eastAsiaTheme="minorHAnsi"/>
           <w:noProof/>
-          <w:lang w:eastAsia="en-US"/>
-        </w:rPr>
+          <w:lang w:val="en-GB" w:eastAsia="en-GB"/>
+        </w:rPr>
+        <w:lastRenderedPageBreak/>
         <w:drawing>
           <wp:inline distT="0" distB="0" distL="0" distR="0" wp14:anchorId="43979A46" wp14:editId="2A064FF0">
             <wp:extent cx="4152900" cy="2301805"/>
@@ -2367,7 +2423,7 @@
         <w:rPr>
           <w:rFonts w:eastAsiaTheme="minorHAnsi"/>
           <w:noProof/>
-          <w:lang w:eastAsia="en-US"/>
+          <w:lang w:val="en-GB" w:eastAsia="en-GB"/>
         </w:rPr>
         <w:drawing>
           <wp:inline distT="0" distB="0" distL="0" distR="0" wp14:anchorId="4F35823A" wp14:editId="52D1D551">
@@ -2665,79 +2721,24 @@
           <w:rFonts w:eastAsiaTheme="minorHAnsi"/>
           <w:lang w:eastAsia="en-US"/>
         </w:rPr>
-        <w:t>Sistemos įvesties laukai yra validuojami.</w:t>
-      </w:r>
-    </w:p>
-    <w:p>
-      <w:pPr>
-        <w:rPr>
-          <w:rFonts w:eastAsiaTheme="minorHAnsi"/>
-          <w:lang w:eastAsia="en-US"/>
-        </w:rPr>
-      </w:pPr>
-    </w:p>
-    <w:p>
-      <w:pPr>
-        <w:pStyle w:val="Heading2"/>
-        <w:rPr>
-          <w:rFonts w:eastAsiaTheme="minorHAnsi"/>
-          <w:lang w:eastAsia="en-US"/>
-        </w:rPr>
-      </w:pPr>
-      <w:bookmarkStart w:id="6" w:name="_Toc396843092"/>
-      <w:r>
-        <w:rPr>
-          <w:rFonts w:eastAsiaTheme="minorHAnsi"/>
-          <w:lang w:eastAsia="en-US"/>
-        </w:rPr>
-        <w:t>Apimtis</w:t>
-      </w:r>
-      <w:bookmarkEnd w:id="6"/>
-    </w:p>
-    <w:p>
-      <w:pPr>
-        <w:rPr>
-          <w:rFonts w:eastAsiaTheme="minorHAnsi"/>
-          <w:lang w:eastAsia="en-US"/>
-        </w:rPr>
-      </w:pPr>
-      <w:r>
-        <w:rPr>
-          <w:rFonts w:eastAsiaTheme="minorHAnsi"/>
-          <w:lang w:eastAsia="en-US"/>
-        </w:rPr>
-        <w:t>Sistemos realizavimas, diegimas, priežiūra, vartotojų apmokymas, atnaujinimai....</w:t>
-      </w:r>
-    </w:p>
-    <w:p>
-      <w:pPr>
-        <w:rPr>
-          <w:rFonts w:eastAsiaTheme="minorHAnsi"/>
-          <w:lang w:eastAsia="en-US"/>
-        </w:rPr>
-      </w:pPr>
-    </w:p>
-    <w:p>
-      <w:pPr>
-        <w:rPr>
-          <w:rFonts w:eastAsiaTheme="minorHAnsi"/>
-          <w:lang w:eastAsia="en-US"/>
-        </w:rPr>
-      </w:pPr>
-      <w:r>
-        <w:rPr>
-          <w:rFonts w:eastAsiaTheme="minorHAnsi"/>
-          <w:lang w:eastAsia="en-US"/>
-        </w:rPr>
-        <w:t xml:space="preserve">Vartotojų tipai: </w:t>
-      </w:r>
-      <w:r>
-        <w:rPr>
-          <w:rFonts w:eastAsiaTheme="minorHAnsi"/>
-          <w:lang w:eastAsia="en-US"/>
-        </w:rPr>
-        <w:br/>
-        <w:t xml:space="preserve">Administratorius: </w:t>
+        <w:lastRenderedPageBreak/>
+        <w:t xml:space="preserve">Sistemos įvesties laukai yra </w:t>
+      </w:r>
+      <w:proofErr w:type="spellStart"/>
+      <w:r>
+        <w:rPr>
+          <w:rFonts w:eastAsiaTheme="minorHAnsi"/>
+          <w:lang w:eastAsia="en-US"/>
+        </w:rPr>
+        <w:t>validuojami</w:t>
+      </w:r>
+      <w:proofErr w:type="spellEnd"/>
+      <w:r>
+        <w:rPr>
+          <w:rFonts w:eastAsiaTheme="minorHAnsi"/>
+          <w:lang w:eastAsia="en-US"/>
+        </w:rPr>
+        <w:t>.</w:t>
       </w:r>
     </w:p>
     <w:p>
@@ -2757,7 +2758,198 @@
           <w:rFonts w:eastAsiaTheme="minorHAnsi"/>
           <w:lang w:eastAsia="en-US"/>
         </w:rPr>
-        <w:t>Adminstruoti  plovyklas</w:t>
+        <w:t xml:space="preserve">Sistemos logotipas ir vizualizacija yra graži (naudojami didelių šunų ir </w:t>
+      </w:r>
+      <w:proofErr w:type="spellStart"/>
+      <w:r>
+        <w:rPr>
+          <w:rFonts w:eastAsiaTheme="minorHAnsi"/>
+          <w:lang w:eastAsia="en-US"/>
+        </w:rPr>
+        <w:t>tainų</w:t>
+      </w:r>
+      <w:proofErr w:type="spellEnd"/>
+      <w:r>
+        <w:rPr>
+          <w:rFonts w:eastAsiaTheme="minorHAnsi"/>
+          <w:lang w:eastAsia="en-US"/>
+        </w:rPr>
+        <w:t xml:space="preserve"> kačiukų motyvai).</w:t>
+      </w:r>
+    </w:p>
+    <w:p>
+      <w:pPr>
+        <w:rPr>
+          <w:rFonts w:eastAsiaTheme="minorHAnsi"/>
+          <w:lang w:eastAsia="en-US"/>
+        </w:rPr>
+      </w:pPr>
+    </w:p>
+    <w:p>
+      <w:pPr>
+        <w:pStyle w:val="Heading2"/>
+        <w:rPr>
+          <w:rFonts w:eastAsiaTheme="minorHAnsi"/>
+          <w:lang w:eastAsia="en-US"/>
+        </w:rPr>
+      </w:pPr>
+      <w:bookmarkStart w:id="6" w:name="_Toc396843092"/>
+      <w:r>
+        <w:rPr>
+          <w:rFonts w:eastAsiaTheme="minorHAnsi"/>
+          <w:lang w:eastAsia="en-US"/>
+        </w:rPr>
+        <w:t>Apimtis</w:t>
+      </w:r>
+      <w:bookmarkEnd w:id="6"/>
+    </w:p>
+    <w:p>
+      <w:pPr>
+        <w:rPr>
+          <w:lang w:eastAsia="en-US"/>
+        </w:rPr>
+      </w:pPr>
+    </w:p>
+    <w:p>
+      <w:pPr>
+        <w:ind w:firstLine="1296"/>
+        <w:jc w:val="both"/>
+      </w:pPr>
+      <w:r>
+        <w:t xml:space="preserve">Sistemai realizuoti reikės sukurti patikimą duomenų bazę, kurioje bus įrašinėjame ne tik klientų rezervacijos laikai, bet ir jų asmeninė informacija, todėl yra tiesiog privaloma užtikrinti duomenų bazės saugą nuo </w:t>
+      </w:r>
+      <w:proofErr w:type="spellStart"/>
+      <w:r>
+        <w:t>kenkėjiškų</w:t>
+      </w:r>
+      <w:proofErr w:type="spellEnd"/>
+      <w:r>
+        <w:t xml:space="preserve"> programų ar žmonių, kurie norėtų pasiekti šią informaciją. </w:t>
+      </w:r>
+    </w:p>
+    <w:p>
+      <w:pPr>
+        <w:ind w:firstLine="1296"/>
+        <w:jc w:val="both"/>
+        <w:rPr>
+          <w:lang w:val="en-GB"/>
+        </w:rPr>
+      </w:pPr>
+      <w:r>
+        <w:t>S</w:t>
+      </w:r>
+      <w:r>
+        <w:t>istema nereikalaus didžiu</w:t>
+      </w:r>
+      <w:r>
+        <w:t xml:space="preserve">lių išlaidų ties jos priežiūra, tačiau visu aptarnavimo laikotarpiu, bus </w:t>
+      </w:r>
+      <w:r>
+        <w:t>atliekami</w:t>
+      </w:r>
+      <w:r>
+        <w:t xml:space="preserve"> realaus laiko </w:t>
+      </w:r>
+      <w:r>
+        <w:t>stebėjimai, klaidų skaičius, vartotojų nusiskundimai, jie suderinus su užsakovais bus tvarkomi. Sistemos priežiūros laikotarpiu užtikrinamas naujausios programinės įrangos palaikymas.</w:t>
+      </w:r>
+    </w:p>
+    <w:p>
+      <w:pPr>
+        <w:ind w:firstLine="1296"/>
+        <w:jc w:val="both"/>
+      </w:pPr>
+      <w:r>
+        <w:t xml:space="preserve">Kasdieninei patikrinimai ar sistema funkcionuoja korektiškai pilnai užtektų, kadangi nėra ypatingai kompleksinė informacinė sistema. </w:t>
+      </w:r>
+    </w:p>
+    <w:p>
+      <w:pPr>
+        <w:ind w:firstLine="1296"/>
+        <w:jc w:val="both"/>
+      </w:pPr>
+      <w:r>
+        <w:t>Kiekvienas pradedantis darbuotojas privalės praeiti 30 min sistemos pažindinimo</w:t>
+      </w:r>
+      <w:r>
+        <w:t xml:space="preserve"> kursus</w:t>
+      </w:r>
+      <w:r>
+        <w:t xml:space="preserve">. </w:t>
+      </w:r>
+      <w:r>
+        <w:t xml:space="preserve">Atnaujinus sistemą bus paruošiami vartotojo vadovai, kurie bus pateikiami naudojantis sistema, tačiau jei atnaujinimas bus kardinalus, ar pakankamai didelės apimties bus rengiami papildomi darbuotojų apmokymai. Sistemos vartotojui – klientui, apmokymo naudotis sistema neprireiks, sistema atitiks tinkamos žmogaus ir kompiuterio sąsajos </w:t>
+      </w:r>
+      <w:proofErr w:type="spellStart"/>
+      <w:r>
+        <w:t>reikalvimus</w:t>
+      </w:r>
+      <w:proofErr w:type="spellEnd"/>
+      <w:r>
+        <w:t xml:space="preserve"> ir bus lengvai ir intuityviai suprantama.  Visi galimai sudėtingesni veiksmai (mokėjimas, transporto priemonės registravimas) bus paaiškinami veiksmų atlikimo eigoje.</w:t>
+      </w:r>
+    </w:p>
+    <w:p>
+      <w:pPr>
+        <w:ind w:firstLine="1296"/>
+        <w:jc w:val="both"/>
+      </w:pPr>
+      <w:r>
+        <w:t xml:space="preserve">Plovyklų vadovams pranešus apie sistemos klaidas arba atsiradus papildomiems reikalavimams būtų vykdomi atnaujinimai, kurie leis sistemai vykdyti mažiau klaidų ir vartotojams naudotis naujovėmis. </w:t>
+      </w:r>
+    </w:p>
+    <w:p>
+      <w:pPr>
+        <w:ind w:firstLine="1296"/>
+        <w:jc w:val="both"/>
+      </w:pPr>
+      <w:r>
+        <w:t xml:space="preserve">Sistemos diegimas yra sąlyginai trumpas, tačiau plečiantis plovyklų tinklui vis ilgės. Tą įtakoja plovyklos aparatinė įranga, kurioje privalės būti įdiegta </w:t>
+      </w:r>
+      <w:proofErr w:type="spellStart"/>
+      <w:r>
+        <w:t>SmartWash</w:t>
+      </w:r>
+      <w:proofErr w:type="spellEnd"/>
+      <w:r>
+        <w:t xml:space="preserve"> sistema, tai reikalinga tiksliam plovyklos resursų sekimui.</w:t>
+      </w:r>
+    </w:p>
+    <w:p>
+      <w:pPr>
+        <w:ind w:firstLine="1296"/>
+        <w:jc w:val="both"/>
+      </w:pPr>
+    </w:p>
+    <w:p>
+      <w:pPr>
+        <w:rPr>
+          <w:rFonts w:eastAsiaTheme="minorHAnsi"/>
+          <w:lang w:val="en-GB" w:eastAsia="en-US"/>
+        </w:rPr>
+      </w:pPr>
+    </w:p>
+    <w:p>
+      <w:pPr>
+        <w:rPr>
+          <w:rFonts w:eastAsiaTheme="minorHAnsi"/>
+          <w:lang w:eastAsia="en-US"/>
+        </w:rPr>
+      </w:pPr>
+      <w:r>
+        <w:rPr>
+          <w:rFonts w:eastAsiaTheme="minorHAnsi"/>
+          <w:lang w:eastAsia="en-US"/>
+        </w:rPr>
+        <w:t xml:space="preserve">Vartotojų tipai: </w:t>
+      </w:r>
+      <w:r>
+        <w:rPr>
+          <w:rFonts w:eastAsiaTheme="minorHAnsi"/>
+          <w:lang w:eastAsia="en-US"/>
+        </w:rPr>
+        <w:br/>
+        <w:t xml:space="preserve">Administratorius: </w:t>
       </w:r>
     </w:p>
     <w:p>
@@ -2777,7 +2969,7 @@
           <w:rFonts w:eastAsiaTheme="minorHAnsi"/>
           <w:lang w:eastAsia="en-US"/>
         </w:rPr>
-        <w:t>Administruoja paslaugas</w:t>
+        <w:t>Adminstruoti  plovyklas</w:t>
       </w:r>
     </w:p>
     <w:p>
@@ -2797,7 +2989,7 @@
           <w:rFonts w:eastAsiaTheme="minorHAnsi"/>
           <w:lang w:eastAsia="en-US"/>
         </w:rPr>
-        <w:t>Paskiria plovyklos vadybininkus</w:t>
+        <w:t>Administruoja paslaugas</w:t>
       </w:r>
     </w:p>
     <w:p>
@@ -2817,7 +3009,7 @@
           <w:rFonts w:eastAsiaTheme="minorHAnsi"/>
           <w:lang w:eastAsia="en-US"/>
         </w:rPr>
-        <w:t>Peržiūri plovėjus</w:t>
+        <w:t>Paskiria plovyklos vadybininkus</w:t>
       </w:r>
     </w:p>
     <w:p>
@@ -2837,7 +3029,7 @@
           <w:rFonts w:eastAsiaTheme="minorHAnsi"/>
           <w:lang w:eastAsia="en-US"/>
         </w:rPr>
-        <w:t>Peržiūri vairuotojų registracijas</w:t>
+        <w:t>Peržiūri plovėjus</w:t>
       </w:r>
     </w:p>
     <w:p>
@@ -2857,22 +3049,7 @@
           <w:rFonts w:eastAsiaTheme="minorHAnsi"/>
           <w:lang w:eastAsia="en-US"/>
         </w:rPr>
-        <w:t>Peržiūri pelną</w:t>
-      </w:r>
-    </w:p>
-    <w:p>
-      <w:pPr>
-        <w:rPr>
-          <w:rFonts w:eastAsiaTheme="minorHAnsi"/>
-          <w:lang w:eastAsia="en-US"/>
-        </w:rPr>
-      </w:pPr>
-      <w:r>
-        <w:rPr>
-          <w:rFonts w:eastAsiaTheme="minorHAnsi"/>
-          <w:lang w:eastAsia="en-US"/>
-        </w:rPr>
-        <w:t>Plovyklos vadybininkas:</w:t>
+        <w:t>Peržiūri vairuotojų registracijas</w:t>
       </w:r>
     </w:p>
     <w:p>
@@ -2892,7 +3069,22 @@
           <w:rFonts w:eastAsiaTheme="minorHAnsi"/>
           <w:lang w:eastAsia="en-US"/>
         </w:rPr>
-        <w:t>Administruoja plovėjus.</w:t>
+        <w:t>Peržiūri pelną</w:t>
+      </w:r>
+    </w:p>
+    <w:p>
+      <w:pPr>
+        <w:rPr>
+          <w:rFonts w:eastAsiaTheme="minorHAnsi"/>
+          <w:lang w:eastAsia="en-US"/>
+        </w:rPr>
+      </w:pPr>
+      <w:r>
+        <w:rPr>
+          <w:rFonts w:eastAsiaTheme="minorHAnsi"/>
+          <w:lang w:eastAsia="en-US"/>
+        </w:rPr>
+        <w:t>Plovyklos vadybininkas:</w:t>
       </w:r>
     </w:p>
     <w:p>
@@ -2912,7 +3104,7 @@
           <w:rFonts w:eastAsiaTheme="minorHAnsi"/>
           <w:lang w:eastAsia="en-US"/>
         </w:rPr>
-        <w:t>Administruoja darbo laiką</w:t>
+        <w:t>Administruoja plovėjus.</w:t>
       </w:r>
     </w:p>
     <w:p>
@@ -2932,7 +3124,7 @@
           <w:rFonts w:eastAsiaTheme="minorHAnsi"/>
           <w:lang w:eastAsia="en-US"/>
         </w:rPr>
-        <w:t>peržiūri resursus</w:t>
+        <w:t>Administruoja darbo laiką</w:t>
       </w:r>
     </w:p>
     <w:p>
@@ -2952,7 +3144,7 @@
           <w:rFonts w:eastAsiaTheme="minorHAnsi"/>
           <w:lang w:eastAsia="en-US"/>
         </w:rPr>
-        <w:t>Peržiūrėt vairuotojų registracijas</w:t>
+        <w:t>peržiūri resursus</w:t>
       </w:r>
     </w:p>
     <w:p>
@@ -2972,22 +3164,7 @@
           <w:rFonts w:eastAsiaTheme="minorHAnsi"/>
           <w:lang w:eastAsia="en-US"/>
         </w:rPr>
-        <w:t>Atšaukti vairuotojų registracijas</w:t>
-      </w:r>
-    </w:p>
-    <w:p>
-      <w:pPr>
-        <w:rPr>
-          <w:rFonts w:eastAsiaTheme="minorHAnsi"/>
-          <w:lang w:eastAsia="en-US"/>
-        </w:rPr>
-      </w:pPr>
-      <w:r>
-        <w:rPr>
-          <w:rFonts w:eastAsiaTheme="minorHAnsi"/>
-          <w:lang w:eastAsia="en-US"/>
-        </w:rPr>
-        <w:t>Vairuotojas</w:t>
+        <w:t>Peržiūrėt vairuotojų registracijas</w:t>
       </w:r>
     </w:p>
     <w:p>
@@ -3007,7 +3184,22 @@
           <w:rFonts w:eastAsiaTheme="minorHAnsi"/>
           <w:lang w:eastAsia="en-US"/>
         </w:rPr>
-        <w:t>Registruojasi į sistemą</w:t>
+        <w:t>Atšaukti vairuotojų registracijas</w:t>
+      </w:r>
+    </w:p>
+    <w:p>
+      <w:pPr>
+        <w:rPr>
+          <w:rFonts w:eastAsiaTheme="minorHAnsi"/>
+          <w:lang w:eastAsia="en-US"/>
+        </w:rPr>
+      </w:pPr>
+      <w:r>
+        <w:rPr>
+          <w:rFonts w:eastAsiaTheme="minorHAnsi"/>
+          <w:lang w:eastAsia="en-US"/>
+        </w:rPr>
+        <w:t>Vairuotojas</w:t>
       </w:r>
     </w:p>
     <w:p>
@@ -3027,6 +3219,26 @@
           <w:rFonts w:eastAsiaTheme="minorHAnsi"/>
           <w:lang w:eastAsia="en-US"/>
         </w:rPr>
+        <w:t>Registruojasi į sistemą</w:t>
+      </w:r>
+    </w:p>
+    <w:p>
+      <w:pPr>
+        <w:pStyle w:val="ListParagraph"/>
+        <w:numPr>
+          <w:ilvl w:val="0"/>
+          <w:numId w:val="3"/>
+        </w:numPr>
+        <w:rPr>
+          <w:rFonts w:eastAsiaTheme="minorHAnsi"/>
+          <w:lang w:eastAsia="en-US"/>
+        </w:rPr>
+      </w:pPr>
+      <w:r>
+        <w:rPr>
+          <w:rFonts w:eastAsiaTheme="minorHAnsi"/>
+          <w:lang w:eastAsia="en-US"/>
+        </w:rPr>
         <w:t>Registruotis :</w:t>
       </w:r>
     </w:p>
@@ -3325,7 +3537,6 @@
           <w:rFonts w:eastAsiaTheme="minorHAnsi"/>
           <w:lang w:eastAsia="en-US"/>
         </w:rPr>
-        <w:lastRenderedPageBreak/>
         <w:t xml:space="preserve">Aparatas: </w:t>
       </w:r>
       <w:r>
@@ -3410,22 +3621,36 @@
           <w:lang w:eastAsia="en-US"/>
         </w:rPr>
       </w:pPr>
-      <w:r>
-        <w:rPr>
-          <w:lang w:eastAsia="en-US"/>
-        </w:rPr>
-        <w:t>Komandos nariai, jų pareigos komandoje.</w:t>
-      </w:r>
-    </w:p>
-    <w:p>
-      <w:pPr>
-        <w:rPr>
-          <w:lang w:eastAsia="en-US"/>
-        </w:rPr>
-      </w:pPr>
-    </w:p>
-    <w:p>
-      <w:pPr>
+    </w:p>
+    <w:p>
+      <w:pPr>
+        <w:rPr>
+          <w:lang w:eastAsia="en-US"/>
+        </w:rPr>
+      </w:pPr>
+      <w:r>
+        <w:rPr>
+          <w:lang w:eastAsia="en-US"/>
+        </w:rPr>
+        <w:t>Komando</w:t>
+      </w:r>
+      <w:r>
+        <w:rPr>
+          <w:lang w:eastAsia="en-US"/>
+        </w:rPr>
+        <w:t xml:space="preserve">s nariai, jų pareigos komandoje: </w:t>
+      </w:r>
+    </w:p>
+    <w:p>
+      <w:pPr>
+        <w:rPr>
+          <w:lang w:eastAsia="en-US"/>
+        </w:rPr>
+      </w:pPr>
+    </w:p>
+    <w:p>
+      <w:pPr>
+        <w:jc w:val="center"/>
         <w:rPr>
           <w:lang w:eastAsia="en-US"/>
         </w:rPr>
@@ -3439,6 +3664,7 @@
     </w:p>
     <w:p>
       <w:pPr>
+        <w:jc w:val="center"/>
         <w:rPr>
           <w:lang w:eastAsia="en-US"/>
         </w:rPr>
@@ -3452,6 +3678,7 @@
     </w:p>
     <w:p>
       <w:pPr>
+        <w:jc w:val="center"/>
         <w:rPr>
           <w:lang w:eastAsia="en-US"/>
         </w:rPr>
@@ -3465,6 +3692,7 @@
     </w:p>
     <w:p>
       <w:pPr>
+        <w:jc w:val="center"/>
         <w:rPr>
           <w:lang w:eastAsia="en-US"/>
         </w:rPr>
@@ -3497,72 +3725,655 @@
     <w:p>
       <w:pPr>
         <w:rPr>
-          <w:rFonts w:eastAsiaTheme="minorHAnsi"/>
-          <w:lang w:eastAsia="en-US"/>
-        </w:rPr>
-      </w:pPr>
-      <w:r>
-        <w:rPr>
-          <w:rFonts w:eastAsiaTheme="minorHAnsi"/>
-          <w:lang w:eastAsia="en-US"/>
-        </w:rPr>
-        <w:t xml:space="preserve">Projekto veiklų susikirstymas į grupes. </w:t>
-      </w:r>
-      <w:r>
-        <w:rPr>
-          <w:rFonts w:eastAsiaTheme="minorHAnsi"/>
-          <w:lang w:eastAsia="en-US"/>
-        </w:rPr>
-        <w:t>G</w:t>
-      </w:r>
-      <w:r>
-        <w:rPr>
-          <w:rFonts w:eastAsiaTheme="minorHAnsi"/>
-          <w:lang w:eastAsia="en-US"/>
-        </w:rPr>
-        <w:t>rup</w:t>
-      </w:r>
-      <w:r>
-        <w:rPr>
-          <w:rFonts w:eastAsiaTheme="minorHAnsi"/>
-          <w:lang w:eastAsia="en-US"/>
-        </w:rPr>
-        <w:t>ių</w:t>
-      </w:r>
-      <w:r>
-        <w:rPr>
-          <w:rFonts w:eastAsiaTheme="minorHAnsi"/>
-          <w:lang w:eastAsia="en-US"/>
-        </w:rPr>
-        <w:t xml:space="preserve"> naudoj</w:t>
-      </w:r>
-      <w:r>
-        <w:rPr>
-          <w:rFonts w:eastAsiaTheme="minorHAnsi"/>
-          <w:lang w:eastAsia="en-US"/>
-        </w:rPr>
-        <w:t>i</w:t>
-      </w:r>
-      <w:r>
-        <w:rPr>
-          <w:rFonts w:eastAsiaTheme="minorHAnsi"/>
-          <w:lang w:eastAsia="en-US"/>
-        </w:rPr>
-        <w:t>m</w:t>
-      </w:r>
-      <w:r>
-        <w:rPr>
-          <w:rFonts w:eastAsiaTheme="minorHAnsi"/>
-          <w:lang w:eastAsia="en-US"/>
-        </w:rPr>
-        <w:t>a</w:t>
-      </w:r>
-      <w:r>
-        <w:rPr>
-          <w:rFonts w:eastAsiaTheme="minorHAnsi"/>
-          <w:lang w:eastAsia="en-US"/>
-        </w:rPr>
-        <w:t>s atsiskaitymo terminams nustatyti ir apmokėjimui suplanuoti.</w:t>
+          <w:lang w:eastAsia="en-US"/>
+        </w:rPr>
+      </w:pPr>
+      <w:r>
+        <w:rPr>
+          <w:lang w:eastAsia="en-US"/>
+        </w:rPr>
+        <w:t xml:space="preserve">Darbus </w:t>
+      </w:r>
+      <w:proofErr w:type="spellStart"/>
+      <w:r>
+        <w:rPr>
+          <w:lang w:eastAsia="en-US"/>
+        </w:rPr>
+        <w:t>suskirtome</w:t>
+      </w:r>
+      <w:proofErr w:type="spellEnd"/>
+      <w:r>
+        <w:rPr>
+          <w:lang w:eastAsia="en-US"/>
+        </w:rPr>
+        <w:t xml:space="preserve"> į </w:t>
+      </w:r>
+      <w:r>
+        <w:rPr>
+          <w:lang w:val="en-GB" w:eastAsia="en-US"/>
+        </w:rPr>
+        <w:t xml:space="preserve">5 </w:t>
+      </w:r>
+      <w:proofErr w:type="spellStart"/>
+      <w:r>
+        <w:rPr>
+          <w:lang w:val="en-GB" w:eastAsia="en-US"/>
+        </w:rPr>
+        <w:t>etapus</w:t>
+      </w:r>
+      <w:proofErr w:type="spellEnd"/>
+      <w:r>
+        <w:rPr>
+          <w:lang w:val="en-GB" w:eastAsia="en-US"/>
+        </w:rPr>
+        <w:t xml:space="preserve">, </w:t>
+      </w:r>
+      <w:proofErr w:type="spellStart"/>
+      <w:r>
+        <w:rPr>
+          <w:lang w:val="en-GB" w:eastAsia="en-US"/>
+        </w:rPr>
+        <w:t>kurie</w:t>
+      </w:r>
+      <w:proofErr w:type="spellEnd"/>
+      <w:r>
+        <w:rPr>
+          <w:lang w:val="en-GB" w:eastAsia="en-US"/>
+        </w:rPr>
+        <w:t xml:space="preserve"> </w:t>
+      </w:r>
+      <w:proofErr w:type="spellStart"/>
+      <w:r>
+        <w:rPr>
+          <w:lang w:val="en-GB" w:eastAsia="en-US"/>
+        </w:rPr>
+        <w:t>suskirstyti</w:t>
+      </w:r>
+      <w:proofErr w:type="spellEnd"/>
+      <w:r>
+        <w:rPr>
+          <w:lang w:val="en-GB" w:eastAsia="en-US"/>
+        </w:rPr>
+        <w:t xml:space="preserve"> į </w:t>
+      </w:r>
+      <w:proofErr w:type="spellStart"/>
+      <w:r>
+        <w:rPr>
+          <w:lang w:val="en-GB" w:eastAsia="en-US"/>
+        </w:rPr>
+        <w:t>atskirus</w:t>
+      </w:r>
+      <w:proofErr w:type="spellEnd"/>
+      <w:r>
+        <w:rPr>
+          <w:lang w:val="en-GB" w:eastAsia="en-US"/>
+        </w:rPr>
+        <w:t xml:space="preserve"> </w:t>
+      </w:r>
+      <w:proofErr w:type="spellStart"/>
+      <w:r>
+        <w:rPr>
+          <w:lang w:val="en-GB" w:eastAsia="en-US"/>
+        </w:rPr>
+        <w:t>darbus</w:t>
+      </w:r>
+      <w:proofErr w:type="spellEnd"/>
+      <w:r>
+        <w:rPr>
+          <w:lang w:val="en-GB" w:eastAsia="en-US"/>
+        </w:rPr>
+        <w:t xml:space="preserve">: </w:t>
+      </w:r>
+      <w:r>
+        <w:rPr>
+          <w:lang w:val="en-GB" w:eastAsia="en-US"/>
+        </w:rPr>
+        <w:br/>
+      </w:r>
+    </w:p>
+    <w:p>
+      <w:pPr>
+        <w:pStyle w:val="ListParagraph"/>
+        <w:numPr>
+          <w:ilvl w:val="0"/>
+          <w:numId w:val="5"/>
+        </w:numPr>
+        <w:rPr>
+          <w:lang w:eastAsia="en-US"/>
+        </w:rPr>
+      </w:pPr>
+      <w:r>
+        <w:rPr>
+          <w:lang w:eastAsia="en-US"/>
+        </w:rPr>
+        <w:t>Reikalavimų analizė ir specifikavimas</w:t>
+      </w:r>
+    </w:p>
+    <w:p>
+      <w:pPr>
+        <w:pStyle w:val="ListParagraph"/>
+        <w:numPr>
+          <w:ilvl w:val="1"/>
+          <w:numId w:val="5"/>
+        </w:numPr>
+        <w:rPr>
+          <w:lang w:eastAsia="en-US"/>
+        </w:rPr>
+      </w:pPr>
+      <w:r>
+        <w:rPr>
+          <w:lang w:eastAsia="en-US"/>
+        </w:rPr>
+        <w:t>Reikalavimų surinkimas</w:t>
+      </w:r>
+    </w:p>
+    <w:p>
+      <w:pPr>
+        <w:pStyle w:val="ListParagraph"/>
+        <w:numPr>
+          <w:ilvl w:val="1"/>
+          <w:numId w:val="5"/>
+        </w:numPr>
+        <w:rPr>
+          <w:lang w:eastAsia="en-US"/>
+        </w:rPr>
+      </w:pPr>
+      <w:r>
+        <w:rPr>
+          <w:lang w:eastAsia="en-US"/>
+        </w:rPr>
+        <w:t>Reikalavimų analizė</w:t>
+      </w:r>
+    </w:p>
+    <w:p>
+      <w:pPr>
+        <w:pStyle w:val="ListParagraph"/>
+        <w:numPr>
+          <w:ilvl w:val="1"/>
+          <w:numId w:val="5"/>
+        </w:numPr>
+        <w:rPr>
+          <w:lang w:eastAsia="en-US"/>
+        </w:rPr>
+      </w:pPr>
+      <w:r>
+        <w:rPr>
+          <w:lang w:eastAsia="en-US"/>
+        </w:rPr>
+        <w:t>Reikalavimų specifikavimas</w:t>
+      </w:r>
+    </w:p>
+    <w:p>
+      <w:pPr>
+        <w:pStyle w:val="ListParagraph"/>
+        <w:numPr>
+          <w:ilvl w:val="0"/>
+          <w:numId w:val="5"/>
+        </w:numPr>
+        <w:rPr>
+          <w:lang w:eastAsia="en-US"/>
+        </w:rPr>
+      </w:pPr>
+      <w:r>
+        <w:rPr>
+          <w:lang w:eastAsia="en-US"/>
+        </w:rPr>
+        <w:t>Projektavimas</w:t>
+      </w:r>
+    </w:p>
+    <w:p>
+      <w:pPr>
+        <w:pStyle w:val="ListParagraph"/>
+        <w:numPr>
+          <w:ilvl w:val="1"/>
+          <w:numId w:val="5"/>
+        </w:numPr>
+        <w:rPr>
+          <w:lang w:eastAsia="en-US"/>
+        </w:rPr>
+      </w:pPr>
+      <w:r>
+        <w:rPr>
+          <w:lang w:eastAsia="en-US"/>
+        </w:rPr>
+        <w:t>Duomenų bazės projektavimas</w:t>
+      </w:r>
+    </w:p>
+    <w:p>
+      <w:pPr>
+        <w:pStyle w:val="ListParagraph"/>
+        <w:numPr>
+          <w:ilvl w:val="1"/>
+          <w:numId w:val="5"/>
+        </w:numPr>
+        <w:rPr>
+          <w:lang w:eastAsia="en-US"/>
+        </w:rPr>
+      </w:pPr>
+      <w:r>
+        <w:rPr>
+          <w:lang w:eastAsia="en-US"/>
+        </w:rPr>
+        <w:t>Administratoriaus posistemės projektavimas</w:t>
+      </w:r>
+    </w:p>
+    <w:p>
+      <w:pPr>
+        <w:pStyle w:val="ListParagraph"/>
+        <w:numPr>
+          <w:ilvl w:val="1"/>
+          <w:numId w:val="5"/>
+        </w:numPr>
+        <w:rPr>
+          <w:lang w:eastAsia="en-US"/>
+        </w:rPr>
+      </w:pPr>
+      <w:r>
+        <w:rPr>
+          <w:lang w:eastAsia="en-US"/>
+        </w:rPr>
+        <w:t xml:space="preserve">Vadybininko </w:t>
+      </w:r>
+      <w:r>
+        <w:rPr>
+          <w:lang w:eastAsia="en-US"/>
+        </w:rPr>
+        <w:t>posistemės projektavimas</w:t>
+      </w:r>
+    </w:p>
+    <w:p>
+      <w:pPr>
+        <w:pStyle w:val="ListParagraph"/>
+        <w:numPr>
+          <w:ilvl w:val="1"/>
+          <w:numId w:val="5"/>
+        </w:numPr>
+        <w:rPr>
+          <w:lang w:eastAsia="en-US"/>
+        </w:rPr>
+      </w:pPr>
+      <w:r>
+        <w:rPr>
+          <w:lang w:eastAsia="en-US"/>
+        </w:rPr>
+        <w:t xml:space="preserve">Vairuotojo </w:t>
+      </w:r>
+      <w:r>
+        <w:rPr>
+          <w:lang w:eastAsia="en-US"/>
+        </w:rPr>
+        <w:t>posistemės projektavimas</w:t>
+      </w:r>
+    </w:p>
+    <w:p>
+      <w:pPr>
+        <w:pStyle w:val="ListParagraph"/>
+        <w:numPr>
+          <w:ilvl w:val="1"/>
+          <w:numId w:val="5"/>
+        </w:numPr>
+        <w:rPr>
+          <w:lang w:eastAsia="en-US"/>
+        </w:rPr>
+      </w:pPr>
+      <w:r>
+        <w:rPr>
+          <w:lang w:eastAsia="en-US"/>
+        </w:rPr>
+        <w:t xml:space="preserve">Plovėjo </w:t>
+      </w:r>
+      <w:r>
+        <w:rPr>
+          <w:lang w:eastAsia="en-US"/>
+        </w:rPr>
+        <w:t>posistemės projektavimas</w:t>
+      </w:r>
+    </w:p>
+    <w:p>
+      <w:pPr>
+        <w:pStyle w:val="ListParagraph"/>
+        <w:numPr>
+          <w:ilvl w:val="1"/>
+          <w:numId w:val="5"/>
+        </w:numPr>
+        <w:rPr>
+          <w:lang w:eastAsia="en-US"/>
+        </w:rPr>
+      </w:pPr>
+      <w:r>
+        <w:rPr>
+          <w:lang w:eastAsia="en-US"/>
+        </w:rPr>
+        <w:t xml:space="preserve">Vartotojo </w:t>
+      </w:r>
+      <w:r>
+        <w:rPr>
+          <w:lang w:eastAsia="en-US"/>
+        </w:rPr>
+        <w:t>posistemės projektavimas</w:t>
+      </w:r>
+    </w:p>
+    <w:p>
+      <w:pPr>
+        <w:pStyle w:val="ListParagraph"/>
+        <w:numPr>
+          <w:ilvl w:val="1"/>
+          <w:numId w:val="5"/>
+        </w:numPr>
+        <w:rPr>
+          <w:lang w:eastAsia="en-US"/>
+        </w:rPr>
+      </w:pPr>
+      <w:r>
+        <w:rPr>
+          <w:lang w:eastAsia="en-US"/>
+        </w:rPr>
+        <w:t>Projekto integravimas</w:t>
+      </w:r>
+    </w:p>
+    <w:p>
+      <w:pPr>
+        <w:pStyle w:val="ListParagraph"/>
+        <w:numPr>
+          <w:ilvl w:val="0"/>
+          <w:numId w:val="5"/>
+        </w:numPr>
+        <w:rPr>
+          <w:lang w:eastAsia="en-US"/>
+        </w:rPr>
+      </w:pPr>
+      <w:r>
+        <w:rPr>
+          <w:lang w:eastAsia="en-US"/>
+        </w:rPr>
+        <w:t>Realizacija</w:t>
+      </w:r>
+    </w:p>
+    <w:p>
+      <w:pPr>
+        <w:pStyle w:val="ListParagraph"/>
+        <w:numPr>
+          <w:ilvl w:val="1"/>
+          <w:numId w:val="5"/>
+        </w:numPr>
+        <w:rPr>
+          <w:lang w:eastAsia="en-US"/>
+        </w:rPr>
+      </w:pPr>
+      <w:r>
+        <w:rPr>
+          <w:lang w:eastAsia="en-US"/>
+        </w:rPr>
+        <w:t xml:space="preserve">Duomenų bazės </w:t>
+      </w:r>
+      <w:r>
+        <w:rPr>
+          <w:lang w:eastAsia="en-US"/>
+        </w:rPr>
+        <w:t>realizacija</w:t>
+      </w:r>
+    </w:p>
+    <w:p>
+      <w:pPr>
+        <w:pStyle w:val="ListParagraph"/>
+        <w:numPr>
+          <w:ilvl w:val="1"/>
+          <w:numId w:val="5"/>
+        </w:numPr>
+        <w:rPr>
+          <w:lang w:eastAsia="en-US"/>
+        </w:rPr>
+      </w:pPr>
+      <w:r>
+        <w:rPr>
+          <w:lang w:eastAsia="en-US"/>
+        </w:rPr>
+        <w:t>Administratoriaus posistemės realizacija</w:t>
+      </w:r>
+    </w:p>
+    <w:p>
+      <w:pPr>
+        <w:pStyle w:val="ListParagraph"/>
+        <w:numPr>
+          <w:ilvl w:val="1"/>
+          <w:numId w:val="5"/>
+        </w:numPr>
+        <w:rPr>
+          <w:lang w:eastAsia="en-US"/>
+        </w:rPr>
+      </w:pPr>
+      <w:r>
+        <w:rPr>
+          <w:lang w:eastAsia="en-US"/>
+        </w:rPr>
+        <w:t>Vadybininko posistemės realizacija</w:t>
+      </w:r>
+    </w:p>
+    <w:p>
+      <w:pPr>
+        <w:pStyle w:val="ListParagraph"/>
+        <w:numPr>
+          <w:ilvl w:val="1"/>
+          <w:numId w:val="5"/>
+        </w:numPr>
+        <w:rPr>
+          <w:lang w:eastAsia="en-US"/>
+        </w:rPr>
+      </w:pPr>
+      <w:r>
+        <w:rPr>
+          <w:lang w:eastAsia="en-US"/>
+        </w:rPr>
+        <w:t>Vairuotojo posistemės realizacija</w:t>
+      </w:r>
+    </w:p>
+    <w:p>
+      <w:pPr>
+        <w:pStyle w:val="ListParagraph"/>
+        <w:numPr>
+          <w:ilvl w:val="1"/>
+          <w:numId w:val="5"/>
+        </w:numPr>
+        <w:rPr>
+          <w:lang w:eastAsia="en-US"/>
+        </w:rPr>
+      </w:pPr>
+      <w:r>
+        <w:rPr>
+          <w:lang w:eastAsia="en-US"/>
+        </w:rPr>
+        <w:lastRenderedPageBreak/>
+        <w:t>Plovėjo posistemės realizacija</w:t>
+      </w:r>
+    </w:p>
+    <w:p>
+      <w:pPr>
+        <w:pStyle w:val="ListParagraph"/>
+        <w:numPr>
+          <w:ilvl w:val="1"/>
+          <w:numId w:val="5"/>
+        </w:numPr>
+        <w:rPr>
+          <w:lang w:eastAsia="en-US"/>
+        </w:rPr>
+      </w:pPr>
+      <w:r>
+        <w:rPr>
+          <w:lang w:eastAsia="en-US"/>
+        </w:rPr>
+        <w:t>Vartotojo posistemės realizacija</w:t>
+      </w:r>
+    </w:p>
+    <w:p>
+      <w:pPr>
+        <w:pStyle w:val="ListParagraph"/>
+        <w:numPr>
+          <w:ilvl w:val="1"/>
+          <w:numId w:val="5"/>
+        </w:numPr>
+        <w:rPr>
+          <w:lang w:eastAsia="en-US"/>
+        </w:rPr>
+      </w:pPr>
+      <w:r>
+        <w:rPr>
+          <w:lang w:eastAsia="en-US"/>
+        </w:rPr>
+        <w:t>Testavimas ir integravimas</w:t>
+      </w:r>
+    </w:p>
+    <w:p>
+      <w:pPr>
+        <w:pStyle w:val="ListParagraph"/>
+        <w:numPr>
+          <w:ilvl w:val="1"/>
+          <w:numId w:val="5"/>
+        </w:numPr>
+        <w:rPr>
+          <w:lang w:eastAsia="en-US"/>
+        </w:rPr>
+      </w:pPr>
+      <w:r>
+        <w:rPr>
+          <w:lang w:eastAsia="en-US"/>
+        </w:rPr>
+        <w:t>Sistemos dokumentavimas</w:t>
+      </w:r>
+    </w:p>
+    <w:p>
+      <w:pPr>
+        <w:pStyle w:val="ListParagraph"/>
+        <w:numPr>
+          <w:ilvl w:val="1"/>
+          <w:numId w:val="5"/>
+        </w:numPr>
+        <w:rPr>
+          <w:lang w:eastAsia="en-US"/>
+        </w:rPr>
+      </w:pPr>
+      <w:r>
+        <w:rPr>
+          <w:lang w:eastAsia="en-US"/>
+        </w:rPr>
+        <w:t>Integruotos sistemos testavimas</w:t>
+      </w:r>
+      <w:bookmarkStart w:id="10" w:name="_GoBack"/>
+      <w:bookmarkEnd w:id="10"/>
+    </w:p>
+    <w:p>
+      <w:pPr>
+        <w:pStyle w:val="ListParagraph"/>
+        <w:numPr>
+          <w:ilvl w:val="0"/>
+          <w:numId w:val="5"/>
+        </w:numPr>
+        <w:rPr>
+          <w:lang w:eastAsia="en-US"/>
+        </w:rPr>
+      </w:pPr>
+      <w:r>
+        <w:rPr>
+          <w:lang w:eastAsia="en-US"/>
+        </w:rPr>
+        <w:t>Diegimas</w:t>
+      </w:r>
+    </w:p>
+    <w:p>
+      <w:pPr>
+        <w:pStyle w:val="ListParagraph"/>
+        <w:numPr>
+          <w:ilvl w:val="1"/>
+          <w:numId w:val="5"/>
+        </w:numPr>
+        <w:rPr>
+          <w:lang w:eastAsia="en-US"/>
+        </w:rPr>
+      </w:pPr>
+      <w:r>
+        <w:rPr>
+          <w:lang w:eastAsia="en-US"/>
+        </w:rPr>
+        <w:t>Duomenų bazės diegimas</w:t>
+      </w:r>
+    </w:p>
+    <w:p>
+      <w:pPr>
+        <w:pStyle w:val="ListParagraph"/>
+        <w:numPr>
+          <w:ilvl w:val="1"/>
+          <w:numId w:val="5"/>
+        </w:numPr>
+        <w:rPr>
+          <w:lang w:eastAsia="en-US"/>
+        </w:rPr>
+      </w:pPr>
+      <w:proofErr w:type="spellStart"/>
+      <w:r>
+        <w:rPr>
+          <w:lang w:eastAsia="en-US"/>
+        </w:rPr>
+        <w:t>Web</w:t>
+      </w:r>
+      <w:proofErr w:type="spellEnd"/>
+      <w:r>
+        <w:rPr>
+          <w:lang w:eastAsia="en-US"/>
+        </w:rPr>
+        <w:t xml:space="preserve"> serverio diegimas</w:t>
+      </w:r>
+    </w:p>
+    <w:p>
+      <w:pPr>
+        <w:pStyle w:val="ListParagraph"/>
+        <w:numPr>
+          <w:ilvl w:val="1"/>
+          <w:numId w:val="5"/>
+        </w:numPr>
+        <w:rPr>
+          <w:lang w:eastAsia="en-US"/>
+        </w:rPr>
+      </w:pPr>
+      <w:r>
+        <w:rPr>
+          <w:lang w:eastAsia="en-US"/>
+        </w:rPr>
+        <w:t>Vartotojo tinklo servizo diegimas</w:t>
+      </w:r>
+    </w:p>
+    <w:p>
+      <w:pPr>
+        <w:pStyle w:val="ListParagraph"/>
+        <w:numPr>
+          <w:ilvl w:val="1"/>
+          <w:numId w:val="5"/>
+        </w:numPr>
+        <w:rPr>
+          <w:lang w:eastAsia="en-US"/>
+        </w:rPr>
+      </w:pPr>
+      <w:r>
+        <w:rPr>
+          <w:lang w:eastAsia="en-US"/>
+        </w:rPr>
+        <w:t>Plovyklos aparatinės įrangos tinklo servizo diegimas</w:t>
+      </w:r>
+    </w:p>
+    <w:p>
+      <w:pPr>
+        <w:pStyle w:val="ListParagraph"/>
+        <w:numPr>
+          <w:ilvl w:val="0"/>
+          <w:numId w:val="5"/>
+        </w:numPr>
+        <w:rPr>
+          <w:lang w:eastAsia="en-US"/>
+        </w:rPr>
+      </w:pPr>
+      <w:r>
+        <w:rPr>
+          <w:lang w:eastAsia="en-US"/>
+        </w:rPr>
+        <w:t>Sistemos bandymas</w:t>
       </w:r>
     </w:p>
     <w:p>
@@ -3573,7 +4384,7 @@
           <w:lang w:eastAsia="en-US"/>
         </w:rPr>
       </w:pPr>
-      <w:bookmarkStart w:id="10" w:name="_Toc396843096"/>
+      <w:bookmarkStart w:id="11" w:name="_Toc396843096"/>
       <w:r>
         <w:rPr>
           <w:rFonts w:eastAsiaTheme="minorHAnsi"/>
@@ -3581,7 +4392,7 @@
         </w:rPr>
         <w:t>Planas</w:t>
       </w:r>
-      <w:bookmarkEnd w:id="10"/>
+      <w:bookmarkEnd w:id="11"/>
     </w:p>
     <w:p>
       <w:pPr>
@@ -3613,7 +4424,7 @@
           <w:lang w:eastAsia="en-US"/>
         </w:rPr>
       </w:pPr>
-      <w:bookmarkStart w:id="11" w:name="_Toc396843097"/>
+      <w:bookmarkStart w:id="12" w:name="_Toc396843097"/>
       <w:r>
         <w:rPr>
           <w:rFonts w:eastAsiaTheme="minorHAnsi"/>
@@ -3621,7 +4432,7 @@
         </w:rPr>
         <w:t>Komercinis pasiūlymas</w:t>
       </w:r>
-      <w:bookmarkEnd w:id="11"/>
+      <w:bookmarkEnd w:id="12"/>
     </w:p>
     <w:p>
       <w:pPr>
@@ -3630,14 +4441,14 @@
           <w:lang w:eastAsia="en-US"/>
         </w:rPr>
       </w:pPr>
-      <w:bookmarkStart w:id="12" w:name="_Toc396843098"/>
+      <w:bookmarkStart w:id="13" w:name="_Toc396843098"/>
       <w:r>
         <w:rPr>
           <w:lang w:eastAsia="en-US"/>
         </w:rPr>
         <w:t>Įvadas</w:t>
       </w:r>
-      <w:bookmarkEnd w:id="12"/>
+      <w:bookmarkEnd w:id="13"/>
     </w:p>
     <w:p>
       <w:pPr>
@@ -3665,14 +4476,14 @@
           <w:lang w:eastAsia="en-US"/>
         </w:rPr>
       </w:pPr>
-      <w:bookmarkStart w:id="13" w:name="_Toc396843099"/>
+      <w:bookmarkStart w:id="14" w:name="_Toc396843099"/>
       <w:r>
         <w:rPr>
           <w:lang w:eastAsia="en-US"/>
         </w:rPr>
         <w:t>Kaina</w:t>
       </w:r>
-      <w:bookmarkEnd w:id="13"/>
+      <w:bookmarkEnd w:id="14"/>
     </w:p>
     <w:p>
       <w:pPr>
@@ -3700,14 +4511,14 @@
           <w:lang w:eastAsia="en-US"/>
         </w:rPr>
       </w:pPr>
-      <w:bookmarkStart w:id="14" w:name="_Toc396843100"/>
+      <w:bookmarkStart w:id="15" w:name="_Toc396843100"/>
       <w:r>
         <w:rPr>
           <w:lang w:eastAsia="en-US"/>
         </w:rPr>
         <w:t>Mokėjimų tvarkaraštis</w:t>
       </w:r>
-      <w:bookmarkEnd w:id="14"/>
+      <w:bookmarkEnd w:id="15"/>
     </w:p>
     <w:p>
       <w:pPr>
@@ -3729,14 +4540,14 @@
           <w:lang w:eastAsia="en-US"/>
         </w:rPr>
       </w:pPr>
-      <w:bookmarkStart w:id="15" w:name="_Toc396843101"/>
+      <w:bookmarkStart w:id="16" w:name="_Toc396843101"/>
       <w:r>
         <w:rPr>
           <w:lang w:eastAsia="en-US"/>
         </w:rPr>
         <w:t>Rezultatų pateikimas</w:t>
       </w:r>
-      <w:bookmarkEnd w:id="15"/>
+      <w:bookmarkEnd w:id="16"/>
     </w:p>
     <w:p>
       <w:pPr>
@@ -3754,15 +4565,7 @@
         <w:rPr>
           <w:lang w:eastAsia="en-US"/>
         </w:rPr>
-        <w:t>varkaraštis, kas pateikia,</w:t>
-      </w:r>
-      <w:bookmarkStart w:id="16" w:name="_GoBack"/>
-      <w:bookmarkEnd w:id="16"/>
-      <w:r>
-        <w:rPr>
-          <w:lang w:eastAsia="en-US"/>
-        </w:rPr>
-        <w:t xml:space="preserve"> kaip ir t.t.</w:t>
+        <w:t>varkaraštis, kas pateikia, kaip ir t.t.</w:t>
       </w:r>
     </w:p>
     <w:p>
@@ -3812,7 +4615,6 @@
         <w:rPr>
           <w:lang w:eastAsia="en-US"/>
         </w:rPr>
-        <w:lastRenderedPageBreak/>
         <w:t>Papildomos sąlygos</w:t>
       </w:r>
       <w:bookmarkEnd w:id="18"/>
@@ -3991,7 +4793,7 @@
 </file>
 
 <file path=word/endnotes.xml><?xml version="1.0" encoding="utf-8"?>
-<w:endnotes xmlns:wpc="http://schemas.microsoft.com/office/word/2010/wordprocessingCanvas" xmlns:cx="http://schemas.microsoft.com/office/drawing/2014/chartex" xmlns:cx1="http://schemas.microsoft.com/office/drawing/2015/9/8/chartex" xmlns:cx2="http://schemas.microsoft.com/office/drawing/2015/10/21/chartex" xmlns:cx3="http://schemas.microsoft.com/office/drawing/2016/5/9/chartex" xmlns:cx4="http://schemas.microsoft.com/office/drawing/2016/5/10/chartex" xmlns:cx5="http://schemas.microsoft.com/office/drawing/2016/5/11/chartex" xmlns:cx6="http://schemas.microsoft.com/office/drawing/2016/5/12/chartex" xmlns:cx7="http://schemas.microsoft.com/office/drawing/2016/5/13/chartex" xmlns:cx8="http://schemas.microsoft.com/office/drawing/2016/5/14/chartex" xmlns:mc="http://schemas.openxmlformats.org/markup-compatibility/2006" xmlns:aink="http://schemas.microsoft.com/office/drawing/2016/ink" xmlns:am3d="http://schemas.microsoft.com/office/drawing/2017/model3d" xmlns:o="urn:schemas-microsoft-com:office:office" xmlns:r="http://schemas.openxmlformats.org/officeDocument/2006/relationships" xmlns:m="http://schemas.openxmlformats.org/officeDocument/2006/math" xmlns:v="urn:schemas-microsoft-com:vml" xmlns:wp14="http://schemas.microsoft.com/office/word/2010/wordprocessingDrawing" xmlns:wp="http://schemas.openxmlformats.org/drawingml/2006/wordprocessingDrawing" xmlns:w10="urn:schemas-microsoft-com:office:word" xmlns:w="http://schemas.openxmlformats.org/wordprocessingml/2006/main" xmlns:w14="http://schemas.microsoft.com/office/word/2010/wordml" xmlns:w15="http://schemas.microsoft.com/office/word/2012/wordml" xmlns:w16cid="http://schemas.microsoft.com/office/word/2016/wordml/cid" xmlns:w16se="http://schemas.microsoft.com/office/word/2015/wordml/symex" xmlns:wpg="http://schemas.microsoft.com/office/word/2010/wordprocessingGroup" xmlns:wpi="http://schemas.microsoft.com/office/word/2010/wordprocessingInk" xmlns:wne="http://schemas.microsoft.com/office/word/2006/wordml" xmlns:wps="http://schemas.microsoft.com/office/word/2010/wordprocessingShape" mc:Ignorable="w14 w15 w16se w16cid wp14">
+<w:endnotes xmlns:wpc="http://schemas.microsoft.com/office/word/2010/wordprocessingCanvas" xmlns:mo="http://schemas.microsoft.com/office/mac/office/2008/main" xmlns:mc="http://schemas.openxmlformats.org/markup-compatibility/2006" xmlns:mv="urn:schemas-microsoft-com:mac:vml" xmlns:o="urn:schemas-microsoft-com:office:office" xmlns:r="http://schemas.openxmlformats.org/officeDocument/2006/relationships" xmlns:m="http://schemas.openxmlformats.org/officeDocument/2006/math" xmlns:v="urn:schemas-microsoft-com:vml" xmlns:wp14="http://schemas.microsoft.com/office/word/2010/wordprocessingDrawing" xmlns:wp="http://schemas.openxmlformats.org/drawingml/2006/wordprocessingDrawing" xmlns:w10="urn:schemas-microsoft-com:office:word" xmlns:w="http://schemas.openxmlformats.org/wordprocessingml/2006/main" xmlns:w14="http://schemas.microsoft.com/office/word/2010/wordml" xmlns:w15="http://schemas.microsoft.com/office/word/2012/wordml" xmlns:wpg="http://schemas.microsoft.com/office/word/2010/wordprocessingGroup" xmlns:wpi="http://schemas.microsoft.com/office/word/2010/wordprocessingInk" xmlns:wne="http://schemas.microsoft.com/office/word/2006/wordml" xmlns:wps="http://schemas.microsoft.com/office/word/2010/wordprocessingShape" mc:Ignorable="w14 w15 wp14">
   <w:endnote w:type="separator" w:id="-1">
     <w:p>
       <w:r>
@@ -4010,7 +4812,7 @@
 </file>
 
 <file path=word/footer1.xml><?xml version="1.0" encoding="utf-8"?>
-<w:ftr xmlns:wpc="http://schemas.microsoft.com/office/word/2010/wordprocessingCanvas" xmlns:cx="http://schemas.microsoft.com/office/drawing/2014/chartex" xmlns:cx1="http://schemas.microsoft.com/office/drawing/2015/9/8/chartex" xmlns:cx2="http://schemas.microsoft.com/office/drawing/2015/10/21/chartex" xmlns:cx3="http://schemas.microsoft.com/office/drawing/2016/5/9/chartex" xmlns:cx4="http://schemas.microsoft.com/office/drawing/2016/5/10/chartex" xmlns:cx5="http://schemas.microsoft.com/office/drawing/2016/5/11/chartex" xmlns:cx6="http://schemas.microsoft.com/office/drawing/2016/5/12/chartex" xmlns:cx7="http://schemas.microsoft.com/office/drawing/2016/5/13/chartex" xmlns:cx8="http://schemas.microsoft.com/office/drawing/2016/5/14/chartex" xmlns:mc="http://schemas.openxmlformats.org/markup-compatibility/2006" xmlns:aink="http://schemas.microsoft.com/office/drawing/2016/ink" xmlns:am3d="http://schemas.microsoft.com/office/drawing/2017/model3d" xmlns:o="urn:schemas-microsoft-com:office:office" xmlns:r="http://schemas.openxmlformats.org/officeDocument/2006/relationships" xmlns:m="http://schemas.openxmlformats.org/officeDocument/2006/math" xmlns:v="urn:schemas-microsoft-com:vml" xmlns:wp14="http://schemas.microsoft.com/office/word/2010/wordprocessingDrawing" xmlns:wp="http://schemas.openxmlformats.org/drawingml/2006/wordprocessingDrawing" xmlns:w10="urn:schemas-microsoft-com:office:word" xmlns:w="http://schemas.openxmlformats.org/wordprocessingml/2006/main" xmlns:w14="http://schemas.microsoft.com/office/word/2010/wordml" xmlns:w15="http://schemas.microsoft.com/office/word/2012/wordml" xmlns:w16cid="http://schemas.microsoft.com/office/word/2016/wordml/cid" xmlns:w16se="http://schemas.microsoft.com/office/word/2015/wordml/symex" xmlns:wpg="http://schemas.microsoft.com/office/word/2010/wordprocessingGroup" xmlns:wpi="http://schemas.microsoft.com/office/word/2010/wordprocessingInk" xmlns:wne="http://schemas.microsoft.com/office/word/2006/wordml" xmlns:wps="http://schemas.microsoft.com/office/word/2010/wordprocessingShape" mc:Ignorable="w14 w15 w16se w16cid wp14">
+<w:ftr xmlns:wpc="http://schemas.microsoft.com/office/word/2010/wordprocessingCanvas" xmlns:mo="http://schemas.microsoft.com/office/mac/office/2008/main" xmlns:mc="http://schemas.openxmlformats.org/markup-compatibility/2006" xmlns:mv="urn:schemas-microsoft-com:mac:vml" xmlns:o="urn:schemas-microsoft-com:office:office" xmlns:r="http://schemas.openxmlformats.org/officeDocument/2006/relationships" xmlns:m="http://schemas.openxmlformats.org/officeDocument/2006/math" xmlns:v="urn:schemas-microsoft-com:vml" xmlns:wp14="http://schemas.microsoft.com/office/word/2010/wordprocessingDrawing" xmlns:wp="http://schemas.openxmlformats.org/drawingml/2006/wordprocessingDrawing" xmlns:w10="urn:schemas-microsoft-com:office:word" xmlns:w="http://schemas.openxmlformats.org/wordprocessingml/2006/main" xmlns:w14="http://schemas.microsoft.com/office/word/2010/wordml" xmlns:w15="http://schemas.microsoft.com/office/word/2012/wordml" xmlns:wpg="http://schemas.microsoft.com/office/word/2010/wordprocessingGroup" xmlns:wpi="http://schemas.microsoft.com/office/word/2010/wordprocessingInk" xmlns:wne="http://schemas.microsoft.com/office/word/2006/wordml" xmlns:wps="http://schemas.microsoft.com/office/word/2010/wordprocessingShape" mc:Ignorable="w14 w15 wp14">
   <w:sdt>
     <w:sdtPr>
       <w:id w:val="1563214617"/>
@@ -4043,7 +4845,7 @@
           <w:rPr>
             <w:noProof/>
           </w:rPr>
-          <w:t>7</w:t>
+          <w:t>9</w:t>
         </w:r>
         <w:r>
           <w:rPr>
@@ -4063,7 +4865,7 @@
 </file>
 
 <file path=word/footnotes.xml><?xml version="1.0" encoding="utf-8"?>
-<w:footnotes xmlns:wpc="http://schemas.microsoft.com/office/word/2010/wordprocessingCanvas" xmlns:cx="http://schemas.microsoft.com/office/drawing/2014/chartex" xmlns:cx1="http://schemas.microsoft.com/office/drawing/2015/9/8/chartex" xmlns:cx2="http://schemas.microsoft.com/office/drawing/2015/10/21/chartex" xmlns:cx3="http://schemas.microsoft.com/office/drawing/2016/5/9/chartex" xmlns:cx4="http://schemas.microsoft.com/office/drawing/2016/5/10/chartex" xmlns:cx5="http://schemas.microsoft.com/office/drawing/2016/5/11/chartex" xmlns:cx6="http://schemas.microsoft.com/office/drawing/2016/5/12/chartex" xmlns:cx7="http://schemas.microsoft.com/office/drawing/2016/5/13/chartex" xmlns:cx8="http://schemas.microsoft.com/office/drawing/2016/5/14/chartex" xmlns:mc="http://schemas.openxmlformats.org/markup-compatibility/2006" xmlns:aink="http://schemas.microsoft.com/office/drawing/2016/ink" xmlns:am3d="http://schemas.microsoft.com/office/drawing/2017/model3d" xmlns:o="urn:schemas-microsoft-com:office:office" xmlns:r="http://schemas.openxmlformats.org/officeDocument/2006/relationships" xmlns:m="http://schemas.openxmlformats.org/officeDocument/2006/math" xmlns:v="urn:schemas-microsoft-com:vml" xmlns:wp14="http://schemas.microsoft.com/office/word/2010/wordprocessingDrawing" xmlns:wp="http://schemas.openxmlformats.org/drawingml/2006/wordprocessingDrawing" xmlns:w10="urn:schemas-microsoft-com:office:word" xmlns:w="http://schemas.openxmlformats.org/wordprocessingml/2006/main" xmlns:w14="http://schemas.microsoft.com/office/word/2010/wordml" xmlns:w15="http://schemas.microsoft.com/office/word/2012/wordml" xmlns:w16cid="http://schemas.microsoft.com/office/word/2016/wordml/cid" xmlns:w16se="http://schemas.microsoft.com/office/word/2015/wordml/symex" xmlns:wpg="http://schemas.microsoft.com/office/word/2010/wordprocessingGroup" xmlns:wpi="http://schemas.microsoft.com/office/word/2010/wordprocessingInk" xmlns:wne="http://schemas.microsoft.com/office/word/2006/wordml" xmlns:wps="http://schemas.microsoft.com/office/word/2010/wordprocessingShape" mc:Ignorable="w14 w15 w16se w16cid wp14">
+<w:footnotes xmlns:wpc="http://schemas.microsoft.com/office/word/2010/wordprocessingCanvas" xmlns:mo="http://schemas.microsoft.com/office/mac/office/2008/main" xmlns:mc="http://schemas.openxmlformats.org/markup-compatibility/2006" xmlns:mv="urn:schemas-microsoft-com:mac:vml" xmlns:o="urn:schemas-microsoft-com:office:office" xmlns:r="http://schemas.openxmlformats.org/officeDocument/2006/relationships" xmlns:m="http://schemas.openxmlformats.org/officeDocument/2006/math" xmlns:v="urn:schemas-microsoft-com:vml" xmlns:wp14="http://schemas.microsoft.com/office/word/2010/wordprocessingDrawing" xmlns:wp="http://schemas.openxmlformats.org/drawingml/2006/wordprocessingDrawing" xmlns:w10="urn:schemas-microsoft-com:office:word" xmlns:w="http://schemas.openxmlformats.org/wordprocessingml/2006/main" xmlns:w14="http://schemas.microsoft.com/office/word/2010/wordml" xmlns:w15="http://schemas.microsoft.com/office/word/2012/wordml" xmlns:wpg="http://schemas.microsoft.com/office/word/2010/wordprocessingGroup" xmlns:wpi="http://schemas.microsoft.com/office/word/2010/wordprocessingInk" xmlns:wne="http://schemas.microsoft.com/office/word/2006/wordml" xmlns:wps="http://schemas.microsoft.com/office/word/2010/wordprocessingShape" mc:Ignorable="w14 w15 wp14">
   <w:footnote w:type="separator" w:id="-1">
     <w:p>
       <w:r>
@@ -4082,8 +4884,206 @@
 </file>
 
 <file path=word/numbering.xml><?xml version="1.0" encoding="utf-8"?>
-<w:numbering xmlns:wpc="http://schemas.microsoft.com/office/word/2010/wordprocessingCanvas" xmlns:cx="http://schemas.microsoft.com/office/drawing/2014/chartex" xmlns:cx1="http://schemas.microsoft.com/office/drawing/2015/9/8/chartex" xmlns:cx2="http://schemas.microsoft.com/office/drawing/2015/10/21/chartex" xmlns:cx3="http://schemas.microsoft.com/office/drawing/2016/5/9/chartex" xmlns:cx4="http://schemas.microsoft.com/office/drawing/2016/5/10/chartex" xmlns:cx5="http://schemas.microsoft.com/office/drawing/2016/5/11/chartex" xmlns:cx6="http://schemas.microsoft.com/office/drawing/2016/5/12/chartex" xmlns:cx7="http://schemas.microsoft.com/office/drawing/2016/5/13/chartex" xmlns:cx8="http://schemas.microsoft.com/office/drawing/2016/5/14/chartex" xmlns:mc="http://schemas.openxmlformats.org/markup-compatibility/2006" xmlns:aink="http://schemas.microsoft.com/office/drawing/2016/ink" xmlns:am3d="http://schemas.microsoft.com/office/drawing/2017/model3d" xmlns:o="urn:schemas-microsoft-com:office:office" xmlns:r="http://schemas.openxmlformats.org/officeDocument/2006/relationships" xmlns:m="http://schemas.openxmlformats.org/officeDocument/2006/math" xmlns:v="urn:schemas-microsoft-com:vml" xmlns:wp14="http://schemas.microsoft.com/office/word/2010/wordprocessingDrawing" xmlns:wp="http://schemas.openxmlformats.org/drawingml/2006/wordprocessingDrawing" xmlns:w10="urn:schemas-microsoft-com:office:word" xmlns:w="http://schemas.openxmlformats.org/wordprocessingml/2006/main" xmlns:w14="http://schemas.microsoft.com/office/word/2010/wordml" xmlns:w15="http://schemas.microsoft.com/office/word/2012/wordml" xmlns:w16cid="http://schemas.microsoft.com/office/word/2016/wordml/cid" xmlns:w16se="http://schemas.microsoft.com/office/word/2015/wordml/symex" xmlns:wpg="http://schemas.microsoft.com/office/word/2010/wordprocessingGroup" xmlns:wpi="http://schemas.microsoft.com/office/word/2010/wordprocessingInk" xmlns:wne="http://schemas.microsoft.com/office/word/2006/wordml" xmlns:wps="http://schemas.microsoft.com/office/word/2010/wordprocessingShape" mc:Ignorable="w14 w15 w16se w16cid wp14">
-  <w:abstractNum w:abstractNumId="0" w15:restartNumberingAfterBreak="0">
+<w:numbering xmlns:wpc="http://schemas.microsoft.com/office/word/2010/wordprocessingCanvas" xmlns:mo="http://schemas.microsoft.com/office/mac/office/2008/main" xmlns:mc="http://schemas.openxmlformats.org/markup-compatibility/2006" xmlns:mv="urn:schemas-microsoft-com:mac:vml" xmlns:o="urn:schemas-microsoft-com:office:office" xmlns:r="http://schemas.openxmlformats.org/officeDocument/2006/relationships" xmlns:m="http://schemas.openxmlformats.org/officeDocument/2006/math" xmlns:v="urn:schemas-microsoft-com:vml" xmlns:wp14="http://schemas.microsoft.com/office/word/2010/wordprocessingDrawing" xmlns:wp="http://schemas.openxmlformats.org/drawingml/2006/wordprocessingDrawing" xmlns:w10="urn:schemas-microsoft-com:office:word" xmlns:w="http://schemas.openxmlformats.org/wordprocessingml/2006/main" xmlns:w14="http://schemas.microsoft.com/office/word/2010/wordml" xmlns:w15="http://schemas.microsoft.com/office/word/2012/wordml" xmlns:wpg="http://schemas.microsoft.com/office/word/2010/wordprocessingGroup" xmlns:wpi="http://schemas.microsoft.com/office/word/2010/wordprocessingInk" xmlns:wne="http://schemas.microsoft.com/office/word/2006/wordml" xmlns:wps="http://schemas.microsoft.com/office/word/2010/wordprocessingShape" mc:Ignorable="w14 w15 wp14">
+  <w:abstractNum w:abstractNumId="0">
+    <w:nsid w:val="0BC832D2"/>
+    <w:multiLevelType w:val="multilevel"/>
+    <w:tmpl w:val="0809001F"/>
+    <w:lvl w:ilvl="0">
+      <w:start w:val="1"/>
+      <w:numFmt w:val="decimal"/>
+      <w:lvlText w:val="%1."/>
+      <w:lvlJc w:val="left"/>
+      <w:pPr>
+        <w:ind w:left="360" w:hanging="360"/>
+      </w:pPr>
+    </w:lvl>
+    <w:lvl w:ilvl="1">
+      <w:start w:val="1"/>
+      <w:numFmt w:val="decimal"/>
+      <w:lvlText w:val="%1.%2."/>
+      <w:lvlJc w:val="left"/>
+      <w:pPr>
+        <w:ind w:left="792" w:hanging="432"/>
+      </w:pPr>
+    </w:lvl>
+    <w:lvl w:ilvl="2">
+      <w:start w:val="1"/>
+      <w:numFmt w:val="decimal"/>
+      <w:lvlText w:val="%1.%2.%3."/>
+      <w:lvlJc w:val="left"/>
+      <w:pPr>
+        <w:ind w:left="1224" w:hanging="504"/>
+      </w:pPr>
+    </w:lvl>
+    <w:lvl w:ilvl="3">
+      <w:start w:val="1"/>
+      <w:numFmt w:val="decimal"/>
+      <w:lvlText w:val="%1.%2.%3.%4."/>
+      <w:lvlJc w:val="left"/>
+      <w:pPr>
+        <w:ind w:left="1728" w:hanging="648"/>
+      </w:pPr>
+    </w:lvl>
+    <w:lvl w:ilvl="4">
+      <w:start w:val="1"/>
+      <w:numFmt w:val="decimal"/>
+      <w:lvlText w:val="%1.%2.%3.%4.%5."/>
+      <w:lvlJc w:val="left"/>
+      <w:pPr>
+        <w:ind w:left="2232" w:hanging="792"/>
+      </w:pPr>
+    </w:lvl>
+    <w:lvl w:ilvl="5">
+      <w:start w:val="1"/>
+      <w:numFmt w:val="decimal"/>
+      <w:lvlText w:val="%1.%2.%3.%4.%5.%6."/>
+      <w:lvlJc w:val="left"/>
+      <w:pPr>
+        <w:ind w:left="2736" w:hanging="936"/>
+      </w:pPr>
+    </w:lvl>
+    <w:lvl w:ilvl="6">
+      <w:start w:val="1"/>
+      <w:numFmt w:val="decimal"/>
+      <w:lvlText w:val="%1.%2.%3.%4.%5.%6.%7."/>
+      <w:lvlJc w:val="left"/>
+      <w:pPr>
+        <w:ind w:left="3240" w:hanging="1080"/>
+      </w:pPr>
+    </w:lvl>
+    <w:lvl w:ilvl="7">
+      <w:start w:val="1"/>
+      <w:numFmt w:val="decimal"/>
+      <w:lvlText w:val="%1.%2.%3.%4.%5.%6.%7.%8."/>
+      <w:lvlJc w:val="left"/>
+      <w:pPr>
+        <w:ind w:left="3744" w:hanging="1224"/>
+      </w:pPr>
+    </w:lvl>
+    <w:lvl w:ilvl="8">
+      <w:start w:val="1"/>
+      <w:numFmt w:val="decimal"/>
+      <w:lvlText w:val="%1.%2.%3.%4.%5.%6.%7.%8.%9."/>
+      <w:lvlJc w:val="left"/>
+      <w:pPr>
+        <w:ind w:left="4320" w:hanging="1440"/>
+      </w:pPr>
+    </w:lvl>
+  </w:abstractNum>
+  <w:abstractNum w:abstractNumId="1">
+    <w:nsid w:val="1F3A241D"/>
+    <w:multiLevelType w:val="hybridMultilevel"/>
+    <w:tmpl w:val="82080C44"/>
+    <w:lvl w:ilvl="0" w:tplc="44DC0C3A">
+      <w:numFmt w:val="bullet"/>
+      <w:lvlText w:val="-"/>
+      <w:lvlJc w:val="left"/>
+      <w:pPr>
+        <w:ind w:left="720" w:hanging="360"/>
+      </w:pPr>
+      <w:rPr>
+        <w:rFonts w:ascii="Times New Roman" w:eastAsiaTheme="minorEastAsia" w:hAnsi="Times New Roman" w:cs="Times New Roman" w:hint="default"/>
+      </w:rPr>
+    </w:lvl>
+    <w:lvl w:ilvl="1" w:tplc="04270003" w:tentative="1">
+      <w:start w:val="1"/>
+      <w:numFmt w:val="bullet"/>
+      <w:lvlText w:val="o"/>
+      <w:lvlJc w:val="left"/>
+      <w:pPr>
+        <w:ind w:left="1440" w:hanging="360"/>
+      </w:pPr>
+      <w:rPr>
+        <w:rFonts w:ascii="Courier New" w:hAnsi="Courier New" w:cs="Courier New" w:hint="default"/>
+      </w:rPr>
+    </w:lvl>
+    <w:lvl w:ilvl="2" w:tplc="04270005" w:tentative="1">
+      <w:start w:val="1"/>
+      <w:numFmt w:val="bullet"/>
+      <w:lvlText w:val=""/>
+      <w:lvlJc w:val="left"/>
+      <w:pPr>
+        <w:ind w:left="2160" w:hanging="360"/>
+      </w:pPr>
+      <w:rPr>
+        <w:rFonts w:ascii="Wingdings" w:hAnsi="Wingdings" w:hint="default"/>
+      </w:rPr>
+    </w:lvl>
+    <w:lvl w:ilvl="3" w:tplc="04270001" w:tentative="1">
+      <w:start w:val="1"/>
+      <w:numFmt w:val="bullet"/>
+      <w:lvlText w:val=""/>
+      <w:lvlJc w:val="left"/>
+      <w:pPr>
+        <w:ind w:left="2880" w:hanging="360"/>
+      </w:pPr>
+      <w:rPr>
+        <w:rFonts w:ascii="Symbol" w:hAnsi="Symbol" w:hint="default"/>
+      </w:rPr>
+    </w:lvl>
+    <w:lvl w:ilvl="4" w:tplc="04270003" w:tentative="1">
+      <w:start w:val="1"/>
+      <w:numFmt w:val="bullet"/>
+      <w:lvlText w:val="o"/>
+      <w:lvlJc w:val="left"/>
+      <w:pPr>
+        <w:ind w:left="3600" w:hanging="360"/>
+      </w:pPr>
+      <w:rPr>
+        <w:rFonts w:ascii="Courier New" w:hAnsi="Courier New" w:cs="Courier New" w:hint="default"/>
+      </w:rPr>
+    </w:lvl>
+    <w:lvl w:ilvl="5" w:tplc="04270005" w:tentative="1">
+      <w:start w:val="1"/>
+      <w:numFmt w:val="bullet"/>
+      <w:lvlText w:val=""/>
+      <w:lvlJc w:val="left"/>
+      <w:pPr>
+        <w:ind w:left="4320" w:hanging="360"/>
+      </w:pPr>
+      <w:rPr>
+        <w:rFonts w:ascii="Wingdings" w:hAnsi="Wingdings" w:hint="default"/>
+      </w:rPr>
+    </w:lvl>
+    <w:lvl w:ilvl="6" w:tplc="04270001" w:tentative="1">
+      <w:start w:val="1"/>
+      <w:numFmt w:val="bullet"/>
+      <w:lvlText w:val=""/>
+      <w:lvlJc w:val="left"/>
+      <w:pPr>
+        <w:ind w:left="5040" w:hanging="360"/>
+      </w:pPr>
+      <w:rPr>
+        <w:rFonts w:ascii="Symbol" w:hAnsi="Symbol" w:hint="default"/>
+      </w:rPr>
+    </w:lvl>
+    <w:lvl w:ilvl="7" w:tplc="04270003" w:tentative="1">
+      <w:start w:val="1"/>
+      <w:numFmt w:val="bullet"/>
+      <w:lvlText w:val="o"/>
+      <w:lvlJc w:val="left"/>
+      <w:pPr>
+        <w:ind w:left="5760" w:hanging="360"/>
+      </w:pPr>
+      <w:rPr>
+        <w:rFonts w:ascii="Courier New" w:hAnsi="Courier New" w:cs="Courier New" w:hint="default"/>
+      </w:rPr>
+    </w:lvl>
+    <w:lvl w:ilvl="8" w:tplc="04270005" w:tentative="1">
+      <w:start w:val="1"/>
+      <w:numFmt w:val="bullet"/>
+      <w:lvlText w:val=""/>
+      <w:lvlJc w:val="left"/>
+      <w:pPr>
+        <w:ind w:left="6480" w:hanging="360"/>
+      </w:pPr>
+      <w:rPr>
+        <w:rFonts w:ascii="Wingdings" w:hAnsi="Wingdings" w:hint="default"/>
+      </w:rPr>
+    </w:lvl>
+  </w:abstractNum>
+  <w:abstractNum w:abstractNumId="2">
     <w:nsid w:val="249351CD"/>
     <w:multiLevelType w:val="hybridMultilevel"/>
     <w:tmpl w:val="F9F6DAE6"/>
@@ -4196,7 +5196,7 @@
       </w:rPr>
     </w:lvl>
   </w:abstractNum>
-  <w:abstractNum w:abstractNumId="1" w15:restartNumberingAfterBreak="0">
+  <w:abstractNum w:abstractNumId="3">
     <w:nsid w:val="5E9552E8"/>
     <w:multiLevelType w:val="hybridMultilevel"/>
     <w:tmpl w:val="FEB874A6"/>
@@ -4308,7 +5308,7 @@
       </w:rPr>
     </w:lvl>
   </w:abstractNum>
-  <w:abstractNum w:abstractNumId="2" w15:restartNumberingAfterBreak="0">
+  <w:abstractNum w:abstractNumId="4">
     <w:nsid w:val="7DB00AE5"/>
     <w:multiLevelType w:val="hybridMultilevel"/>
     <w:tmpl w:val="3C38788A"/>
@@ -4395,19 +5395,25 @@
     </w:lvl>
   </w:abstractNum>
   <w:num w:numId="1">
+    <w:abstractNumId w:val="4"/>
+  </w:num>
+  <w:num w:numId="2">
     <w:abstractNumId w:val="2"/>
   </w:num>
-  <w:num w:numId="2">
+  <w:num w:numId="3">
+    <w:abstractNumId w:val="3"/>
+  </w:num>
+  <w:num w:numId="4">
+    <w:abstractNumId w:val="1"/>
+  </w:num>
+  <w:num w:numId="5">
     <w:abstractNumId w:val="0"/>
-  </w:num>
-  <w:num w:numId="3">
-    <w:abstractNumId w:val="1"/>
   </w:num>
 </w:numbering>
 </file>
 
 <file path=word/styles.xml><?xml version="1.0" encoding="utf-8"?>
-<w:styles xmlns:mc="http://schemas.openxmlformats.org/markup-compatibility/2006" xmlns:r="http://schemas.openxmlformats.org/officeDocument/2006/relationships" xmlns:w="http://schemas.openxmlformats.org/wordprocessingml/2006/main" xmlns:w14="http://schemas.microsoft.com/office/word/2010/wordml" xmlns:w15="http://schemas.microsoft.com/office/word/2012/wordml" xmlns:w16cid="http://schemas.microsoft.com/office/word/2016/wordml/cid" xmlns:w16se="http://schemas.microsoft.com/office/word/2015/wordml/symex" mc:Ignorable="w14 w15 w16se w16cid">
+<w:styles xmlns:mc="http://schemas.openxmlformats.org/markup-compatibility/2006" xmlns:r="http://schemas.openxmlformats.org/officeDocument/2006/relationships" xmlns:w="http://schemas.openxmlformats.org/wordprocessingml/2006/main" xmlns:w14="http://schemas.microsoft.com/office/word/2010/wordml" xmlns:w15="http://schemas.microsoft.com/office/word/2012/wordml" mc:Ignorable="w14 w15">
   <w:docDefaults>
     <w:rPrDefault>
       <w:rPr>
@@ -4423,7 +5429,7 @@
       </w:pPr>
     </w:pPrDefault>
   </w:docDefaults>
-  <w:latentStyles w:defLockedState="0" w:defUIPriority="99" w:defSemiHidden="0" w:defUnhideWhenUsed="0" w:defQFormat="0" w:count="375">
+  <w:latentStyles w:defLockedState="0" w:defUIPriority="99" w:defSemiHidden="0" w:defUnhideWhenUsed="0" w:defQFormat="0" w:count="382">
     <w:lsdException w:name="Normal" w:uiPriority="0" w:qFormat="1"/>
     <w:lsdException w:name="heading 1" w:uiPriority="9" w:qFormat="1"/>
     <w:lsdException w:name="heading 2" w:semiHidden="1" w:uiPriority="9" w:unhideWhenUsed="1" w:qFormat="1"/>
@@ -5500,7 +6506,7 @@
 </file>
 
 <file path=customXml/itemProps1.xml><?xml version="1.0" encoding="utf-8"?>
-<ds:datastoreItem xmlns:ds="http://schemas.openxmlformats.org/officeDocument/2006/customXml" ds:itemID="{9C9A1C34-27C1-4134-A184-1223E119FB6C}">
+<ds:datastoreItem xmlns:ds="http://schemas.openxmlformats.org/officeDocument/2006/customXml" ds:itemID="{460B9740-C84E-1D43-BCD6-E55559ABAFD2}">
   <ds:schemaRefs>
     <ds:schemaRef ds:uri="http://schemas.openxmlformats.org/officeDocument/2006/bibliography"/>
   </ds:schemaRefs>

</xml_diff>

<commit_message>
Pridėjau techninio pasiūlymo specifikacijos aprašymą.
</commit_message>
<xml_diff>
--- a/SmartWash projekto pasiulymas.docx
+++ b/SmartWash projekto pasiulymas.docx
@@ -1,6 +1,6 @@
 
 <file path=word/document.xml><?xml version="1.0" encoding="utf-8"?>
-<w:document xmlns:wpc="http://schemas.microsoft.com/office/word/2010/wordprocessingCanvas" xmlns:mo="http://schemas.microsoft.com/office/mac/office/2008/main" xmlns:mc="http://schemas.openxmlformats.org/markup-compatibility/2006" xmlns:mv="urn:schemas-microsoft-com:mac:vml" xmlns:o="urn:schemas-microsoft-com:office:office" xmlns:r="http://schemas.openxmlformats.org/officeDocument/2006/relationships" xmlns:m="http://schemas.openxmlformats.org/officeDocument/2006/math" xmlns:v="urn:schemas-microsoft-com:vml" xmlns:wp14="http://schemas.microsoft.com/office/word/2010/wordprocessingDrawing" xmlns:wp="http://schemas.openxmlformats.org/drawingml/2006/wordprocessingDrawing" xmlns:w10="urn:schemas-microsoft-com:office:word" xmlns:w="http://schemas.openxmlformats.org/wordprocessingml/2006/main" xmlns:w14="http://schemas.microsoft.com/office/word/2010/wordml" xmlns:w15="http://schemas.microsoft.com/office/word/2012/wordml" xmlns:wpg="http://schemas.microsoft.com/office/word/2010/wordprocessingGroup" xmlns:wpi="http://schemas.microsoft.com/office/word/2010/wordprocessingInk" xmlns:wne="http://schemas.microsoft.com/office/word/2006/wordml" xmlns:wps="http://schemas.microsoft.com/office/word/2010/wordprocessingShape" mc:Ignorable="w14 w15 wp14">
+<w:document xmlns:wpc="http://schemas.microsoft.com/office/word/2010/wordprocessingCanvas" xmlns:cx="http://schemas.microsoft.com/office/drawing/2014/chartex" xmlns:cx1="http://schemas.microsoft.com/office/drawing/2015/9/8/chartex" xmlns:cx2="http://schemas.microsoft.com/office/drawing/2015/10/21/chartex" xmlns:cx3="http://schemas.microsoft.com/office/drawing/2016/5/9/chartex" xmlns:cx4="http://schemas.microsoft.com/office/drawing/2016/5/10/chartex" xmlns:cx5="http://schemas.microsoft.com/office/drawing/2016/5/11/chartex" xmlns:cx6="http://schemas.microsoft.com/office/drawing/2016/5/12/chartex" xmlns:cx7="http://schemas.microsoft.com/office/drawing/2016/5/13/chartex" xmlns:cx8="http://schemas.microsoft.com/office/drawing/2016/5/14/chartex" xmlns:mc="http://schemas.openxmlformats.org/markup-compatibility/2006" xmlns:aink="http://schemas.microsoft.com/office/drawing/2016/ink" xmlns:am3d="http://schemas.microsoft.com/office/drawing/2017/model3d" xmlns:o="urn:schemas-microsoft-com:office:office" xmlns:r="http://schemas.openxmlformats.org/officeDocument/2006/relationships" xmlns:m="http://schemas.openxmlformats.org/officeDocument/2006/math" xmlns:v="urn:schemas-microsoft-com:vml" xmlns:wp14="http://schemas.microsoft.com/office/word/2010/wordprocessingDrawing" xmlns:wp="http://schemas.openxmlformats.org/drawingml/2006/wordprocessingDrawing" xmlns:w10="urn:schemas-microsoft-com:office:word" xmlns:w="http://schemas.openxmlformats.org/wordprocessingml/2006/main" xmlns:w14="http://schemas.microsoft.com/office/word/2010/wordml" xmlns:w15="http://schemas.microsoft.com/office/word/2012/wordml" xmlns:w16cid="http://schemas.microsoft.com/office/word/2016/wordml/cid" xmlns:w16se="http://schemas.microsoft.com/office/word/2015/wordml/symex" xmlns:wpg="http://schemas.microsoft.com/office/word/2010/wordprocessingGroup" xmlns:wpi="http://schemas.microsoft.com/office/word/2010/wordprocessingInk" xmlns:wne="http://schemas.microsoft.com/office/word/2006/wordml" xmlns:wps="http://schemas.microsoft.com/office/word/2010/wordprocessingShape" mc:Ignorable="w14 w15 w16se w16cid wp14">
   <w:body>
     <w:p>
       <w:pPr>
@@ -59,29 +59,6 @@
         <w:t>sistema</w:t>
       </w:r>
       <w:proofErr w:type="spellEnd"/>
-    </w:p>
-    <w:p>
-      <w:pPr>
-        <w:rPr>
-          <w:lang w:val="en-US"/>
-        </w:rPr>
-      </w:pPr>
-    </w:p>
-    <w:p>
-      <w:pPr>
-        <w:jc w:val="center"/>
-        <w:rPr>
-          <w:rStyle w:val="SubtleEmphasis"/>
-        </w:rPr>
-      </w:pPr>
-    </w:p>
-    <w:p>
-      <w:pPr>
-        <w:jc w:val="center"/>
-        <w:rPr>
-          <w:rStyle w:val="SubtleEmphasis"/>
-        </w:rPr>
-      </w:pPr>
     </w:p>
     <w:p>
       <w:pPr>
@@ -242,30 +219,6 @@
     </w:p>
     <w:p>
       <w:pPr>
-        <w:jc w:val="center"/>
-        <w:rPr>
-          <w:lang w:val="en-US"/>
-        </w:rPr>
-      </w:pPr>
-    </w:p>
-    <w:p>
-      <w:pPr>
-        <w:jc w:val="center"/>
-        <w:rPr>
-          <w:lang w:val="en-US"/>
-        </w:rPr>
-      </w:pPr>
-    </w:p>
-    <w:p>
-      <w:pPr>
-        <w:jc w:val="center"/>
-        <w:rPr>
-          <w:lang w:val="en-US"/>
-        </w:rPr>
-      </w:pPr>
-    </w:p>
-    <w:p>
-      <w:pPr>
         <w:pStyle w:val="Subtitle"/>
         <w:rPr>
           <w:sz w:val="40"/>
@@ -361,7 +314,6 @@
         </w:rPr>
       </w:pPr>
     </w:p>
-    <w:p/>
     <w:p>
       <w:pPr>
         <w:pStyle w:val="Subtitle"/>
@@ -387,7 +339,7 @@
       <w:pPr>
         <w:pStyle w:val="Heading1"/>
       </w:pPr>
-      <w:bookmarkStart w:id="0" w:name="_Toc396843086"/>
+      <w:bookmarkStart w:id="0" w:name="_Toc495347352"/>
       <w:r>
         <w:lastRenderedPageBreak/>
         <w:t>Santrauka</w:t>
@@ -420,7 +372,7 @@
       <w:pPr>
         <w:pStyle w:val="Heading1"/>
       </w:pPr>
-      <w:bookmarkStart w:id="1" w:name="_Toc396843087"/>
+      <w:bookmarkStart w:id="1" w:name="_Toc495347353"/>
       <w:r>
         <w:lastRenderedPageBreak/>
         <w:t>Turinys</w:t>
@@ -466,6 +418,7 @@
               <w:noProof/>
               <w:sz w:val="22"/>
               <w:szCs w:val="22"/>
+              <w:lang w:val="en-US" w:eastAsia="en-US"/>
             </w:rPr>
           </w:pPr>
           <w:r>
@@ -477,7 +430,7 @@
           <w:r>
             <w:fldChar w:fldCharType="separate"/>
           </w:r>
-          <w:hyperlink w:anchor="_Toc396843086" w:history="1">
+          <w:hyperlink w:anchor="_Toc495347352" w:history="1">
             <w:r>
               <w:rPr>
                 <w:rStyle w:val="Hyperlink"/>
@@ -504,7 +457,7 @@
                 <w:noProof/>
                 <w:webHidden/>
               </w:rPr>
-              <w:instrText xml:space="preserve"> PAGEREF _Toc396843086 \h </w:instrText>
+              <w:instrText xml:space="preserve"> PAGEREF _Toc495347352 \h </w:instrText>
             </w:r>
             <w:r>
               <w:rPr>
@@ -546,9 +499,10 @@
               <w:noProof/>
               <w:sz w:val="22"/>
               <w:szCs w:val="22"/>
+              <w:lang w:val="en-US" w:eastAsia="en-US"/>
             </w:rPr>
           </w:pPr>
-          <w:hyperlink w:anchor="_Toc396843087" w:history="1">
+          <w:hyperlink w:anchor="_Toc495347353" w:history="1">
             <w:r>
               <w:rPr>
                 <w:rStyle w:val="Hyperlink"/>
@@ -575,7 +529,7 @@
                 <w:noProof/>
                 <w:webHidden/>
               </w:rPr>
-              <w:instrText xml:space="preserve"> PAGEREF _Toc396843087 \h </w:instrText>
+              <w:instrText xml:space="preserve"> PAGEREF _Toc495347353 \h </w:instrText>
             </w:r>
             <w:r>
               <w:rPr>
@@ -617,9 +571,10 @@
               <w:noProof/>
               <w:sz w:val="22"/>
               <w:szCs w:val="22"/>
+              <w:lang w:val="en-US" w:eastAsia="en-US"/>
             </w:rPr>
           </w:pPr>
-          <w:hyperlink w:anchor="_Toc396843088" w:history="1">
+          <w:hyperlink w:anchor="_Toc495347354" w:history="1">
             <w:r>
               <w:rPr>
                 <w:rStyle w:val="Hyperlink"/>
@@ -646,7 +601,7 @@
                 <w:noProof/>
                 <w:webHidden/>
               </w:rPr>
-              <w:instrText xml:space="preserve"> PAGEREF _Toc396843088 \h </w:instrText>
+              <w:instrText xml:space="preserve"> PAGEREF _Toc495347354 \h </w:instrText>
             </w:r>
             <w:r>
               <w:rPr>
@@ -688,9 +643,10 @@
               <w:noProof/>
               <w:sz w:val="22"/>
               <w:szCs w:val="22"/>
+              <w:lang w:val="en-US" w:eastAsia="en-US"/>
             </w:rPr>
           </w:pPr>
-          <w:hyperlink w:anchor="_Toc396843089" w:history="1">
+          <w:hyperlink w:anchor="_Toc495347355" w:history="1">
             <w:r>
               <w:rPr>
                 <w:rStyle w:val="Hyperlink"/>
@@ -719,7 +675,7 @@
                 <w:noProof/>
                 <w:webHidden/>
               </w:rPr>
-              <w:instrText xml:space="preserve"> PAGEREF _Toc396843089 \h </w:instrText>
+              <w:instrText xml:space="preserve"> PAGEREF _Toc495347355 \h </w:instrText>
             </w:r>
             <w:r>
               <w:rPr>
@@ -761,9 +717,10 @@
               <w:noProof/>
               <w:sz w:val="22"/>
               <w:szCs w:val="22"/>
+              <w:lang w:val="en-US" w:eastAsia="en-US"/>
             </w:rPr>
           </w:pPr>
-          <w:hyperlink w:anchor="_Toc396843090" w:history="1">
+          <w:hyperlink w:anchor="_Toc495347356" w:history="1">
             <w:r>
               <w:rPr>
                 <w:rStyle w:val="Hyperlink"/>
@@ -792,7 +749,7 @@
                 <w:noProof/>
                 <w:webHidden/>
               </w:rPr>
-              <w:instrText xml:space="preserve"> PAGEREF _Toc396843090 \h </w:instrText>
+              <w:instrText xml:space="preserve"> PAGEREF _Toc495347356 \h </w:instrText>
             </w:r>
             <w:r>
               <w:rPr>
@@ -834,9 +791,10 @@
               <w:noProof/>
               <w:sz w:val="22"/>
               <w:szCs w:val="22"/>
+              <w:lang w:val="en-US" w:eastAsia="en-US"/>
             </w:rPr>
           </w:pPr>
-          <w:hyperlink w:anchor="_Toc396843091" w:history="1">
+          <w:hyperlink w:anchor="_Toc495347357" w:history="1">
             <w:r>
               <w:rPr>
                 <w:rStyle w:val="Hyperlink"/>
@@ -865,7 +823,7 @@
                 <w:noProof/>
                 <w:webHidden/>
               </w:rPr>
-              <w:instrText xml:space="preserve"> PAGEREF _Toc396843091 \h </w:instrText>
+              <w:instrText xml:space="preserve"> PAGEREF _Toc495347357 \h </w:instrText>
             </w:r>
             <w:r>
               <w:rPr>
@@ -907,9 +865,10 @@
               <w:noProof/>
               <w:sz w:val="22"/>
               <w:szCs w:val="22"/>
+              <w:lang w:val="en-US" w:eastAsia="en-US"/>
             </w:rPr>
           </w:pPr>
-          <w:hyperlink w:anchor="_Toc396843092" w:history="1">
+          <w:hyperlink w:anchor="_Toc495347358" w:history="1">
             <w:r>
               <w:rPr>
                 <w:rStyle w:val="Hyperlink"/>
@@ -938,7 +897,7 @@
                 <w:noProof/>
                 <w:webHidden/>
               </w:rPr>
-              <w:instrText xml:space="preserve"> PAGEREF _Toc396843092 \h </w:instrText>
+              <w:instrText xml:space="preserve"> PAGEREF _Toc495347358 \h </w:instrText>
             </w:r>
             <w:r>
               <w:rPr>
@@ -958,7 +917,7 @@
                 <w:noProof/>
                 <w:webHidden/>
               </w:rPr>
-              <w:t>4</w:t>
+              <w:t>8</w:t>
             </w:r>
             <w:r>
               <w:rPr>
@@ -980,9 +939,10 @@
               <w:noProof/>
               <w:sz w:val="22"/>
               <w:szCs w:val="22"/>
+              <w:lang w:val="en-US" w:eastAsia="en-US"/>
             </w:rPr>
           </w:pPr>
-          <w:hyperlink w:anchor="_Toc396843093" w:history="1">
+          <w:hyperlink w:anchor="_Toc495347359" w:history="1">
             <w:r>
               <w:rPr>
                 <w:rStyle w:val="Hyperlink"/>
@@ -1011,7 +971,7 @@
                 <w:noProof/>
                 <w:webHidden/>
               </w:rPr>
-              <w:instrText xml:space="preserve"> PAGEREF _Toc396843093 \h </w:instrText>
+              <w:instrText xml:space="preserve"> PAGEREF _Toc495347359 \h </w:instrText>
             </w:r>
             <w:r>
               <w:rPr>
@@ -1031,7 +991,7 @@
                 <w:noProof/>
                 <w:webHidden/>
               </w:rPr>
-              <w:t>4</w:t>
+              <w:t>8</w:t>
             </w:r>
             <w:r>
               <w:rPr>
@@ -1053,9 +1013,10 @@
               <w:noProof/>
               <w:sz w:val="22"/>
               <w:szCs w:val="22"/>
+              <w:lang w:val="en-US" w:eastAsia="en-US"/>
             </w:rPr>
           </w:pPr>
-          <w:hyperlink w:anchor="_Toc396843094" w:history="1">
+          <w:hyperlink w:anchor="_Toc495347360" w:history="1">
             <w:r>
               <w:rPr>
                 <w:rStyle w:val="Hyperlink"/>
@@ -1084,7 +1045,7 @@
                 <w:noProof/>
                 <w:webHidden/>
               </w:rPr>
-              <w:instrText xml:space="preserve"> PAGEREF _Toc396843094 \h </w:instrText>
+              <w:instrText xml:space="preserve"> PAGEREF _Toc495347360 \h </w:instrText>
             </w:r>
             <w:r>
               <w:rPr>
@@ -1104,7 +1065,7 @@
                 <w:noProof/>
                 <w:webHidden/>
               </w:rPr>
-              <w:t>4</w:t>
+              <w:t>8</w:t>
             </w:r>
             <w:r>
               <w:rPr>
@@ -1126,9 +1087,10 @@
               <w:noProof/>
               <w:sz w:val="22"/>
               <w:szCs w:val="22"/>
+              <w:lang w:val="en-US" w:eastAsia="en-US"/>
             </w:rPr>
           </w:pPr>
-          <w:hyperlink w:anchor="_Toc396843095" w:history="1">
+          <w:hyperlink w:anchor="_Toc495347361" w:history="1">
             <w:r>
               <w:rPr>
                 <w:rStyle w:val="Hyperlink"/>
@@ -1157,7 +1119,7 @@
                 <w:noProof/>
                 <w:webHidden/>
               </w:rPr>
-              <w:instrText xml:space="preserve"> PAGEREF _Toc396843095 \h </w:instrText>
+              <w:instrText xml:space="preserve"> PAGEREF _Toc495347361 \h </w:instrText>
             </w:r>
             <w:r>
               <w:rPr>
@@ -1177,7 +1139,7 @@
                 <w:noProof/>
                 <w:webHidden/>
               </w:rPr>
-              <w:t>4</w:t>
+              <w:t>9</w:t>
             </w:r>
             <w:r>
               <w:rPr>
@@ -1199,9 +1161,10 @@
               <w:noProof/>
               <w:sz w:val="22"/>
               <w:szCs w:val="22"/>
+              <w:lang w:val="en-US" w:eastAsia="en-US"/>
             </w:rPr>
           </w:pPr>
-          <w:hyperlink w:anchor="_Toc396843096" w:history="1">
+          <w:hyperlink w:anchor="_Toc495347362" w:history="1">
             <w:r>
               <w:rPr>
                 <w:rStyle w:val="Hyperlink"/>
@@ -1230,7 +1193,7 @@
                 <w:noProof/>
                 <w:webHidden/>
               </w:rPr>
-              <w:instrText xml:space="preserve"> PAGEREF _Toc396843096 \h </w:instrText>
+              <w:instrText xml:space="preserve"> PAGEREF _Toc495347362 \h </w:instrText>
             </w:r>
             <w:r>
               <w:rPr>
@@ -1250,7 +1213,7 @@
                 <w:noProof/>
                 <w:webHidden/>
               </w:rPr>
-              <w:t>4</w:t>
+              <w:t>9</w:t>
             </w:r>
             <w:r>
               <w:rPr>
@@ -1272,9 +1235,10 @@
               <w:noProof/>
               <w:sz w:val="22"/>
               <w:szCs w:val="22"/>
+              <w:lang w:val="en-US" w:eastAsia="en-US"/>
             </w:rPr>
           </w:pPr>
-          <w:hyperlink w:anchor="_Toc396843097" w:history="1">
+          <w:hyperlink w:anchor="_Toc495347363" w:history="1">
             <w:r>
               <w:rPr>
                 <w:rStyle w:val="Hyperlink"/>
@@ -1303,7 +1267,7 @@
                 <w:noProof/>
                 <w:webHidden/>
               </w:rPr>
-              <w:instrText xml:space="preserve"> PAGEREF _Toc396843097 \h </w:instrText>
+              <w:instrText xml:space="preserve"> PAGEREF _Toc495347363 \h </w:instrText>
             </w:r>
             <w:r>
               <w:rPr>
@@ -1323,7 +1287,7 @@
                 <w:noProof/>
                 <w:webHidden/>
               </w:rPr>
-              <w:t>4</w:t>
+              <w:t>9</w:t>
             </w:r>
             <w:r>
               <w:rPr>
@@ -1345,9 +1309,10 @@
               <w:noProof/>
               <w:sz w:val="22"/>
               <w:szCs w:val="22"/>
+              <w:lang w:val="en-US" w:eastAsia="en-US"/>
             </w:rPr>
           </w:pPr>
-          <w:hyperlink w:anchor="_Toc396843098" w:history="1">
+          <w:hyperlink w:anchor="_Toc495347364" w:history="1">
             <w:r>
               <w:rPr>
                 <w:rStyle w:val="Hyperlink"/>
@@ -1375,7 +1340,7 @@
                 <w:noProof/>
                 <w:webHidden/>
               </w:rPr>
-              <w:instrText xml:space="preserve"> PAGEREF _Toc396843098 \h </w:instrText>
+              <w:instrText xml:space="preserve"> PAGEREF _Toc495347364 \h </w:instrText>
             </w:r>
             <w:r>
               <w:rPr>
@@ -1395,7 +1360,7 @@
                 <w:noProof/>
                 <w:webHidden/>
               </w:rPr>
-              <w:t>4</w:t>
+              <w:t>9</w:t>
             </w:r>
             <w:r>
               <w:rPr>
@@ -1417,9 +1382,10 @@
               <w:noProof/>
               <w:sz w:val="22"/>
               <w:szCs w:val="22"/>
+              <w:lang w:val="en-US" w:eastAsia="en-US"/>
             </w:rPr>
           </w:pPr>
-          <w:hyperlink w:anchor="_Toc396843099" w:history="1">
+          <w:hyperlink w:anchor="_Toc495347365" w:history="1">
             <w:r>
               <w:rPr>
                 <w:rStyle w:val="Hyperlink"/>
@@ -1447,7 +1413,7 @@
                 <w:noProof/>
                 <w:webHidden/>
               </w:rPr>
-              <w:instrText xml:space="preserve"> PAGEREF _Toc396843099 \h </w:instrText>
+              <w:instrText xml:space="preserve"> PAGEREF _Toc495347365 \h </w:instrText>
             </w:r>
             <w:r>
               <w:rPr>
@@ -1467,7 +1433,7 @@
                 <w:noProof/>
                 <w:webHidden/>
               </w:rPr>
-              <w:t>4</w:t>
+              <w:t>10</w:t>
             </w:r>
             <w:r>
               <w:rPr>
@@ -1489,9 +1455,10 @@
               <w:noProof/>
               <w:sz w:val="22"/>
               <w:szCs w:val="22"/>
+              <w:lang w:val="en-US" w:eastAsia="en-US"/>
             </w:rPr>
           </w:pPr>
-          <w:hyperlink w:anchor="_Toc396843100" w:history="1">
+          <w:hyperlink w:anchor="_Toc495347366" w:history="1">
             <w:r>
               <w:rPr>
                 <w:rStyle w:val="Hyperlink"/>
@@ -1519,7 +1486,7 @@
                 <w:noProof/>
                 <w:webHidden/>
               </w:rPr>
-              <w:instrText xml:space="preserve"> PAGEREF _Toc396843100 \h </w:instrText>
+              <w:instrText xml:space="preserve"> PAGEREF _Toc495347366 \h </w:instrText>
             </w:r>
             <w:r>
               <w:rPr>
@@ -1539,7 +1506,7 @@
                 <w:noProof/>
                 <w:webHidden/>
               </w:rPr>
-              <w:t>4</w:t>
+              <w:t>10</w:t>
             </w:r>
             <w:r>
               <w:rPr>
@@ -1561,9 +1528,10 @@
               <w:noProof/>
               <w:sz w:val="22"/>
               <w:szCs w:val="22"/>
+              <w:lang w:val="en-US" w:eastAsia="en-US"/>
             </w:rPr>
           </w:pPr>
-          <w:hyperlink w:anchor="_Toc396843101" w:history="1">
+          <w:hyperlink w:anchor="_Toc495347367" w:history="1">
             <w:r>
               <w:rPr>
                 <w:rStyle w:val="Hyperlink"/>
@@ -1591,7 +1559,7 @@
                 <w:noProof/>
                 <w:webHidden/>
               </w:rPr>
-              <w:instrText xml:space="preserve"> PAGEREF _Toc396843101 \h </w:instrText>
+              <w:instrText xml:space="preserve"> PAGEREF _Toc495347367 \h </w:instrText>
             </w:r>
             <w:r>
               <w:rPr>
@@ -1611,7 +1579,7 @@
                 <w:noProof/>
                 <w:webHidden/>
               </w:rPr>
-              <w:t>4</w:t>
+              <w:t>10</w:t>
             </w:r>
             <w:r>
               <w:rPr>
@@ -1633,9 +1601,10 @@
               <w:noProof/>
               <w:sz w:val="22"/>
               <w:szCs w:val="22"/>
+              <w:lang w:val="en-US" w:eastAsia="en-US"/>
             </w:rPr>
           </w:pPr>
-          <w:hyperlink w:anchor="_Toc396843102" w:history="1">
+          <w:hyperlink w:anchor="_Toc495347368" w:history="1">
             <w:r>
               <w:rPr>
                 <w:rStyle w:val="Hyperlink"/>
@@ -1663,7 +1632,7 @@
                 <w:noProof/>
                 <w:webHidden/>
               </w:rPr>
-              <w:instrText xml:space="preserve"> PAGEREF _Toc396843102 \h </w:instrText>
+              <w:instrText xml:space="preserve"> PAGEREF _Toc495347368 \h </w:instrText>
             </w:r>
             <w:r>
               <w:rPr>
@@ -1683,7 +1652,7 @@
                 <w:noProof/>
                 <w:webHidden/>
               </w:rPr>
-              <w:t>4</w:t>
+              <w:t>10</w:t>
             </w:r>
             <w:r>
               <w:rPr>
@@ -1705,9 +1674,10 @@
               <w:noProof/>
               <w:sz w:val="22"/>
               <w:szCs w:val="22"/>
+              <w:lang w:val="en-US" w:eastAsia="en-US"/>
             </w:rPr>
           </w:pPr>
-          <w:hyperlink w:anchor="_Toc396843103" w:history="1">
+          <w:hyperlink w:anchor="_Toc495347369" w:history="1">
             <w:r>
               <w:rPr>
                 <w:rStyle w:val="Hyperlink"/>
@@ -1735,7 +1705,7 @@
                 <w:noProof/>
                 <w:webHidden/>
               </w:rPr>
-              <w:instrText xml:space="preserve"> PAGEREF _Toc396843103 \h </w:instrText>
+              <w:instrText xml:space="preserve"> PAGEREF _Toc495347369 \h </w:instrText>
             </w:r>
             <w:r>
               <w:rPr>
@@ -1755,7 +1725,7 @@
                 <w:noProof/>
                 <w:webHidden/>
               </w:rPr>
-              <w:t>4</w:t>
+              <w:t>10</w:t>
             </w:r>
             <w:r>
               <w:rPr>
@@ -1777,9 +1747,10 @@
               <w:noProof/>
               <w:sz w:val="22"/>
               <w:szCs w:val="22"/>
+              <w:lang w:val="en-US" w:eastAsia="en-US"/>
             </w:rPr>
           </w:pPr>
-          <w:hyperlink w:anchor="_Toc396843104" w:history="1">
+          <w:hyperlink w:anchor="_Toc495347370" w:history="1">
             <w:r>
               <w:rPr>
                 <w:rStyle w:val="Hyperlink"/>
@@ -1807,7 +1778,7 @@
                 <w:noProof/>
                 <w:webHidden/>
               </w:rPr>
-              <w:instrText xml:space="preserve"> PAGEREF _Toc396843104 \h </w:instrText>
+              <w:instrText xml:space="preserve"> PAGEREF _Toc495347370 \h </w:instrText>
             </w:r>
             <w:r>
               <w:rPr>
@@ -1827,7 +1798,7 @@
                 <w:noProof/>
                 <w:webHidden/>
               </w:rPr>
-              <w:t>5</w:t>
+              <w:t>10</w:t>
             </w:r>
             <w:r>
               <w:rPr>
@@ -1862,17 +1833,15 @@
       <w:pPr>
         <w:pStyle w:val="Heading1"/>
       </w:pPr>
-      <w:bookmarkStart w:id="2" w:name="_Toc396843088"/>
+      <w:bookmarkStart w:id="2" w:name="_Toc495347354"/>
       <w:r>
         <w:lastRenderedPageBreak/>
         <w:t>Įvadas</w:t>
       </w:r>
       <w:bookmarkEnd w:id="2"/>
     </w:p>
-    <w:p>
-      <w:pPr>
-        <w:ind w:left="1296" w:hanging="1296"/>
-      </w:pPr>
+    <w:p/>
+    <w:p>
       <w:r>
         <w:t xml:space="preserve">Dabartinės situacijos analizė. </w:t>
       </w:r>
@@ -1914,7 +1883,7 @@
           <w:lang w:eastAsia="en-US"/>
         </w:rPr>
       </w:pPr>
-      <w:bookmarkStart w:id="3" w:name="_Toc396843089"/>
+      <w:bookmarkStart w:id="3" w:name="_Toc495347355"/>
       <w:r>
         <w:rPr>
           <w:rFonts w:eastAsiaTheme="minorHAnsi"/>
@@ -1926,13 +1895,20 @@
     </w:p>
     <w:p>
       <w:pPr>
+        <w:rPr>
+          <w:lang w:eastAsia="en-US"/>
+        </w:rPr>
+      </w:pPr>
+    </w:p>
+    <w:p>
+      <w:pPr>
         <w:pStyle w:val="Heading2"/>
         <w:rPr>
           <w:rFonts w:eastAsiaTheme="minorHAnsi"/>
           <w:lang w:eastAsia="en-US"/>
         </w:rPr>
       </w:pPr>
-      <w:bookmarkStart w:id="4" w:name="_Toc396843090"/>
+      <w:bookmarkStart w:id="4" w:name="_Toc495347356"/>
       <w:r>
         <w:rPr>
           <w:rFonts w:eastAsiaTheme="minorHAnsi"/>
@@ -1957,132 +1933,755 @@
       </w:pPr>
     </w:p>
     <w:p>
-      <w:pPr>
-        <w:ind w:firstLine="360"/>
-      </w:pPr>
-      <w:bookmarkStart w:id="5" w:name="_Toc396843091"/>
-      <w:proofErr w:type="spellStart"/>
-      <w:r>
-        <w:t>Smartwash</w:t>
-      </w:r>
-      <w:proofErr w:type="spellEnd"/>
-      <w:r>
-        <w:t xml:space="preserve"> automobilių plovyklų sistemą reikia sukurti, nes rinkoje dar nėra panašios registracijos į plovyklas sistemos, ir tai bus </w:t>
-      </w:r>
-      <w:proofErr w:type="spellStart"/>
-      <w:r>
-        <w:t>reoliucinė</w:t>
-      </w:r>
-      <w:proofErr w:type="spellEnd"/>
-      <w:r>
-        <w:t xml:space="preserve"> paslauga sulauksianti daug dėmesio. </w:t>
-      </w:r>
-      <w:proofErr w:type="spellStart"/>
-      <w:r>
-        <w:t>Smartwash</w:t>
-      </w:r>
-      <w:proofErr w:type="spellEnd"/>
-      <w:r>
-        <w:t xml:space="preserve"> sistemoje vartotojas galės prisiregistruoti prie sistemos, registruotis paslaugoms, kurių skaičiaus sistema neriboja, apmokėti paslaugas, matyti visą plovyklų tinklą žemėlapyje ir po apsilankymo plovykloje vertinti </w:t>
-      </w:r>
-      <w:proofErr w:type="spellStart"/>
-      <w:r>
-        <w:t>palaugą</w:t>
-      </w:r>
-      <w:proofErr w:type="spellEnd"/>
-      <w:r>
-        <w:t xml:space="preserve">, kas užtikrins nuolatinį paslaugos </w:t>
-      </w:r>
-      <w:proofErr w:type="spellStart"/>
-      <w:r>
-        <w:t>tobuljimą</w:t>
-      </w:r>
-      <w:proofErr w:type="spellEnd"/>
-      <w:r>
+      <w:r>
+        <w:t>Smartwash automobilių plovyklų sistemą reikia sukurti, nes rinkoje dar nėra panašios registracijos į plovyklas sistemos, ir tai bus re</w:t>
+      </w:r>
+      <w:r>
+        <w:t>v</w:t>
+      </w:r>
+      <w:r>
+        <w:t>oliucinė paslauga sulauksianti daug dėmesio. Smartwash sistemoje vartotojas galės prisiregistruoti prie sistemos, registruotis paslaugoms, kurių skaičiaus sistema neriboja, apmokėti paslaugas, matyti visą plovyklų tinklą žemėlapyje ir po apsilankymo plovykloje vertinti palaugą, kas užtikrins nuolatinį paslaugos tobul</w:t>
+      </w:r>
+      <w:r>
+        <w:t>ė</w:t>
+      </w:r>
+      <w:r>
+        <w:t>jimą.</w:t>
+      </w:r>
+    </w:p>
+    <w:p/>
+    <w:p>
+      <w:pPr>
+        <w:pStyle w:val="Heading2"/>
+        <w:rPr>
+          <w:rFonts w:eastAsiaTheme="minorHAnsi"/>
+          <w:lang w:eastAsia="en-US"/>
+        </w:rPr>
+      </w:pPr>
+      <w:bookmarkStart w:id="5" w:name="_Toc495347357"/>
+      <w:r>
+        <w:rPr>
+          <w:rFonts w:eastAsiaTheme="minorHAnsi"/>
+          <w:lang w:eastAsia="en-US"/>
+        </w:rPr>
+        <w:t xml:space="preserve">Reikalavimų </w:t>
+      </w:r>
+      <w:r>
+        <w:rPr>
+          <w:rFonts w:eastAsiaTheme="minorHAnsi"/>
+          <w:lang w:eastAsia="en-US"/>
+        </w:rPr>
+        <w:t>specifikacija</w:t>
+      </w:r>
+      <w:bookmarkEnd w:id="5"/>
+    </w:p>
+    <w:p>
+      <w:pPr>
+        <w:rPr>
+          <w:lang w:eastAsia="en-US"/>
+        </w:rPr>
+      </w:pPr>
+    </w:p>
+    <w:p>
+      <w:pPr>
+        <w:rPr>
+          <w:lang w:eastAsia="en-US"/>
+        </w:rPr>
+      </w:pPr>
+      <w:r>
+        <w:rPr>
+          <w:lang w:eastAsia="en-US"/>
+        </w:rPr>
+        <w:t xml:space="preserve">Sistemoje dalyvauja penki aktoriai: 1) </w:t>
+      </w:r>
+      <w:r>
+        <w:rPr>
+          <w:b/>
+          <w:lang w:eastAsia="en-US"/>
+        </w:rPr>
+        <w:t>v</w:t>
+      </w:r>
+      <w:r>
+        <w:rPr>
+          <w:b/>
+          <w:lang w:eastAsia="en-US"/>
+        </w:rPr>
+        <w:t>airuotojas</w:t>
+      </w:r>
+      <w:r>
+        <w:rPr>
+          <w:lang w:eastAsia="en-US"/>
+        </w:rPr>
+        <w:t xml:space="preserve">, 2) </w:t>
+      </w:r>
+      <w:r>
+        <w:rPr>
+          <w:b/>
+          <w:lang w:eastAsia="en-US"/>
+        </w:rPr>
+        <w:t>a</w:t>
+      </w:r>
+      <w:r>
+        <w:rPr>
+          <w:b/>
+          <w:lang w:eastAsia="en-US"/>
+        </w:rPr>
+        <w:t>dministratorius</w:t>
+      </w:r>
+      <w:r>
+        <w:rPr>
+          <w:lang w:eastAsia="en-US"/>
+        </w:rPr>
+        <w:t xml:space="preserve">, 3) </w:t>
+      </w:r>
+      <w:r>
+        <w:rPr>
+          <w:b/>
+          <w:lang w:eastAsia="en-US"/>
+        </w:rPr>
+        <w:t>p</w:t>
+      </w:r>
+      <w:r>
+        <w:rPr>
+          <w:b/>
+          <w:lang w:eastAsia="en-US"/>
+        </w:rPr>
+        <w:t>lovyklos vadybininkas</w:t>
+      </w:r>
+      <w:r>
+        <w:rPr>
+          <w:lang w:eastAsia="en-US"/>
+        </w:rPr>
+        <w:t xml:space="preserve">, 4) </w:t>
+      </w:r>
+      <w:r>
+        <w:rPr>
+          <w:b/>
+          <w:lang w:eastAsia="en-US"/>
+        </w:rPr>
+        <w:t>p</w:t>
+      </w:r>
+      <w:r>
+        <w:rPr>
+          <w:b/>
+          <w:lang w:eastAsia="en-US"/>
+        </w:rPr>
+        <w:t>lovėjas</w:t>
+      </w:r>
+      <w:r>
+        <w:rPr>
+          <w:lang w:eastAsia="en-US"/>
+        </w:rPr>
+        <w:t xml:space="preserve">, 5) </w:t>
+      </w:r>
+      <w:r>
+        <w:rPr>
+          <w:b/>
+          <w:lang w:eastAsia="en-US"/>
+        </w:rPr>
+        <w:t>aparatas</w:t>
+      </w:r>
+      <w:r>
+        <w:rPr>
+          <w:lang w:eastAsia="en-US"/>
+        </w:rPr>
         <w:t>.</w:t>
       </w:r>
     </w:p>
     <w:p>
       <w:pPr>
-        <w:pStyle w:val="Heading2"/>
-        <w:rPr>
-          <w:rFonts w:eastAsiaTheme="minorHAnsi"/>
-          <w:lang w:eastAsia="en-US"/>
-        </w:rPr>
-      </w:pPr>
-      <w:r>
-        <w:rPr>
-          <w:rFonts w:eastAsiaTheme="minorHAnsi"/>
-          <w:lang w:eastAsia="en-US"/>
-        </w:rPr>
-        <w:t xml:space="preserve">Reikalavimų </w:t>
-      </w:r>
-      <w:r>
-        <w:rPr>
-          <w:rFonts w:eastAsiaTheme="minorHAnsi"/>
-          <w:lang w:eastAsia="en-US"/>
-        </w:rPr>
-        <w:t>specifikacija</w:t>
-      </w:r>
-      <w:bookmarkEnd w:id="5"/>
-    </w:p>
-    <w:p>
-      <w:pPr>
-        <w:rPr>
-          <w:lang w:eastAsia="en-US"/>
-        </w:rPr>
-      </w:pPr>
-    </w:p>
-    <w:p>
-      <w:pPr>
-        <w:ind w:firstLine="1296"/>
-        <w:rPr>
-          <w:rFonts w:eastAsiaTheme="minorHAnsi"/>
-          <w:lang w:eastAsia="en-US"/>
-        </w:rPr>
-      </w:pPr>
-      <w:r>
-        <w:rPr>
-          <w:rFonts w:eastAsiaTheme="minorHAnsi"/>
-          <w:lang w:eastAsia="en-US"/>
-        </w:rPr>
-        <w:t>Reikalavimai: p</w:t>
-      </w:r>
-      <w:r>
-        <w:rPr>
-          <w:rFonts w:eastAsiaTheme="minorHAnsi"/>
-          <w:lang w:eastAsia="en-US"/>
-        </w:rPr>
-        <w:t>anaudojimo atvejų diagrama su išsamiu aprašymu.</w:t>
-      </w:r>
-      <w:r>
-        <w:rPr>
-          <w:rFonts w:eastAsiaTheme="minorHAnsi"/>
-          <w:lang w:eastAsia="en-US"/>
-        </w:rPr>
-        <w:t xml:space="preserve"> </w:t>
-      </w:r>
-      <w:r>
-        <w:rPr>
-          <w:rFonts w:eastAsiaTheme="minorHAnsi"/>
-          <w:lang w:eastAsia="en-US"/>
-        </w:rPr>
-        <w:t>Metodas(ai), architektūra.</w:t>
-      </w:r>
-      <w:r>
-        <w:rPr>
-          <w:rFonts w:eastAsiaTheme="minorHAnsi"/>
-          <w:lang w:eastAsia="en-US"/>
-        </w:rPr>
-        <w:t xml:space="preserve"> Nefunkciniai reikalavimai, reikalinga aparatinė ir programinė įranga</w:t>
-      </w:r>
-      <w:r>
-        <w:rPr>
-          <w:rFonts w:eastAsiaTheme="minorHAnsi"/>
-          <w:lang w:eastAsia="en-US"/>
-        </w:rPr>
-        <w:t>, našumas, kriterijai reikalavimų įvykdymui nustatyti.  ...</w:t>
-      </w:r>
+        <w:rPr>
+          <w:lang w:eastAsia="en-US"/>
+        </w:rPr>
+      </w:pPr>
+    </w:p>
+    <w:p>
+      <w:pPr>
+        <w:rPr>
+          <w:lang w:eastAsia="en-US"/>
+        </w:rPr>
+      </w:pPr>
+      <w:r>
+        <w:rPr>
+          <w:lang w:eastAsia="en-US"/>
+        </w:rPr>
+        <w:t xml:space="preserve">Vienintelis </w:t>
+      </w:r>
+      <w:r>
+        <w:rPr>
+          <w:b/>
+          <w:lang w:eastAsia="en-US"/>
+        </w:rPr>
+        <w:t>vairuotojas</w:t>
+      </w:r>
+      <w:r>
+        <w:rPr>
+          <w:lang w:eastAsia="en-US"/>
+        </w:rPr>
+        <w:t xml:space="preserve"> sistemoje gali registruotis, susikurti paskyrą. Registracijoje nurodomi asmeniniai duomenys (vardas, pavardė, telefono numeris, el. paštas), pasirenkamas slaptažodis, nurodomas automobilio numeris, automobilio tipas (lengvasis, visureigis, minivanas, kt.).</w:t>
+      </w:r>
+    </w:p>
+    <w:p>
+      <w:pPr>
+        <w:rPr>
+          <w:lang w:eastAsia="en-US"/>
+        </w:rPr>
+      </w:pPr>
+      <w:r>
+        <w:rPr>
+          <w:lang w:eastAsia="en-US"/>
+        </w:rPr>
+        <w:t>Susikūręs paskyrą, vairuotojas prisijungia prie sistemos. Pradiniame puslapyje jis mato žemėlapį su savo koordinatėmis. Žemėlapyje, nustatytu spinduliu</w:t>
+      </w:r>
+      <w:r>
+        <w:rPr>
+          <w:lang w:eastAsia="en-US"/>
+        </w:rPr>
+        <w:t xml:space="preserve"> aplink vairuotoją</w:t>
+      </w:r>
+      <w:r>
+        <w:rPr>
+          <w:lang w:eastAsia="en-US"/>
+        </w:rPr>
+        <w:t>, matomi plovyklų taškai. Vairuotojas gali pasirinkti tašką. Paspaudus ant plovyklos</w:t>
+      </w:r>
+      <w:r>
+        <w:rPr>
+          <w:lang w:eastAsia="en-US"/>
+        </w:rPr>
+        <w:t xml:space="preserve"> taško</w:t>
+      </w:r>
+      <w:r>
+        <w:rPr>
+          <w:lang w:eastAsia="en-US"/>
+        </w:rPr>
+        <w:t>, žemėlapyje, ties plovykla atsiranda langas su gla</w:t>
+      </w:r>
+      <w:r>
+        <w:rPr>
+          <w:lang w:eastAsia="en-US"/>
+        </w:rPr>
+        <w:t xml:space="preserve">usta informacija apie plovyklą (pavadinimas, darbo laikas, artimiausia laisva vieta, paslaugų </w:t>
+      </w:r>
+      <w:r>
+        <w:rPr>
+          <w:lang w:eastAsia="en-US"/>
+        </w:rPr>
+        <w:t>sąrašas</w:t>
+      </w:r>
+      <w:r>
+        <w:rPr>
+          <w:lang w:eastAsia="en-US"/>
+        </w:rPr>
+        <w:t>)</w:t>
+      </w:r>
+      <w:r>
+        <w:rPr>
+          <w:lang w:eastAsia="en-US"/>
+        </w:rPr>
+        <w:t>.</w:t>
+      </w:r>
+      <w:r>
+        <w:rPr>
+          <w:lang w:eastAsia="en-US"/>
+        </w:rPr>
+        <w:t xml:space="preserve"> Lange yra mygtukas, kuris nukreipia į užsakymo langą.</w:t>
+      </w:r>
+    </w:p>
+    <w:p>
+      <w:pPr>
+        <w:rPr>
+          <w:lang w:eastAsia="en-US"/>
+        </w:rPr>
+      </w:pPr>
+      <w:r>
+        <w:rPr>
+          <w:lang w:eastAsia="en-US"/>
+        </w:rPr>
+        <w:t xml:space="preserve">Užsakymas susideda iš keturių žingsnių, pirmasis – plovyklos pasirinkimas. </w:t>
+      </w:r>
+      <w:r>
+        <w:rPr>
+          <w:lang w:eastAsia="en-US"/>
+        </w:rPr>
+        <w:t>Tada, u</w:t>
+      </w:r>
+      <w:r>
+        <w:rPr>
+          <w:lang w:eastAsia="en-US"/>
+        </w:rPr>
+        <w:t>žsakymo lange</w:t>
+      </w:r>
+      <w:r>
+        <w:rPr>
+          <w:lang w:eastAsia="en-US"/>
+        </w:rPr>
+        <w:t xml:space="preserve"> matomos plovyklos paslaugos. Vairuotojas pasirenka paslaugą, tai patvirtina, sistema nukreipia vairuotoją į langą, kuriame reikia pasirinkti laiką. Čia matomos plovyklos tvarkar</w:t>
+      </w:r>
+      <w:r>
+        <w:rPr>
+          <w:lang w:eastAsia="en-US"/>
+        </w:rPr>
+        <w:t>a</w:t>
+      </w:r>
+      <w:r>
+        <w:rPr>
+          <w:lang w:eastAsia="en-US"/>
+        </w:rPr>
+        <w:t>štis, užimti laikai, laisvi laikai. Vairuotojas pasirenka jam tinkamą laiką, tai patvirtina. Toliau vairuotojas yra nukreipiamas į apmokėjimo langą. Čia pasirenkamas apmokėjimo būdas, užpildoma informacija, reikalinga apmokėjimui atlikti (jei informacija nėra išsaugota vairuotojo profilyje).</w:t>
+      </w:r>
+      <w:r>
+        <w:rPr>
+          <w:lang w:eastAsia="en-US"/>
+        </w:rPr>
+        <w:t xml:space="preserve"> Vairuotojas patvirtina apmokėjimą.</w:t>
+      </w:r>
+      <w:r>
+        <w:rPr>
+          <w:lang w:eastAsia="en-US"/>
+        </w:rPr>
+        <w:t xml:space="preserve"> Vairuotojas gauna pranešimą apie užsakymą nurodytu telefonu numeriu.</w:t>
+      </w:r>
+    </w:p>
+    <w:p>
+      <w:pPr>
+        <w:rPr>
+          <w:lang w:eastAsia="en-US"/>
+        </w:rPr>
+      </w:pPr>
+      <w:r>
+        <w:rPr>
+          <w:lang w:eastAsia="en-US"/>
+        </w:rPr>
+        <w:t>Įvykdžius užsakymą, vairuotojas yra nukreipiamas į savo užsakymų sąrašą (istoriją), kur matomi visi dabartiniai ir praėję užsakymai. Vairuotojas gali atšaukti užsakymą</w:t>
+      </w:r>
+      <w:r>
+        <w:rPr>
+          <w:lang w:eastAsia="en-US"/>
+        </w:rPr>
+        <w:t xml:space="preserve"> šiame lange. Jeigu užsakymas yra atšaukiamas, vairuotojas turi patvirtinti veiksmą dialogo lange, įvesdamas slaptažodį.</w:t>
+      </w:r>
+    </w:p>
+    <w:p>
+      <w:pPr>
+        <w:rPr>
+          <w:lang w:eastAsia="en-US"/>
+        </w:rPr>
+      </w:pPr>
+      <w:r>
+        <w:rPr>
+          <w:lang w:eastAsia="en-US"/>
+        </w:rPr>
+        <w:t>Vairuotojas sistemoje gali keisti savo profilio duomenis, slaptažodį, pridėti kito automobilio valstybinius numerius.</w:t>
+      </w:r>
+    </w:p>
+    <w:p>
+      <w:pPr>
+        <w:rPr>
+          <w:lang w:eastAsia="en-US"/>
+        </w:rPr>
+      </w:pPr>
+    </w:p>
+    <w:p>
+      <w:pPr>
+        <w:rPr>
+          <w:lang w:eastAsia="en-US"/>
+        </w:rPr>
+      </w:pPr>
+      <w:r>
+        <w:rPr>
+          <w:b/>
+          <w:lang w:eastAsia="en-US"/>
+        </w:rPr>
+        <w:lastRenderedPageBreak/>
+        <w:t>Administratorius</w:t>
+      </w:r>
+      <w:r>
+        <w:rPr>
+          <w:lang w:eastAsia="en-US"/>
+        </w:rPr>
+        <w:t xml:space="preserve"> valdo plovyklos tinklą. Administratoriaus paskyra yra sukūriama ne sistemos grafinėje sąsajoje. Administratorius prisijungęs prie sistemos mato plovyklų sąrašą. Paspaudęs ant plovyklos, jis patenka į plovyklos informacijos langą, kur gali keisti informaciją apie plovyklą. Jeigu reikia pridėti naują plovyklą, administratorius grįžta į plovyklų sąrašą ir spaudžia pridėjimo mygtuką, tada patenka į plovyklos pridėjimo langą, kur turi užpildyti formą nurodydamas informaciją apie naują plovyklą. Jeigu reikia panaikinti plovyklą, spaudžiamas mygtukas, esantis </w:t>
+      </w:r>
+      <w:r>
+        <w:rPr>
+          <w:lang w:eastAsia="en-US"/>
+        </w:rPr>
+        <w:t xml:space="preserve">plovyklos </w:t>
+      </w:r>
+      <w:r>
+        <w:rPr>
+          <w:lang w:eastAsia="en-US"/>
+        </w:rPr>
+        <w:t>informacijos lange.</w:t>
+      </w:r>
+    </w:p>
+    <w:p>
+      <w:pPr>
+        <w:rPr>
+          <w:lang w:eastAsia="en-US"/>
+        </w:rPr>
+      </w:pPr>
+      <w:r>
+        <w:rPr>
+          <w:lang w:eastAsia="en-US"/>
+        </w:rPr>
+        <w:t xml:space="preserve">Administratorius prideda ir redaguoja konkrečios plovyklos teikiamas paslaugas. Pirma, jis turi būti </w:t>
+      </w:r>
+      <w:r>
+        <w:rPr>
+          <w:lang w:eastAsia="en-US"/>
+        </w:rPr>
+        <w:t xml:space="preserve">atidaręs </w:t>
+      </w:r>
+      <w:r>
+        <w:rPr>
+          <w:lang w:eastAsia="en-US"/>
+        </w:rPr>
+        <w:t xml:space="preserve">plovyklų sąrašo langą. </w:t>
+      </w:r>
+      <w:r>
+        <w:rPr>
+          <w:lang w:eastAsia="en-US"/>
+        </w:rPr>
+        <w:t>Čia</w:t>
+      </w:r>
+      <w:r>
+        <w:rPr>
+          <w:lang w:eastAsia="en-US"/>
+        </w:rPr>
+        <w:t xml:space="preserve"> pasirenka plovyklą ir patenka į plovyklos informacijos langą. Po plovyklos informacija yra plovyklos teikiamų paslaugų sąrašas. Administratorius gali pridėti naują paslaugą, paspaudęs ant paslaugos pridėjimo mygtuko. Taip pat gali keisti informaciją apie paslaugą, paspaudęs ant konrečios paslaugos ir patekęs į paslaugos informacijos/redagavimo langą</w:t>
+      </w:r>
+      <w:r>
+        <w:rPr>
+          <w:lang w:eastAsia="en-US"/>
+        </w:rPr>
+        <w:t>. Paslauga gali būti pašalinama</w:t>
+      </w:r>
+      <w:r>
+        <w:rPr>
+          <w:lang w:eastAsia="en-US"/>
+        </w:rPr>
+        <w:t xml:space="preserve"> paspaudus mygtuką, esantį informacijos lange.</w:t>
+      </w:r>
+    </w:p>
+    <w:p>
+      <w:pPr>
+        <w:rPr>
+          <w:lang w:eastAsia="en-US"/>
+        </w:rPr>
+      </w:pPr>
+      <w:r>
+        <w:rPr>
+          <w:lang w:eastAsia="en-US"/>
+        </w:rPr>
+        <w:t>Administratorius gali paskirti naujus plovyklos vadybininkus</w:t>
+      </w:r>
+      <w:r>
+        <w:rPr>
+          <w:lang w:eastAsia="en-US"/>
+        </w:rPr>
+        <w:t xml:space="preserve">, užpildęs formą vadybininko pridėjimo lange. Formoje reikia nurodyti </w:t>
+      </w:r>
+      <w:r>
+        <w:rPr>
+          <w:lang w:eastAsia="en-US"/>
+        </w:rPr>
+        <w:t xml:space="preserve">vadybininko </w:t>
+      </w:r>
+      <w:r>
+        <w:rPr>
+          <w:lang w:eastAsia="en-US"/>
+        </w:rPr>
+        <w:t>prisijungimo duomenis, plovyklą, už kurią yra atsakingas vadybininkas.</w:t>
+      </w:r>
+    </w:p>
+    <w:p>
+      <w:pPr>
+        <w:rPr>
+          <w:lang w:eastAsia="en-US"/>
+        </w:rPr>
+      </w:pPr>
+      <w:r>
+        <w:rPr>
+          <w:lang w:eastAsia="en-US"/>
+        </w:rPr>
+        <w:t xml:space="preserve">Administratorius sistemoje taip pat gali peržiūrėti pelną. Patekęs į tam tikrą langą, administratorius gali mato kreives grafike. Yra išlaidų kreivės, pajamų kreivės, pelno kreivės. Keičiant laikotarpį, pasikeičia kreivės ir persiskaičiuoja gautas pelnas tame laikotarpyje. </w:t>
+      </w:r>
+      <w:r>
+        <w:rPr>
+          <w:lang w:eastAsia="en-US"/>
+        </w:rPr>
+        <w:t>Pelno d</w:t>
+      </w:r>
+      <w:r>
+        <w:rPr>
+          <w:lang w:eastAsia="en-US"/>
+        </w:rPr>
+        <w:t>uomenys rodomi po kreivėmis.</w:t>
+      </w:r>
+    </w:p>
+    <w:p>
+      <w:pPr>
+        <w:rPr>
+          <w:lang w:eastAsia="en-US"/>
+        </w:rPr>
+      </w:pPr>
+      <w:r>
+        <w:rPr>
+          <w:lang w:eastAsia="en-US"/>
+        </w:rPr>
+        <w:t>Administratorius taip</w:t>
+      </w:r>
+      <w:r>
+        <w:rPr>
+          <w:lang w:eastAsia="en-US"/>
+        </w:rPr>
+        <w:t xml:space="preserve"> pat</w:t>
+      </w:r>
+      <w:r>
+        <w:rPr>
+          <w:lang w:eastAsia="en-US"/>
+        </w:rPr>
+        <w:t xml:space="preserve"> turi langą, kuriame yra sąrašas su paskutinėmis vairuotojų užsakymų registracijomis.</w:t>
+      </w:r>
+      <w:r>
+        <w:rPr>
+          <w:lang w:eastAsia="en-US"/>
+        </w:rPr>
+        <w:t xml:space="preserve"> Šiame lange administratorius negali atlikti jokių veiksmų.</w:t>
+      </w:r>
+    </w:p>
+    <w:p>
+      <w:pPr>
+        <w:rPr>
+          <w:lang w:eastAsia="en-US"/>
+        </w:rPr>
+      </w:pPr>
+    </w:p>
+    <w:p>
+      <w:pPr>
+        <w:rPr>
+          <w:lang w:eastAsia="en-US"/>
+        </w:rPr>
+      </w:pPr>
+      <w:r>
+        <w:rPr>
+          <w:b/>
+          <w:lang w:eastAsia="en-US"/>
+        </w:rPr>
+        <w:t>Plovyklos vadybininką</w:t>
+      </w:r>
+      <w:r>
+        <w:rPr>
+          <w:lang w:eastAsia="en-US"/>
+        </w:rPr>
+        <w:t xml:space="preserve"> paskyria administratorius. Prisijungęs prie sistemos, panašiai kaip ir administratorius, vadybininkas mato paskutinius vairuotojų užsakymus vadybininko atstovaujamoje plovykloje.</w:t>
+      </w:r>
+    </w:p>
+    <w:p>
+      <w:pPr>
+        <w:rPr>
+          <w:lang w:eastAsia="en-US"/>
+        </w:rPr>
+      </w:pPr>
+      <w:r>
+        <w:rPr>
+          <w:lang w:eastAsia="en-US"/>
+        </w:rPr>
+        <w:t xml:space="preserve">Kitaip nei administratorius, vadybininkas gali atšaukti vairuotojų užsakymų registracijas. Atšaukiant registraciją, nurodomas komentaras. Patvirtinus veiksmą, vairuotojas gauna pranešimą į telefoną, </w:t>
+      </w:r>
+      <w:r>
+        <w:rPr>
+          <w:lang w:eastAsia="en-US"/>
+        </w:rPr>
+        <w:t xml:space="preserve">pranešime </w:t>
+      </w:r>
+      <w:r>
+        <w:rPr>
+          <w:lang w:eastAsia="en-US"/>
+        </w:rPr>
+        <w:t>matomas komentaras.</w:t>
+      </w:r>
+    </w:p>
+    <w:p>
+      <w:pPr>
+        <w:rPr>
+          <w:lang w:eastAsia="en-US"/>
+        </w:rPr>
+      </w:pPr>
+      <w:r>
+        <w:rPr>
+          <w:lang w:eastAsia="en-US"/>
+        </w:rPr>
+        <w:t>Vadybininkas taip pat turi langą, kuriame yra plovėjų sąrašas. Čia vadybininkas gali pridėti, redaguoti, ištrinti plovėją, prieš tai užpildęs a</w:t>
+      </w:r>
+      <w:r>
+        <w:rPr>
+          <w:lang w:eastAsia="en-US"/>
+        </w:rPr>
+        <w:t>titinkamą plovėjo</w:t>
+      </w:r>
+      <w:r>
+        <w:rPr>
+          <w:lang w:eastAsia="en-US"/>
+        </w:rPr>
+        <w:t xml:space="preserve"> pridėjimo/redagavimo formą. Administruojant </w:t>
+      </w:r>
+      <w:r>
+        <w:rPr>
+          <w:lang w:eastAsia="en-US"/>
+        </w:rPr>
+        <w:t>plovėjus, t.y. įvedant informaci</w:t>
+      </w:r>
+      <w:r>
+        <w:rPr>
+          <w:lang w:eastAsia="en-US"/>
+        </w:rPr>
+        <w:t>ją apie plovėją, reikia nurodyti kokiu metu jis dirba (darbo laikas)</w:t>
+      </w:r>
+      <w:r>
+        <w:rPr>
+          <w:lang w:eastAsia="en-US"/>
+        </w:rPr>
+        <w:t>.</w:t>
+      </w:r>
+    </w:p>
+    <w:p>
+      <w:pPr>
+        <w:rPr>
+          <w:lang w:eastAsia="en-US"/>
+        </w:rPr>
+      </w:pPr>
+      <w:r>
+        <w:rPr>
+          <w:lang w:eastAsia="en-US"/>
+        </w:rPr>
+        <w:t>Vadybininkas tam skirtame lange, gali peržiūrėti turimus plovyklos resursus. Koks bus resursų sąrašas, priklauso nuo plovyklos aparatinės įrangos (</w:t>
+      </w:r>
+      <w:r>
+        <w:rPr>
+          <w:b/>
+          <w:lang w:eastAsia="en-US"/>
+        </w:rPr>
+        <w:t>aparato</w:t>
+      </w:r>
+      <w:r>
+        <w:rPr>
+          <w:lang w:eastAsia="en-US"/>
+        </w:rPr>
+        <w:t>) realizacijos. Įranga (aparatas) siunčia duomenis apie resursus į informacinę sistemą, šiuos duomenis vadybininkas mato minėtame sąraše.</w:t>
+      </w:r>
+    </w:p>
+    <w:p>
+      <w:pPr>
+        <w:rPr>
+          <w:lang w:eastAsia="en-US"/>
+        </w:rPr>
+      </w:pPr>
+    </w:p>
+    <w:p>
+      <w:pPr>
+        <w:rPr>
+          <w:lang w:eastAsia="en-US"/>
+        </w:rPr>
+      </w:pPr>
+      <w:r>
+        <w:rPr>
+          <w:b/>
+          <w:lang w:eastAsia="en-US"/>
+        </w:rPr>
+        <w:t xml:space="preserve">Plovėjo </w:t>
+      </w:r>
+      <w:r>
+        <w:rPr>
+          <w:lang w:eastAsia="en-US"/>
+        </w:rPr>
+        <w:t xml:space="preserve">paskyrą sukūria plovyklos vadybininkas. Prisijungęs prie sistemos, plovėjas mato </w:t>
+      </w:r>
+      <w:r>
+        <w:rPr>
+          <w:lang w:eastAsia="en-US"/>
+        </w:rPr>
+        <w:t>paskutinių, jo plovyklos, užsakymų sąrašą. Prie įvykdyto užsakymo plovėjas gali palikt</w:t>
+      </w:r>
+      <w:r>
+        <w:rPr>
+          <w:lang w:eastAsia="en-US"/>
+        </w:rPr>
+        <w:t>i</w:t>
+      </w:r>
+      <w:r>
+        <w:rPr>
+          <w:lang w:eastAsia="en-US"/>
+        </w:rPr>
+        <w:t xml:space="preserve"> atsiliepimą ir įvertinimą. Įvertinimas matosi administratoriui, vadybininkui, kitą kartą vairuotojui </w:t>
+      </w:r>
+      <w:r>
+        <w:rPr>
+          <w:lang w:eastAsia="en-US"/>
+        </w:rPr>
+        <w:t>atliku</w:t>
+      </w:r>
+      <w:r>
+        <w:rPr>
+          <w:lang w:eastAsia="en-US"/>
+        </w:rPr>
+        <w:t>s užsakymą</w:t>
+      </w:r>
+      <w:r>
+        <w:rPr>
+          <w:lang w:eastAsia="en-US"/>
+        </w:rPr>
+        <w:t>.</w:t>
+      </w:r>
+    </w:p>
+    <w:p>
+      <w:pPr>
+        <w:rPr>
+          <w:lang w:eastAsia="en-US"/>
+        </w:rPr>
+      </w:pPr>
+      <w:r>
+        <w:rPr>
+          <w:lang w:eastAsia="en-US"/>
+        </w:rPr>
+        <w:t>Plovėjas taip pat turi langą, kuriame mato savo darbo grafiką (darbo laiką).</w:t>
+      </w:r>
+    </w:p>
+    <w:p>
+      <w:pPr>
+        <w:rPr>
+          <w:lang w:eastAsia="en-US"/>
+        </w:rPr>
+      </w:pPr>
+    </w:p>
+    <w:p>
+      <w:pPr>
+        <w:rPr>
+          <w:lang w:eastAsia="en-US"/>
+        </w:rPr>
+      </w:pPr>
+    </w:p>
+    <w:p>
+      <w:pPr>
+        <w:rPr>
+          <w:lang w:eastAsia="en-US"/>
+        </w:rPr>
+      </w:pPr>
+    </w:p>
+    <w:p>
+      <w:pPr>
+        <w:rPr>
+          <w:lang w:eastAsia="en-US"/>
+        </w:rPr>
+      </w:pPr>
+    </w:p>
+    <w:p>
+      <w:pPr>
+        <w:rPr>
+          <w:lang w:eastAsia="en-US"/>
+        </w:rPr>
+      </w:pPr>
     </w:p>
     <w:p>
       <w:pPr>
@@ -2095,11 +2694,10 @@
           <w:noProof/>
           <w:lang w:val="en-GB" w:eastAsia="en-GB"/>
         </w:rPr>
-        <w:lastRenderedPageBreak/>
         <w:drawing>
-          <wp:inline distT="0" distB="0" distL="0" distR="0" wp14:anchorId="4B52823B" wp14:editId="375ADB9D">
-            <wp:extent cx="6120130" cy="5603875"/>
-            <wp:effectExtent l="0" t="0" r="0" b="0"/>
+          <wp:inline distT="0" distB="0" distL="0" distR="0" wp14:anchorId="4B52823B" wp14:editId="0D481CD3">
+            <wp:extent cx="6006873" cy="5500189"/>
+            <wp:effectExtent l="0" t="0" r="0" b="5715"/>
             <wp:docPr id="2" name="Picture 2"/>
             <wp:cNvGraphicFramePr>
               <a:graphicFrameLocks xmlns:a="http://schemas.openxmlformats.org/drawingml/2006/main" noChangeAspect="1"/>
@@ -2126,7 +2724,7 @@
                   <pic:spPr>
                     <a:xfrm>
                       <a:off x="0" y="0"/>
-                      <a:ext cx="6120130" cy="5603875"/>
+                      <a:ext cx="6006873" cy="5500189"/>
                     </a:xfrm>
                     <a:prstGeom prst="rect">
                       <a:avLst/>
@@ -2641,7 +3239,28 @@
           <w:rFonts w:eastAsiaTheme="minorHAnsi"/>
           <w:lang w:eastAsia="en-US"/>
         </w:rPr>
-        <w:t>Vartotojo programa paaliko LT, EN, RU kalbas</w:t>
+        <w:t>Vartotojo programa pa</w:t>
+      </w:r>
+      <w:r>
+        <w:rPr>
+          <w:rFonts w:eastAsiaTheme="minorHAnsi"/>
+          <w:lang w:eastAsia="en-US"/>
+        </w:rPr>
+        <w:t>l</w:t>
+      </w:r>
+      <w:r>
+        <w:rPr>
+          <w:rFonts w:eastAsiaTheme="minorHAnsi"/>
+          <w:lang w:eastAsia="en-US"/>
+        </w:rPr>
+        <w:t>a</w:t>
+      </w:r>
+      <w:r>
+        <w:rPr>
+          <w:rFonts w:eastAsiaTheme="minorHAnsi"/>
+          <w:lang w:eastAsia="en-US"/>
+        </w:rPr>
+        <w:t>iko LT, EN, RU kalbas</w:t>
       </w:r>
     </w:p>
     <w:p>
@@ -2701,6 +3320,7 @@
           <w:rFonts w:eastAsiaTheme="minorHAnsi"/>
           <w:lang w:eastAsia="en-US"/>
         </w:rPr>
+        <w:lastRenderedPageBreak/>
         <w:t>Vartotojas visada žino, kurioje puslapio vietoje jis randasi (puslapio viršuje rodomi sistemos vieta – „duonos trupiniai“).</w:t>
       </w:r>
     </w:p>
@@ -2721,24 +3341,7 @@
           <w:rFonts w:eastAsiaTheme="minorHAnsi"/>
           <w:lang w:eastAsia="en-US"/>
         </w:rPr>
-        <w:lastRenderedPageBreak/>
-        <w:t xml:space="preserve">Sistemos įvesties laukai yra </w:t>
-      </w:r>
-      <w:proofErr w:type="spellStart"/>
-      <w:r>
-        <w:rPr>
-          <w:rFonts w:eastAsiaTheme="minorHAnsi"/>
-          <w:lang w:eastAsia="en-US"/>
-        </w:rPr>
-        <w:t>validuojami</w:t>
-      </w:r>
-      <w:proofErr w:type="spellEnd"/>
-      <w:r>
-        <w:rPr>
-          <w:rFonts w:eastAsiaTheme="minorHAnsi"/>
-          <w:lang w:eastAsia="en-US"/>
-        </w:rPr>
-        <w:t>.</w:t>
+        <w:t>Sistemos įvesties laukai yra validuojami.</w:t>
       </w:r>
     </w:p>
     <w:p>
@@ -2758,32 +3361,103 @@
           <w:rFonts w:eastAsiaTheme="minorHAnsi"/>
           <w:lang w:eastAsia="en-US"/>
         </w:rPr>
-        <w:t xml:space="preserve">Sistemos logotipas ir vizualizacija yra graži (naudojami didelių šunų ir </w:t>
-      </w:r>
-      <w:proofErr w:type="spellStart"/>
-      <w:r>
+        <w:t>Plovyklų aparatinė įranga turi užfiksuoti visus resurų pakitimus, nuolatos pranešti IS apie pokyčius.</w:t>
+      </w:r>
+    </w:p>
+    <w:p>
+      <w:pPr>
         <w:rPr>
           <w:rFonts w:eastAsiaTheme="minorHAnsi"/>
           <w:lang w:eastAsia="en-US"/>
         </w:rPr>
-        <w:t>tainų</w:t>
-      </w:r>
-      <w:proofErr w:type="spellEnd"/>
-      <w:r>
+      </w:pPr>
+    </w:p>
+    <w:p>
+      <w:pPr>
+        <w:pStyle w:val="Heading2"/>
         <w:rPr>
           <w:rFonts w:eastAsiaTheme="minorHAnsi"/>
           <w:lang w:eastAsia="en-US"/>
         </w:rPr>
-        <w:t xml:space="preserve"> kačiukų motyvai).</w:t>
-      </w:r>
-    </w:p>
-    <w:p>
-      <w:pPr>
+      </w:pPr>
+      <w:bookmarkStart w:id="6" w:name="_Toc495347358"/>
+      <w:r>
         <w:rPr>
           <w:rFonts w:eastAsiaTheme="minorHAnsi"/>
           <w:lang w:eastAsia="en-US"/>
         </w:rPr>
-      </w:pPr>
+        <w:t>Apimtis</w:t>
+      </w:r>
+      <w:bookmarkEnd w:id="6"/>
+    </w:p>
+    <w:p>
+      <w:pPr>
+        <w:rPr>
+          <w:lang w:eastAsia="en-US"/>
+        </w:rPr>
+      </w:pPr>
+    </w:p>
+    <w:p>
+      <w:r>
+        <w:t xml:space="preserve">Sistemai realizuoti reikės sukurti patikimą duomenų bazę, kurioje bus įrašinėjame ne tik klientų rezervacijos laikai, bet ir jų asmeninė informacija, todėl yra tiesiog privaloma užtikrinti duomenų bazės saugą nuo kenkėjiškų programų ar žmonių, kurie norėtų pasiekti šią informaciją. </w:t>
+      </w:r>
+    </w:p>
+    <w:p>
+      <w:pPr>
+        <w:rPr>
+          <w:lang w:val="en-GB"/>
+        </w:rPr>
+      </w:pPr>
+      <w:r>
+        <w:t xml:space="preserve">Sistema nereikalaus didžiulių išlaidų ties jos priežiūra, tačiau visu aptarnavimo laikotarpiu, bus </w:t>
+      </w:r>
+      <w:r>
+        <w:t>atliekami</w:t>
+      </w:r>
+      <w:r>
+        <w:t xml:space="preserve"> realaus laiko </w:t>
+      </w:r>
+      <w:r>
+        <w:t>stebėjimai, klaidų skaičius, vartotojų nusiskundimai, jie suderinus su užsakovais bus tvarkomi. Sistemos priežiūros laikotarpiu užtikrinamas naujausios programinės įrangos palaikymas.</w:t>
+      </w:r>
+    </w:p>
+    <w:p>
+      <w:r>
+        <w:t xml:space="preserve">Kasdieninei patikrinimai ar sistema funkcionuoja korektiškai pilnai užtektų, kadangi nėra ypatingai kompleksinė informacinė sistema. </w:t>
+      </w:r>
+    </w:p>
+    <w:p>
+      <w:r>
+        <w:t>Kiekvienas pradedantis darbuotojas privalės praeiti 30 min sistemos pažindinimo kursus. Atnaujinus sistemą bus paruošiami vartotojo vadovai, kurie bus pateikiami naudojantis sistema, tačiau jei atnaujinimas bus kardinalus, ar pakankamai didelės apimties bus rengiami papildomi darbuotojų apmokymai. Sistemos vartotojui – klientui, apmokymo naudotis sistema neprireiks, sistema atitiks tinkamos žmogaus ir kompiuterio sąsajos reikalvimus ir bus lengvai ir intuityviai suprantama.  Visi galimai sudėtingesni veiksmai (mokėjimas, transporto priemonės registravimas) bus paaiškinami veiksmų atlikimo eigoje.</w:t>
+      </w:r>
+    </w:p>
+    <w:p>
+      <w:r>
+        <w:t xml:space="preserve">Plovyklų vadovams pranešus apie sistemos klaidas arba atsiradus papildomiems reikalavimams būtų vykdomi atnaujinimai, kurie leis sistemai vykdyti mažiau klaidų ir vartotojams naudotis naujovėmis. </w:t>
+      </w:r>
+    </w:p>
+    <w:p>
+      <w:r>
+        <w:t>Sistemos diegimas yra sąlyginai trumpas, tačiau plečiantis plovyklų tinklui vis ilgės. Tą įtakoja plovyklos aparatinė įranga, kurioje privalės būti įdiegta SmartWash sistema, tai reikalinga tiksliam plovyklos resursų sekimui.</w:t>
+      </w:r>
+    </w:p>
+    <w:p>
+      <w:pPr>
+        <w:pStyle w:val="Heading1"/>
+        <w:rPr>
+          <w:rFonts w:eastAsiaTheme="minorHAnsi"/>
+          <w:lang w:eastAsia="en-US"/>
+        </w:rPr>
+      </w:pPr>
+      <w:bookmarkStart w:id="7" w:name="_Toc495347359"/>
+      <w:r>
+        <w:rPr>
+          <w:rFonts w:eastAsiaTheme="minorHAnsi"/>
+          <w:lang w:eastAsia="en-US"/>
+        </w:rPr>
+        <w:t>Projekto valdymo pasiūlymas</w:t>
+      </w:r>
+      <w:bookmarkEnd w:id="7"/>
     </w:p>
     <w:p>
       <w:pPr>
@@ -2793,960 +3467,206 @@
           <w:lang w:eastAsia="en-US"/>
         </w:rPr>
       </w:pPr>
-      <w:bookmarkStart w:id="6" w:name="_Toc396843092"/>
+      <w:bookmarkStart w:id="8" w:name="_Toc495347360"/>
       <w:r>
         <w:rPr>
           <w:rFonts w:eastAsiaTheme="minorHAnsi"/>
           <w:lang w:eastAsia="en-US"/>
         </w:rPr>
-        <w:t>Apimtis</w:t>
-      </w:r>
-      <w:bookmarkEnd w:id="6"/>
-    </w:p>
-    <w:p>
-      <w:pPr>
-        <w:rPr>
-          <w:lang w:eastAsia="en-US"/>
-        </w:rPr>
-      </w:pPr>
-    </w:p>
-    <w:p>
-      <w:pPr>
-        <w:ind w:firstLine="1296"/>
-        <w:jc w:val="both"/>
-      </w:pPr>
-      <w:r>
-        <w:t xml:space="preserve">Sistemai realizuoti reikės sukurti patikimą duomenų bazę, kurioje bus įrašinėjame ne tik klientų rezervacijos laikai, bet ir jų asmeninė informacija, todėl yra tiesiog privaloma užtikrinti duomenų bazės saugą nuo </w:t>
-      </w:r>
-      <w:proofErr w:type="spellStart"/>
-      <w:r>
-        <w:t>kenkėjiškų</w:t>
-      </w:r>
-      <w:proofErr w:type="spellEnd"/>
-      <w:r>
-        <w:t xml:space="preserve"> programų ar žmonių, kurie norėtų pasiekti šią informaciją. </w:t>
-      </w:r>
-    </w:p>
-    <w:p>
-      <w:pPr>
-        <w:ind w:firstLine="1296"/>
-        <w:jc w:val="both"/>
-        <w:rPr>
-          <w:lang w:val="en-GB"/>
-        </w:rPr>
-      </w:pPr>
-      <w:r>
-        <w:t>S</w:t>
-      </w:r>
-      <w:r>
-        <w:t>istema nereikalaus didžiu</w:t>
-      </w:r>
-      <w:r>
-        <w:t xml:space="preserve">lių išlaidų ties jos priežiūra, tačiau visu aptarnavimo laikotarpiu, bus </w:t>
-      </w:r>
-      <w:r>
-        <w:t>atliekami</w:t>
-      </w:r>
-      <w:r>
-        <w:t xml:space="preserve"> realaus laiko </w:t>
-      </w:r>
-      <w:r>
-        <w:t>stebėjimai, klaidų skaičius, vartotojų nusiskundimai, jie suderinus su užsakovais bus tvarkomi. Sistemos priežiūros laikotarpiu užtikrinamas naujausios programinės įrangos palaikymas.</w:t>
-      </w:r>
-    </w:p>
-    <w:p>
-      <w:pPr>
-        <w:ind w:firstLine="1296"/>
-        <w:jc w:val="both"/>
-      </w:pPr>
-      <w:r>
-        <w:t xml:space="preserve">Kasdieninei patikrinimai ar sistema funkcionuoja korektiškai pilnai užtektų, kadangi nėra ypatingai kompleksinė informacinė sistema. </w:t>
-      </w:r>
-    </w:p>
-    <w:p>
-      <w:pPr>
-        <w:ind w:firstLine="1296"/>
-        <w:jc w:val="both"/>
-      </w:pPr>
-      <w:r>
-        <w:t>Kiekvienas pradedantis darbuotojas privalės praeiti 30 min sistemos pažindinimo</w:t>
-      </w:r>
-      <w:r>
-        <w:t xml:space="preserve"> kursus</w:t>
-      </w:r>
-      <w:r>
-        <w:t xml:space="preserve">. </w:t>
-      </w:r>
-      <w:r>
-        <w:t xml:space="preserve">Atnaujinus sistemą bus paruošiami vartotojo vadovai, kurie bus pateikiami naudojantis sistema, tačiau jei atnaujinimas bus kardinalus, ar pakankamai didelės apimties bus rengiami papildomi darbuotojų apmokymai. Sistemos vartotojui – klientui, apmokymo naudotis sistema neprireiks, sistema atitiks tinkamos žmogaus ir kompiuterio sąsajos </w:t>
-      </w:r>
-      <w:proofErr w:type="spellStart"/>
-      <w:r>
-        <w:t>reikalvimus</w:t>
-      </w:r>
-      <w:proofErr w:type="spellEnd"/>
-      <w:r>
-        <w:t xml:space="preserve"> ir bus lengvai ir intuityviai suprantama.  Visi galimai sudėtingesni veiksmai (mokėjimas, transporto priemonės registravimas) bus paaiškinami veiksmų atlikimo eigoje.</w:t>
-      </w:r>
-    </w:p>
-    <w:p>
-      <w:pPr>
-        <w:ind w:firstLine="1296"/>
-        <w:jc w:val="both"/>
-      </w:pPr>
-      <w:r>
-        <w:t xml:space="preserve">Plovyklų vadovams pranešus apie sistemos klaidas arba atsiradus papildomiems reikalavimams būtų vykdomi atnaujinimai, kurie leis sistemai vykdyti mažiau klaidų ir vartotojams naudotis naujovėmis. </w:t>
-      </w:r>
-    </w:p>
-    <w:p>
-      <w:pPr>
-        <w:ind w:firstLine="1296"/>
-        <w:jc w:val="both"/>
-      </w:pPr>
-      <w:r>
-        <w:t xml:space="preserve">Sistemos diegimas yra sąlyginai trumpas, tačiau plečiantis plovyklų tinklui vis ilgės. Tą įtakoja plovyklos aparatinė įranga, kurioje privalės būti įdiegta </w:t>
-      </w:r>
-      <w:proofErr w:type="spellStart"/>
-      <w:r>
-        <w:t>SmartWash</w:t>
-      </w:r>
-      <w:proofErr w:type="spellEnd"/>
-      <w:r>
-        <w:t xml:space="preserve"> sistema, tai reikalinga tiksliam plovyklos resursų sekimui.</w:t>
-      </w:r>
-    </w:p>
-    <w:p>
-      <w:pPr>
-        <w:ind w:firstLine="1296"/>
-        <w:jc w:val="both"/>
-      </w:pPr>
-    </w:p>
-    <w:p>
-      <w:pPr>
+        <w:t>Projekto komanda</w:t>
+      </w:r>
+      <w:bookmarkEnd w:id="8"/>
+    </w:p>
+    <w:p>
+      <w:pPr>
+        <w:rPr>
+          <w:lang w:eastAsia="en-US"/>
+        </w:rPr>
+      </w:pPr>
+    </w:p>
+    <w:p>
+      <w:pPr>
+        <w:rPr>
+          <w:lang w:eastAsia="en-US"/>
+        </w:rPr>
+      </w:pPr>
+      <w:r>
+        <w:rPr>
+          <w:lang w:eastAsia="en-US"/>
+        </w:rPr>
+        <w:t>Komando</w:t>
+      </w:r>
+      <w:r>
+        <w:rPr>
+          <w:lang w:eastAsia="en-US"/>
+        </w:rPr>
+        <w:t xml:space="preserve">s nariai, jų pareigos komandoje: </w:t>
+      </w:r>
+    </w:p>
+    <w:p>
+      <w:pPr>
+        <w:rPr>
+          <w:lang w:eastAsia="en-US"/>
+        </w:rPr>
+      </w:pPr>
+    </w:p>
+    <w:p>
+      <w:pPr>
+        <w:rPr>
+          <w:lang w:eastAsia="en-US"/>
+        </w:rPr>
+      </w:pPr>
+      <w:r>
+        <w:rPr>
+          <w:lang w:eastAsia="en-US"/>
+        </w:rPr>
+        <w:t xml:space="preserve">Rokas </w:t>
+      </w:r>
+      <w:r>
+        <w:rPr>
+          <w:lang w:eastAsia="en-US"/>
+        </w:rPr>
+        <w:t>–</w:t>
+      </w:r>
+      <w:r>
+        <w:rPr>
+          <w:lang w:eastAsia="en-US"/>
+        </w:rPr>
+        <w:t xml:space="preserve"> </w:t>
+      </w:r>
+      <w:r>
+        <w:rPr>
+          <w:lang w:eastAsia="en-US"/>
+        </w:rPr>
+        <w:t>Programuotojas</w:t>
+      </w:r>
+      <w:r>
+        <w:rPr>
+          <w:lang w:eastAsia="en-US"/>
+        </w:rPr>
+        <w:t>.</w:t>
+      </w:r>
+      <w:bookmarkStart w:id="9" w:name="_GoBack"/>
+      <w:bookmarkEnd w:id="9"/>
+    </w:p>
+    <w:p>
+      <w:pPr>
+        <w:rPr>
+          <w:lang w:eastAsia="en-US"/>
+        </w:rPr>
+      </w:pPr>
+      <w:r>
+        <w:rPr>
+          <w:lang w:eastAsia="en-US"/>
+        </w:rPr>
+        <w:t xml:space="preserve">Povilas </w:t>
+      </w:r>
+      <w:r>
+        <w:rPr>
+          <w:lang w:eastAsia="en-US"/>
+        </w:rPr>
+        <w:t>–</w:t>
+      </w:r>
+      <w:r>
+        <w:rPr>
+          <w:lang w:eastAsia="en-US"/>
+        </w:rPr>
+        <w:t xml:space="preserve"> Programuotojas</w:t>
+      </w:r>
+      <w:r>
+        <w:rPr>
+          <w:lang w:eastAsia="en-US"/>
+        </w:rPr>
+        <w:t>.</w:t>
+      </w:r>
+    </w:p>
+    <w:p>
+      <w:pPr>
+        <w:rPr>
+          <w:lang w:eastAsia="en-US"/>
+        </w:rPr>
+      </w:pPr>
+      <w:r>
+        <w:rPr>
+          <w:lang w:eastAsia="en-US"/>
+        </w:rPr>
+        <w:lastRenderedPageBreak/>
+        <w:t xml:space="preserve">Karolina  - </w:t>
+      </w:r>
+      <w:r>
+        <w:rPr>
+          <w:lang w:eastAsia="en-US"/>
+        </w:rPr>
+        <w:t>Projekto vadovas</w:t>
+      </w:r>
+      <w:r>
+        <w:rPr>
+          <w:lang w:eastAsia="en-US"/>
+        </w:rPr>
+        <w:t>.</w:t>
+      </w:r>
+    </w:p>
+    <w:p>
+      <w:pPr>
+        <w:rPr>
+          <w:lang w:eastAsia="en-US"/>
+        </w:rPr>
+      </w:pPr>
+      <w:r>
+        <w:rPr>
+          <w:lang w:eastAsia="en-US"/>
+        </w:rPr>
+        <w:t xml:space="preserve">Marius – </w:t>
+      </w:r>
+      <w:r>
+        <w:rPr>
+          <w:lang w:eastAsia="en-US"/>
+        </w:rPr>
+        <w:t>Grafinės sąsajos dizaineris</w:t>
+      </w:r>
+      <w:r>
+        <w:rPr>
+          <w:lang w:eastAsia="en-US"/>
+        </w:rPr>
+        <w:t>.</w:t>
+      </w:r>
+    </w:p>
+    <w:p>
+      <w:pPr>
+        <w:pStyle w:val="Heading2"/>
         <w:rPr>
           <w:rFonts w:eastAsiaTheme="minorHAnsi"/>
-          <w:lang w:val="en-GB" w:eastAsia="en-US"/>
-        </w:rPr>
-      </w:pPr>
-    </w:p>
-    <w:p>
-      <w:pPr>
+          <w:lang w:eastAsia="en-US"/>
+        </w:rPr>
+      </w:pPr>
+      <w:bookmarkStart w:id="10" w:name="_Toc495347361"/>
+      <w:r>
         <w:rPr>
           <w:rFonts w:eastAsiaTheme="minorHAnsi"/>
           <w:lang w:eastAsia="en-US"/>
         </w:rPr>
-      </w:pPr>
-      <w:r>
-        <w:rPr>
-          <w:rFonts w:eastAsiaTheme="minorHAnsi"/>
-          <w:lang w:eastAsia="en-US"/>
-        </w:rPr>
-        <w:t xml:space="preserve">Vartotojų tipai: </w:t>
-      </w:r>
-      <w:r>
-        <w:rPr>
-          <w:rFonts w:eastAsiaTheme="minorHAnsi"/>
-          <w:lang w:eastAsia="en-US"/>
-        </w:rPr>
-        <w:br/>
-        <w:t xml:space="preserve">Administratorius: </w:t>
-      </w:r>
-    </w:p>
-    <w:p>
-      <w:pPr>
-        <w:pStyle w:val="ListParagraph"/>
-        <w:numPr>
-          <w:ilvl w:val="0"/>
-          <w:numId w:val="3"/>
-        </w:numPr>
-        <w:rPr>
-          <w:rFonts w:eastAsiaTheme="minorHAnsi"/>
-          <w:lang w:eastAsia="en-US"/>
-        </w:rPr>
-      </w:pPr>
-      <w:r>
-        <w:rPr>
-          <w:rFonts w:eastAsiaTheme="minorHAnsi"/>
-          <w:lang w:eastAsia="en-US"/>
-        </w:rPr>
-        <w:t>Adminstruoti  plovyklas</w:t>
-      </w:r>
-    </w:p>
-    <w:p>
-      <w:pPr>
-        <w:pStyle w:val="ListParagraph"/>
-        <w:numPr>
-          <w:ilvl w:val="0"/>
-          <w:numId w:val="3"/>
-        </w:numPr>
-        <w:rPr>
-          <w:rFonts w:eastAsiaTheme="minorHAnsi"/>
-          <w:lang w:eastAsia="en-US"/>
-        </w:rPr>
-      </w:pPr>
-      <w:r>
-        <w:rPr>
-          <w:rFonts w:eastAsiaTheme="minorHAnsi"/>
-          <w:lang w:eastAsia="en-US"/>
-        </w:rPr>
-        <w:t>Administruoja paslaugas</w:t>
-      </w:r>
-    </w:p>
-    <w:p>
-      <w:pPr>
-        <w:pStyle w:val="ListParagraph"/>
-        <w:numPr>
-          <w:ilvl w:val="0"/>
-          <w:numId w:val="3"/>
-        </w:numPr>
-        <w:rPr>
-          <w:rFonts w:eastAsiaTheme="minorHAnsi"/>
-          <w:lang w:eastAsia="en-US"/>
-        </w:rPr>
-      </w:pPr>
-      <w:r>
-        <w:rPr>
-          <w:rFonts w:eastAsiaTheme="minorHAnsi"/>
-          <w:lang w:eastAsia="en-US"/>
-        </w:rPr>
-        <w:t>Paskiria plovyklos vadybininkus</w:t>
-      </w:r>
-    </w:p>
-    <w:p>
-      <w:pPr>
-        <w:pStyle w:val="ListParagraph"/>
-        <w:numPr>
-          <w:ilvl w:val="0"/>
-          <w:numId w:val="3"/>
-        </w:numPr>
-        <w:rPr>
-          <w:rFonts w:eastAsiaTheme="minorHAnsi"/>
-          <w:lang w:eastAsia="en-US"/>
-        </w:rPr>
-      </w:pPr>
-      <w:r>
-        <w:rPr>
-          <w:rFonts w:eastAsiaTheme="minorHAnsi"/>
-          <w:lang w:eastAsia="en-US"/>
-        </w:rPr>
-        <w:t>Peržiūri plovėjus</w:t>
-      </w:r>
-    </w:p>
-    <w:p>
-      <w:pPr>
-        <w:pStyle w:val="ListParagraph"/>
-        <w:numPr>
-          <w:ilvl w:val="0"/>
-          <w:numId w:val="3"/>
-        </w:numPr>
-        <w:rPr>
-          <w:rFonts w:eastAsiaTheme="minorHAnsi"/>
-          <w:lang w:eastAsia="en-US"/>
-        </w:rPr>
-      </w:pPr>
-      <w:r>
-        <w:rPr>
-          <w:rFonts w:eastAsiaTheme="minorHAnsi"/>
-          <w:lang w:eastAsia="en-US"/>
-        </w:rPr>
-        <w:t>Peržiūri vairuotojų registracijas</w:t>
-      </w:r>
-    </w:p>
-    <w:p>
-      <w:pPr>
-        <w:pStyle w:val="ListParagraph"/>
-        <w:numPr>
-          <w:ilvl w:val="0"/>
-          <w:numId w:val="3"/>
-        </w:numPr>
-        <w:rPr>
-          <w:rFonts w:eastAsiaTheme="minorHAnsi"/>
-          <w:lang w:eastAsia="en-US"/>
-        </w:rPr>
-      </w:pPr>
-      <w:r>
-        <w:rPr>
-          <w:rFonts w:eastAsiaTheme="minorHAnsi"/>
-          <w:lang w:eastAsia="en-US"/>
-        </w:rPr>
-        <w:t>Peržiūri pelną</w:t>
-      </w:r>
-    </w:p>
-    <w:p>
-      <w:pPr>
-        <w:rPr>
-          <w:rFonts w:eastAsiaTheme="minorHAnsi"/>
-          <w:lang w:eastAsia="en-US"/>
-        </w:rPr>
-      </w:pPr>
-      <w:r>
-        <w:rPr>
-          <w:rFonts w:eastAsiaTheme="minorHAnsi"/>
-          <w:lang w:eastAsia="en-US"/>
-        </w:rPr>
-        <w:t>Plovyklos vadybininkas:</w:t>
-      </w:r>
-    </w:p>
-    <w:p>
-      <w:pPr>
-        <w:pStyle w:val="ListParagraph"/>
-        <w:numPr>
-          <w:ilvl w:val="0"/>
-          <w:numId w:val="3"/>
-        </w:numPr>
-        <w:rPr>
-          <w:rFonts w:eastAsiaTheme="minorHAnsi"/>
-          <w:lang w:eastAsia="en-US"/>
-        </w:rPr>
-      </w:pPr>
-      <w:r>
-        <w:rPr>
-          <w:rFonts w:eastAsiaTheme="minorHAnsi"/>
-          <w:lang w:eastAsia="en-US"/>
-        </w:rPr>
-        <w:t>Administruoja plovėjus.</w:t>
-      </w:r>
-    </w:p>
-    <w:p>
-      <w:pPr>
-        <w:pStyle w:val="ListParagraph"/>
-        <w:numPr>
-          <w:ilvl w:val="0"/>
-          <w:numId w:val="3"/>
-        </w:numPr>
-        <w:rPr>
-          <w:rFonts w:eastAsiaTheme="minorHAnsi"/>
-          <w:lang w:eastAsia="en-US"/>
-        </w:rPr>
-      </w:pPr>
-      <w:r>
-        <w:rPr>
-          <w:rFonts w:eastAsiaTheme="minorHAnsi"/>
-          <w:lang w:eastAsia="en-US"/>
-        </w:rPr>
-        <w:t>Administruoja darbo laiką</w:t>
-      </w:r>
-    </w:p>
-    <w:p>
-      <w:pPr>
-        <w:pStyle w:val="ListParagraph"/>
-        <w:numPr>
-          <w:ilvl w:val="0"/>
-          <w:numId w:val="3"/>
-        </w:numPr>
-        <w:rPr>
-          <w:rFonts w:eastAsiaTheme="minorHAnsi"/>
-          <w:lang w:eastAsia="en-US"/>
-        </w:rPr>
-      </w:pPr>
-      <w:r>
-        <w:rPr>
-          <w:rFonts w:eastAsiaTheme="minorHAnsi"/>
-          <w:lang w:eastAsia="en-US"/>
-        </w:rPr>
-        <w:t>peržiūri resursus</w:t>
-      </w:r>
-    </w:p>
-    <w:p>
-      <w:pPr>
-        <w:pStyle w:val="ListParagraph"/>
-        <w:numPr>
-          <w:ilvl w:val="0"/>
-          <w:numId w:val="3"/>
-        </w:numPr>
-        <w:rPr>
-          <w:rFonts w:eastAsiaTheme="minorHAnsi"/>
-          <w:lang w:eastAsia="en-US"/>
-        </w:rPr>
-      </w:pPr>
-      <w:r>
-        <w:rPr>
-          <w:rFonts w:eastAsiaTheme="minorHAnsi"/>
-          <w:lang w:eastAsia="en-US"/>
-        </w:rPr>
-        <w:t>Peržiūrėt vairuotojų registracijas</w:t>
-      </w:r>
-    </w:p>
-    <w:p>
-      <w:pPr>
-        <w:pStyle w:val="ListParagraph"/>
-        <w:numPr>
-          <w:ilvl w:val="0"/>
-          <w:numId w:val="3"/>
-        </w:numPr>
-        <w:rPr>
-          <w:rFonts w:eastAsiaTheme="minorHAnsi"/>
-          <w:lang w:eastAsia="en-US"/>
-        </w:rPr>
-      </w:pPr>
-      <w:r>
-        <w:rPr>
-          <w:rFonts w:eastAsiaTheme="minorHAnsi"/>
-          <w:lang w:eastAsia="en-US"/>
-        </w:rPr>
-        <w:t>Atšaukti vairuotojų registracijas</w:t>
-      </w:r>
-    </w:p>
-    <w:p>
-      <w:pPr>
-        <w:rPr>
-          <w:rFonts w:eastAsiaTheme="minorHAnsi"/>
-          <w:lang w:eastAsia="en-US"/>
-        </w:rPr>
-      </w:pPr>
-      <w:r>
-        <w:rPr>
-          <w:rFonts w:eastAsiaTheme="minorHAnsi"/>
-          <w:lang w:eastAsia="en-US"/>
-        </w:rPr>
-        <w:t>Vairuotojas</w:t>
-      </w:r>
-    </w:p>
-    <w:p>
-      <w:pPr>
-        <w:pStyle w:val="ListParagraph"/>
-        <w:numPr>
-          <w:ilvl w:val="0"/>
-          <w:numId w:val="3"/>
-        </w:numPr>
-        <w:rPr>
-          <w:rFonts w:eastAsiaTheme="minorHAnsi"/>
-          <w:lang w:eastAsia="en-US"/>
-        </w:rPr>
-      </w:pPr>
-      <w:r>
-        <w:rPr>
-          <w:rFonts w:eastAsiaTheme="minorHAnsi"/>
-          <w:lang w:eastAsia="en-US"/>
-        </w:rPr>
-        <w:t>Registruojasi į sistemą</w:t>
-      </w:r>
-    </w:p>
-    <w:p>
-      <w:pPr>
-        <w:pStyle w:val="ListParagraph"/>
-        <w:numPr>
-          <w:ilvl w:val="0"/>
-          <w:numId w:val="3"/>
-        </w:numPr>
-        <w:rPr>
-          <w:rFonts w:eastAsiaTheme="minorHAnsi"/>
-          <w:lang w:eastAsia="en-US"/>
-        </w:rPr>
-      </w:pPr>
-      <w:r>
-        <w:rPr>
-          <w:rFonts w:eastAsiaTheme="minorHAnsi"/>
-          <w:lang w:eastAsia="en-US"/>
-        </w:rPr>
-        <w:t>Registruotis :</w:t>
-      </w:r>
-    </w:p>
-    <w:p>
-      <w:pPr>
-        <w:pStyle w:val="ListParagraph"/>
-        <w:numPr>
-          <w:ilvl w:val="2"/>
-          <w:numId w:val="3"/>
-        </w:numPr>
-        <w:rPr>
-          <w:rFonts w:eastAsiaTheme="minorHAnsi"/>
-          <w:lang w:eastAsia="en-US"/>
-        </w:rPr>
-      </w:pPr>
-      <w:r>
-        <w:rPr>
-          <w:rFonts w:eastAsiaTheme="minorHAnsi"/>
-          <w:lang w:eastAsia="en-US"/>
-        </w:rPr>
-        <w:t>Pasirenka paslaugas</w:t>
-      </w:r>
-    </w:p>
-    <w:p>
-      <w:pPr>
-        <w:pStyle w:val="ListParagraph"/>
-        <w:numPr>
-          <w:ilvl w:val="2"/>
-          <w:numId w:val="3"/>
-        </w:numPr>
-        <w:rPr>
-          <w:rFonts w:eastAsiaTheme="minorHAnsi"/>
-          <w:lang w:eastAsia="en-US"/>
-        </w:rPr>
-      </w:pPr>
-      <w:r>
-        <w:rPr>
-          <w:rFonts w:eastAsiaTheme="minorHAnsi"/>
-          <w:lang w:eastAsia="en-US"/>
-        </w:rPr>
-        <w:t>Apmoka paslaugas</w:t>
-      </w:r>
-    </w:p>
-    <w:p>
-      <w:pPr>
-        <w:pStyle w:val="ListParagraph"/>
-        <w:numPr>
-          <w:ilvl w:val="0"/>
-          <w:numId w:val="3"/>
-        </w:numPr>
-        <w:rPr>
-          <w:rFonts w:eastAsiaTheme="minorHAnsi"/>
-          <w:lang w:eastAsia="en-US"/>
-        </w:rPr>
-      </w:pPr>
-    </w:p>
-    <w:p>
-      <w:pPr>
-        <w:pStyle w:val="ListParagraph"/>
-        <w:numPr>
-          <w:ilvl w:val="0"/>
-          <w:numId w:val="3"/>
-        </w:numPr>
-        <w:rPr>
-          <w:rFonts w:eastAsiaTheme="minorHAnsi"/>
-          <w:lang w:eastAsia="en-US"/>
-        </w:rPr>
-      </w:pPr>
-      <w:r>
-        <w:rPr>
-          <w:rFonts w:eastAsiaTheme="minorHAnsi"/>
-          <w:lang w:eastAsia="en-US"/>
-        </w:rPr>
-        <w:t>redaguoti</w:t>
-      </w:r>
-    </w:p>
-    <w:p>
-      <w:pPr>
-        <w:pStyle w:val="ListParagraph"/>
-        <w:numPr>
-          <w:ilvl w:val="0"/>
-          <w:numId w:val="3"/>
-        </w:numPr>
-        <w:rPr>
-          <w:rFonts w:eastAsiaTheme="minorHAnsi"/>
-          <w:lang w:eastAsia="en-US"/>
-        </w:rPr>
-      </w:pPr>
-      <w:r>
-        <w:rPr>
-          <w:rFonts w:eastAsiaTheme="minorHAnsi"/>
-          <w:lang w:eastAsia="en-US"/>
-        </w:rPr>
-        <w:t>Atšaukia registracija</w:t>
-      </w:r>
-    </w:p>
-    <w:p>
-      <w:pPr>
-        <w:pStyle w:val="ListParagraph"/>
-        <w:numPr>
-          <w:ilvl w:val="0"/>
-          <w:numId w:val="3"/>
-        </w:numPr>
-        <w:rPr>
-          <w:rFonts w:eastAsiaTheme="minorHAnsi"/>
-          <w:lang w:eastAsia="en-US"/>
-        </w:rPr>
-      </w:pPr>
-      <w:r>
-        <w:rPr>
-          <w:rFonts w:eastAsiaTheme="minorHAnsi"/>
-          <w:lang w:eastAsia="en-US"/>
-        </w:rPr>
-        <w:t>Redaguoja profilį</w:t>
-      </w:r>
-    </w:p>
-    <w:p>
-      <w:pPr>
-        <w:pStyle w:val="ListParagraph"/>
-        <w:numPr>
-          <w:ilvl w:val="0"/>
-          <w:numId w:val="3"/>
-        </w:numPr>
-        <w:rPr>
-          <w:rFonts w:eastAsiaTheme="minorHAnsi"/>
-          <w:lang w:eastAsia="en-US"/>
-        </w:rPr>
-      </w:pPr>
-      <w:r>
-        <w:rPr>
-          <w:rFonts w:eastAsiaTheme="minorHAnsi"/>
-          <w:lang w:eastAsia="en-US"/>
-        </w:rPr>
-        <w:t>Vertina plovimą</w:t>
-      </w:r>
-    </w:p>
-    <w:p>
-      <w:pPr>
-        <w:pStyle w:val="ListParagraph"/>
-        <w:numPr>
-          <w:ilvl w:val="0"/>
-          <w:numId w:val="3"/>
-        </w:numPr>
-        <w:rPr>
-          <w:rFonts w:eastAsiaTheme="minorHAnsi"/>
-          <w:lang w:eastAsia="en-US"/>
-        </w:rPr>
-      </w:pPr>
-      <w:r>
-        <w:rPr>
-          <w:rFonts w:eastAsiaTheme="minorHAnsi"/>
-          <w:lang w:eastAsia="en-US"/>
-        </w:rPr>
-        <w:t>Administruoja savo TP</w:t>
-      </w:r>
-    </w:p>
-    <w:p>
-      <w:pPr>
-        <w:rPr>
-          <w:rFonts w:eastAsiaTheme="minorHAnsi"/>
-          <w:lang w:eastAsia="en-US"/>
-        </w:rPr>
-      </w:pPr>
-      <w:r>
-        <w:rPr>
-          <w:rFonts w:eastAsiaTheme="minorHAnsi"/>
-          <w:lang w:eastAsia="en-US"/>
-        </w:rPr>
-        <w:t>Plovėjas</w:t>
-      </w:r>
-    </w:p>
-    <w:p>
-      <w:pPr>
-        <w:pStyle w:val="ListParagraph"/>
-        <w:numPr>
-          <w:ilvl w:val="0"/>
-          <w:numId w:val="3"/>
-        </w:numPr>
-        <w:rPr>
-          <w:rFonts w:eastAsiaTheme="minorHAnsi"/>
-          <w:lang w:eastAsia="en-US"/>
-        </w:rPr>
-      </w:pPr>
-      <w:r>
-        <w:rPr>
-          <w:rFonts w:eastAsiaTheme="minorHAnsi"/>
-          <w:lang w:eastAsia="en-US"/>
-        </w:rPr>
-        <w:t>Peržiūri savo darbo grafiką</w:t>
-      </w:r>
-    </w:p>
-    <w:p>
-      <w:pPr>
-        <w:pStyle w:val="ListParagraph"/>
-        <w:numPr>
-          <w:ilvl w:val="0"/>
-          <w:numId w:val="3"/>
-        </w:numPr>
-        <w:rPr>
-          <w:rFonts w:eastAsiaTheme="minorHAnsi"/>
-          <w:lang w:eastAsia="en-US"/>
-        </w:rPr>
-      </w:pPr>
-      <w:r>
-        <w:rPr>
-          <w:rFonts w:eastAsiaTheme="minorHAnsi"/>
-          <w:lang w:eastAsia="en-US"/>
-        </w:rPr>
-        <w:t>Rašo atsiliepimus apie vairuotojus</w:t>
-      </w:r>
-    </w:p>
-    <w:p>
-      <w:pPr>
-        <w:rPr>
-          <w:rFonts w:eastAsiaTheme="minorHAnsi"/>
-          <w:lang w:eastAsia="en-US"/>
-        </w:rPr>
-      </w:pPr>
-      <w:r>
-        <w:rPr>
-          <w:rFonts w:eastAsiaTheme="minorHAnsi"/>
-          <w:lang w:eastAsia="en-US"/>
-        </w:rPr>
-        <w:t>Vartotojas</w:t>
-      </w:r>
-    </w:p>
-    <w:p>
-      <w:pPr>
-        <w:pStyle w:val="ListParagraph"/>
-        <w:numPr>
-          <w:ilvl w:val="0"/>
-          <w:numId w:val="3"/>
-        </w:numPr>
-        <w:rPr>
-          <w:rFonts w:eastAsiaTheme="minorHAnsi"/>
-          <w:lang w:eastAsia="en-US"/>
-        </w:rPr>
-      </w:pPr>
-      <w:r>
-        <w:rPr>
-          <w:rFonts w:eastAsiaTheme="minorHAnsi"/>
-          <w:lang w:eastAsia="en-US"/>
-        </w:rPr>
-        <w:t>Prisijungia</w:t>
-      </w:r>
-    </w:p>
-    <w:p>
-      <w:pPr>
-        <w:pStyle w:val="ListParagraph"/>
-        <w:numPr>
-          <w:ilvl w:val="0"/>
-          <w:numId w:val="3"/>
-        </w:numPr>
-        <w:rPr>
-          <w:rFonts w:eastAsiaTheme="minorHAnsi"/>
-          <w:lang w:eastAsia="en-US"/>
-        </w:rPr>
-      </w:pPr>
-      <w:r>
-        <w:rPr>
-          <w:rFonts w:eastAsiaTheme="minorHAnsi"/>
-          <w:lang w:eastAsia="en-US"/>
-        </w:rPr>
-        <w:t>Registruojasi</w:t>
-      </w:r>
-    </w:p>
-    <w:p>
-      <w:pPr>
-        <w:pStyle w:val="ListParagraph"/>
-        <w:numPr>
-          <w:ilvl w:val="0"/>
-          <w:numId w:val="3"/>
-        </w:numPr>
-        <w:rPr>
-          <w:rFonts w:eastAsiaTheme="minorHAnsi"/>
-          <w:lang w:eastAsia="en-US"/>
-        </w:rPr>
-      </w:pPr>
-      <w:r>
-        <w:rPr>
-          <w:rFonts w:eastAsiaTheme="minorHAnsi"/>
-          <w:lang w:eastAsia="en-US"/>
-        </w:rPr>
-        <w:t>Peržiūri plovyklas</w:t>
-      </w:r>
-    </w:p>
-    <w:p>
-      <w:pPr>
-        <w:rPr>
-          <w:rFonts w:eastAsiaTheme="minorHAnsi"/>
-          <w:lang w:eastAsia="en-US"/>
-        </w:rPr>
-      </w:pPr>
-      <w:r>
-        <w:rPr>
-          <w:rFonts w:eastAsiaTheme="minorHAnsi"/>
-          <w:lang w:eastAsia="en-US"/>
-        </w:rPr>
-        <w:t xml:space="preserve">Aparatas: </w:t>
-      </w:r>
-      <w:r>
-        <w:rPr>
-          <w:rFonts w:eastAsiaTheme="minorHAnsi"/>
-          <w:lang w:eastAsia="en-US"/>
-        </w:rPr>
-        <w:br/>
-        <w:t>- Atnaujina duomenis apie būklę</w:t>
-      </w:r>
-    </w:p>
-    <w:p>
-      <w:pPr>
-        <w:rPr>
-          <w:rFonts w:eastAsiaTheme="minorHAnsi"/>
-          <w:lang w:eastAsia="en-US"/>
-        </w:rPr>
-      </w:pPr>
-    </w:p>
-    <w:p>
-      <w:pPr>
-        <w:rPr>
-          <w:rFonts w:eastAsiaTheme="minorHAnsi"/>
-          <w:lang w:eastAsia="en-US"/>
-        </w:rPr>
-      </w:pPr>
-      <w:r>
-        <w:rPr>
-          <w:rFonts w:eastAsiaTheme="minorHAnsi"/>
-          <w:lang w:eastAsia="en-US"/>
-        </w:rPr>
-        <w:t xml:space="preserve">Sistema siunčia priminimą apie artėjantį vizitą. </w:t>
-      </w:r>
-    </w:p>
-    <w:p>
-      <w:pPr>
-        <w:rPr>
-          <w:rFonts w:eastAsiaTheme="minorHAnsi"/>
-          <w:lang w:eastAsia="en-US"/>
-        </w:rPr>
-      </w:pPr>
-    </w:p>
-    <w:p>
-      <w:pPr>
-        <w:pStyle w:val="Heading1"/>
-        <w:rPr>
-          <w:rFonts w:eastAsiaTheme="minorHAnsi"/>
-          <w:lang w:eastAsia="en-US"/>
-        </w:rPr>
-      </w:pPr>
-      <w:bookmarkStart w:id="7" w:name="_Toc396843093"/>
-      <w:r>
-        <w:rPr>
-          <w:rFonts w:eastAsiaTheme="minorHAnsi"/>
-          <w:lang w:eastAsia="en-US"/>
-        </w:rPr>
-        <w:t>Projekto valdymo pasiūlymas</w:t>
-      </w:r>
-      <w:bookmarkEnd w:id="7"/>
-    </w:p>
-    <w:p>
-      <w:pPr>
-        <w:pStyle w:val="Heading2"/>
-        <w:rPr>
-          <w:rFonts w:eastAsiaTheme="minorHAnsi"/>
-          <w:lang w:eastAsia="en-US"/>
-        </w:rPr>
-      </w:pPr>
-      <w:bookmarkStart w:id="8" w:name="_Toc396843094"/>
-      <w:r>
-        <w:rPr>
-          <w:rFonts w:eastAsiaTheme="minorHAnsi"/>
-          <w:lang w:eastAsia="en-US"/>
-        </w:rPr>
-        <w:t>Projekto komanda</w:t>
-      </w:r>
-      <w:bookmarkEnd w:id="8"/>
-    </w:p>
-    <w:p>
-      <w:pPr>
-        <w:rPr>
-          <w:lang w:eastAsia="en-US"/>
-        </w:rPr>
-      </w:pPr>
-    </w:p>
-    <w:p>
-      <w:pPr>
-        <w:rPr>
-          <w:lang w:eastAsia="en-US"/>
-        </w:rPr>
-      </w:pPr>
-      <w:r>
-        <w:rPr>
-          <w:lang w:eastAsia="en-US"/>
-        </w:rPr>
-        <w:t>Komando</w:t>
-      </w:r>
-      <w:r>
-        <w:rPr>
-          <w:lang w:eastAsia="en-US"/>
-        </w:rPr>
-        <w:t xml:space="preserve">s nariai, jų pareigos komandoje: </w:t>
-      </w:r>
-    </w:p>
-    <w:p>
-      <w:pPr>
-        <w:rPr>
-          <w:lang w:eastAsia="en-US"/>
-        </w:rPr>
-      </w:pPr>
-    </w:p>
-    <w:p>
-      <w:pPr>
-        <w:jc w:val="center"/>
-        <w:rPr>
-          <w:lang w:eastAsia="en-US"/>
-        </w:rPr>
-      </w:pPr>
-      <w:r>
-        <w:rPr>
-          <w:lang w:eastAsia="en-US"/>
-        </w:rPr>
-        <w:t>Rokas - Backend</w:t>
-      </w:r>
-    </w:p>
-    <w:p>
-      <w:pPr>
-        <w:jc w:val="center"/>
-        <w:rPr>
-          <w:lang w:eastAsia="en-US"/>
-        </w:rPr>
-      </w:pPr>
-      <w:r>
-        <w:rPr>
-          <w:lang w:eastAsia="en-US"/>
-        </w:rPr>
-        <w:t>Povilas - Backend</w:t>
-      </w:r>
-    </w:p>
-    <w:p>
-      <w:pPr>
-        <w:jc w:val="center"/>
-        <w:rPr>
-          <w:lang w:eastAsia="en-US"/>
-        </w:rPr>
-      </w:pPr>
-      <w:r>
-        <w:rPr>
-          <w:lang w:eastAsia="en-US"/>
-        </w:rPr>
-        <w:t>Karolina  - Project manager</w:t>
-      </w:r>
-    </w:p>
-    <w:p>
-      <w:pPr>
-        <w:jc w:val="center"/>
-        <w:rPr>
-          <w:lang w:eastAsia="en-US"/>
-        </w:rPr>
-      </w:pPr>
-      <w:r>
-        <w:rPr>
-          <w:lang w:eastAsia="en-US"/>
-        </w:rPr>
-        <w:t>Marius – Dizainas/frontend</w:t>
-      </w:r>
-    </w:p>
-    <w:p>
-      <w:pPr>
-        <w:pStyle w:val="Heading2"/>
-        <w:rPr>
-          <w:rFonts w:eastAsiaTheme="minorHAnsi"/>
-          <w:lang w:eastAsia="en-US"/>
-        </w:rPr>
-      </w:pPr>
-      <w:bookmarkStart w:id="9" w:name="_Toc396843095"/>
-      <w:r>
-        <w:rPr>
-          <w:rFonts w:eastAsiaTheme="minorHAnsi"/>
-          <w:lang w:eastAsia="en-US"/>
-        </w:rPr>
         <w:t>Darbų struktūra</w:t>
       </w:r>
-      <w:bookmarkEnd w:id="9"/>
-    </w:p>
-    <w:p>
-      <w:pPr>
-        <w:rPr>
-          <w:lang w:eastAsia="en-US"/>
-        </w:rPr>
-      </w:pPr>
-      <w:r>
-        <w:rPr>
-          <w:lang w:eastAsia="en-US"/>
-        </w:rPr>
-        <w:t xml:space="preserve">Darbus </w:t>
-      </w:r>
-      <w:proofErr w:type="spellStart"/>
-      <w:r>
-        <w:rPr>
-          <w:lang w:eastAsia="en-US"/>
-        </w:rPr>
-        <w:t>suskirtome</w:t>
-      </w:r>
-      <w:proofErr w:type="spellEnd"/>
-      <w:r>
-        <w:rPr>
-          <w:lang w:eastAsia="en-US"/>
-        </w:rPr>
-        <w:t xml:space="preserve"> į </w:t>
+      <w:bookmarkEnd w:id="10"/>
+    </w:p>
+    <w:p>
+      <w:pPr>
+        <w:rPr>
+          <w:lang w:eastAsia="en-US"/>
+        </w:rPr>
+      </w:pPr>
+    </w:p>
+    <w:p>
+      <w:pPr>
+        <w:rPr>
+          <w:lang w:eastAsia="en-US"/>
+        </w:rPr>
+      </w:pPr>
+      <w:r>
+        <w:rPr>
+          <w:lang w:eastAsia="en-US"/>
+        </w:rPr>
+        <w:t xml:space="preserve">Darbus suskirtome į </w:t>
       </w:r>
       <w:r>
         <w:rPr>
@@ -3972,13 +3892,7 @@
         <w:rPr>
           <w:lang w:eastAsia="en-US"/>
         </w:rPr>
-        <w:t xml:space="preserve">Vadybininko </w:t>
-      </w:r>
-      <w:r>
-        <w:rPr>
-          <w:lang w:eastAsia="en-US"/>
-        </w:rPr>
-        <w:t>posistemės projektavimas</w:t>
+        <w:t>Vadybininko posistemės projektavimas</w:t>
       </w:r>
     </w:p>
     <w:p>
@@ -3996,13 +3910,7 @@
         <w:rPr>
           <w:lang w:eastAsia="en-US"/>
         </w:rPr>
-        <w:t xml:space="preserve">Vairuotojo </w:t>
-      </w:r>
-      <w:r>
-        <w:rPr>
-          <w:lang w:eastAsia="en-US"/>
-        </w:rPr>
-        <w:t>posistemės projektavimas</w:t>
+        <w:t>Vairuotojo posistemės projektavimas</w:t>
       </w:r>
     </w:p>
     <w:p>
@@ -4020,13 +3928,7 @@
         <w:rPr>
           <w:lang w:eastAsia="en-US"/>
         </w:rPr>
-        <w:t xml:space="preserve">Plovėjo </w:t>
-      </w:r>
-      <w:r>
-        <w:rPr>
-          <w:lang w:eastAsia="en-US"/>
-        </w:rPr>
-        <w:t>posistemės projektavimas</w:t>
+        <w:t>Plovėjo posistemės projektavimas</w:t>
       </w:r>
     </w:p>
     <w:p>
@@ -4044,13 +3946,7 @@
         <w:rPr>
           <w:lang w:eastAsia="en-US"/>
         </w:rPr>
-        <w:t xml:space="preserve">Vartotojo </w:t>
-      </w:r>
-      <w:r>
-        <w:rPr>
-          <w:lang w:eastAsia="en-US"/>
-        </w:rPr>
-        <w:t>posistemės projektavimas</w:t>
+        <w:t>Vartotojo posistemės projektavimas</w:t>
       </w:r>
     </w:p>
     <w:p>
@@ -4104,13 +4000,7 @@
         <w:rPr>
           <w:lang w:eastAsia="en-US"/>
         </w:rPr>
-        <w:t xml:space="preserve">Duomenų bazės </w:t>
-      </w:r>
-      <w:r>
-        <w:rPr>
-          <w:lang w:eastAsia="en-US"/>
-        </w:rPr>
-        <w:t>realizacija</w:t>
+        <w:t>Duomenų bazės realizacija</w:t>
       </w:r>
     </w:p>
     <w:p>
@@ -4182,7 +4072,6 @@
         <w:rPr>
           <w:lang w:eastAsia="en-US"/>
         </w:rPr>
-        <w:lastRenderedPageBreak/>
         <w:t>Plovėjo posistemės realizacija</w:t>
       </w:r>
     </w:p>
@@ -4257,8 +4146,6 @@
         </w:rPr>
         <w:t>Integruotos sistemos testavimas</w:t>
       </w:r>
-      <w:bookmarkStart w:id="10" w:name="_GoBack"/>
-      <w:bookmarkEnd w:id="10"/>
     </w:p>
     <w:p>
       <w:pPr>
@@ -4307,19 +4194,11 @@
           <w:lang w:eastAsia="en-US"/>
         </w:rPr>
       </w:pPr>
-      <w:proofErr w:type="spellStart"/>
-      <w:r>
-        <w:rPr>
-          <w:lang w:eastAsia="en-US"/>
-        </w:rPr>
-        <w:t>Web</w:t>
-      </w:r>
-      <w:proofErr w:type="spellEnd"/>
-      <w:r>
-        <w:rPr>
-          <w:lang w:eastAsia="en-US"/>
-        </w:rPr>
-        <w:t xml:space="preserve"> serverio diegimas</w:t>
+      <w:r>
+        <w:rPr>
+          <w:lang w:eastAsia="en-US"/>
+        </w:rPr>
+        <w:t>Web serverio diegimas</w:t>
       </w:r>
     </w:p>
     <w:p>
@@ -4384,7 +4263,7 @@
           <w:lang w:eastAsia="en-US"/>
         </w:rPr>
       </w:pPr>
-      <w:bookmarkStart w:id="11" w:name="_Toc396843096"/>
+      <w:bookmarkStart w:id="11" w:name="_Toc495347362"/>
       <w:r>
         <w:rPr>
           <w:rFonts w:eastAsiaTheme="minorHAnsi"/>
@@ -4424,12 +4303,13 @@
           <w:lang w:eastAsia="en-US"/>
         </w:rPr>
       </w:pPr>
-      <w:bookmarkStart w:id="12" w:name="_Toc396843097"/>
+      <w:bookmarkStart w:id="12" w:name="_Toc495347363"/>
       <w:r>
         <w:rPr>
           <w:rFonts w:eastAsiaTheme="minorHAnsi"/>
           <w:lang w:eastAsia="en-US"/>
         </w:rPr>
+        <w:lastRenderedPageBreak/>
         <w:t>Komercinis pasiūlymas</w:t>
       </w:r>
       <w:bookmarkEnd w:id="12"/>
@@ -4441,7 +4321,7 @@
           <w:lang w:eastAsia="en-US"/>
         </w:rPr>
       </w:pPr>
-      <w:bookmarkStart w:id="13" w:name="_Toc396843098"/>
+      <w:bookmarkStart w:id="13" w:name="_Toc495347364"/>
       <w:r>
         <w:rPr>
           <w:lang w:eastAsia="en-US"/>
@@ -4476,7 +4356,7 @@
           <w:lang w:eastAsia="en-US"/>
         </w:rPr>
       </w:pPr>
-      <w:bookmarkStart w:id="14" w:name="_Toc396843099"/>
+      <w:bookmarkStart w:id="14" w:name="_Toc495347365"/>
       <w:r>
         <w:rPr>
           <w:lang w:eastAsia="en-US"/>
@@ -4511,7 +4391,7 @@
           <w:lang w:eastAsia="en-US"/>
         </w:rPr>
       </w:pPr>
-      <w:bookmarkStart w:id="15" w:name="_Toc396843100"/>
+      <w:bookmarkStart w:id="15" w:name="_Toc495347366"/>
       <w:r>
         <w:rPr>
           <w:lang w:eastAsia="en-US"/>
@@ -4540,7 +4420,7 @@
           <w:lang w:eastAsia="en-US"/>
         </w:rPr>
       </w:pPr>
-      <w:bookmarkStart w:id="16" w:name="_Toc396843101"/>
+      <w:bookmarkStart w:id="16" w:name="_Toc495347367"/>
       <w:r>
         <w:rPr>
           <w:lang w:eastAsia="en-US"/>
@@ -4575,7 +4455,7 @@
           <w:lang w:eastAsia="en-US"/>
         </w:rPr>
       </w:pPr>
-      <w:bookmarkStart w:id="17" w:name="_Toc396843102"/>
+      <w:bookmarkStart w:id="17" w:name="_Toc495347368"/>
       <w:r>
         <w:rPr>
           <w:lang w:eastAsia="en-US"/>
@@ -4610,7 +4490,7 @@
           <w:lang w:eastAsia="en-US"/>
         </w:rPr>
       </w:pPr>
-      <w:bookmarkStart w:id="18" w:name="_Toc396843103"/>
+      <w:bookmarkStart w:id="18" w:name="_Toc495347369"/>
       <w:r>
         <w:rPr>
           <w:lang w:eastAsia="en-US"/>
@@ -4639,7 +4519,7 @@
           <w:lang w:eastAsia="en-US"/>
         </w:rPr>
       </w:pPr>
-      <w:bookmarkStart w:id="19" w:name="_Toc396843104"/>
+      <w:bookmarkStart w:id="19" w:name="_Toc495347370"/>
       <w:r>
         <w:rPr>
           <w:lang w:eastAsia="en-US"/>
@@ -4758,7 +4638,21 @@
             <w:rStyle w:val="Hyperlink"/>
             <w:lang w:eastAsia="en-US"/>
           </w:rPr>
-          <w:t>nuoroda į CV</w:t>
+          <w:t>nuor</w:t>
+        </w:r>
+        <w:r>
+          <w:rPr>
+            <w:rStyle w:val="Hyperlink"/>
+            <w:lang w:eastAsia="en-US"/>
+          </w:rPr>
+          <w:t>o</w:t>
+        </w:r>
+        <w:r>
+          <w:rPr>
+            <w:rStyle w:val="Hyperlink"/>
+            <w:lang w:eastAsia="en-US"/>
+          </w:rPr>
+          <w:t>da į CV</w:t>
         </w:r>
       </w:hyperlink>
       <w:r>
@@ -4767,18 +4661,6 @@
         </w:rPr>
         <w:t>.</w:t>
       </w:r>
-    </w:p>
-    <w:p>
-      <w:pPr>
-        <w:pStyle w:val="ListParagraph"/>
-        <w:numPr>
-          <w:ilvl w:val="0"/>
-          <w:numId w:val="2"/>
-        </w:numPr>
-        <w:rPr>
-          <w:lang w:eastAsia="en-US"/>
-        </w:rPr>
-      </w:pPr>
     </w:p>
     <w:sectPr>
       <w:footerReference w:type="default" r:id="rId14"/>
@@ -4793,7 +4675,7 @@
 </file>
 
 <file path=word/endnotes.xml><?xml version="1.0" encoding="utf-8"?>
-<w:endnotes xmlns:wpc="http://schemas.microsoft.com/office/word/2010/wordprocessingCanvas" xmlns:mo="http://schemas.microsoft.com/office/mac/office/2008/main" xmlns:mc="http://schemas.openxmlformats.org/markup-compatibility/2006" xmlns:mv="urn:schemas-microsoft-com:mac:vml" xmlns:o="urn:schemas-microsoft-com:office:office" xmlns:r="http://schemas.openxmlformats.org/officeDocument/2006/relationships" xmlns:m="http://schemas.openxmlformats.org/officeDocument/2006/math" xmlns:v="urn:schemas-microsoft-com:vml" xmlns:wp14="http://schemas.microsoft.com/office/word/2010/wordprocessingDrawing" xmlns:wp="http://schemas.openxmlformats.org/drawingml/2006/wordprocessingDrawing" xmlns:w10="urn:schemas-microsoft-com:office:word" xmlns:w="http://schemas.openxmlformats.org/wordprocessingml/2006/main" xmlns:w14="http://schemas.microsoft.com/office/word/2010/wordml" xmlns:w15="http://schemas.microsoft.com/office/word/2012/wordml" xmlns:wpg="http://schemas.microsoft.com/office/word/2010/wordprocessingGroup" xmlns:wpi="http://schemas.microsoft.com/office/word/2010/wordprocessingInk" xmlns:wne="http://schemas.microsoft.com/office/word/2006/wordml" xmlns:wps="http://schemas.microsoft.com/office/word/2010/wordprocessingShape" mc:Ignorable="w14 w15 wp14">
+<w:endnotes xmlns:wpc="http://schemas.microsoft.com/office/word/2010/wordprocessingCanvas" xmlns:cx="http://schemas.microsoft.com/office/drawing/2014/chartex" xmlns:cx1="http://schemas.microsoft.com/office/drawing/2015/9/8/chartex" xmlns:cx2="http://schemas.microsoft.com/office/drawing/2015/10/21/chartex" xmlns:cx3="http://schemas.microsoft.com/office/drawing/2016/5/9/chartex" xmlns:cx4="http://schemas.microsoft.com/office/drawing/2016/5/10/chartex" xmlns:cx5="http://schemas.microsoft.com/office/drawing/2016/5/11/chartex" xmlns:cx6="http://schemas.microsoft.com/office/drawing/2016/5/12/chartex" xmlns:cx7="http://schemas.microsoft.com/office/drawing/2016/5/13/chartex" xmlns:cx8="http://schemas.microsoft.com/office/drawing/2016/5/14/chartex" xmlns:mc="http://schemas.openxmlformats.org/markup-compatibility/2006" xmlns:aink="http://schemas.microsoft.com/office/drawing/2016/ink" xmlns:am3d="http://schemas.microsoft.com/office/drawing/2017/model3d" xmlns:o="urn:schemas-microsoft-com:office:office" xmlns:r="http://schemas.openxmlformats.org/officeDocument/2006/relationships" xmlns:m="http://schemas.openxmlformats.org/officeDocument/2006/math" xmlns:v="urn:schemas-microsoft-com:vml" xmlns:wp14="http://schemas.microsoft.com/office/word/2010/wordprocessingDrawing" xmlns:wp="http://schemas.openxmlformats.org/drawingml/2006/wordprocessingDrawing" xmlns:w10="urn:schemas-microsoft-com:office:word" xmlns:w="http://schemas.openxmlformats.org/wordprocessingml/2006/main" xmlns:w14="http://schemas.microsoft.com/office/word/2010/wordml" xmlns:w15="http://schemas.microsoft.com/office/word/2012/wordml" xmlns:w16cid="http://schemas.microsoft.com/office/word/2016/wordml/cid" xmlns:w16se="http://schemas.microsoft.com/office/word/2015/wordml/symex" xmlns:wpg="http://schemas.microsoft.com/office/word/2010/wordprocessingGroup" xmlns:wpi="http://schemas.microsoft.com/office/word/2010/wordprocessingInk" xmlns:wne="http://schemas.microsoft.com/office/word/2006/wordml" xmlns:wps="http://schemas.microsoft.com/office/word/2010/wordprocessingShape" mc:Ignorable="w14 w15 w16se w16cid wp14">
   <w:endnote w:type="separator" w:id="-1">
     <w:p>
       <w:r>
@@ -4812,7 +4694,7 @@
 </file>
 
 <file path=word/footer1.xml><?xml version="1.0" encoding="utf-8"?>
-<w:ftr xmlns:wpc="http://schemas.microsoft.com/office/word/2010/wordprocessingCanvas" xmlns:mo="http://schemas.microsoft.com/office/mac/office/2008/main" xmlns:mc="http://schemas.openxmlformats.org/markup-compatibility/2006" xmlns:mv="urn:schemas-microsoft-com:mac:vml" xmlns:o="urn:schemas-microsoft-com:office:office" xmlns:r="http://schemas.openxmlformats.org/officeDocument/2006/relationships" xmlns:m="http://schemas.openxmlformats.org/officeDocument/2006/math" xmlns:v="urn:schemas-microsoft-com:vml" xmlns:wp14="http://schemas.microsoft.com/office/word/2010/wordprocessingDrawing" xmlns:wp="http://schemas.openxmlformats.org/drawingml/2006/wordprocessingDrawing" xmlns:w10="urn:schemas-microsoft-com:office:word" xmlns:w="http://schemas.openxmlformats.org/wordprocessingml/2006/main" xmlns:w14="http://schemas.microsoft.com/office/word/2010/wordml" xmlns:w15="http://schemas.microsoft.com/office/word/2012/wordml" xmlns:wpg="http://schemas.microsoft.com/office/word/2010/wordprocessingGroup" xmlns:wpi="http://schemas.microsoft.com/office/word/2010/wordprocessingInk" xmlns:wne="http://schemas.microsoft.com/office/word/2006/wordml" xmlns:wps="http://schemas.microsoft.com/office/word/2010/wordprocessingShape" mc:Ignorable="w14 w15 wp14">
+<w:ftr xmlns:wpc="http://schemas.microsoft.com/office/word/2010/wordprocessingCanvas" xmlns:cx="http://schemas.microsoft.com/office/drawing/2014/chartex" xmlns:cx1="http://schemas.microsoft.com/office/drawing/2015/9/8/chartex" xmlns:cx2="http://schemas.microsoft.com/office/drawing/2015/10/21/chartex" xmlns:cx3="http://schemas.microsoft.com/office/drawing/2016/5/9/chartex" xmlns:cx4="http://schemas.microsoft.com/office/drawing/2016/5/10/chartex" xmlns:cx5="http://schemas.microsoft.com/office/drawing/2016/5/11/chartex" xmlns:cx6="http://schemas.microsoft.com/office/drawing/2016/5/12/chartex" xmlns:cx7="http://schemas.microsoft.com/office/drawing/2016/5/13/chartex" xmlns:cx8="http://schemas.microsoft.com/office/drawing/2016/5/14/chartex" xmlns:mc="http://schemas.openxmlformats.org/markup-compatibility/2006" xmlns:aink="http://schemas.microsoft.com/office/drawing/2016/ink" xmlns:am3d="http://schemas.microsoft.com/office/drawing/2017/model3d" xmlns:o="urn:schemas-microsoft-com:office:office" xmlns:r="http://schemas.openxmlformats.org/officeDocument/2006/relationships" xmlns:m="http://schemas.openxmlformats.org/officeDocument/2006/math" xmlns:v="urn:schemas-microsoft-com:vml" xmlns:wp14="http://schemas.microsoft.com/office/word/2010/wordprocessingDrawing" xmlns:wp="http://schemas.openxmlformats.org/drawingml/2006/wordprocessingDrawing" xmlns:w10="urn:schemas-microsoft-com:office:word" xmlns:w="http://schemas.openxmlformats.org/wordprocessingml/2006/main" xmlns:w14="http://schemas.microsoft.com/office/word/2010/wordml" xmlns:w15="http://schemas.microsoft.com/office/word/2012/wordml" xmlns:w16cid="http://schemas.microsoft.com/office/word/2016/wordml/cid" xmlns:w16se="http://schemas.microsoft.com/office/word/2015/wordml/symex" xmlns:wpg="http://schemas.microsoft.com/office/word/2010/wordprocessingGroup" xmlns:wpi="http://schemas.microsoft.com/office/word/2010/wordprocessingInk" xmlns:wne="http://schemas.microsoft.com/office/word/2006/wordml" xmlns:wps="http://schemas.microsoft.com/office/word/2010/wordprocessingShape" mc:Ignorable="w14 w15 w16se w16cid wp14">
   <w:sdt>
     <w:sdtPr>
       <w:id w:val="1563214617"/>
@@ -4845,7 +4727,7 @@
           <w:rPr>
             <w:noProof/>
           </w:rPr>
-          <w:t>9</w:t>
+          <w:t>10</w:t>
         </w:r>
         <w:r>
           <w:rPr>
@@ -4865,7 +4747,7 @@
 </file>
 
 <file path=word/footnotes.xml><?xml version="1.0" encoding="utf-8"?>
-<w:footnotes xmlns:wpc="http://schemas.microsoft.com/office/word/2010/wordprocessingCanvas" xmlns:mo="http://schemas.microsoft.com/office/mac/office/2008/main" xmlns:mc="http://schemas.openxmlformats.org/markup-compatibility/2006" xmlns:mv="urn:schemas-microsoft-com:mac:vml" xmlns:o="urn:schemas-microsoft-com:office:office" xmlns:r="http://schemas.openxmlformats.org/officeDocument/2006/relationships" xmlns:m="http://schemas.openxmlformats.org/officeDocument/2006/math" xmlns:v="urn:schemas-microsoft-com:vml" xmlns:wp14="http://schemas.microsoft.com/office/word/2010/wordprocessingDrawing" xmlns:wp="http://schemas.openxmlformats.org/drawingml/2006/wordprocessingDrawing" xmlns:w10="urn:schemas-microsoft-com:office:word" xmlns:w="http://schemas.openxmlformats.org/wordprocessingml/2006/main" xmlns:w14="http://schemas.microsoft.com/office/word/2010/wordml" xmlns:w15="http://schemas.microsoft.com/office/word/2012/wordml" xmlns:wpg="http://schemas.microsoft.com/office/word/2010/wordprocessingGroup" xmlns:wpi="http://schemas.microsoft.com/office/word/2010/wordprocessingInk" xmlns:wne="http://schemas.microsoft.com/office/word/2006/wordml" xmlns:wps="http://schemas.microsoft.com/office/word/2010/wordprocessingShape" mc:Ignorable="w14 w15 wp14">
+<w:footnotes xmlns:wpc="http://schemas.microsoft.com/office/word/2010/wordprocessingCanvas" xmlns:cx="http://schemas.microsoft.com/office/drawing/2014/chartex" xmlns:cx1="http://schemas.microsoft.com/office/drawing/2015/9/8/chartex" xmlns:cx2="http://schemas.microsoft.com/office/drawing/2015/10/21/chartex" xmlns:cx3="http://schemas.microsoft.com/office/drawing/2016/5/9/chartex" xmlns:cx4="http://schemas.microsoft.com/office/drawing/2016/5/10/chartex" xmlns:cx5="http://schemas.microsoft.com/office/drawing/2016/5/11/chartex" xmlns:cx6="http://schemas.microsoft.com/office/drawing/2016/5/12/chartex" xmlns:cx7="http://schemas.microsoft.com/office/drawing/2016/5/13/chartex" xmlns:cx8="http://schemas.microsoft.com/office/drawing/2016/5/14/chartex" xmlns:mc="http://schemas.openxmlformats.org/markup-compatibility/2006" xmlns:aink="http://schemas.microsoft.com/office/drawing/2016/ink" xmlns:am3d="http://schemas.microsoft.com/office/drawing/2017/model3d" xmlns:o="urn:schemas-microsoft-com:office:office" xmlns:r="http://schemas.openxmlformats.org/officeDocument/2006/relationships" xmlns:m="http://schemas.openxmlformats.org/officeDocument/2006/math" xmlns:v="urn:schemas-microsoft-com:vml" xmlns:wp14="http://schemas.microsoft.com/office/word/2010/wordprocessingDrawing" xmlns:wp="http://schemas.openxmlformats.org/drawingml/2006/wordprocessingDrawing" xmlns:w10="urn:schemas-microsoft-com:office:word" xmlns:w="http://schemas.openxmlformats.org/wordprocessingml/2006/main" xmlns:w14="http://schemas.microsoft.com/office/word/2010/wordml" xmlns:w15="http://schemas.microsoft.com/office/word/2012/wordml" xmlns:w16cid="http://schemas.microsoft.com/office/word/2016/wordml/cid" xmlns:w16se="http://schemas.microsoft.com/office/word/2015/wordml/symex" xmlns:wpg="http://schemas.microsoft.com/office/word/2010/wordprocessingGroup" xmlns:wpi="http://schemas.microsoft.com/office/word/2010/wordprocessingInk" xmlns:wne="http://schemas.microsoft.com/office/word/2006/wordml" xmlns:wps="http://schemas.microsoft.com/office/word/2010/wordprocessingShape" mc:Ignorable="w14 w15 w16se w16cid wp14">
   <w:footnote w:type="separator" w:id="-1">
     <w:p>
       <w:r>
@@ -4884,8 +4766,8 @@
 </file>
 
 <file path=word/numbering.xml><?xml version="1.0" encoding="utf-8"?>
-<w:numbering xmlns:wpc="http://schemas.microsoft.com/office/word/2010/wordprocessingCanvas" xmlns:mo="http://schemas.microsoft.com/office/mac/office/2008/main" xmlns:mc="http://schemas.openxmlformats.org/markup-compatibility/2006" xmlns:mv="urn:schemas-microsoft-com:mac:vml" xmlns:o="urn:schemas-microsoft-com:office:office" xmlns:r="http://schemas.openxmlformats.org/officeDocument/2006/relationships" xmlns:m="http://schemas.openxmlformats.org/officeDocument/2006/math" xmlns:v="urn:schemas-microsoft-com:vml" xmlns:wp14="http://schemas.microsoft.com/office/word/2010/wordprocessingDrawing" xmlns:wp="http://schemas.openxmlformats.org/drawingml/2006/wordprocessingDrawing" xmlns:w10="urn:schemas-microsoft-com:office:word" xmlns:w="http://schemas.openxmlformats.org/wordprocessingml/2006/main" xmlns:w14="http://schemas.microsoft.com/office/word/2010/wordml" xmlns:w15="http://schemas.microsoft.com/office/word/2012/wordml" xmlns:wpg="http://schemas.microsoft.com/office/word/2010/wordprocessingGroup" xmlns:wpi="http://schemas.microsoft.com/office/word/2010/wordprocessingInk" xmlns:wne="http://schemas.microsoft.com/office/word/2006/wordml" xmlns:wps="http://schemas.microsoft.com/office/word/2010/wordprocessingShape" mc:Ignorable="w14 w15 wp14">
-  <w:abstractNum w:abstractNumId="0">
+<w:numbering xmlns:wpc="http://schemas.microsoft.com/office/word/2010/wordprocessingCanvas" xmlns:cx="http://schemas.microsoft.com/office/drawing/2014/chartex" xmlns:cx1="http://schemas.microsoft.com/office/drawing/2015/9/8/chartex" xmlns:cx2="http://schemas.microsoft.com/office/drawing/2015/10/21/chartex" xmlns:cx3="http://schemas.microsoft.com/office/drawing/2016/5/9/chartex" xmlns:cx4="http://schemas.microsoft.com/office/drawing/2016/5/10/chartex" xmlns:cx5="http://schemas.microsoft.com/office/drawing/2016/5/11/chartex" xmlns:cx6="http://schemas.microsoft.com/office/drawing/2016/5/12/chartex" xmlns:cx7="http://schemas.microsoft.com/office/drawing/2016/5/13/chartex" xmlns:cx8="http://schemas.microsoft.com/office/drawing/2016/5/14/chartex" xmlns:mc="http://schemas.openxmlformats.org/markup-compatibility/2006" xmlns:aink="http://schemas.microsoft.com/office/drawing/2016/ink" xmlns:am3d="http://schemas.microsoft.com/office/drawing/2017/model3d" xmlns:o="urn:schemas-microsoft-com:office:office" xmlns:r="http://schemas.openxmlformats.org/officeDocument/2006/relationships" xmlns:m="http://schemas.openxmlformats.org/officeDocument/2006/math" xmlns:v="urn:schemas-microsoft-com:vml" xmlns:wp14="http://schemas.microsoft.com/office/word/2010/wordprocessingDrawing" xmlns:wp="http://schemas.openxmlformats.org/drawingml/2006/wordprocessingDrawing" xmlns:w10="urn:schemas-microsoft-com:office:word" xmlns:w="http://schemas.openxmlformats.org/wordprocessingml/2006/main" xmlns:w14="http://schemas.microsoft.com/office/word/2010/wordml" xmlns:w15="http://schemas.microsoft.com/office/word/2012/wordml" xmlns:w16cid="http://schemas.microsoft.com/office/word/2016/wordml/cid" xmlns:w16se="http://schemas.microsoft.com/office/word/2015/wordml/symex" xmlns:wpg="http://schemas.microsoft.com/office/word/2010/wordprocessingGroup" xmlns:wpi="http://schemas.microsoft.com/office/word/2010/wordprocessingInk" xmlns:wne="http://schemas.microsoft.com/office/word/2006/wordml" xmlns:wps="http://schemas.microsoft.com/office/word/2010/wordprocessingShape" mc:Ignorable="w14 w15 w16se w16cid wp14">
+  <w:abstractNum w:abstractNumId="0" w15:restartNumberingAfterBreak="0">
     <w:nsid w:val="0BC832D2"/>
     <w:multiLevelType w:val="multilevel"/>
     <w:tmpl w:val="0809001F"/>
@@ -4895,7 +4777,7 @@
       <w:lvlText w:val="%1."/>
       <w:lvlJc w:val="left"/>
       <w:pPr>
-        <w:ind w:left="360" w:hanging="360"/>
+        <w:ind w:left="720" w:hanging="360"/>
       </w:pPr>
     </w:lvl>
     <w:lvl w:ilvl="1">
@@ -4904,7 +4786,7 @@
       <w:lvlText w:val="%1.%2."/>
       <w:lvlJc w:val="left"/>
       <w:pPr>
-        <w:ind w:left="792" w:hanging="432"/>
+        <w:ind w:left="1152" w:hanging="432"/>
       </w:pPr>
     </w:lvl>
     <w:lvl w:ilvl="2">
@@ -4913,7 +4795,7 @@
       <w:lvlText w:val="%1.%2.%3."/>
       <w:lvlJc w:val="left"/>
       <w:pPr>
-        <w:ind w:left="1224" w:hanging="504"/>
+        <w:ind w:left="1584" w:hanging="504"/>
       </w:pPr>
     </w:lvl>
     <w:lvl w:ilvl="3">
@@ -4922,7 +4804,7 @@
       <w:lvlText w:val="%1.%2.%3.%4."/>
       <w:lvlJc w:val="left"/>
       <w:pPr>
-        <w:ind w:left="1728" w:hanging="648"/>
+        <w:ind w:left="2088" w:hanging="648"/>
       </w:pPr>
     </w:lvl>
     <w:lvl w:ilvl="4">
@@ -4931,7 +4813,7 @@
       <w:lvlText w:val="%1.%2.%3.%4.%5."/>
       <w:lvlJc w:val="left"/>
       <w:pPr>
-        <w:ind w:left="2232" w:hanging="792"/>
+        <w:ind w:left="2592" w:hanging="792"/>
       </w:pPr>
     </w:lvl>
     <w:lvl w:ilvl="5">
@@ -4940,7 +4822,7 @@
       <w:lvlText w:val="%1.%2.%3.%4.%5.%6."/>
       <w:lvlJc w:val="left"/>
       <w:pPr>
-        <w:ind w:left="2736" w:hanging="936"/>
+        <w:ind w:left="3096" w:hanging="936"/>
       </w:pPr>
     </w:lvl>
     <w:lvl w:ilvl="6">
@@ -4949,7 +4831,7 @@
       <w:lvlText w:val="%1.%2.%3.%4.%5.%6.%7."/>
       <w:lvlJc w:val="left"/>
       <w:pPr>
-        <w:ind w:left="3240" w:hanging="1080"/>
+        <w:ind w:left="3600" w:hanging="1080"/>
       </w:pPr>
     </w:lvl>
     <w:lvl w:ilvl="7">
@@ -4958,7 +4840,7 @@
       <w:lvlText w:val="%1.%2.%3.%4.%5.%6.%7.%8."/>
       <w:lvlJc w:val="left"/>
       <w:pPr>
-        <w:ind w:left="3744" w:hanging="1224"/>
+        <w:ind w:left="4104" w:hanging="1224"/>
       </w:pPr>
     </w:lvl>
     <w:lvl w:ilvl="8">
@@ -4967,11 +4849,11 @@
       <w:lvlText w:val="%1.%2.%3.%4.%5.%6.%7.%8.%9."/>
       <w:lvlJc w:val="left"/>
       <w:pPr>
-        <w:ind w:left="4320" w:hanging="1440"/>
+        <w:ind w:left="4680" w:hanging="1440"/>
       </w:pPr>
     </w:lvl>
   </w:abstractNum>
-  <w:abstractNum w:abstractNumId="1">
+  <w:abstractNum w:abstractNumId="1" w15:restartNumberingAfterBreak="0">
     <w:nsid w:val="1F3A241D"/>
     <w:multiLevelType w:val="hybridMultilevel"/>
     <w:tmpl w:val="82080C44"/>
@@ -5083,7 +4965,7 @@
       </w:rPr>
     </w:lvl>
   </w:abstractNum>
-  <w:abstractNum w:abstractNumId="2">
+  <w:abstractNum w:abstractNumId="2" w15:restartNumberingAfterBreak="0">
     <w:nsid w:val="249351CD"/>
     <w:multiLevelType w:val="hybridMultilevel"/>
     <w:tmpl w:val="F9F6DAE6"/>
@@ -5196,7 +5078,7 @@
       </w:rPr>
     </w:lvl>
   </w:abstractNum>
-  <w:abstractNum w:abstractNumId="3">
+  <w:abstractNum w:abstractNumId="3" w15:restartNumberingAfterBreak="0">
     <w:nsid w:val="5E9552E8"/>
     <w:multiLevelType w:val="hybridMultilevel"/>
     <w:tmpl w:val="FEB874A6"/>
@@ -5308,7 +5190,7 @@
       </w:rPr>
     </w:lvl>
   </w:abstractNum>
-  <w:abstractNum w:abstractNumId="4">
+  <w:abstractNum w:abstractNumId="4" w15:restartNumberingAfterBreak="0">
     <w:nsid w:val="7DB00AE5"/>
     <w:multiLevelType w:val="hybridMultilevel"/>
     <w:tmpl w:val="3C38788A"/>
@@ -5413,7 +5295,7 @@
 </file>
 
 <file path=word/styles.xml><?xml version="1.0" encoding="utf-8"?>
-<w:styles xmlns:mc="http://schemas.openxmlformats.org/markup-compatibility/2006" xmlns:r="http://schemas.openxmlformats.org/officeDocument/2006/relationships" xmlns:w="http://schemas.openxmlformats.org/wordprocessingml/2006/main" xmlns:w14="http://schemas.microsoft.com/office/word/2010/wordml" xmlns:w15="http://schemas.microsoft.com/office/word/2012/wordml" mc:Ignorable="w14 w15">
+<w:styles xmlns:mc="http://schemas.openxmlformats.org/markup-compatibility/2006" xmlns:r="http://schemas.openxmlformats.org/officeDocument/2006/relationships" xmlns:w="http://schemas.openxmlformats.org/wordprocessingml/2006/main" xmlns:w14="http://schemas.microsoft.com/office/word/2010/wordml" xmlns:w15="http://schemas.microsoft.com/office/word/2012/wordml" xmlns:w16cid="http://schemas.microsoft.com/office/word/2016/wordml/cid" xmlns:w16se="http://schemas.microsoft.com/office/word/2015/wordml/symex" mc:Ignorable="w14 w15 w16se w16cid">
   <w:docDefaults>
     <w:rPrDefault>
       <w:rPr>
@@ -5429,7 +5311,7 @@
       </w:pPr>
     </w:pPrDefault>
   </w:docDefaults>
-  <w:latentStyles w:defLockedState="0" w:defUIPriority="99" w:defSemiHidden="0" w:defUnhideWhenUsed="0" w:defQFormat="0" w:count="382">
+  <w:latentStyles w:defLockedState="0" w:defUIPriority="99" w:defSemiHidden="0" w:defUnhideWhenUsed="0" w:defQFormat="0" w:count="375">
     <w:lsdException w:name="Normal" w:uiPriority="0" w:qFormat="1"/>
     <w:lsdException w:name="heading 1" w:uiPriority="9" w:qFormat="1"/>
     <w:lsdException w:name="heading 2" w:semiHidden="1" w:uiPriority="9" w:unhideWhenUsed="1" w:qFormat="1"/>
@@ -5807,9 +5689,11 @@
   <w:style w:type="paragraph" w:default="1" w:styleId="Normal">
     <w:name w:val="Normal"/>
     <w:qFormat/>
-    <w:rsid w:val="000F0448"/>
+    <w:rsid w:val="009B5930"/>
     <w:pPr>
-      <w:spacing w:after="0" w:line="240" w:lineRule="auto"/>
+      <w:spacing w:after="0" w:line="288" w:lineRule="auto"/>
+      <w:ind w:firstLine="432"/>
+      <w:jc w:val="both"/>
     </w:pPr>
     <w:rPr>
       <w:rFonts w:ascii="Times New Roman" w:eastAsiaTheme="minorEastAsia" w:hAnsi="Times New Roman" w:cs="Times New Roman"/>
@@ -6010,6 +5894,7 @@
       <w:numPr>
         <w:ilvl w:val="1"/>
       </w:numPr>
+      <w:ind w:firstLine="432"/>
     </w:pPr>
     <w:rPr>
       <w:rFonts w:asciiTheme="majorHAnsi" w:eastAsiaTheme="majorEastAsia" w:hAnsiTheme="majorHAnsi" w:cstheme="majorBidi"/>
@@ -6211,6 +6096,21 @@
       <w:color w:val="1F497D" w:themeColor="text2"/>
       <w:sz w:val="18"/>
       <w:szCs w:val="18"/>
+    </w:rPr>
+  </w:style>
+  <w:style w:type="paragraph" w:styleId="NoSpacing">
+    <w:name w:val="No Spacing"/>
+    <w:uiPriority w:val="1"/>
+    <w:qFormat/>
+    <w:rsid w:val="00281049"/>
+    <w:pPr>
+      <w:spacing w:after="0" w:line="240" w:lineRule="auto"/>
+    </w:pPr>
+    <w:rPr>
+      <w:rFonts w:ascii="Times New Roman" w:eastAsiaTheme="minorEastAsia" w:hAnsi="Times New Roman" w:cs="Times New Roman"/>
+      <w:sz w:val="24"/>
+      <w:szCs w:val="24"/>
+      <w:lang w:eastAsia="lt-LT"/>
     </w:rPr>
   </w:style>
 </w:styles>
@@ -6506,7 +6406,7 @@
 </file>
 
 <file path=customXml/itemProps1.xml><?xml version="1.0" encoding="utf-8"?>
-<ds:datastoreItem xmlns:ds="http://schemas.openxmlformats.org/officeDocument/2006/customXml" ds:itemID="{460B9740-C84E-1D43-BCD6-E55559ABAFD2}">
+<ds:datastoreItem xmlns:ds="http://schemas.openxmlformats.org/officeDocument/2006/customXml" ds:itemID="{26F151C3-AB70-40FA-A22E-94EE1A8C9792}">
   <ds:schemaRefs>
     <ds:schemaRef ds:uri="http://schemas.openxmlformats.org/officeDocument/2006/bibliography"/>
   </ds:schemaRefs>

</xml_diff>

<commit_message>
Patvarkytas formatavimas, atnaujintas turinys.
</commit_message>
<xml_diff>
--- a/SmartWash projekto pasiulymas.docx
+++ b/SmartWash projekto pasiulymas.docx
@@ -1,6 +1,6 @@
 
 <file path=word/document.xml><?xml version="1.0" encoding="utf-8"?>
-<w:document xmlns:wpc="http://schemas.microsoft.com/office/word/2010/wordprocessingCanvas" xmlns:mo="http://schemas.microsoft.com/office/mac/office/2008/main" xmlns:mc="http://schemas.openxmlformats.org/markup-compatibility/2006" xmlns:mv="urn:schemas-microsoft-com:mac:vml" xmlns:o="urn:schemas-microsoft-com:office:office" xmlns:r="http://schemas.openxmlformats.org/officeDocument/2006/relationships" xmlns:m="http://schemas.openxmlformats.org/officeDocument/2006/math" xmlns:v="urn:schemas-microsoft-com:vml" xmlns:wp14="http://schemas.microsoft.com/office/word/2010/wordprocessingDrawing" xmlns:wp="http://schemas.openxmlformats.org/drawingml/2006/wordprocessingDrawing" xmlns:w10="urn:schemas-microsoft-com:office:word" xmlns:w="http://schemas.openxmlformats.org/wordprocessingml/2006/main" xmlns:w14="http://schemas.microsoft.com/office/word/2010/wordml" xmlns:w15="http://schemas.microsoft.com/office/word/2012/wordml" xmlns:wpg="http://schemas.microsoft.com/office/word/2010/wordprocessingGroup" xmlns:wpi="http://schemas.microsoft.com/office/word/2010/wordprocessingInk" xmlns:wne="http://schemas.microsoft.com/office/word/2006/wordml" xmlns:wps="http://schemas.microsoft.com/office/word/2010/wordprocessingShape" mc:Ignorable="w14 w15 wp14">
+<w:document xmlns:wpc="http://schemas.microsoft.com/office/word/2010/wordprocessingCanvas" xmlns:cx="http://schemas.microsoft.com/office/drawing/2014/chartex" xmlns:cx1="http://schemas.microsoft.com/office/drawing/2015/9/8/chartex" xmlns:cx2="http://schemas.microsoft.com/office/drawing/2015/10/21/chartex" xmlns:cx3="http://schemas.microsoft.com/office/drawing/2016/5/9/chartex" xmlns:cx4="http://schemas.microsoft.com/office/drawing/2016/5/10/chartex" xmlns:cx5="http://schemas.microsoft.com/office/drawing/2016/5/11/chartex" xmlns:cx6="http://schemas.microsoft.com/office/drawing/2016/5/12/chartex" xmlns:cx7="http://schemas.microsoft.com/office/drawing/2016/5/13/chartex" xmlns:cx8="http://schemas.microsoft.com/office/drawing/2016/5/14/chartex" xmlns:mc="http://schemas.openxmlformats.org/markup-compatibility/2006" xmlns:aink="http://schemas.microsoft.com/office/drawing/2016/ink" xmlns:am3d="http://schemas.microsoft.com/office/drawing/2017/model3d" xmlns:o="urn:schemas-microsoft-com:office:office" xmlns:r="http://schemas.openxmlformats.org/officeDocument/2006/relationships" xmlns:m="http://schemas.openxmlformats.org/officeDocument/2006/math" xmlns:v="urn:schemas-microsoft-com:vml" xmlns:wp14="http://schemas.microsoft.com/office/word/2010/wordprocessingDrawing" xmlns:wp="http://schemas.openxmlformats.org/drawingml/2006/wordprocessingDrawing" xmlns:w10="urn:schemas-microsoft-com:office:word" xmlns:w="http://schemas.openxmlformats.org/wordprocessingml/2006/main" xmlns:w14="http://schemas.microsoft.com/office/word/2010/wordml" xmlns:w15="http://schemas.microsoft.com/office/word/2012/wordml" xmlns:w16cid="http://schemas.microsoft.com/office/word/2016/wordml/cid" xmlns:w16se="http://schemas.microsoft.com/office/word/2015/wordml/symex" xmlns:wpg="http://schemas.microsoft.com/office/word/2010/wordprocessingGroup" xmlns:wpi="http://schemas.microsoft.com/office/word/2010/wordprocessingInk" xmlns:wne="http://schemas.microsoft.com/office/word/2006/wordml" xmlns:wps="http://schemas.microsoft.com/office/word/2010/wordprocessingShape" mc:Ignorable="w14 w15 w16se w16cid wp14">
   <w:body>
     <w:p>
       <w:pPr>
@@ -340,7 +340,7 @@
       <w:pPr>
         <w:pStyle w:val="Heading1"/>
       </w:pPr>
-      <w:bookmarkStart w:id="0" w:name="_Toc495347352"/>
+      <w:bookmarkStart w:id="0" w:name="_Toc495359964"/>
       <w:r>
         <w:lastRenderedPageBreak/>
         <w:t>Santrauka</w:t>
@@ -353,20 +353,19 @@
       </w:pPr>
     </w:p>
     <w:p>
-      <w:pPr>
-        <w:ind w:firstLine="1296"/>
-      </w:pPr>
       <w:r>
         <w:t>Siūlymas – sukurti naują, dar Lietuvoje neegzistuojančią transporto priemonių plovyklų informacinę sistemą, kurioje bus leidžiama klientams išsirinkti žemėlapyje sau patogiausią plovyklą, pasirinkti jam norimas paslaugas ir atvykimo laiką. Šio pasiūlymo pagrindinė idėja sumažinti eilių kiekį prie plovyklų ir išsaugoti žmonių laiką. Ši sistema padidins klientų norą dažniau plautis transporto priemones, kadangi dažnai atvažiavus nerezervuotu laiku į plovyklą tenka laukti ilgai kol prieinama kliento eilė.</w:t>
       </w:r>
     </w:p>
     <w:p>
-      <w:pPr>
-        <w:spacing w:after="200" w:line="276" w:lineRule="auto"/>
-      </w:pPr>
-      <w:r>
-        <w:tab/>
-        <w:t>Sistema taip pat leis klientams greičiau rasti artimiausia jiems plovyklą, o sistemos suteiktas filtras parodys, kurios plovyklos būtent siūlo tam tikras paslaugas arba kurios plovyklos yra laisvos būtent tuo nurodytu laiku. IS naudos kelių žingsnių metodą, kurioje klientams atlikti rezervacijai nereiks paspausti daugiau nei 5 mygtukus</w:t>
+      <w:r>
+        <w:t>Sistema taip pat leis klie</w:t>
+      </w:r>
+      <w:r>
+        <w:t>ntams greičiau rasti jiems artimiausią</w:t>
+      </w:r>
+      <w:r>
+        <w:t xml:space="preserve"> plovyklą, o sistemos suteiktas filtras parodys, kurios plovyklos būtent siūlo tam tikras paslaugas arba kurios plovyklos yra laisvos būtent tuo nurodytu laiku. IS naudos kelių žingsnių metodą, kurioje klientams atlikti rezervacijai nereiks paspausti daugiau nei 5 mygtukus</w:t>
       </w:r>
       <w:r>
         <w:br w:type="page"/>
@@ -376,7 +375,7 @@
       <w:pPr>
         <w:pStyle w:val="Heading1"/>
       </w:pPr>
-      <w:bookmarkStart w:id="1" w:name="_Toc495347353"/>
+      <w:bookmarkStart w:id="1" w:name="_Toc495359965"/>
       <w:r>
         <w:lastRenderedPageBreak/>
         <w:t>Turinys</w:t>
@@ -434,7 +433,7 @@
           <w:r>
             <w:fldChar w:fldCharType="separate"/>
           </w:r>
-          <w:hyperlink w:anchor="_Toc495347352" w:history="1">
+          <w:hyperlink w:anchor="_Toc495359964" w:history="1">
             <w:r>
               <w:rPr>
                 <w:rStyle w:val="Hyperlink"/>
@@ -461,7 +460,7 @@
                 <w:noProof/>
                 <w:webHidden/>
               </w:rPr>
-              <w:instrText xml:space="preserve"> PAGEREF _Toc495347352 \h </w:instrText>
+              <w:instrText xml:space="preserve"> PAGEREF _Toc495359964 \h </w:instrText>
             </w:r>
             <w:r>
               <w:rPr>
@@ -506,7 +505,7 @@
               <w:lang w:val="en-US" w:eastAsia="en-US"/>
             </w:rPr>
           </w:pPr>
-          <w:hyperlink w:anchor="_Toc495347353" w:history="1">
+          <w:hyperlink w:anchor="_Toc495359965" w:history="1">
             <w:r>
               <w:rPr>
                 <w:rStyle w:val="Hyperlink"/>
@@ -533,7 +532,7 @@
                 <w:noProof/>
                 <w:webHidden/>
               </w:rPr>
-              <w:instrText xml:space="preserve"> PAGEREF _Toc495347353 \h </w:instrText>
+              <w:instrText xml:space="preserve"> PAGEREF _Toc495359965 \h </w:instrText>
             </w:r>
             <w:r>
               <w:rPr>
@@ -578,7 +577,7 @@
               <w:lang w:val="en-US" w:eastAsia="en-US"/>
             </w:rPr>
           </w:pPr>
-          <w:hyperlink w:anchor="_Toc495347354" w:history="1">
+          <w:hyperlink w:anchor="_Toc495359966" w:history="1">
             <w:r>
               <w:rPr>
                 <w:rStyle w:val="Hyperlink"/>
@@ -605,7 +604,7 @@
                 <w:noProof/>
                 <w:webHidden/>
               </w:rPr>
-              <w:instrText xml:space="preserve"> PAGEREF _Toc495347354 \h </w:instrText>
+              <w:instrText xml:space="preserve"> PAGEREF _Toc495359966 \h </w:instrText>
             </w:r>
             <w:r>
               <w:rPr>
@@ -650,7 +649,7 @@
               <w:lang w:val="en-US" w:eastAsia="en-US"/>
             </w:rPr>
           </w:pPr>
-          <w:hyperlink w:anchor="_Toc495347355" w:history="1">
+          <w:hyperlink w:anchor="_Toc495359967" w:history="1">
             <w:r>
               <w:rPr>
                 <w:rStyle w:val="Hyperlink"/>
@@ -679,7 +678,7 @@
                 <w:noProof/>
                 <w:webHidden/>
               </w:rPr>
-              <w:instrText xml:space="preserve"> PAGEREF _Toc495347355 \h </w:instrText>
+              <w:instrText xml:space="preserve"> PAGEREF _Toc495359967 \h </w:instrText>
             </w:r>
             <w:r>
               <w:rPr>
@@ -724,7 +723,7 @@
               <w:lang w:val="en-US" w:eastAsia="en-US"/>
             </w:rPr>
           </w:pPr>
-          <w:hyperlink w:anchor="_Toc495347356" w:history="1">
+          <w:hyperlink w:anchor="_Toc495359968" w:history="1">
             <w:r>
               <w:rPr>
                 <w:rStyle w:val="Hyperlink"/>
@@ -753,7 +752,7 @@
                 <w:noProof/>
                 <w:webHidden/>
               </w:rPr>
-              <w:instrText xml:space="preserve"> PAGEREF _Toc495347356 \h </w:instrText>
+              <w:instrText xml:space="preserve"> PAGEREF _Toc495359968 \h </w:instrText>
             </w:r>
             <w:r>
               <w:rPr>
@@ -798,7 +797,7 @@
               <w:lang w:val="en-US" w:eastAsia="en-US"/>
             </w:rPr>
           </w:pPr>
-          <w:hyperlink w:anchor="_Toc495347357" w:history="1">
+          <w:hyperlink w:anchor="_Toc495359969" w:history="1">
             <w:r>
               <w:rPr>
                 <w:rStyle w:val="Hyperlink"/>
@@ -827,7 +826,7 @@
                 <w:noProof/>
                 <w:webHidden/>
               </w:rPr>
-              <w:instrText xml:space="preserve"> PAGEREF _Toc495347357 \h </w:instrText>
+              <w:instrText xml:space="preserve"> PAGEREF _Toc495359969 \h </w:instrText>
             </w:r>
             <w:r>
               <w:rPr>
@@ -872,7 +871,7 @@
               <w:lang w:val="en-US" w:eastAsia="en-US"/>
             </w:rPr>
           </w:pPr>
-          <w:hyperlink w:anchor="_Toc495347358" w:history="1">
+          <w:hyperlink w:anchor="_Toc495359970" w:history="1">
             <w:r>
               <w:rPr>
                 <w:rStyle w:val="Hyperlink"/>
@@ -901,7 +900,7 @@
                 <w:noProof/>
                 <w:webHidden/>
               </w:rPr>
-              <w:instrText xml:space="preserve"> PAGEREF _Toc495347358 \h </w:instrText>
+              <w:instrText xml:space="preserve"> PAGEREF _Toc495359970 \h </w:instrText>
             </w:r>
             <w:r>
               <w:rPr>
@@ -946,7 +945,7 @@
               <w:lang w:val="en-US" w:eastAsia="en-US"/>
             </w:rPr>
           </w:pPr>
-          <w:hyperlink w:anchor="_Toc495347359" w:history="1">
+          <w:hyperlink w:anchor="_Toc495359971" w:history="1">
             <w:r>
               <w:rPr>
                 <w:rStyle w:val="Hyperlink"/>
@@ -975,7 +974,7 @@
                 <w:noProof/>
                 <w:webHidden/>
               </w:rPr>
-              <w:instrText xml:space="preserve"> PAGEREF _Toc495347359 \h </w:instrText>
+              <w:instrText xml:space="preserve"> PAGEREF _Toc495359971 \h </w:instrText>
             </w:r>
             <w:r>
               <w:rPr>
@@ -995,7 +994,7 @@
                 <w:noProof/>
                 <w:webHidden/>
               </w:rPr>
-              <w:t>8</w:t>
+              <w:t>9</w:t>
             </w:r>
             <w:r>
               <w:rPr>
@@ -1020,7 +1019,7 @@
               <w:lang w:val="en-US" w:eastAsia="en-US"/>
             </w:rPr>
           </w:pPr>
-          <w:hyperlink w:anchor="_Toc495347360" w:history="1">
+          <w:hyperlink w:anchor="_Toc495359972" w:history="1">
             <w:r>
               <w:rPr>
                 <w:rStyle w:val="Hyperlink"/>
@@ -1049,7 +1048,7 @@
                 <w:noProof/>
                 <w:webHidden/>
               </w:rPr>
-              <w:instrText xml:space="preserve"> PAGEREF _Toc495347360 \h </w:instrText>
+              <w:instrText xml:space="preserve"> PAGEREF _Toc495359972 \h </w:instrText>
             </w:r>
             <w:r>
               <w:rPr>
@@ -1069,7 +1068,7 @@
                 <w:noProof/>
                 <w:webHidden/>
               </w:rPr>
-              <w:t>8</w:t>
+              <w:t>9</w:t>
             </w:r>
             <w:r>
               <w:rPr>
@@ -1094,7 +1093,7 @@
               <w:lang w:val="en-US" w:eastAsia="en-US"/>
             </w:rPr>
           </w:pPr>
-          <w:hyperlink w:anchor="_Toc495347361" w:history="1">
+          <w:hyperlink w:anchor="_Toc495359973" w:history="1">
             <w:r>
               <w:rPr>
                 <w:rStyle w:val="Hyperlink"/>
@@ -1123,7 +1122,7 @@
                 <w:noProof/>
                 <w:webHidden/>
               </w:rPr>
-              <w:instrText xml:space="preserve"> PAGEREF _Toc495347361 \h </w:instrText>
+              <w:instrText xml:space="preserve"> PAGEREF _Toc495359973 \h </w:instrText>
             </w:r>
             <w:r>
               <w:rPr>
@@ -1168,7 +1167,7 @@
               <w:lang w:val="en-US" w:eastAsia="en-US"/>
             </w:rPr>
           </w:pPr>
-          <w:hyperlink w:anchor="_Toc495347362" w:history="1">
+          <w:hyperlink w:anchor="_Toc495359974" w:history="1">
             <w:r>
               <w:rPr>
                 <w:rStyle w:val="Hyperlink"/>
@@ -1197,7 +1196,7 @@
                 <w:noProof/>
                 <w:webHidden/>
               </w:rPr>
-              <w:instrText xml:space="preserve"> PAGEREF _Toc495347362 \h </w:instrText>
+              <w:instrText xml:space="preserve"> PAGEREF _Toc495359974 \h </w:instrText>
             </w:r>
             <w:r>
               <w:rPr>
@@ -1217,7 +1216,7 @@
                 <w:noProof/>
                 <w:webHidden/>
               </w:rPr>
-              <w:t>9</w:t>
+              <w:t>10</w:t>
             </w:r>
             <w:r>
               <w:rPr>
@@ -1242,7 +1241,7 @@
               <w:lang w:val="en-US" w:eastAsia="en-US"/>
             </w:rPr>
           </w:pPr>
-          <w:hyperlink w:anchor="_Toc495347363" w:history="1">
+          <w:hyperlink w:anchor="_Toc495359975" w:history="1">
             <w:r>
               <w:rPr>
                 <w:rStyle w:val="Hyperlink"/>
@@ -1250,7 +1249,7 @@
                 <w:noProof/>
                 <w:lang w:eastAsia="en-US"/>
               </w:rPr>
-              <w:t>Komercinis pasiūlymas</w:t>
+              <w:t>Komercinis pasiūlymas “SmartWash” projektui</w:t>
             </w:r>
             <w:r>
               <w:rPr>
@@ -1271,7 +1270,7 @@
                 <w:noProof/>
                 <w:webHidden/>
               </w:rPr>
-              <w:instrText xml:space="preserve"> PAGEREF _Toc495347363 \h </w:instrText>
+              <w:instrText xml:space="preserve"> PAGEREF _Toc495359975 \h </w:instrText>
             </w:r>
             <w:r>
               <w:rPr>
@@ -1291,7 +1290,7 @@
                 <w:noProof/>
                 <w:webHidden/>
               </w:rPr>
-              <w:t>9</w:t>
+              <w:t>11</w:t>
             </w:r>
             <w:r>
               <w:rPr>
@@ -1316,7 +1315,7 @@
               <w:lang w:val="en-US" w:eastAsia="en-US"/>
             </w:rPr>
           </w:pPr>
-          <w:hyperlink w:anchor="_Toc495347364" w:history="1">
+          <w:hyperlink w:anchor="_Toc495359976" w:history="1">
             <w:r>
               <w:rPr>
                 <w:rStyle w:val="Hyperlink"/>
@@ -1344,7 +1343,7 @@
                 <w:noProof/>
                 <w:webHidden/>
               </w:rPr>
-              <w:instrText xml:space="preserve"> PAGEREF _Toc495347364 \h </w:instrText>
+              <w:instrText xml:space="preserve"> PAGEREF _Toc495359976 \h </w:instrText>
             </w:r>
             <w:r>
               <w:rPr>
@@ -1364,7 +1363,7 @@
                 <w:noProof/>
                 <w:webHidden/>
               </w:rPr>
-              <w:t>9</w:t>
+              <w:t>11</w:t>
             </w:r>
             <w:r>
               <w:rPr>
@@ -1389,7 +1388,7 @@
               <w:lang w:val="en-US" w:eastAsia="en-US"/>
             </w:rPr>
           </w:pPr>
-          <w:hyperlink w:anchor="_Toc495347365" w:history="1">
+          <w:hyperlink w:anchor="_Toc495359977" w:history="1">
             <w:r>
               <w:rPr>
                 <w:rStyle w:val="Hyperlink"/>
@@ -1417,7 +1416,7 @@
                 <w:noProof/>
                 <w:webHidden/>
               </w:rPr>
-              <w:instrText xml:space="preserve"> PAGEREF _Toc495347365 \h </w:instrText>
+              <w:instrText xml:space="preserve"> PAGEREF _Toc495359977 \h </w:instrText>
             </w:r>
             <w:r>
               <w:rPr>
@@ -1437,7 +1436,7 @@
                 <w:noProof/>
                 <w:webHidden/>
               </w:rPr>
-              <w:t>10</w:t>
+              <w:t>11</w:t>
             </w:r>
             <w:r>
               <w:rPr>
@@ -1462,7 +1461,7 @@
               <w:lang w:val="en-US" w:eastAsia="en-US"/>
             </w:rPr>
           </w:pPr>
-          <w:hyperlink w:anchor="_Toc495347366" w:history="1">
+          <w:hyperlink w:anchor="_Toc495359978" w:history="1">
             <w:r>
               <w:rPr>
                 <w:rStyle w:val="Hyperlink"/>
@@ -1490,7 +1489,7 @@
                 <w:noProof/>
                 <w:webHidden/>
               </w:rPr>
-              <w:instrText xml:space="preserve"> PAGEREF _Toc495347366 \h </w:instrText>
+              <w:instrText xml:space="preserve"> PAGEREF _Toc495359978 \h </w:instrText>
             </w:r>
             <w:r>
               <w:rPr>
@@ -1510,7 +1509,7 @@
                 <w:noProof/>
                 <w:webHidden/>
               </w:rPr>
-              <w:t>10</w:t>
+              <w:t>11</w:t>
             </w:r>
             <w:r>
               <w:rPr>
@@ -1535,7 +1534,7 @@
               <w:lang w:val="en-US" w:eastAsia="en-US"/>
             </w:rPr>
           </w:pPr>
-          <w:hyperlink w:anchor="_Toc495347367" w:history="1">
+          <w:hyperlink w:anchor="_Toc495359979" w:history="1">
             <w:r>
               <w:rPr>
                 <w:rStyle w:val="Hyperlink"/>
@@ -1563,7 +1562,7 @@
                 <w:noProof/>
                 <w:webHidden/>
               </w:rPr>
-              <w:instrText xml:space="preserve"> PAGEREF _Toc495347367 \h </w:instrText>
+              <w:instrText xml:space="preserve"> PAGEREF _Toc495359979 \h </w:instrText>
             </w:r>
             <w:r>
               <w:rPr>
@@ -1583,153 +1582,7 @@
                 <w:noProof/>
                 <w:webHidden/>
               </w:rPr>
-              <w:t>10</w:t>
-            </w:r>
-            <w:r>
-              <w:rPr>
-                <w:noProof/>
-                <w:webHidden/>
-              </w:rPr>
-              <w:fldChar w:fldCharType="end"/>
-            </w:r>
-          </w:hyperlink>
-        </w:p>
-        <w:p>
-          <w:pPr>
-            <w:pStyle w:val="TOC2"/>
-            <w:tabs>
-              <w:tab w:val="right" w:leader="dot" w:pos="9628"/>
-            </w:tabs>
-            <w:rPr>
-              <w:rFonts w:asciiTheme="minorHAnsi" w:hAnsiTheme="minorHAnsi" w:cstheme="minorBidi"/>
-              <w:noProof/>
-              <w:sz w:val="22"/>
-              <w:szCs w:val="22"/>
-              <w:lang w:val="en-US" w:eastAsia="en-US"/>
-            </w:rPr>
-          </w:pPr>
-          <w:hyperlink w:anchor="_Toc495347368" w:history="1">
-            <w:r>
-              <w:rPr>
-                <w:rStyle w:val="Hyperlink"/>
-                <w:noProof/>
-                <w:lang w:eastAsia="en-US"/>
-              </w:rPr>
-              <w:t>Užsakovo pateikiami duomenys</w:t>
-            </w:r>
-            <w:r>
-              <w:rPr>
-                <w:noProof/>
-                <w:webHidden/>
-              </w:rPr>
-              <w:tab/>
-            </w:r>
-            <w:r>
-              <w:rPr>
-                <w:noProof/>
-                <w:webHidden/>
-              </w:rPr>
-              <w:fldChar w:fldCharType="begin"/>
-            </w:r>
-            <w:r>
-              <w:rPr>
-                <w:noProof/>
-                <w:webHidden/>
-              </w:rPr>
-              <w:instrText xml:space="preserve"> PAGEREF _Toc495347368 \h </w:instrText>
-            </w:r>
-            <w:r>
-              <w:rPr>
-                <w:noProof/>
-                <w:webHidden/>
-              </w:rPr>
-            </w:r>
-            <w:r>
-              <w:rPr>
-                <w:noProof/>
-                <w:webHidden/>
-              </w:rPr>
-              <w:fldChar w:fldCharType="separate"/>
-            </w:r>
-            <w:r>
-              <w:rPr>
-                <w:noProof/>
-                <w:webHidden/>
-              </w:rPr>
-              <w:t>10</w:t>
-            </w:r>
-            <w:r>
-              <w:rPr>
-                <w:noProof/>
-                <w:webHidden/>
-              </w:rPr>
-              <w:fldChar w:fldCharType="end"/>
-            </w:r>
-          </w:hyperlink>
-        </w:p>
-        <w:p>
-          <w:pPr>
-            <w:pStyle w:val="TOC2"/>
-            <w:tabs>
-              <w:tab w:val="right" w:leader="dot" w:pos="9628"/>
-            </w:tabs>
-            <w:rPr>
-              <w:rFonts w:asciiTheme="minorHAnsi" w:hAnsiTheme="minorHAnsi" w:cstheme="minorBidi"/>
-              <w:noProof/>
-              <w:sz w:val="22"/>
-              <w:szCs w:val="22"/>
-              <w:lang w:val="en-US" w:eastAsia="en-US"/>
-            </w:rPr>
-          </w:pPr>
-          <w:hyperlink w:anchor="_Toc495347369" w:history="1">
-            <w:r>
-              <w:rPr>
-                <w:rStyle w:val="Hyperlink"/>
-                <w:noProof/>
-                <w:lang w:eastAsia="en-US"/>
-              </w:rPr>
-              <w:t>Papildomos sąlygos</w:t>
-            </w:r>
-            <w:r>
-              <w:rPr>
-                <w:noProof/>
-                <w:webHidden/>
-              </w:rPr>
-              <w:tab/>
-            </w:r>
-            <w:r>
-              <w:rPr>
-                <w:noProof/>
-                <w:webHidden/>
-              </w:rPr>
-              <w:fldChar w:fldCharType="begin"/>
-            </w:r>
-            <w:r>
-              <w:rPr>
-                <w:noProof/>
-                <w:webHidden/>
-              </w:rPr>
-              <w:instrText xml:space="preserve"> PAGEREF _Toc495347369 \h </w:instrText>
-            </w:r>
-            <w:r>
-              <w:rPr>
-                <w:noProof/>
-                <w:webHidden/>
-              </w:rPr>
-            </w:r>
-            <w:r>
-              <w:rPr>
-                <w:noProof/>
-                <w:webHidden/>
-              </w:rPr>
-              <w:fldChar w:fldCharType="separate"/>
-            </w:r>
-            <w:r>
-              <w:rPr>
-                <w:noProof/>
-                <w:webHidden/>
-              </w:rPr>
-              <w:t>10</w:t>
+              <w:t>11</w:t>
             </w:r>
             <w:r>
               <w:rPr>
@@ -1754,7 +1607,7 @@
               <w:lang w:val="en-US" w:eastAsia="en-US"/>
             </w:rPr>
           </w:pPr>
-          <w:hyperlink w:anchor="_Toc495347370" w:history="1">
+          <w:hyperlink w:anchor="_Toc495359980" w:history="1">
             <w:r>
               <w:rPr>
                 <w:rStyle w:val="Hyperlink"/>
@@ -1782,7 +1635,7 @@
                 <w:noProof/>
                 <w:webHidden/>
               </w:rPr>
-              <w:instrText xml:space="preserve"> PAGEREF _Toc495347370 \h </w:instrText>
+              <w:instrText xml:space="preserve"> PAGEREF _Toc495359980 \h </w:instrText>
             </w:r>
             <w:r>
               <w:rPr>
@@ -1802,7 +1655,7 @@
                 <w:noProof/>
                 <w:webHidden/>
               </w:rPr>
-              <w:t>10</w:t>
+              <w:t>12</w:t>
             </w:r>
             <w:r>
               <w:rPr>
@@ -1837,7 +1690,7 @@
       <w:pPr>
         <w:pStyle w:val="Heading1"/>
       </w:pPr>
-      <w:bookmarkStart w:id="2" w:name="_Toc495347354"/>
+      <w:bookmarkStart w:id="2" w:name="_Toc495359966"/>
       <w:r>
         <w:lastRenderedPageBreak/>
         <w:t>Įvadas</w:t>
@@ -1846,22 +1699,13 @@
     </w:p>
     <w:p/>
     <w:p>
-      <w:bookmarkStart w:id="3" w:name="_Toc495347355"/>
       <w:r>
         <w:t>Šiuo metu Lietuvoje dauguma plovyklų leidžia užsisakyti paslaugas atvažiavus tik į pačią plovyklą. Vairuotojai iš anksto nežino, kokias paslaugas plovykla teikia, kada yra laisva vieta, kiek kainuoja paslaugos.</w:t>
       </w:r>
     </w:p>
     <w:p>
       <w:r>
-        <w:t>„</w:t>
-      </w:r>
-      <w:proofErr w:type="spellStart"/>
-      <w:r>
-        <w:t>SmartWash</w:t>
-      </w:r>
-      <w:proofErr w:type="spellEnd"/>
-      <w:r>
-        <w:t>“ tikslas sukurti plovyklų tinklą didžiuosiuose Lietuvos miestuose (Kaunas, Vilnius), kur vairuotojai paslaugas užsisakytų per informacinę sistemą, nuotoliniu būdu, esant bet kur.</w:t>
+        <w:t>„SmartWash“ tikslas sukurti plovyklų tinklą didžiuosiuose Lietuvos miestuose (Kaunas, Vilnius), kur vairuotojai paslaugas užsisakytų per informacinę sistemą, nuotoliniu būdu, esant bet kur.</w:t>
       </w:r>
     </w:p>
     <w:p>
@@ -1882,6 +1726,7 @@
           <w:lang w:eastAsia="en-US"/>
         </w:rPr>
       </w:pPr>
+      <w:bookmarkStart w:id="3" w:name="_Toc495359967"/>
       <w:r>
         <w:rPr>
           <w:rFonts w:eastAsiaTheme="minorHAnsi"/>
@@ -1906,7 +1751,7 @@
           <w:lang w:eastAsia="en-US"/>
         </w:rPr>
       </w:pPr>
-      <w:bookmarkStart w:id="4" w:name="_Toc495347356"/>
+      <w:bookmarkStart w:id="4" w:name="_Toc495359968"/>
       <w:r>
         <w:rPr>
           <w:rFonts w:eastAsiaTheme="minorHAnsi"/>
@@ -1947,7 +1792,6 @@
         <w:t>jimą.</w:t>
       </w:r>
     </w:p>
-    <w:p/>
     <w:p>
       <w:pPr>
         <w:pStyle w:val="Heading2"/>
@@ -1956,7 +1800,7 @@
           <w:lang w:eastAsia="en-US"/>
         </w:rPr>
       </w:pPr>
-      <w:bookmarkStart w:id="5" w:name="_Toc495347357"/>
+      <w:bookmarkStart w:id="5" w:name="_Toc495359969"/>
       <w:r>
         <w:rPr>
           <w:rFonts w:eastAsiaTheme="minorHAnsi"/>
@@ -2196,26 +2040,32 @@
         <w:rPr>
           <w:lang w:eastAsia="en-US"/>
         </w:rPr>
+        <w:t xml:space="preserve">Užsakymas susideda iš keturių žingsnių, pirmasis – plovyklos pasirinkimas. </w:t>
+      </w:r>
+      <w:r>
+        <w:rPr>
+          <w:lang w:eastAsia="en-US"/>
+        </w:rPr>
+        <w:t>Tada, u</w:t>
+      </w:r>
+      <w:r>
+        <w:rPr>
+          <w:lang w:eastAsia="en-US"/>
+        </w:rPr>
+        <w:t>žsakymo lange</w:t>
+      </w:r>
+      <w:r>
+        <w:rPr>
+          <w:lang w:eastAsia="en-US"/>
+        </w:rPr>
+        <w:t xml:space="preserve"> matomos plovyklos paslaugos. Vairuotojas pasirenka paslaugą, tai patvirtina, sistema nukreipia </w:t>
+      </w:r>
+      <w:r>
+        <w:rPr>
+          <w:lang w:eastAsia="en-US"/>
+        </w:rPr>
         <w:lastRenderedPageBreak/>
-        <w:t xml:space="preserve">Užsakymas susideda iš keturių žingsnių, pirmasis – plovyklos pasirinkimas. </w:t>
-      </w:r>
-      <w:r>
-        <w:rPr>
-          <w:lang w:eastAsia="en-US"/>
-        </w:rPr>
-        <w:t>Tada, u</w:t>
-      </w:r>
-      <w:r>
-        <w:rPr>
-          <w:lang w:eastAsia="en-US"/>
-        </w:rPr>
-        <w:t>žsakymo lange</w:t>
-      </w:r>
-      <w:r>
-        <w:rPr>
-          <w:lang w:eastAsia="en-US"/>
-        </w:rPr>
-        <w:t xml:space="preserve"> matomos plovyklos paslaugos. Vairuotojas pasirenka paslaugą, tai patvirtina, sistema nukreipia vairuotoją į langą, kuriame reikia pasirinkti laiką. Čia matomos plovyklos tvarkar</w:t>
+        <w:t>vairuotoją į langą, kuriame reikia pasirinkti laiką. Čia matomos plovyklos tvarkar</w:t>
       </w:r>
       <w:r>
         <w:rPr>
@@ -2486,45 +2336,51 @@
         <w:rPr>
           <w:lang w:eastAsia="en-US"/>
         </w:rPr>
+        <w:t xml:space="preserve">Kitaip nei administratorius, vadybininkas gali atšaukti vairuotojų užsakymų registracijas. Atšaukiant registraciją, nurodomas komentaras. Patvirtinus veiksmą, vairuotojas gauna pranešimą į telefoną, </w:t>
+      </w:r>
+      <w:r>
+        <w:rPr>
+          <w:lang w:eastAsia="en-US"/>
+        </w:rPr>
+        <w:t xml:space="preserve">pranešime </w:t>
+      </w:r>
+      <w:r>
+        <w:rPr>
+          <w:lang w:eastAsia="en-US"/>
+        </w:rPr>
+        <w:t>matomas komentaras.</w:t>
+      </w:r>
+    </w:p>
+    <w:p>
+      <w:pPr>
+        <w:rPr>
+          <w:lang w:eastAsia="en-US"/>
+        </w:rPr>
+      </w:pPr>
+      <w:r>
+        <w:rPr>
+          <w:lang w:eastAsia="en-US"/>
+        </w:rPr>
+        <w:t>Vadybininkas taip pat turi langą, kuriame yra plovėjų sąrašas. Čia vadybininkas gali pridėti, redaguoti, ištrinti plovėją, prieš tai užpildęs a</w:t>
+      </w:r>
+      <w:r>
+        <w:rPr>
+          <w:lang w:eastAsia="en-US"/>
+        </w:rPr>
+        <w:t>titinkamą plovėjo</w:t>
+      </w:r>
+      <w:r>
+        <w:rPr>
+          <w:lang w:eastAsia="en-US"/>
+        </w:rPr>
+        <w:t xml:space="preserve"> pridėjimo/redagavimo formą. </w:t>
+      </w:r>
+      <w:r>
+        <w:rPr>
+          <w:lang w:eastAsia="en-US"/>
+        </w:rPr>
         <w:lastRenderedPageBreak/>
-        <w:t xml:space="preserve">Kitaip nei administratorius, vadybininkas gali atšaukti vairuotojų užsakymų registracijas. Atšaukiant registraciją, nurodomas komentaras. Patvirtinus veiksmą, vairuotojas gauna pranešimą į telefoną, </w:t>
-      </w:r>
-      <w:r>
-        <w:rPr>
-          <w:lang w:eastAsia="en-US"/>
-        </w:rPr>
-        <w:t xml:space="preserve">pranešime </w:t>
-      </w:r>
-      <w:r>
-        <w:rPr>
-          <w:lang w:eastAsia="en-US"/>
-        </w:rPr>
-        <w:t>matomas komentaras.</w:t>
-      </w:r>
-    </w:p>
-    <w:p>
-      <w:pPr>
-        <w:rPr>
-          <w:lang w:eastAsia="en-US"/>
-        </w:rPr>
-      </w:pPr>
-      <w:r>
-        <w:rPr>
-          <w:lang w:eastAsia="en-US"/>
-        </w:rPr>
-        <w:t>Vadybininkas taip pat turi langą, kuriame yra plovėjų sąrašas. Čia vadybininkas gali pridėti, redaguoti, ištrinti plovėją, prieš tai užpildęs a</w:t>
-      </w:r>
-      <w:r>
-        <w:rPr>
-          <w:lang w:eastAsia="en-US"/>
-        </w:rPr>
-        <w:t>titinkamą plovėjo</w:t>
-      </w:r>
-      <w:r>
-        <w:rPr>
-          <w:lang w:eastAsia="en-US"/>
-        </w:rPr>
-        <w:t xml:space="preserve"> pridėjimo/redagavimo formą. Administruojant </w:t>
+        <w:t xml:space="preserve">Administruojant </w:t>
       </w:r>
       <w:r>
         <w:rPr>
@@ -2595,7 +2451,15 @@
         <w:rPr>
           <w:lang w:eastAsia="en-US"/>
         </w:rPr>
-        <w:t xml:space="preserve">paskyrą sukūria plovyklos vadybininkas. Prisijungęs prie sistemos, plovėjas mato </w:t>
+        <w:t>paskyrą sukūria plovyklos vadybininkas. Prisijungęs prie sistem</w:t>
+      </w:r>
+      <w:bookmarkStart w:id="6" w:name="_GoBack"/>
+      <w:bookmarkEnd w:id="6"/>
+      <w:r>
+        <w:rPr>
+          <w:lang w:eastAsia="en-US"/>
+        </w:rPr>
+        <w:t xml:space="preserve">os, plovėjas mato </w:t>
       </w:r>
       <w:r>
         <w:rPr>
@@ -2646,41 +2510,6 @@
         </w:rPr>
         <w:t>Plovėjas taip pat turi langą, kuriame mato savo darbo grafiką (darbo laiką).</w:t>
       </w:r>
-    </w:p>
-    <w:p>
-      <w:pPr>
-        <w:rPr>
-          <w:lang w:eastAsia="en-US"/>
-        </w:rPr>
-      </w:pPr>
-    </w:p>
-    <w:p>
-      <w:pPr>
-        <w:rPr>
-          <w:lang w:eastAsia="en-US"/>
-        </w:rPr>
-      </w:pPr>
-    </w:p>
-    <w:p>
-      <w:pPr>
-        <w:rPr>
-          <w:lang w:eastAsia="en-US"/>
-        </w:rPr>
-      </w:pPr>
-    </w:p>
-    <w:p>
-      <w:pPr>
-        <w:rPr>
-          <w:lang w:eastAsia="en-US"/>
-        </w:rPr>
-      </w:pPr>
-    </w:p>
-    <w:p>
-      <w:pPr>
-        <w:rPr>
-          <w:lang w:eastAsia="en-US"/>
-        </w:rPr>
-      </w:pPr>
     </w:p>
     <w:p>
       <w:pPr>
@@ -2693,11 +2522,10 @@
           <w:noProof/>
           <w:lang w:val="en-GB" w:eastAsia="en-GB"/>
         </w:rPr>
-        <w:lastRenderedPageBreak/>
         <w:drawing>
-          <wp:inline distT="0" distB="0" distL="0" distR="0" wp14:anchorId="4B52823B" wp14:editId="0D481CD3">
-            <wp:extent cx="6006873" cy="5500189"/>
-            <wp:effectExtent l="0" t="0" r="0" b="5715"/>
+          <wp:inline distT="0" distB="0" distL="0" distR="0" wp14:anchorId="4B52823B" wp14:editId="1EDC01C8">
+            <wp:extent cx="5553075" cy="5084669"/>
+            <wp:effectExtent l="0" t="0" r="0" b="1905"/>
             <wp:docPr id="2" name="Picture 2"/>
             <wp:cNvGraphicFramePr>
               <a:graphicFrameLocks xmlns:a="http://schemas.openxmlformats.org/drawingml/2006/main" noChangeAspect="1"/>
@@ -2724,7 +2552,7 @@
                   <pic:spPr>
                     <a:xfrm>
                       <a:off x="0" y="0"/>
-                      <a:ext cx="6006873" cy="5500189"/>
+                      <a:ext cx="5566256" cy="5096739"/>
                     </a:xfrm>
                     <a:prstGeom prst="rect">
                       <a:avLst/>
@@ -2822,38 +2650,6 @@
         </w:rPr>
         <w:t>Automobilių plovyklų informacinės sistemos panaudojimo atvejų diagrama</w:t>
       </w:r>
-    </w:p>
-    <w:p>
-      <w:pPr>
-        <w:rPr>
-          <w:rFonts w:eastAsiaTheme="minorHAnsi"/>
-          <w:lang w:eastAsia="en-US"/>
-        </w:rPr>
-      </w:pPr>
-    </w:p>
-    <w:p>
-      <w:pPr>
-        <w:rPr>
-          <w:rFonts w:eastAsiaTheme="minorHAnsi"/>
-          <w:lang w:eastAsia="en-US"/>
-        </w:rPr>
-      </w:pPr>
-    </w:p>
-    <w:p>
-      <w:pPr>
-        <w:rPr>
-          <w:rFonts w:eastAsiaTheme="minorHAnsi"/>
-          <w:lang w:eastAsia="en-US"/>
-        </w:rPr>
-      </w:pPr>
-    </w:p>
-    <w:p>
-      <w:pPr>
-        <w:rPr>
-          <w:rFonts w:eastAsiaTheme="minorHAnsi"/>
-          <w:lang w:eastAsia="en-US"/>
-        </w:rPr>
-      </w:pPr>
     </w:p>
     <w:p>
       <w:pPr>
@@ -3006,14 +2802,6 @@
     </w:p>
     <w:p>
       <w:pPr>
-        <w:rPr>
-          <w:rFonts w:eastAsiaTheme="minorHAnsi"/>
-          <w:lang w:eastAsia="en-US"/>
-        </w:rPr>
-      </w:pPr>
-    </w:p>
-    <w:p>
-      <w:pPr>
         <w:keepNext/>
         <w:jc w:val="center"/>
       </w:pPr>
@@ -3366,11 +3154,31 @@
     </w:p>
     <w:p>
       <w:pPr>
+        <w:pStyle w:val="ListParagraph"/>
+        <w:numPr>
+          <w:ilvl w:val="0"/>
+          <w:numId w:val="3"/>
+        </w:numPr>
         <w:rPr>
           <w:rFonts w:eastAsiaTheme="minorHAnsi"/>
           <w:lang w:eastAsia="en-US"/>
         </w:rPr>
       </w:pPr>
+      <w:r>
+        <w:rPr>
+          <w:rFonts w:eastAsiaTheme="minorHAnsi"/>
+          <w:lang w:eastAsia="en-US"/>
+        </w:rPr>
+        <w:t>Plovyklose esančios švieslentės turi rodyti tokią būseną (automoblio valstybinius numerius), kokia yra informacinėje sistemoje.</w:t>
+      </w:r>
+    </w:p>
+    <w:p>
+      <w:pPr>
+        <w:rPr>
+          <w:rFonts w:eastAsiaTheme="minorHAnsi"/>
+          <w:lang w:eastAsia="en-US"/>
+        </w:rPr>
+      </w:pPr>
     </w:p>
     <w:p>
       <w:pPr>
@@ -3380,7 +3188,7 @@
           <w:lang w:eastAsia="en-US"/>
         </w:rPr>
       </w:pPr>
-      <w:bookmarkStart w:id="6" w:name="_Toc495347358"/>
+      <w:bookmarkStart w:id="7" w:name="_Toc495359970"/>
       <w:r>
         <w:rPr>
           <w:rFonts w:eastAsiaTheme="minorHAnsi"/>
@@ -3388,7 +3196,7 @@
         </w:rPr>
         <w:t>Apimtis</w:t>
       </w:r>
-      <w:bookmarkEnd w:id="6"/>
+      <w:bookmarkEnd w:id="7"/>
     </w:p>
     <w:p>
       <w:pPr>
@@ -3428,7 +3236,13 @@
     </w:p>
     <w:p>
       <w:r>
-        <w:t>Kiekvienas pradedantis darbuotojas privalės praeiti 30 min sistemos pažindinimo kursus. Atnaujinus sistemą bus paruošiami vartotojo vadovai, kurie bus pateikiami naudojantis sistema, tačiau jei atnaujinimas bus kardinalus, ar pakankamai didelės apimties bus rengiami papildomi darbuotojų apmokymai. Sistemos vartotojui – klientui, apmokymo naudotis sistema neprireiks, sistema atitiks tinkamos žmogaus ir kompiuterio sąsajos reikalvimus ir bus lengvai ir intuityviai suprantama.  Visi galimai sudėtingesni veiksmai (mokėjimas, transporto priemonės registravimas) bus paaiškinami veiksmų atlikimo eigoje.</w:t>
+        <w:t>Kiekvienas pradedantis darbuotojas privalės praeiti 30 min sistemos pažindinimo kursus. Atnaujinus sistemą bus paruošiami vartotojo vadovai, kurie bus pateikiami naudojantis sistema, tačiau jei atnaujinimas bus kardinalus, ar pakankamai didelės apimties bus rengiami papildomi darbuotojų apmokymai. Sistemos vartotojui – klientui, apmokymo naudotis sistema neprireiks, sistema atitiks tinkamos žmogaus ir kompiuterio sąsajos reikal</w:t>
+      </w:r>
+      <w:r>
+        <w:t>a</w:t>
+      </w:r>
+      <w:r>
+        <w:t>vimus ir bus lengvai ir intuityviai suprantama.  Visi galimai sudėtingesni veiksmai (mokėjimas, transporto priemonės registravimas) bus paaiškinami veiksmų atlikimo eigoje.</w:t>
       </w:r>
     </w:p>
     <w:p>
@@ -3443,21 +3257,32 @@
     </w:p>
     <w:p>
       <w:pPr>
+        <w:spacing w:after="200" w:line="276" w:lineRule="auto"/>
+        <w:ind w:firstLine="0"/>
+        <w:jc w:val="left"/>
+      </w:pPr>
+      <w:r>
+        <w:br w:type="page"/>
+      </w:r>
+    </w:p>
+    <w:p>
+      <w:pPr>
         <w:pStyle w:val="Heading1"/>
         <w:rPr>
           <w:rFonts w:eastAsiaTheme="minorHAnsi"/>
           <w:lang w:eastAsia="en-US"/>
         </w:rPr>
       </w:pPr>
-      <w:bookmarkStart w:id="7" w:name="_Toc495347359"/>
+      <w:bookmarkStart w:id="8" w:name="_Toc495359971"/>
       <w:r>
         <w:rPr>
           <w:rFonts w:eastAsiaTheme="minorHAnsi"/>
           <w:lang w:eastAsia="en-US"/>
         </w:rPr>
+        <w:lastRenderedPageBreak/>
         <w:t>Projekto valdymo pasiūlymas</w:t>
       </w:r>
-      <w:bookmarkEnd w:id="7"/>
+      <w:bookmarkEnd w:id="8"/>
     </w:p>
     <w:p>
       <w:pPr>
@@ -3467,7 +3292,7 @@
           <w:lang w:eastAsia="en-US"/>
         </w:rPr>
       </w:pPr>
-      <w:bookmarkStart w:id="8" w:name="_Toc495347360"/>
+      <w:bookmarkStart w:id="9" w:name="_Toc495359972"/>
       <w:r>
         <w:rPr>
           <w:rFonts w:eastAsiaTheme="minorHAnsi"/>
@@ -3475,7 +3300,7 @@
         </w:rPr>
         <w:t>Projekto komanda</w:t>
       </w:r>
-      <w:bookmarkEnd w:id="8"/>
+      <w:bookmarkEnd w:id="9"/>
     </w:p>
     <w:p>
       <w:pPr>
@@ -3636,16 +3461,15 @@
           <w:lang w:eastAsia="en-US"/>
         </w:rPr>
       </w:pPr>
-      <w:bookmarkStart w:id="9" w:name="_Toc495347361"/>
+      <w:bookmarkStart w:id="10" w:name="_Toc495359973"/>
       <w:r>
         <w:rPr>
           <w:rFonts w:eastAsiaTheme="minorHAnsi"/>
           <w:lang w:eastAsia="en-US"/>
         </w:rPr>
-        <w:lastRenderedPageBreak/>
         <w:t>Darbų struktūra</w:t>
       </w:r>
-      <w:bookmarkEnd w:id="9"/>
+      <w:bookmarkEnd w:id="10"/>
     </w:p>
     <w:p>
       <w:pPr>
@@ -4250,6 +4074,7 @@
         <w:rPr>
           <w:lang w:eastAsia="en-US"/>
         </w:rPr>
+        <w:lastRenderedPageBreak/>
         <w:t>Sistemos bandymas</w:t>
       </w:r>
     </w:p>
@@ -4261,22 +4086,19 @@
           <w:lang w:eastAsia="en-US"/>
         </w:rPr>
       </w:pPr>
-      <w:bookmarkStart w:id="10" w:name="_Toc495347362"/>
+      <w:bookmarkStart w:id="11" w:name="_Toc495359974"/>
       <w:r>
         <w:rPr>
           <w:rFonts w:eastAsiaTheme="minorHAnsi"/>
           <w:lang w:eastAsia="en-US"/>
         </w:rPr>
-        <w:lastRenderedPageBreak/>
         <w:t>Planas</w:t>
       </w:r>
-      <w:bookmarkEnd w:id="10"/>
-    </w:p>
-    <w:p>
-      <w:pPr>
-        <w:rPr>
-          <w:lang w:eastAsia="en-US"/>
-        </w:rPr>
+      <w:bookmarkEnd w:id="11"/>
+    </w:p>
+    <w:p>
+      <w:pPr>
+        <w:keepNext/>
       </w:pPr>
       <w:r>
         <w:rPr>
@@ -4284,7 +4106,7 @@
           <w:lang w:val="en-GB" w:eastAsia="en-GB"/>
         </w:rPr>
         <w:drawing>
-          <wp:inline distT="0" distB="0" distL="0" distR="0" wp14:anchorId="75EB9B3B" wp14:editId="18964A96">
+          <wp:inline distT="0" distB="0" distL="0" distR="0" wp14:anchorId="75EB9B3B" wp14:editId="65965B9A">
             <wp:extent cx="5839247" cy="4752340"/>
             <wp:effectExtent l="0" t="0" r="0" b="0"/>
             <wp:docPr id="10" name="Picture 10"/>
@@ -4313,7 +4135,7 @@
                   <pic:spPr>
                     <a:xfrm>
                       <a:off x="0" y="0"/>
-                      <a:ext cx="5849398" cy="4760601"/>
+                      <a:ext cx="5839247" cy="4752340"/>
                     </a:xfrm>
                     <a:prstGeom prst="rect">
                       <a:avLst/>
@@ -4328,19 +4150,91 @@
     </w:p>
     <w:p>
       <w:pPr>
-        <w:pStyle w:val="Heading1"/>
+        <w:pStyle w:val="Caption"/>
         <w:jc w:val="center"/>
         <w:rPr>
-          <w:rFonts w:eastAsiaTheme="minorHAnsi"/>
-          <w:lang w:eastAsia="en-US"/>
-        </w:rPr>
-      </w:pPr>
-      <w:bookmarkStart w:id="11" w:name="_Toc495347370"/>
-      <w:r>
-        <w:rPr>
-          <w:rFonts w:eastAsiaTheme="minorHAnsi"/>
-          <w:lang w:eastAsia="en-US"/>
-        </w:rPr>
+          <w:b/>
+          <w:i w:val="0"/>
+          <w:color w:val="auto"/>
+          <w:sz w:val="20"/>
+          <w:szCs w:val="20"/>
+          <w:lang w:eastAsia="en-US"/>
+        </w:rPr>
+      </w:pPr>
+      <w:r>
+        <w:rPr>
+          <w:b/>
+          <w:i w:val="0"/>
+          <w:color w:val="auto"/>
+          <w:sz w:val="20"/>
+          <w:szCs w:val="20"/>
+        </w:rPr>
+        <w:fldChar w:fldCharType="begin"/>
+      </w:r>
+      <w:r>
+        <w:rPr>
+          <w:b/>
+          <w:i w:val="0"/>
+          <w:color w:val="auto"/>
+          <w:sz w:val="20"/>
+          <w:szCs w:val="20"/>
+        </w:rPr>
+        <w:instrText xml:space="preserve"> SEQ pav. \* ARABIC </w:instrText>
+      </w:r>
+      <w:r>
+        <w:rPr>
+          <w:b/>
+          <w:i w:val="0"/>
+          <w:color w:val="auto"/>
+          <w:sz w:val="20"/>
+          <w:szCs w:val="20"/>
+        </w:rPr>
+        <w:fldChar w:fldCharType="separate"/>
+      </w:r>
+      <w:r>
+        <w:rPr>
+          <w:b/>
+          <w:i w:val="0"/>
+          <w:noProof/>
+          <w:color w:val="auto"/>
+          <w:sz w:val="20"/>
+          <w:szCs w:val="20"/>
+        </w:rPr>
+        <w:t>4</w:t>
+      </w:r>
+      <w:r>
+        <w:rPr>
+          <w:b/>
+          <w:i w:val="0"/>
+          <w:color w:val="auto"/>
+          <w:sz w:val="20"/>
+          <w:szCs w:val="20"/>
+        </w:rPr>
+        <w:fldChar w:fldCharType="end"/>
+      </w:r>
+      <w:r>
+        <w:rPr>
+          <w:b/>
+          <w:i w:val="0"/>
+          <w:color w:val="auto"/>
+          <w:sz w:val="20"/>
+          <w:szCs w:val="20"/>
+        </w:rPr>
+        <w:t xml:space="preserve"> pav.</w:t>
+      </w:r>
+      <w:r>
+        <w:rPr>
+          <w:b/>
+          <w:i w:val="0"/>
+          <w:color w:val="auto"/>
+          <w:sz w:val="20"/>
+          <w:szCs w:val="20"/>
+        </w:rPr>
+        <w:t xml:space="preserve"> Gantto diagrama (1 dalis)</w:t>
+      </w:r>
+    </w:p>
+    <w:p>
+      <w:r>
         <w:drawing>
           <wp:inline distT="0" distB="0" distL="0" distR="0" wp14:anchorId="433A42AB" wp14:editId="5BFCC474">
             <wp:extent cx="6120130" cy="1356360"/>
@@ -4377,50 +4271,146 @@
           </wp:inline>
         </w:drawing>
       </w:r>
-      <w:bookmarkStart w:id="12" w:name="_GoBack"/>
+    </w:p>
+    <w:p>
+      <w:pPr>
+        <w:pStyle w:val="Caption"/>
+        <w:jc w:val="center"/>
+        <w:rPr>
+          <w:rFonts w:eastAsiaTheme="minorHAnsi"/>
+          <w:b/>
+          <w:i w:val="0"/>
+          <w:color w:val="auto"/>
+          <w:sz w:val="20"/>
+          <w:szCs w:val="20"/>
+          <w:lang w:eastAsia="en-US"/>
+        </w:rPr>
+      </w:pPr>
+      <w:r>
+        <w:rPr>
+          <w:b/>
+          <w:i w:val="0"/>
+          <w:color w:val="auto"/>
+          <w:sz w:val="20"/>
+          <w:szCs w:val="20"/>
+        </w:rPr>
+        <w:fldChar w:fldCharType="begin"/>
+      </w:r>
+      <w:r>
+        <w:rPr>
+          <w:b/>
+          <w:i w:val="0"/>
+          <w:color w:val="auto"/>
+          <w:sz w:val="20"/>
+          <w:szCs w:val="20"/>
+        </w:rPr>
+        <w:instrText xml:space="preserve"> SEQ pav. \* ARABIC </w:instrText>
+      </w:r>
+      <w:r>
+        <w:rPr>
+          <w:b/>
+          <w:i w:val="0"/>
+          <w:color w:val="auto"/>
+          <w:sz w:val="20"/>
+          <w:szCs w:val="20"/>
+        </w:rPr>
+        <w:fldChar w:fldCharType="separate"/>
+      </w:r>
+      <w:r>
+        <w:rPr>
+          <w:b/>
+          <w:i w:val="0"/>
+          <w:noProof/>
+          <w:color w:val="auto"/>
+          <w:sz w:val="20"/>
+          <w:szCs w:val="20"/>
+        </w:rPr>
+        <w:t>5</w:t>
+      </w:r>
+      <w:r>
+        <w:rPr>
+          <w:b/>
+          <w:i w:val="0"/>
+          <w:color w:val="auto"/>
+          <w:sz w:val="20"/>
+          <w:szCs w:val="20"/>
+        </w:rPr>
+        <w:fldChar w:fldCharType="end"/>
+      </w:r>
+      <w:r>
+        <w:rPr>
+          <w:b/>
+          <w:i w:val="0"/>
+          <w:color w:val="auto"/>
+          <w:sz w:val="20"/>
+          <w:szCs w:val="20"/>
+        </w:rPr>
+        <w:t xml:space="preserve"> pav. </w:t>
+      </w:r>
+      <w:r>
+        <w:rPr>
+          <w:b/>
+          <w:i w:val="0"/>
+          <w:color w:val="auto"/>
+          <w:sz w:val="20"/>
+          <w:szCs w:val="20"/>
+        </w:rPr>
+        <w:t>Gantto diagrama (2 dalis)</w:t>
+      </w:r>
+    </w:p>
+    <w:p>
+      <w:pPr>
+        <w:spacing w:after="200" w:line="276" w:lineRule="auto"/>
+        <w:ind w:firstLine="0"/>
+        <w:jc w:val="left"/>
+        <w:rPr>
+          <w:lang w:eastAsia="en-US"/>
+        </w:rPr>
+      </w:pPr>
+    </w:p>
+    <w:p>
+      <w:pPr>
+        <w:spacing w:after="200" w:line="276" w:lineRule="auto"/>
+        <w:ind w:firstLine="0"/>
+        <w:jc w:val="left"/>
+        <w:rPr>
+          <w:lang w:eastAsia="en-US"/>
+        </w:rPr>
+      </w:pPr>
+      <w:r>
+        <w:rPr>
+          <w:lang w:eastAsia="en-US"/>
+        </w:rPr>
+        <w:br w:type="page"/>
+      </w:r>
+    </w:p>
+    <w:p>
+      <w:pPr>
+        <w:pStyle w:val="Heading1"/>
+        <w:rPr>
+          <w:rFonts w:eastAsiaTheme="minorHAnsi"/>
+          <w:lang w:eastAsia="en-US"/>
+        </w:rPr>
+      </w:pPr>
+      <w:bookmarkStart w:id="12" w:name="_Toc495359975"/>
+      <w:r>
+        <w:rPr>
+          <w:rFonts w:eastAsiaTheme="minorHAnsi"/>
+          <w:lang w:eastAsia="en-US"/>
+        </w:rPr>
+        <w:lastRenderedPageBreak/>
+        <w:t>Komercinis pasiūlymas “SmartWash” projektui</w:t>
+      </w:r>
       <w:bookmarkEnd w:id="12"/>
     </w:p>
     <w:p>
       <w:pPr>
-        <w:pStyle w:val="Heading1"/>
-        <w:jc w:val="center"/>
-        <w:rPr>
-          <w:rFonts w:eastAsiaTheme="minorHAnsi"/>
-          <w:lang w:eastAsia="en-US"/>
-        </w:rPr>
-      </w:pPr>
-      <w:r>
-        <w:rPr>
-          <w:rFonts w:eastAsiaTheme="minorHAnsi"/>
-          <w:lang w:eastAsia="en-US"/>
-        </w:rPr>
-        <w:t>Komercinis pasiūlymas “</w:t>
-      </w:r>
-      <w:proofErr w:type="spellStart"/>
-      <w:r>
-        <w:rPr>
-          <w:rFonts w:eastAsiaTheme="minorHAnsi"/>
-          <w:lang w:eastAsia="en-US"/>
-        </w:rPr>
-        <w:t>SmartWash</w:t>
-      </w:r>
-      <w:proofErr w:type="spellEnd"/>
-      <w:r>
-        <w:rPr>
-          <w:rFonts w:eastAsiaTheme="minorHAnsi"/>
-          <w:lang w:eastAsia="en-US"/>
-        </w:rPr>
-        <w:t>” projektui</w:t>
-      </w:r>
-    </w:p>
-    <w:p>
-      <w:pPr>
         <w:pStyle w:val="Heading2"/>
         <w:rPr>
           <w:lang w:eastAsia="en-US"/>
         </w:rPr>
       </w:pPr>
-      <w:bookmarkStart w:id="13" w:name="_Toc495347364"/>
+      <w:bookmarkStart w:id="13" w:name="_Toc495359976"/>
       <w:r>
         <w:rPr>
           <w:lang w:eastAsia="en-US"/>
@@ -4520,13 +4510,13 @@
         </w:rPr>
         <w:t>gruod</w:t>
       </w:r>
+      <w:proofErr w:type="spellEnd"/>
       <w:r>
         <w:rPr>
           <w:lang w:eastAsia="en-US"/>
         </w:rPr>
         <w:t>žio</w:t>
       </w:r>
-      <w:proofErr w:type="spellEnd"/>
       <w:r>
         <w:rPr>
           <w:lang w:val="en-GB" w:eastAsia="en-US"/>
@@ -4547,19 +4537,11 @@
           <w:lang w:eastAsia="en-US"/>
         </w:rPr>
       </w:pPr>
-      <w:proofErr w:type="spellStart"/>
-      <w:r>
-        <w:rPr>
-          <w:lang w:eastAsia="en-US"/>
-        </w:rPr>
-        <w:t>Pagrindniai</w:t>
-      </w:r>
-      <w:proofErr w:type="spellEnd"/>
-      <w:r>
-        <w:rPr>
-          <w:lang w:eastAsia="en-US"/>
-        </w:rPr>
-        <w:t xml:space="preserve"> susitarimo tarp užsakovo ir vykdytojų principai:</w:t>
+      <w:r>
+        <w:rPr>
+          <w:lang w:eastAsia="en-US"/>
+        </w:rPr>
+        <w:t>Pagrindniai susitarimo tarp užsakovo ir vykdytojų principai:</w:t>
       </w:r>
     </w:p>
     <w:p>
@@ -4567,7 +4549,7 @@
         <w:pStyle w:val="ListParagraph"/>
         <w:numPr>
           <w:ilvl w:val="0"/>
-          <w:numId w:val="6"/>
+          <w:numId w:val="8"/>
         </w:numPr>
         <w:rPr>
           <w:lang w:eastAsia="en-US"/>
@@ -4577,21 +4559,7 @@
         <w:rPr>
           <w:lang w:eastAsia="en-US"/>
         </w:rPr>
-        <w:t>Vėluojant pristatyti projektą mažinama projekto kaina (</w:t>
-      </w:r>
-      <w:proofErr w:type="spellStart"/>
-      <w:r>
-        <w:rPr>
-          <w:lang w:eastAsia="en-US"/>
-        </w:rPr>
-        <w:t>dėrybų</w:t>
-      </w:r>
-      <w:proofErr w:type="spellEnd"/>
-      <w:r>
-        <w:rPr>
-          <w:lang w:eastAsia="en-US"/>
-        </w:rPr>
-        <w:t xml:space="preserve"> klausimas).</w:t>
+        <w:t>Vėluojant pristatyti projektą mažinama projekto kaina (dėrybų klausimas).</w:t>
       </w:r>
     </w:p>
     <w:p>
@@ -4599,7 +4567,7 @@
         <w:pStyle w:val="ListParagraph"/>
         <w:numPr>
           <w:ilvl w:val="0"/>
-          <w:numId w:val="6"/>
+          <w:numId w:val="8"/>
         </w:numPr>
         <w:rPr>
           <w:lang w:eastAsia="en-US"/>
@@ -4609,22 +4577,7 @@
         <w:rPr>
           <w:lang w:eastAsia="en-US"/>
         </w:rPr>
-        <w:lastRenderedPageBreak/>
-        <w:t xml:space="preserve">Apmokėjimai vykdomi laiku, priešingu </w:t>
-      </w:r>
-      <w:proofErr w:type="spellStart"/>
-      <w:r>
-        <w:rPr>
-          <w:lang w:eastAsia="en-US"/>
-        </w:rPr>
-        <w:t>atvėju</w:t>
-      </w:r>
-      <w:proofErr w:type="spellEnd"/>
-      <w:r>
-        <w:rPr>
-          <w:lang w:eastAsia="en-US"/>
-        </w:rPr>
-        <w:t xml:space="preserve"> gali būti nutrauktas IS  kūrimo procesas.</w:t>
+        <w:t>Apmokėjimai vykdomi laiku, priešingu atvėju gali būti nutrauktas IS  kūrimo procesas.</w:t>
       </w:r>
     </w:p>
     <w:p>
@@ -4634,7 +4587,7 @@
           <w:lang w:eastAsia="en-US"/>
         </w:rPr>
       </w:pPr>
-      <w:bookmarkStart w:id="14" w:name="_Toc495347365"/>
+      <w:bookmarkStart w:id="14" w:name="_Toc495359977"/>
       <w:r>
         <w:rPr>
           <w:lang w:eastAsia="en-US"/>
@@ -4645,7 +4598,6 @@
     </w:p>
     <w:p>
       <w:pPr>
-        <w:ind w:firstLine="1296"/>
         <w:rPr>
           <w:lang w:val="en-GB" w:eastAsia="en-US"/>
         </w:rPr>
@@ -4654,27 +4606,49 @@
         <w:rPr>
           <w:lang w:eastAsia="en-US"/>
         </w:rPr>
-        <w:t>Informacinės sistemos “</w:t>
-      </w:r>
-      <w:proofErr w:type="spellStart"/>
-      <w:r>
-        <w:rPr>
-          <w:lang w:eastAsia="en-US"/>
-        </w:rPr>
-        <w:t>SmartWash</w:t>
-      </w:r>
-      <w:proofErr w:type="spellEnd"/>
-      <w:r>
-        <w:rPr>
-          <w:lang w:eastAsia="en-US"/>
-        </w:rPr>
-        <w:t xml:space="preserve">” sukūrimo, diegimo ir palaikymo projekto kaina </w:t>
+        <w:t>IS</w:t>
+      </w:r>
+      <w:r>
+        <w:rPr>
+          <w:lang w:eastAsia="en-US"/>
+        </w:rPr>
+        <w:t>“SmartWash” sukūrimo, diegimo ir palaikymo projekto kaina</w:t>
+      </w:r>
+      <w:r>
+        <w:rPr>
+          <w:lang w:eastAsia="en-US"/>
+        </w:rPr>
+        <w:t xml:space="preserve"> –</w:t>
+      </w:r>
+      <w:r>
+        <w:rPr>
+          <w:lang w:eastAsia="en-US"/>
+        </w:rPr>
+        <w:t xml:space="preserve"> </w:t>
       </w:r>
       <w:r>
         <w:rPr>
           <w:lang w:val="en-GB" w:eastAsia="en-US"/>
         </w:rPr>
-        <w:t>10 000EUR.</w:t>
+        <w:t>10</w:t>
+      </w:r>
+      <w:r>
+        <w:rPr>
+          <w:lang w:val="en-GB" w:eastAsia="en-US"/>
+        </w:rPr>
+        <w:t xml:space="preserve"> 000</w:t>
+      </w:r>
+      <w:r>
+        <w:rPr>
+          <w:lang w:val="en-GB" w:eastAsia="en-US"/>
+        </w:rPr>
+        <w:t xml:space="preserve"> </w:t>
+      </w:r>
+      <w:r>
+        <w:rPr>
+          <w:lang w:val="en-GB" w:eastAsia="en-US"/>
+        </w:rPr>
+        <w:t>EUR.</w:t>
       </w:r>
     </w:p>
     <w:p>
@@ -4684,7 +4658,7 @@
           <w:lang w:eastAsia="en-US"/>
         </w:rPr>
       </w:pPr>
-      <w:bookmarkStart w:id="15" w:name="_Toc495347366"/>
+      <w:bookmarkStart w:id="15" w:name="_Toc495359978"/>
       <w:r>
         <w:rPr>
           <w:lang w:eastAsia="en-US"/>
@@ -4707,10 +4681,10 @@
         <w:tblLook w:val="04A0" w:firstRow="1" w:lastRow="0" w:firstColumn="1" w:lastColumn="0" w:noHBand="0" w:noVBand="1"/>
       </w:tblPr>
       <w:tblGrid>
-        <w:gridCol w:w="3085"/>
-        <w:gridCol w:w="2390"/>
+        <w:gridCol w:w="3070"/>
+        <w:gridCol w:w="2396"/>
         <w:gridCol w:w="1430"/>
-        <w:gridCol w:w="2882"/>
+        <w:gridCol w:w="2891"/>
       </w:tblGrid>
       <w:tr>
         <w:tc>
@@ -5043,13 +5017,13 @@
               </w:rPr>
               <w:t>lapkri</w:t>
             </w:r>
+            <w:proofErr w:type="spellEnd"/>
             <w:r>
               <w:rPr>
                 <w:lang w:eastAsia="en-US"/>
               </w:rPr>
               <w:t>čio</w:t>
             </w:r>
-            <w:proofErr w:type="spellEnd"/>
             <w:r>
               <w:rPr>
                 <w:lang w:val="en-GB" w:eastAsia="en-US"/>
@@ -5210,21 +5184,7 @@
               <w:rPr>
                 <w:lang w:eastAsia="en-US"/>
               </w:rPr>
-              <w:t>Sistema veikianti “</w:t>
-            </w:r>
-            <w:proofErr w:type="spellStart"/>
-            <w:r>
-              <w:rPr>
-                <w:lang w:eastAsia="en-US"/>
-              </w:rPr>
-              <w:t>demo</w:t>
-            </w:r>
-            <w:proofErr w:type="spellEnd"/>
-            <w:r>
-              <w:rPr>
-                <w:lang w:eastAsia="en-US"/>
-              </w:rPr>
-              <w:t>” režimu.</w:t>
+              <w:t>Sistema veikianti “demo” režimu.</w:t>
             </w:r>
           </w:p>
         </w:tc>
@@ -5567,7 +5527,7 @@
           <w:lang w:eastAsia="en-US"/>
         </w:rPr>
       </w:pPr>
-      <w:bookmarkStart w:id="16" w:name="_Toc495347367"/>
+      <w:bookmarkStart w:id="16" w:name="_Toc495359979"/>
       <w:r>
         <w:rPr>
           <w:lang w:eastAsia="en-US"/>
@@ -5589,26 +5549,6 @@
         </w:rPr>
         <w:t>Rezultatai pateikiami atskirų susitikimų metu, susirinkimų tvarkaraštis sutampa su atsiskaitymų tvarkaraščiu. Rezultatai pateikiami mokėjimų tvarkaraštyje nurodytomis dalimis ir laiku. Jei darbai atlikti vėluojant, ar neatlikti, kainą galima mažinti susitikimų metu.</w:t>
       </w:r>
-    </w:p>
-    <w:p>
-      <w:pPr>
-        <w:pStyle w:val="Heading1"/>
-        <w:spacing w:line="240" w:lineRule="auto"/>
-        <w:ind w:firstLine="0"/>
-        <w:rPr>
-          <w:lang w:eastAsia="en-US"/>
-        </w:rPr>
-      </w:pPr>
-    </w:p>
-    <w:p>
-      <w:pPr>
-        <w:pStyle w:val="Heading1"/>
-        <w:spacing w:line="240" w:lineRule="auto"/>
-        <w:ind w:firstLine="0"/>
-        <w:rPr>
-          <w:lang w:eastAsia="en-US"/>
-        </w:rPr>
-      </w:pPr>
     </w:p>
     <w:p>
       <w:pPr>
@@ -5641,6 +5581,7 @@
           <w:lang w:eastAsia="en-US"/>
         </w:rPr>
       </w:pPr>
+      <w:bookmarkStart w:id="17" w:name="_Toc495359980"/>
       <w:r>
         <w:rPr>
           <w:lang w:eastAsia="en-US"/>
@@ -5648,7 +5589,7 @@
         <w:lastRenderedPageBreak/>
         <w:t>Priedai</w:t>
       </w:r>
-      <w:bookmarkEnd w:id="11"/>
+      <w:bookmarkEnd w:id="17"/>
     </w:p>
     <w:p>
       <w:pPr>
@@ -5974,7 +5915,7 @@
 </file>
 
 <file path=word/endnotes.xml><?xml version="1.0" encoding="utf-8"?>
-<w:endnotes xmlns:wpc="http://schemas.microsoft.com/office/word/2010/wordprocessingCanvas" xmlns:mo="http://schemas.microsoft.com/office/mac/office/2008/main" xmlns:mc="http://schemas.openxmlformats.org/markup-compatibility/2006" xmlns:mv="urn:schemas-microsoft-com:mac:vml" xmlns:o="urn:schemas-microsoft-com:office:office" xmlns:r="http://schemas.openxmlformats.org/officeDocument/2006/relationships" xmlns:m="http://schemas.openxmlformats.org/officeDocument/2006/math" xmlns:v="urn:schemas-microsoft-com:vml" xmlns:wp14="http://schemas.microsoft.com/office/word/2010/wordprocessingDrawing" xmlns:wp="http://schemas.openxmlformats.org/drawingml/2006/wordprocessingDrawing" xmlns:w10="urn:schemas-microsoft-com:office:word" xmlns:w="http://schemas.openxmlformats.org/wordprocessingml/2006/main" xmlns:w14="http://schemas.microsoft.com/office/word/2010/wordml" xmlns:w15="http://schemas.microsoft.com/office/word/2012/wordml" xmlns:wpg="http://schemas.microsoft.com/office/word/2010/wordprocessingGroup" xmlns:wpi="http://schemas.microsoft.com/office/word/2010/wordprocessingInk" xmlns:wne="http://schemas.microsoft.com/office/word/2006/wordml" xmlns:wps="http://schemas.microsoft.com/office/word/2010/wordprocessingShape" mc:Ignorable="w14 w15 wp14">
+<w:endnotes xmlns:wpc="http://schemas.microsoft.com/office/word/2010/wordprocessingCanvas" xmlns:cx="http://schemas.microsoft.com/office/drawing/2014/chartex" xmlns:cx1="http://schemas.microsoft.com/office/drawing/2015/9/8/chartex" xmlns:cx2="http://schemas.microsoft.com/office/drawing/2015/10/21/chartex" xmlns:cx3="http://schemas.microsoft.com/office/drawing/2016/5/9/chartex" xmlns:cx4="http://schemas.microsoft.com/office/drawing/2016/5/10/chartex" xmlns:cx5="http://schemas.microsoft.com/office/drawing/2016/5/11/chartex" xmlns:cx6="http://schemas.microsoft.com/office/drawing/2016/5/12/chartex" xmlns:cx7="http://schemas.microsoft.com/office/drawing/2016/5/13/chartex" xmlns:cx8="http://schemas.microsoft.com/office/drawing/2016/5/14/chartex" xmlns:mc="http://schemas.openxmlformats.org/markup-compatibility/2006" xmlns:aink="http://schemas.microsoft.com/office/drawing/2016/ink" xmlns:am3d="http://schemas.microsoft.com/office/drawing/2017/model3d" xmlns:o="urn:schemas-microsoft-com:office:office" xmlns:r="http://schemas.openxmlformats.org/officeDocument/2006/relationships" xmlns:m="http://schemas.openxmlformats.org/officeDocument/2006/math" xmlns:v="urn:schemas-microsoft-com:vml" xmlns:wp14="http://schemas.microsoft.com/office/word/2010/wordprocessingDrawing" xmlns:wp="http://schemas.openxmlformats.org/drawingml/2006/wordprocessingDrawing" xmlns:w10="urn:schemas-microsoft-com:office:word" xmlns:w="http://schemas.openxmlformats.org/wordprocessingml/2006/main" xmlns:w14="http://schemas.microsoft.com/office/word/2010/wordml" xmlns:w15="http://schemas.microsoft.com/office/word/2012/wordml" xmlns:w16cid="http://schemas.microsoft.com/office/word/2016/wordml/cid" xmlns:w16se="http://schemas.microsoft.com/office/word/2015/wordml/symex" xmlns:wpg="http://schemas.microsoft.com/office/word/2010/wordprocessingGroup" xmlns:wpi="http://schemas.microsoft.com/office/word/2010/wordprocessingInk" xmlns:wne="http://schemas.microsoft.com/office/word/2006/wordml" xmlns:wps="http://schemas.microsoft.com/office/word/2010/wordprocessingShape" mc:Ignorable="w14 w15 w16se w16cid wp14">
   <w:endnote w:type="separator" w:id="-1">
     <w:p>
       <w:r>
@@ -5993,7 +5934,7 @@
 </file>
 
 <file path=word/footer1.xml><?xml version="1.0" encoding="utf-8"?>
-<w:ftr xmlns:wpc="http://schemas.microsoft.com/office/word/2010/wordprocessingCanvas" xmlns:mo="http://schemas.microsoft.com/office/mac/office/2008/main" xmlns:mc="http://schemas.openxmlformats.org/markup-compatibility/2006" xmlns:mv="urn:schemas-microsoft-com:mac:vml" xmlns:o="urn:schemas-microsoft-com:office:office" xmlns:r="http://schemas.openxmlformats.org/officeDocument/2006/relationships" xmlns:m="http://schemas.openxmlformats.org/officeDocument/2006/math" xmlns:v="urn:schemas-microsoft-com:vml" xmlns:wp14="http://schemas.microsoft.com/office/word/2010/wordprocessingDrawing" xmlns:wp="http://schemas.openxmlformats.org/drawingml/2006/wordprocessingDrawing" xmlns:w10="urn:schemas-microsoft-com:office:word" xmlns:w="http://schemas.openxmlformats.org/wordprocessingml/2006/main" xmlns:w14="http://schemas.microsoft.com/office/word/2010/wordml" xmlns:w15="http://schemas.microsoft.com/office/word/2012/wordml" xmlns:wpg="http://schemas.microsoft.com/office/word/2010/wordprocessingGroup" xmlns:wpi="http://schemas.microsoft.com/office/word/2010/wordprocessingInk" xmlns:wne="http://schemas.microsoft.com/office/word/2006/wordml" xmlns:wps="http://schemas.microsoft.com/office/word/2010/wordprocessingShape" mc:Ignorable="w14 w15 wp14">
+<w:ftr xmlns:wpc="http://schemas.microsoft.com/office/word/2010/wordprocessingCanvas" xmlns:cx="http://schemas.microsoft.com/office/drawing/2014/chartex" xmlns:cx1="http://schemas.microsoft.com/office/drawing/2015/9/8/chartex" xmlns:cx2="http://schemas.microsoft.com/office/drawing/2015/10/21/chartex" xmlns:cx3="http://schemas.microsoft.com/office/drawing/2016/5/9/chartex" xmlns:cx4="http://schemas.microsoft.com/office/drawing/2016/5/10/chartex" xmlns:cx5="http://schemas.microsoft.com/office/drawing/2016/5/11/chartex" xmlns:cx6="http://schemas.microsoft.com/office/drawing/2016/5/12/chartex" xmlns:cx7="http://schemas.microsoft.com/office/drawing/2016/5/13/chartex" xmlns:cx8="http://schemas.microsoft.com/office/drawing/2016/5/14/chartex" xmlns:mc="http://schemas.openxmlformats.org/markup-compatibility/2006" xmlns:aink="http://schemas.microsoft.com/office/drawing/2016/ink" xmlns:am3d="http://schemas.microsoft.com/office/drawing/2017/model3d" xmlns:o="urn:schemas-microsoft-com:office:office" xmlns:r="http://schemas.openxmlformats.org/officeDocument/2006/relationships" xmlns:m="http://schemas.openxmlformats.org/officeDocument/2006/math" xmlns:v="urn:schemas-microsoft-com:vml" xmlns:wp14="http://schemas.microsoft.com/office/word/2010/wordprocessingDrawing" xmlns:wp="http://schemas.openxmlformats.org/drawingml/2006/wordprocessingDrawing" xmlns:w10="urn:schemas-microsoft-com:office:word" xmlns:w="http://schemas.openxmlformats.org/wordprocessingml/2006/main" xmlns:w14="http://schemas.microsoft.com/office/word/2010/wordml" xmlns:w15="http://schemas.microsoft.com/office/word/2012/wordml" xmlns:w16cid="http://schemas.microsoft.com/office/word/2016/wordml/cid" xmlns:w16se="http://schemas.microsoft.com/office/word/2015/wordml/symex" xmlns:wpg="http://schemas.microsoft.com/office/word/2010/wordprocessingGroup" xmlns:wpi="http://schemas.microsoft.com/office/word/2010/wordprocessingInk" xmlns:wne="http://schemas.microsoft.com/office/word/2006/wordml" xmlns:wps="http://schemas.microsoft.com/office/word/2010/wordprocessingShape" mc:Ignorable="w14 w15 w16se w16cid wp14">
   <w:sdt>
     <w:sdtPr>
       <w:id w:val="1563214617"/>
@@ -6026,7 +5967,7 @@
           <w:rPr>
             <w:noProof/>
           </w:rPr>
-          <w:t>11</w:t>
+          <w:t>15</w:t>
         </w:r>
         <w:r>
           <w:rPr>
@@ -6046,7 +5987,7 @@
 </file>
 
 <file path=word/footnotes.xml><?xml version="1.0" encoding="utf-8"?>
-<w:footnotes xmlns:wpc="http://schemas.microsoft.com/office/word/2010/wordprocessingCanvas" xmlns:mo="http://schemas.microsoft.com/office/mac/office/2008/main" xmlns:mc="http://schemas.openxmlformats.org/markup-compatibility/2006" xmlns:mv="urn:schemas-microsoft-com:mac:vml" xmlns:o="urn:schemas-microsoft-com:office:office" xmlns:r="http://schemas.openxmlformats.org/officeDocument/2006/relationships" xmlns:m="http://schemas.openxmlformats.org/officeDocument/2006/math" xmlns:v="urn:schemas-microsoft-com:vml" xmlns:wp14="http://schemas.microsoft.com/office/word/2010/wordprocessingDrawing" xmlns:wp="http://schemas.openxmlformats.org/drawingml/2006/wordprocessingDrawing" xmlns:w10="urn:schemas-microsoft-com:office:word" xmlns:w="http://schemas.openxmlformats.org/wordprocessingml/2006/main" xmlns:w14="http://schemas.microsoft.com/office/word/2010/wordml" xmlns:w15="http://schemas.microsoft.com/office/word/2012/wordml" xmlns:wpg="http://schemas.microsoft.com/office/word/2010/wordprocessingGroup" xmlns:wpi="http://schemas.microsoft.com/office/word/2010/wordprocessingInk" xmlns:wne="http://schemas.microsoft.com/office/word/2006/wordml" xmlns:wps="http://schemas.microsoft.com/office/word/2010/wordprocessingShape" mc:Ignorable="w14 w15 wp14">
+<w:footnotes xmlns:wpc="http://schemas.microsoft.com/office/word/2010/wordprocessingCanvas" xmlns:cx="http://schemas.microsoft.com/office/drawing/2014/chartex" xmlns:cx1="http://schemas.microsoft.com/office/drawing/2015/9/8/chartex" xmlns:cx2="http://schemas.microsoft.com/office/drawing/2015/10/21/chartex" xmlns:cx3="http://schemas.microsoft.com/office/drawing/2016/5/9/chartex" xmlns:cx4="http://schemas.microsoft.com/office/drawing/2016/5/10/chartex" xmlns:cx5="http://schemas.microsoft.com/office/drawing/2016/5/11/chartex" xmlns:cx6="http://schemas.microsoft.com/office/drawing/2016/5/12/chartex" xmlns:cx7="http://schemas.microsoft.com/office/drawing/2016/5/13/chartex" xmlns:cx8="http://schemas.microsoft.com/office/drawing/2016/5/14/chartex" xmlns:mc="http://schemas.openxmlformats.org/markup-compatibility/2006" xmlns:aink="http://schemas.microsoft.com/office/drawing/2016/ink" xmlns:am3d="http://schemas.microsoft.com/office/drawing/2017/model3d" xmlns:o="urn:schemas-microsoft-com:office:office" xmlns:r="http://schemas.openxmlformats.org/officeDocument/2006/relationships" xmlns:m="http://schemas.openxmlformats.org/officeDocument/2006/math" xmlns:v="urn:schemas-microsoft-com:vml" xmlns:wp14="http://schemas.microsoft.com/office/word/2010/wordprocessingDrawing" xmlns:wp="http://schemas.openxmlformats.org/drawingml/2006/wordprocessingDrawing" xmlns:w10="urn:schemas-microsoft-com:office:word" xmlns:w="http://schemas.openxmlformats.org/wordprocessingml/2006/main" xmlns:w14="http://schemas.microsoft.com/office/word/2010/wordml" xmlns:w15="http://schemas.microsoft.com/office/word/2012/wordml" xmlns:w16cid="http://schemas.microsoft.com/office/word/2016/wordml/cid" xmlns:w16se="http://schemas.microsoft.com/office/word/2015/wordml/symex" xmlns:wpg="http://schemas.microsoft.com/office/word/2010/wordprocessingGroup" xmlns:wpi="http://schemas.microsoft.com/office/word/2010/wordprocessingInk" xmlns:wne="http://schemas.microsoft.com/office/word/2006/wordml" xmlns:wps="http://schemas.microsoft.com/office/word/2010/wordprocessingShape" mc:Ignorable="w14 w15 w16se w16cid wp14">
   <w:footnote w:type="separator" w:id="-1">
     <w:p>
       <w:r>
@@ -6065,8 +6006,8 @@
 </file>
 
 <file path=word/numbering.xml><?xml version="1.0" encoding="utf-8"?>
-<w:numbering xmlns:wpc="http://schemas.microsoft.com/office/word/2010/wordprocessingCanvas" xmlns:mo="http://schemas.microsoft.com/office/mac/office/2008/main" xmlns:mc="http://schemas.openxmlformats.org/markup-compatibility/2006" xmlns:mv="urn:schemas-microsoft-com:mac:vml" xmlns:o="urn:schemas-microsoft-com:office:office" xmlns:r="http://schemas.openxmlformats.org/officeDocument/2006/relationships" xmlns:m="http://schemas.openxmlformats.org/officeDocument/2006/math" xmlns:v="urn:schemas-microsoft-com:vml" xmlns:wp14="http://schemas.microsoft.com/office/word/2010/wordprocessingDrawing" xmlns:wp="http://schemas.openxmlformats.org/drawingml/2006/wordprocessingDrawing" xmlns:w10="urn:schemas-microsoft-com:office:word" xmlns:w="http://schemas.openxmlformats.org/wordprocessingml/2006/main" xmlns:w14="http://schemas.microsoft.com/office/word/2010/wordml" xmlns:w15="http://schemas.microsoft.com/office/word/2012/wordml" xmlns:wpg="http://schemas.microsoft.com/office/word/2010/wordprocessingGroup" xmlns:wpi="http://schemas.microsoft.com/office/word/2010/wordprocessingInk" xmlns:wne="http://schemas.microsoft.com/office/word/2006/wordml" xmlns:wps="http://schemas.microsoft.com/office/word/2010/wordprocessingShape" mc:Ignorable="w14 w15 wp14">
-  <w:abstractNum w:abstractNumId="0">
+<w:numbering xmlns:wpc="http://schemas.microsoft.com/office/word/2010/wordprocessingCanvas" xmlns:cx="http://schemas.microsoft.com/office/drawing/2014/chartex" xmlns:cx1="http://schemas.microsoft.com/office/drawing/2015/9/8/chartex" xmlns:cx2="http://schemas.microsoft.com/office/drawing/2015/10/21/chartex" xmlns:cx3="http://schemas.microsoft.com/office/drawing/2016/5/9/chartex" xmlns:cx4="http://schemas.microsoft.com/office/drawing/2016/5/10/chartex" xmlns:cx5="http://schemas.microsoft.com/office/drawing/2016/5/11/chartex" xmlns:cx6="http://schemas.microsoft.com/office/drawing/2016/5/12/chartex" xmlns:cx7="http://schemas.microsoft.com/office/drawing/2016/5/13/chartex" xmlns:cx8="http://schemas.microsoft.com/office/drawing/2016/5/14/chartex" xmlns:mc="http://schemas.openxmlformats.org/markup-compatibility/2006" xmlns:aink="http://schemas.microsoft.com/office/drawing/2016/ink" xmlns:am3d="http://schemas.microsoft.com/office/drawing/2017/model3d" xmlns:o="urn:schemas-microsoft-com:office:office" xmlns:r="http://schemas.openxmlformats.org/officeDocument/2006/relationships" xmlns:m="http://schemas.openxmlformats.org/officeDocument/2006/math" xmlns:v="urn:schemas-microsoft-com:vml" xmlns:wp14="http://schemas.microsoft.com/office/word/2010/wordprocessingDrawing" xmlns:wp="http://schemas.openxmlformats.org/drawingml/2006/wordprocessingDrawing" xmlns:w10="urn:schemas-microsoft-com:office:word" xmlns:w="http://schemas.openxmlformats.org/wordprocessingml/2006/main" xmlns:w14="http://schemas.microsoft.com/office/word/2010/wordml" xmlns:w15="http://schemas.microsoft.com/office/word/2012/wordml" xmlns:w16cid="http://schemas.microsoft.com/office/word/2016/wordml/cid" xmlns:w16se="http://schemas.microsoft.com/office/word/2015/wordml/symex" xmlns:wpg="http://schemas.microsoft.com/office/word/2010/wordprocessingGroup" xmlns:wpi="http://schemas.microsoft.com/office/word/2010/wordprocessingInk" xmlns:wne="http://schemas.microsoft.com/office/word/2006/wordml" xmlns:wps="http://schemas.microsoft.com/office/word/2010/wordprocessingShape" mc:Ignorable="w14 w15 w16se w16cid wp14">
+  <w:abstractNum w:abstractNumId="0" w15:restartNumberingAfterBreak="0">
     <w:nsid w:val="0BC832D2"/>
     <w:multiLevelType w:val="multilevel"/>
     <w:tmpl w:val="0809001F"/>
@@ -6152,7 +6093,7 @@
       </w:pPr>
     </w:lvl>
   </w:abstractNum>
-  <w:abstractNum w:abstractNumId="1">
+  <w:abstractNum w:abstractNumId="1" w15:restartNumberingAfterBreak="0">
     <w:nsid w:val="0FEA3283"/>
     <w:multiLevelType w:val="hybridMultilevel"/>
     <w:tmpl w:val="2EC82508"/>
@@ -6265,7 +6206,7 @@
       </w:rPr>
     </w:lvl>
   </w:abstractNum>
-  <w:abstractNum w:abstractNumId="2">
+  <w:abstractNum w:abstractNumId="2" w15:restartNumberingAfterBreak="0">
     <w:nsid w:val="1F3A241D"/>
     <w:multiLevelType w:val="hybridMultilevel"/>
     <w:tmpl w:val="82080C44"/>
@@ -6377,7 +6318,7 @@
       </w:rPr>
     </w:lvl>
   </w:abstractNum>
-  <w:abstractNum w:abstractNumId="3">
+  <w:abstractNum w:abstractNumId="3" w15:restartNumberingAfterBreak="0">
     <w:nsid w:val="249351CD"/>
     <w:multiLevelType w:val="hybridMultilevel"/>
     <w:tmpl w:val="F9F6DAE6"/>
@@ -6490,7 +6431,120 @@
       </w:rPr>
     </w:lvl>
   </w:abstractNum>
-  <w:abstractNum w:abstractNumId="4">
+  <w:abstractNum w:abstractNumId="4" w15:restartNumberingAfterBreak="0">
+    <w:nsid w:val="44D72FC1"/>
+    <w:multiLevelType w:val="hybridMultilevel"/>
+    <w:tmpl w:val="69B4BF56"/>
+    <w:lvl w:ilvl="0" w:tplc="04090001">
+      <w:start w:val="1"/>
+      <w:numFmt w:val="bullet"/>
+      <w:lvlText w:val=""/>
+      <w:lvlJc w:val="left"/>
+      <w:pPr>
+        <w:ind w:left="1152" w:hanging="360"/>
+      </w:pPr>
+      <w:rPr>
+        <w:rFonts w:ascii="Symbol" w:hAnsi="Symbol" w:hint="default"/>
+      </w:rPr>
+    </w:lvl>
+    <w:lvl w:ilvl="1" w:tplc="04090003" w:tentative="1">
+      <w:start w:val="1"/>
+      <w:numFmt w:val="bullet"/>
+      <w:lvlText w:val="o"/>
+      <w:lvlJc w:val="left"/>
+      <w:pPr>
+        <w:ind w:left="1872" w:hanging="360"/>
+      </w:pPr>
+      <w:rPr>
+        <w:rFonts w:ascii="Courier New" w:hAnsi="Courier New" w:cs="Courier New" w:hint="default"/>
+      </w:rPr>
+    </w:lvl>
+    <w:lvl w:ilvl="2" w:tplc="04090005" w:tentative="1">
+      <w:start w:val="1"/>
+      <w:numFmt w:val="bullet"/>
+      <w:lvlText w:val=""/>
+      <w:lvlJc w:val="left"/>
+      <w:pPr>
+        <w:ind w:left="2592" w:hanging="360"/>
+      </w:pPr>
+      <w:rPr>
+        <w:rFonts w:ascii="Wingdings" w:hAnsi="Wingdings" w:hint="default"/>
+      </w:rPr>
+    </w:lvl>
+    <w:lvl w:ilvl="3" w:tplc="04090001" w:tentative="1">
+      <w:start w:val="1"/>
+      <w:numFmt w:val="bullet"/>
+      <w:lvlText w:val=""/>
+      <w:lvlJc w:val="left"/>
+      <w:pPr>
+        <w:ind w:left="3312" w:hanging="360"/>
+      </w:pPr>
+      <w:rPr>
+        <w:rFonts w:ascii="Symbol" w:hAnsi="Symbol" w:hint="default"/>
+      </w:rPr>
+    </w:lvl>
+    <w:lvl w:ilvl="4" w:tplc="04090003" w:tentative="1">
+      <w:start w:val="1"/>
+      <w:numFmt w:val="bullet"/>
+      <w:lvlText w:val="o"/>
+      <w:lvlJc w:val="left"/>
+      <w:pPr>
+        <w:ind w:left="4032" w:hanging="360"/>
+      </w:pPr>
+      <w:rPr>
+        <w:rFonts w:ascii="Courier New" w:hAnsi="Courier New" w:cs="Courier New" w:hint="default"/>
+      </w:rPr>
+    </w:lvl>
+    <w:lvl w:ilvl="5" w:tplc="04090005" w:tentative="1">
+      <w:start w:val="1"/>
+      <w:numFmt w:val="bullet"/>
+      <w:lvlText w:val=""/>
+      <w:lvlJc w:val="left"/>
+      <w:pPr>
+        <w:ind w:left="4752" w:hanging="360"/>
+      </w:pPr>
+      <w:rPr>
+        <w:rFonts w:ascii="Wingdings" w:hAnsi="Wingdings" w:hint="default"/>
+      </w:rPr>
+    </w:lvl>
+    <w:lvl w:ilvl="6" w:tplc="04090001" w:tentative="1">
+      <w:start w:val="1"/>
+      <w:numFmt w:val="bullet"/>
+      <w:lvlText w:val=""/>
+      <w:lvlJc w:val="left"/>
+      <w:pPr>
+        <w:ind w:left="5472" w:hanging="360"/>
+      </w:pPr>
+      <w:rPr>
+        <w:rFonts w:ascii="Symbol" w:hAnsi="Symbol" w:hint="default"/>
+      </w:rPr>
+    </w:lvl>
+    <w:lvl w:ilvl="7" w:tplc="04090003" w:tentative="1">
+      <w:start w:val="1"/>
+      <w:numFmt w:val="bullet"/>
+      <w:lvlText w:val="o"/>
+      <w:lvlJc w:val="left"/>
+      <w:pPr>
+        <w:ind w:left="6192" w:hanging="360"/>
+      </w:pPr>
+      <w:rPr>
+        <w:rFonts w:ascii="Courier New" w:hAnsi="Courier New" w:cs="Courier New" w:hint="default"/>
+      </w:rPr>
+    </w:lvl>
+    <w:lvl w:ilvl="8" w:tplc="04090005" w:tentative="1">
+      <w:start w:val="1"/>
+      <w:numFmt w:val="bullet"/>
+      <w:lvlText w:val=""/>
+      <w:lvlJc w:val="left"/>
+      <w:pPr>
+        <w:ind w:left="6912" w:hanging="360"/>
+      </w:pPr>
+      <w:rPr>
+        <w:rFonts w:ascii="Wingdings" w:hAnsi="Wingdings" w:hint="default"/>
+      </w:rPr>
+    </w:lvl>
+  </w:abstractNum>
+  <w:abstractNum w:abstractNumId="5" w15:restartNumberingAfterBreak="0">
     <w:nsid w:val="5E9552E8"/>
     <w:multiLevelType w:val="hybridMultilevel"/>
     <w:tmpl w:val="FEB874A6"/>
@@ -6602,7 +6656,7 @@
       </w:rPr>
     </w:lvl>
   </w:abstractNum>
-  <w:abstractNum w:abstractNumId="5">
+  <w:abstractNum w:abstractNumId="6" w15:restartNumberingAfterBreak="0">
     <w:nsid w:val="78B228A3"/>
     <w:multiLevelType w:val="multilevel"/>
     <w:tmpl w:val="0809001F"/>
@@ -6688,7 +6742,7 @@
       </w:pPr>
     </w:lvl>
   </w:abstractNum>
-  <w:abstractNum w:abstractNumId="6">
+  <w:abstractNum w:abstractNumId="7" w15:restartNumberingAfterBreak="0">
     <w:nsid w:val="7DB00AE5"/>
     <w:multiLevelType w:val="hybridMultilevel"/>
     <w:tmpl w:val="3C38788A"/>
@@ -6775,13 +6829,13 @@
     </w:lvl>
   </w:abstractNum>
   <w:num w:numId="1">
-    <w:abstractNumId w:val="6"/>
+    <w:abstractNumId w:val="7"/>
   </w:num>
   <w:num w:numId="2">
     <w:abstractNumId w:val="3"/>
   </w:num>
   <w:num w:numId="3">
-    <w:abstractNumId w:val="4"/>
+    <w:abstractNumId w:val="5"/>
   </w:num>
   <w:num w:numId="4">
     <w:abstractNumId w:val="2"/>
@@ -6793,13 +6847,16 @@
     <w:abstractNumId w:val="1"/>
   </w:num>
   <w:num w:numId="7">
-    <w:abstractNumId w:val="5"/>
+    <w:abstractNumId w:val="6"/>
+  </w:num>
+  <w:num w:numId="8">
+    <w:abstractNumId w:val="4"/>
   </w:num>
 </w:numbering>
 </file>
 
 <file path=word/styles.xml><?xml version="1.0" encoding="utf-8"?>
-<w:styles xmlns:mc="http://schemas.openxmlformats.org/markup-compatibility/2006" xmlns:r="http://schemas.openxmlformats.org/officeDocument/2006/relationships" xmlns:w="http://schemas.openxmlformats.org/wordprocessingml/2006/main" xmlns:w14="http://schemas.microsoft.com/office/word/2010/wordml" xmlns:w15="http://schemas.microsoft.com/office/word/2012/wordml" mc:Ignorable="w14 w15">
+<w:styles xmlns:mc="http://schemas.openxmlformats.org/markup-compatibility/2006" xmlns:r="http://schemas.openxmlformats.org/officeDocument/2006/relationships" xmlns:w="http://schemas.openxmlformats.org/wordprocessingml/2006/main" xmlns:w14="http://schemas.microsoft.com/office/word/2010/wordml" xmlns:w15="http://schemas.microsoft.com/office/word/2012/wordml" xmlns:w16cid="http://schemas.microsoft.com/office/word/2016/wordml/cid" xmlns:w16se="http://schemas.microsoft.com/office/word/2015/wordml/symex" mc:Ignorable="w14 w15 w16se w16cid">
   <w:docDefaults>
     <w:rPrDefault>
       <w:rPr>
@@ -6815,7 +6872,7 @@
       </w:pPr>
     </w:pPrDefault>
   </w:docDefaults>
-  <w:latentStyles w:defLockedState="0" w:defUIPriority="99" w:defSemiHidden="0" w:defUnhideWhenUsed="0" w:defQFormat="0" w:count="382">
+  <w:latentStyles w:defLockedState="0" w:defUIPriority="99" w:defSemiHidden="0" w:defUnhideWhenUsed="0" w:defQFormat="0" w:count="375">
     <w:lsdException w:name="Normal" w:uiPriority="0" w:qFormat="1"/>
     <w:lsdException w:name="heading 1" w:uiPriority="9" w:qFormat="1"/>
     <w:lsdException w:name="heading 2" w:semiHidden="1" w:uiPriority="9" w:unhideWhenUsed="1" w:qFormat="1"/>
@@ -7626,7 +7683,6 @@
       <w:spacing w:after="0" w:line="240" w:lineRule="auto"/>
     </w:pPr>
     <w:tblPr>
-      <w:tblInd w:w="0" w:type="dxa"/>
       <w:tblBorders>
         <w:top w:val="single" w:sz="4" w:space="0" w:color="auto"/>
         <w:left w:val="single" w:sz="4" w:space="0" w:color="auto"/>
@@ -7635,12 +7691,6 @@
         <w:insideH w:val="single" w:sz="4" w:space="0" w:color="auto"/>
         <w:insideV w:val="single" w:sz="4" w:space="0" w:color="auto"/>
       </w:tblBorders>
-      <w:tblCellMar>
-        <w:top w:w="0" w:type="dxa"/>
-        <w:left w:w="108" w:type="dxa"/>
-        <w:bottom w:w="0" w:type="dxa"/>
-        <w:right w:w="108" w:type="dxa"/>
-      </w:tblCellMar>
     </w:tblPr>
   </w:style>
 </w:styles>
@@ -7936,7 +7986,7 @@
 </file>
 
 <file path=customXml/itemProps1.xml><?xml version="1.0" encoding="utf-8"?>
-<ds:datastoreItem xmlns:ds="http://schemas.openxmlformats.org/officeDocument/2006/customXml" ds:itemID="{E3BA34C2-0155-2445-AE64-081548D28868}">
+<ds:datastoreItem xmlns:ds="http://schemas.openxmlformats.org/officeDocument/2006/customXml" ds:itemID="{2B48D234-5389-45C0-9ED3-C9090FA03BEF}">
   <ds:schemaRefs>
     <ds:schemaRef ds:uri="http://schemas.openxmlformats.org/officeDocument/2006/bibliography"/>
   </ds:schemaRefs>

</xml_diff>